<commit_message>
Upravy puvodnich casti prace. Osetreny nejake zmeny. Nyni se pustit do psani hlavni casti.
</commit_message>
<xml_diff>
--- a/DIP/DIP_xcaham02.docx
+++ b/DIP/DIP_xcaham02.docx
@@ -9476,13 +9476,24 @@
       <w:r>
         <w:t>, si nyní popíšeme v následujících podkapitolách.</w:t>
       </w:r>
+      <w:r>
+        <w:t xml:space="preserve"> </w:t>
+      </w:r>
+      <w:commentRangeStart w:id="43"/>
+      <w:r>
+        <w:t>Pro možnost pozdějšího využití výsledků práce v jiných rozšiřujících projektech, nebo studiích, budou zdrojové kódy modelu, uživatelské prostředí a diagramy psány v anglickém jazyce.</w:t>
+      </w:r>
+      <w:commentRangeEnd w:id="43"/>
+      <w:r>
+        <w:commentReference w:id="43"/>
+      </w:r>
     </w:p>
     <w:p>
       <w:pPr>
         <w:pStyle w:val="Nadpis3"/>
       </w:pPr>
-      <w:bookmarkStart w:id="43" w:name="_Ref356154291"/>
-      <w:bookmarkStart w:id="44" w:name="_Toc356158881"/>
+      <w:bookmarkStart w:id="44" w:name="_Ref356154291"/>
+      <w:bookmarkStart w:id="45" w:name="_Toc356158881"/>
       <w:r>
         <w:t>Objektová síť,</w:t>
       </w:r>
@@ -9498,8 +9509,8 @@
       <w:r>
         <w:t>, metody</w:t>
       </w:r>
-      <w:bookmarkEnd w:id="43"/>
       <w:bookmarkEnd w:id="44"/>
+      <w:bookmarkEnd w:id="45"/>
     </w:p>
     <w:p>
       <w:pPr>
@@ -9719,23 +9730,22 @@
         <w:t>inhibitoru</w:t>
       </w:r>
       <w:r>
-        <w:t xml:space="preserve">, které si popíšeme v podkapitole </w:t>
+        <w:t>, které si popíšeme v podkapitole</w:t>
+      </w:r>
+      <w:r>
+        <w:t xml:space="preserve"> </w:t>
       </w:r>
       <w:r>
         <w:fldChar w:fldCharType="begin"/>
       </w:r>
       <w:r>
-        <w:instrText xml:space="preserve"> REF _Ref356138581 \r \h </w:instrText>
+        <w:instrText xml:space="preserve"> REF _Ref356160979 \r \h </w:instrText>
       </w:r>
       <w:r>
         <w:fldChar w:fldCharType="separate"/>
       </w:r>
       <w:r>
-        <w:rPr>
-          <w:b/>
-          <w:bCs/>
-        </w:rPr>
-        <w:t>Chyba! Nenalezen zdroj odkazů.</w:t>
+        <w:t>4.2.2</w:t>
       </w:r>
       <w:r>
         <w:fldChar w:fldCharType="end"/>
@@ -9754,19 +9764,19 @@
       <w:r>
         <w:t xml:space="preserve">Hrany v OOPN neobsahují kardinalitu přenášených značek, ale tzv. hranové výrazy reprezentovány </w:t>
       </w:r>
-      <w:commentRangeStart w:id="45"/>
+      <w:commentRangeStart w:id="46"/>
       <w:r>
         <w:t>multimnožinami</w:t>
       </w:r>
       <w:r>
         <w:t xml:space="preserve"> </w:t>
       </w:r>
-      <w:commentRangeEnd w:id="45"/>
+      <w:commentRangeEnd w:id="46"/>
       <w:r>
         <w:rPr>
           <w:rStyle w:val="Odkaznakoment"/>
         </w:rPr>
-        <w:commentReference w:id="45"/>
+        <w:commentReference w:id="46"/>
       </w:r>
       <w:r>
         <w:t>, které</w:t>
@@ -10318,7 +10328,11 @@
         <w:t>.</w:t>
       </w:r>
       <w:r>
-        <w:t xml:space="preserve"> Jakmile tedy bude atribut </w:t>
+        <w:t xml:space="preserve"> Jakmile </w:t>
+      </w:r>
+      <w:r>
+        <w:lastRenderedPageBreak/>
+        <w:t xml:space="preserve">tedy bude atribut </w:t>
       </w:r>
       <w:r>
         <w:rPr>
@@ -10362,7 +10376,6 @@
         <w:pStyle w:val="Odstavecdal"/>
       </w:pPr>
       <w:r>
-        <w:lastRenderedPageBreak/>
         <w:t xml:space="preserve">Když už známe základní konstrukce OOPN, řekněme si nyní o vytváření a komunikaci objektů. </w:t>
       </w:r>
       <w:r>
@@ -10421,7 +10434,7 @@
       <w:pPr>
         <w:pStyle w:val="Obrzek"/>
       </w:pPr>
-      <w:commentRangeStart w:id="46"/>
+      <w:commentRangeStart w:id="47"/>
       <w:r>
         <w:rPr>
           <w:noProof/>
@@ -10462,19 +10475,19 @@
           </wp:inline>
         </w:drawing>
       </w:r>
-      <w:commentRangeEnd w:id="46"/>
+      <w:commentRangeEnd w:id="47"/>
       <w:r>
         <w:rPr>
           <w:rStyle w:val="Odkaznakoment"/>
         </w:rPr>
-        <w:commentReference w:id="46"/>
+        <w:commentReference w:id="47"/>
       </w:r>
     </w:p>
     <w:p>
       <w:pPr>
         <w:pStyle w:val="Titulek"/>
       </w:pPr>
-      <w:bookmarkStart w:id="47" w:name="_Ref356084479"/>
+      <w:bookmarkStart w:id="48" w:name="_Ref356084479"/>
       <w:r>
         <w:t>Obrázek</w:t>
       </w:r>
@@ -10500,7 +10513,7 @@
           <w:t>2</w:t>
         </w:r>
       </w:fldSimple>
-      <w:bookmarkEnd w:id="47"/>
+      <w:bookmarkEnd w:id="48"/>
       <w:r>
         <w:t xml:space="preserve"> Ukázka </w:t>
       </w:r>
@@ -10575,11 +10588,13 @@
       <w:pPr>
         <w:pStyle w:val="Nadpis3"/>
       </w:pPr>
-      <w:bookmarkStart w:id="48" w:name="_Toc356158882"/>
+      <w:bookmarkStart w:id="49" w:name="_Toc356158882"/>
+      <w:bookmarkStart w:id="50" w:name="_Ref356160979"/>
       <w:r>
         <w:t>Synchronní port, predikát, inhibitor</w:t>
       </w:r>
-      <w:bookmarkEnd w:id="48"/>
+      <w:bookmarkEnd w:id="49"/>
+      <w:bookmarkEnd w:id="50"/>
     </w:p>
     <w:p>
       <w:pPr>
@@ -10676,11 +10691,11 @@
         <w:t>predikát</w:t>
       </w:r>
       <w:r>
-        <w:t xml:space="preserve">, který nikdy neovlivňuje stav objektu, pouze jej testuje pomocí testovacích hran. Synchronní port je proveden společně s provedením přechodu v jehož stráži byl port testován. Platí tedy, že pokud je testovaný </w:t>
+        <w:t xml:space="preserve">, který nikdy </w:t>
       </w:r>
       <w:r>
         <w:lastRenderedPageBreak/>
-        <w:t xml:space="preserve">synchronní port proveditelný, ale testující přechod není proveditelný (např. kvůli vstupních podmínek), potom nedojde k provedení </w:t>
+        <w:t xml:space="preserve">neovlivňuje stav objektu, pouze jej testuje pomocí testovacích hran. Synchronní port je proveden společně s provedením přechodu v jehož stráži byl port testován. Platí tedy, že pokud je testovaný synchronní port proveditelný, ale testující přechod není proveditelný (např. kvůli vstupních podmínek), potom nedojde k provedení </w:t>
       </w:r>
       <w:r>
         <w:t xml:space="preserve">jak </w:t>
@@ -10739,7 +10754,7 @@
       <w:pPr>
         <w:pStyle w:val="Titulek"/>
       </w:pPr>
-      <w:bookmarkStart w:id="49" w:name="_Ref356158215"/>
+      <w:bookmarkStart w:id="51" w:name="_Ref356158215"/>
       <w:r>
         <w:t xml:space="preserve">Obrázek </w:t>
       </w:r>
@@ -10762,7 +10777,7 @@
           <w:t>3</w:t>
         </w:r>
       </w:fldSimple>
-      <w:bookmarkEnd w:id="49"/>
+      <w:bookmarkEnd w:id="51"/>
       <w:r>
         <w:t xml:space="preserve"> Ukázka grafické notace OOPN třídy </w:t>
       </w:r>
@@ -11039,17 +11054,17 @@
       <w:pPr>
         <w:pStyle w:val="Nadpis2"/>
       </w:pPr>
-      <w:bookmarkStart w:id="50" w:name="_Toc343033299"/>
-      <w:bookmarkStart w:id="51" w:name="_Ref345678545"/>
-      <w:bookmarkStart w:id="52" w:name="_Ref356133984"/>
-      <w:bookmarkStart w:id="53" w:name="_Toc356158883"/>
+      <w:bookmarkStart w:id="52" w:name="_Toc343033299"/>
+      <w:bookmarkStart w:id="53" w:name="_Ref345678545"/>
+      <w:bookmarkStart w:id="54" w:name="_Ref356133984"/>
+      <w:bookmarkStart w:id="55" w:name="_Toc356158883"/>
       <w:r>
         <w:t>DEVS</w:t>
       </w:r>
-      <w:bookmarkEnd w:id="50"/>
-      <w:bookmarkEnd w:id="51"/>
       <w:bookmarkEnd w:id="52"/>
       <w:bookmarkEnd w:id="53"/>
+      <w:bookmarkEnd w:id="54"/>
+      <w:bookmarkEnd w:id="55"/>
     </w:p>
     <w:p>
       <w:pPr>
@@ -11182,7 +11197,7 @@
       <w:pPr>
         <w:pStyle w:val="Titulek"/>
       </w:pPr>
-      <w:bookmarkStart w:id="54" w:name="_Ref344246396"/>
+      <w:bookmarkStart w:id="56" w:name="_Ref344246396"/>
       <w:r>
         <w:t>Obrázek</w:t>
       </w:r>
@@ -11208,7 +11223,7 @@
           <w:t>4</w:t>
         </w:r>
       </w:fldSimple>
-      <w:bookmarkEnd w:id="54"/>
+      <w:bookmarkEnd w:id="56"/>
       <w:r>
         <w:t xml:space="preserve"> Příklad systému popsaného DEVS formalismem.</w:t>
       </w:r>
@@ -13094,7 +13109,7 @@
       <w:pPr>
         <w:pStyle w:val="Titulek"/>
       </w:pPr>
-      <w:bookmarkStart w:id="55" w:name="_Ref345371419"/>
+      <w:bookmarkStart w:id="57" w:name="_Ref345371419"/>
       <w:r>
         <w:t>Obrázek</w:t>
       </w:r>
@@ -13120,7 +13135,7 @@
           <w:t>5</w:t>
         </w:r>
       </w:fldSimple>
-      <w:bookmarkEnd w:id="55"/>
+      <w:bookmarkEnd w:id="57"/>
       <w:r>
         <w:t xml:space="preserve"> Hierarchický </w:t>
       </w:r>
@@ -13309,17 +13324,17 @@
       <w:pPr>
         <w:pStyle w:val="Nadpis2"/>
       </w:pPr>
-      <w:bookmarkStart w:id="56" w:name="_Toc343033300"/>
-      <w:bookmarkStart w:id="57" w:name="_Ref356077086"/>
-      <w:bookmarkStart w:id="58" w:name="_Ref356133993"/>
-      <w:bookmarkStart w:id="59" w:name="_Toc356158884"/>
+      <w:bookmarkStart w:id="58" w:name="_Toc343033300"/>
+      <w:bookmarkStart w:id="59" w:name="_Ref356077086"/>
+      <w:bookmarkStart w:id="60" w:name="_Ref356133993"/>
+      <w:bookmarkStart w:id="61" w:name="_Toc356158884"/>
       <w:r>
         <w:t>Nástroj PNtalk/SmallDEVS</w:t>
       </w:r>
-      <w:bookmarkEnd w:id="56"/>
-      <w:bookmarkEnd w:id="57"/>
       <w:bookmarkEnd w:id="58"/>
       <w:bookmarkEnd w:id="59"/>
+      <w:bookmarkEnd w:id="60"/>
+      <w:bookmarkEnd w:id="61"/>
     </w:p>
     <w:p>
       <w:pPr>
@@ -13577,9 +13592,6 @@
     <w:p>
       <w:pPr>
         <w:pStyle w:val="Odstavecdal"/>
-        <w:rPr>
-          <w:ins w:id="60" w:author="Matron" w:date="2013-05-12T02:22:00Z"/>
-        </w:rPr>
       </w:pPr>
       <w:r>
         <w:t xml:space="preserve">Jazyk </w:t>
@@ -13593,25 +13605,18 @@
       <w:r>
         <w:t xml:space="preserve"> umožňuje efektivní práci s OOPN a kromě aplikace v modelování a simulace se zaměřuje hlavně na možnost začlenění modelu do reálného prostředí. Takto pojatý model může sloužit jako část prototypu, případně přímo aplikace.</w:t>
       </w:r>
-      <w:ins w:id="61" w:author="Matron" w:date="2013-05-12T01:20:00Z">
-        <w:r>
-          <w:t xml:space="preserve"> Jazyk </w:t>
-        </w:r>
-        <w:r>
-          <w:rPr>
-            <w:i/>
-          </w:rPr>
-          <w:t>PNtalk</w:t>
-        </w:r>
-        <w:r>
-          <w:t xml:space="preserve"> </w:t>
-        </w:r>
-      </w:ins>
-      <w:ins w:id="62" w:author="Matron" w:date="2013-05-12T01:21:00Z">
-        <w:r>
-          <w:t>umožňuje také grafickou práci s modelem OOPN</w:t>
-        </w:r>
-      </w:ins>
+      <w:r>
+        <w:t xml:space="preserve"> Jazyk </w:t>
+      </w:r>
+      <w:r>
+        <w:rPr>
+          <w:i/>
+        </w:rPr>
+        <w:t>PNtalk</w:t>
+      </w:r>
+      <w:r>
+        <w:t xml:space="preserve"> umožňuje také grafickou práci s modelem OOPN</w:t>
+      </w:r>
       <w:r>
         <w:t>.</w:t>
       </w:r>
@@ -13619,12 +13624,23 @@
     <w:p>
       <w:pPr>
         <w:pStyle w:val="Odstavecdal"/>
-        <w:rPr>
-          <w:ins w:id="63" w:author="Matron" w:date="2013-05-12T02:34:00Z"/>
-        </w:rPr>
-      </w:pPr>
-      <w:r>
-        <w:t>** popsat jazyk? **</w:t>
+      </w:pPr>
+      <w:commentRangeStart w:id="62"/>
+      <w:r>
+        <w:t xml:space="preserve">** popsat jazyk? </w:t>
+      </w:r>
+      <w:r>
+        <w:t xml:space="preserve">stručně předvést syntaxi... </w:t>
+      </w:r>
+      <w:r>
+        <w:t>**</w:t>
+      </w:r>
+      <w:commentRangeEnd w:id="62"/>
+      <w:r>
+        <w:rPr>
+          <w:rStyle w:val="Odkaznakoment"/>
+        </w:rPr>
+        <w:commentReference w:id="62"/>
       </w:r>
     </w:p>
     <w:p>
@@ -14044,7 +14060,7 @@
       <w:pPr>
         <w:pStyle w:val="Titulek"/>
       </w:pPr>
-      <w:bookmarkStart w:id="64" w:name="_Ref355891873"/>
+      <w:bookmarkStart w:id="63" w:name="_Ref355891873"/>
       <w:r>
         <w:t>Obrázek</w:t>
       </w:r>
@@ -14070,7 +14086,7 @@
           <w:t>8</w:t>
         </w:r>
       </w:fldSimple>
-      <w:bookmarkEnd w:id="64"/>
+      <w:bookmarkEnd w:id="63"/>
       <w:r>
         <w:t xml:space="preserve"> Ukázka </w:t>
       </w:r>
@@ -14226,10 +14242,10 @@
       <w:pPr>
         <w:pStyle w:val="Nadpis1"/>
       </w:pPr>
-      <w:bookmarkStart w:id="65" w:name="_Toc101325795"/>
-      <w:bookmarkStart w:id="66" w:name="_Toc215678063"/>
-      <w:bookmarkStart w:id="67" w:name="_Toc343033301"/>
-      <w:bookmarkStart w:id="68" w:name="_Toc356158887"/>
+      <w:bookmarkStart w:id="64" w:name="_Toc101325795"/>
+      <w:bookmarkStart w:id="65" w:name="_Toc215678063"/>
+      <w:bookmarkStart w:id="66" w:name="_Toc343033301"/>
+      <w:bookmarkStart w:id="67" w:name="_Toc356158887"/>
       <w:r>
         <w:lastRenderedPageBreak/>
         <w:t>Specifikace Konferenčního systém</w:t>
@@ -14237,7 +14253,7 @@
       <w:r>
         <w:t>u</w:t>
       </w:r>
-      <w:bookmarkEnd w:id="68"/>
+      <w:bookmarkEnd w:id="67"/>
     </w:p>
     <w:p>
       <w:pPr>
@@ -14247,22 +14263,34 @@
         <w:t>Nyní se již dostáváme k aplikaci modelem řízeného návrhu na případové studii Konferenčního systému.</w:t>
       </w:r>
       <w:r>
-        <w:t xml:space="preserve"> V následujících podkapitolách si představíme požadovaný systém ve formě neformální specifikace, analýzy požadavků a diagramu př</w:t>
-      </w:r>
-      <w:r>
-        <w:t>ípadů užití. Systém slouží pro demonstraci modelem řízeného návrhu, proto se nevyžaduje jeho komplexnost a přesnost zpracování.</w:t>
+        <w:t xml:space="preserve"> V </w:t>
+      </w:r>
+      <w:r>
+        <w:t>této kapitole</w:t>
+      </w:r>
+      <w:r>
+        <w:t xml:space="preserve"> si představíme požadovaný systém ve formě neformální specifikace, analýzy požadavků a diagramu př</w:t>
+      </w:r>
+      <w:r>
+        <w:t xml:space="preserve">ípadů užití. </w:t>
+      </w:r>
+      <w:r>
+        <w:t>Nutno připomenout, že s</w:t>
+      </w:r>
+      <w:r>
+        <w:t>ystém slouží pro demonstraci modelem řízeného návrhu, proto se nevyžaduje jeho komplexnost a přesnost zpracování.</w:t>
       </w:r>
     </w:p>
     <w:p>
       <w:pPr>
         <w:pStyle w:val="Nadpis2"/>
       </w:pPr>
-      <w:bookmarkStart w:id="69" w:name="_Toc356158888"/>
-      <w:commentRangeStart w:id="70"/>
+      <w:bookmarkStart w:id="68" w:name="_Toc356158888"/>
+      <w:commentRangeStart w:id="69"/>
       <w:r>
         <w:t>Neformální specifikace</w:t>
       </w:r>
-      <w:commentRangeEnd w:id="70"/>
+      <w:commentRangeEnd w:id="69"/>
       <w:r>
         <w:rPr>
           <w:rStyle w:val="Odkaznakoment"/>
@@ -14271,9 +14299,9 @@
           <w:bCs w:val="0"/>
           <w:iCs w:val="0"/>
         </w:rPr>
-        <w:commentReference w:id="70"/>
-      </w:r>
-      <w:bookmarkEnd w:id="69"/>
+        <w:commentReference w:id="69"/>
+      </w:r>
+      <w:bookmarkEnd w:id="68"/>
     </w:p>
     <w:p>
       <w:pPr>
@@ -14313,13 +14341,25 @@
         <w:t>o</w:t>
       </w:r>
       <w:r>
-        <w:t xml:space="preserve"> jako samostatná aplikace, která bude komunikovat s</w:t>
+        <w:t xml:space="preserve"> jako </w:t>
+      </w:r>
+      <w:r>
+        <w:t xml:space="preserve">webová </w:t>
+      </w:r>
+      <w:r>
+        <w:t>aplikace, která bude komunikovat s</w:t>
       </w:r>
       <w:r>
         <w:t xml:space="preserve"> modelem systému</w:t>
       </w:r>
       <w:r>
-        <w:t>, od něhož obdrží potřebné informace. Systém by měl být intuitivní, vzhledově příjemný a uživatelsky přívětivý. Dále také dobře implementovaný, jednoduše udržovatelný a upravovatelný</w:t>
+        <w:t>, od něhož obdrží potřebné informace. Systém by měl být intuitivní, vzhledově příjemný a uživatelsky přívětivý.</w:t>
+      </w:r>
+      <w:r>
+        <w:t xml:space="preserve"> Dále také dobře implementovaný a</w:t>
+      </w:r>
+      <w:r>
+        <w:t xml:space="preserve"> jednoduše udržovatelný</w:t>
       </w:r>
       <w:r>
         <w:t>.</w:t>
@@ -14329,11 +14369,11 @@
       <w:pPr>
         <w:pStyle w:val="Nadpis3"/>
       </w:pPr>
-      <w:bookmarkStart w:id="71" w:name="_Toc356158889"/>
+      <w:bookmarkStart w:id="70" w:name="_Toc356158889"/>
       <w:r>
         <w:t>Analýza požadavků</w:t>
       </w:r>
-      <w:bookmarkEnd w:id="71"/>
+      <w:bookmarkEnd w:id="70"/>
     </w:p>
     <w:p>
       <w:pPr>
@@ -14393,6 +14433,9 @@
       </w:pPr>
       <w:r>
         <w:t>speciální aktéři</w:t>
+      </w:r>
+      <w:r>
+        <w:t>:</w:t>
       </w:r>
     </w:p>
     <w:p>
@@ -14572,7 +14615,7 @@
       <w:pPr>
         <w:pStyle w:val="Titulek"/>
       </w:pPr>
-      <w:bookmarkStart w:id="72" w:name="_Ref355915704"/>
+      <w:bookmarkStart w:id="71" w:name="_Ref355915704"/>
       <w:r>
         <w:t>Obrázek</w:t>
       </w:r>
@@ -14598,7 +14641,7 @@
           <w:t>1</w:t>
         </w:r>
       </w:fldSimple>
-      <w:bookmarkEnd w:id="72"/>
+      <w:bookmarkEnd w:id="71"/>
       <w:r>
         <w:t xml:space="preserve"> Diagram případů užití. Diagram znázorňuje rozvržení aktérů v systému a jejich možné akce.</w:t>
       </w:r>
@@ -14623,23 +14666,29 @@
       <w:pPr>
         <w:pStyle w:val="Nadpis1"/>
       </w:pPr>
-      <w:bookmarkStart w:id="73" w:name="_Ref355912742"/>
-      <w:bookmarkStart w:id="74" w:name="_Ref355912747"/>
-      <w:bookmarkStart w:id="75" w:name="_Toc356158890"/>
+      <w:bookmarkStart w:id="72" w:name="_Ref355912742"/>
+      <w:bookmarkStart w:id="73" w:name="_Ref355912747"/>
+      <w:bookmarkStart w:id="74" w:name="_Toc356158890"/>
       <w:r>
         <w:lastRenderedPageBreak/>
         <w:t>Realizace modelu konferenčního systému</w:t>
       </w:r>
+      <w:bookmarkEnd w:id="72"/>
       <w:bookmarkEnd w:id="73"/>
       <w:bookmarkEnd w:id="74"/>
-      <w:bookmarkEnd w:id="75"/>
     </w:p>
     <w:p>
       <w:pPr>
         <w:pStyle w:val="Odstavecprvn"/>
       </w:pPr>
       <w:r>
-        <w:t xml:space="preserve">V této kapitole si ukážeme samotnou realizaci systému. </w:t>
+        <w:t xml:space="preserve">V této kapitole si ukážeme </w:t>
+      </w:r>
+      <w:r>
+        <w:t>postup samotné realizace</w:t>
+      </w:r>
+      <w:r>
+        <w:t xml:space="preserve"> systému. </w:t>
       </w:r>
       <w:r>
         <w:t>Pro shrnutí si připomeňme, že systém bude modelován formalismem OOPN v nástroji PNtalk, který byl integrován do implementace jazyka S</w:t>
@@ -14648,7 +14697,13 @@
         <w:t xml:space="preserve">malltalk, která je zvaná Squeak. </w:t>
       </w:r>
       <w:r>
-        <w:t>Implementaci celého systému může rozdělit do dvou částí. V první části, kterou popisuje tato kapitola, se zaměříme na vytvoření modelu systému</w:t>
+        <w:t>Implementaci celého systému může</w:t>
+      </w:r>
+      <w:r>
+        <w:t>me</w:t>
+      </w:r>
+      <w:r>
+        <w:t xml:space="preserve"> rozdělit do dvou částí. V první části, kterou popisuje tato kapitola, se zaměříme na vytvoření modelu systému</w:t>
       </w:r>
       <w:r>
         <w:t xml:space="preserve">. Nejprve vytvoříme konceptuální diagram tříd, </w:t>
@@ -14666,10 +14721,10 @@
         <w:t xml:space="preserve"> model</w:t>
       </w:r>
       <w:r>
-        <w:t>u systému v OOPN. Kromě tohoto modelu systému budeme potřebo</w:t>
-      </w:r>
-      <w:r>
-        <w:t xml:space="preserve">vat implementovat obslužné sítě, přes které bude probíhat komunikace uživatelského rozhraní se samotným modelem. V další fázi provedeme testování systému, které popisuje kapitola </w:t>
+        <w:t xml:space="preserve">u systému v OOPN. </w:t>
+      </w:r>
+      <w:r>
+        <w:t xml:space="preserve">V další fázi provedeme testování systému, které popisuje kapitola </w:t>
       </w:r>
       <w:r>
         <w:fldChar w:fldCharType="begin"/>
@@ -14705,34 +14760,34 @@
         <w:fldChar w:fldCharType="end"/>
       </w:r>
       <w:r>
-        <w:t>.</w:t>
+        <w:t>. Se zavedením uživatelského rozhraní budeme, kromě modelu systému, potřebovat implementovat obslužné sítě, přes které bude probíhat komunikace uživatelského rozhraní se samotným modelem.</w:t>
       </w:r>
     </w:p>
     <w:p>
       <w:pPr>
         <w:pStyle w:val="Odstavecdal"/>
       </w:pPr>
-      <w:commentRangeStart w:id="76"/>
+      <w:commentRangeStart w:id="75"/>
       <w:r>
         <w:t>Pro možnost pozdějšího využití výsledků práce v jiných rozšiřujících projektech, nebo studiích, budou zdrojové kódy modelu, uživatelské prostředí a diagramy psány v anglickém jazyce.</w:t>
       </w:r>
-      <w:commentRangeEnd w:id="76"/>
+      <w:commentRangeEnd w:id="75"/>
       <w:r>
         <w:rPr>
           <w:rStyle w:val="Odkaznakoment"/>
         </w:rPr>
-        <w:commentReference w:id="76"/>
+        <w:commentReference w:id="75"/>
       </w:r>
     </w:p>
     <w:p>
       <w:pPr>
         <w:pStyle w:val="Nadpis2"/>
       </w:pPr>
-      <w:bookmarkStart w:id="77" w:name="_Toc356158891"/>
+      <w:bookmarkStart w:id="76" w:name="_Toc356158891"/>
       <w:r>
         <w:t>Návrh tříd</w:t>
       </w:r>
-      <w:bookmarkEnd w:id="77"/>
+      <w:bookmarkEnd w:id="76"/>
     </w:p>
     <w:p>
       <w:pPr>
@@ -14748,7 +14803,10 @@
         <w:t xml:space="preserve"> tříd</w:t>
       </w:r>
       <w:r>
-        <w:t xml:space="preserve"> modelovacího jazyka UML popisující typy objektů a statické vztahy mezi nimi. Vyskytuje se ve třech formách: konceptuální, specifikační, implementační. Jak již názvy napovídají, konceptuální diagram tříd slouží k vytvoření konceptu aplikační domény, bez vztahu k implementaci, je jazykově nezávislý. Specifikační diagram tříd znázorňuje pohled na </w:t>
+        <w:t xml:space="preserve"> modelovacího jazyka UML </w:t>
+      </w:r>
+      <w:r>
+        <w:t xml:space="preserve">popisující typy objektů a statické vztahy mezi nimi. Vyskytuje se ve třech formách: konceptuální, specifikační, implementační. Jak již názvy napovídají, konceptuální diagram tříd slouží k vytvoření konceptu aplikační domény, bez vztahu k implementaci, je jazykově nezávislý. Specifikační diagram tříd znázorňuje pohled na </w:t>
       </w:r>
       <w:r>
         <w:t>aplikaci</w:t>
@@ -14955,7 +15013,7 @@
       <w:pPr>
         <w:pStyle w:val="Titulek"/>
       </w:pPr>
-      <w:bookmarkStart w:id="78" w:name="_Ref355900773"/>
+      <w:bookmarkStart w:id="77" w:name="_Ref355900773"/>
       <w:r>
         <w:t>Obrázek</w:t>
       </w:r>
@@ -14981,28 +15039,91 @@
           <w:t>1</w:t>
         </w:r>
       </w:fldSimple>
+      <w:bookmarkEnd w:id="77"/>
+      <w:r>
+        <w:t xml:space="preserve"> </w:t>
+      </w:r>
+      <w:r>
+        <w:t>Konceptuální diagram tříd znázorňující vazby mezi objekty systému.</w:t>
+      </w:r>
+    </w:p>
+    <w:p/>
+    <w:p>
+      <w:pPr>
+        <w:pStyle w:val="Nadpis2"/>
+      </w:pPr>
+      <w:bookmarkStart w:id="78" w:name="_Toc356158892"/>
+      <w:r>
+        <w:t>Konverze diagramu tříd do objekto</w:t>
+      </w:r>
+      <w:r>
+        <w:t>vě or</w:t>
+      </w:r>
+      <w:r>
+        <w:t>ientovaných Petriho sítí</w:t>
+      </w:r>
       <w:bookmarkEnd w:id="78"/>
-      <w:r>
-        <w:t xml:space="preserve"> </w:t>
-      </w:r>
-      <w:r>
-        <w:t>Konceptuální diagram tříd znázorňující vazby mezi objekty systému.</w:t>
-      </w:r>
-    </w:p>
-    <w:p/>
-    <w:p>
-      <w:pPr>
-        <w:pStyle w:val="Nadpis2"/>
-      </w:pPr>
-      <w:bookmarkStart w:id="79" w:name="_Toc356158892"/>
-      <w:r>
-        <w:t>Konverze diagramu tříd do objekto</w:t>
-      </w:r>
-      <w:r>
-        <w:t>vě or</w:t>
-      </w:r>
-      <w:r>
-        <w:t>ientovaných Petriho sítí</w:t>
+    </w:p>
+    <w:p>
+      <w:pPr>
+        <w:pStyle w:val="Odstavecprvn"/>
+      </w:pPr>
+      <w:r>
+        <w:t>Podle diagramu tříd z předchozí podkapitoly nyní vytvoříme definici tříd v OOPN. U jednotlivých tříd si vysvětlíme význam vytvářených míst, přechodů, synchronních portů a metod. Následující definice nebudou kvůli jednoduchosti a čitelnosti přesně odpovídat implementovaným třídám, avšak bude zde zachyceno vše podstatné.</w:t>
+      </w:r>
+      <w:r>
+        <w:t xml:space="preserve"> Definice tříd budou hojně znázorňovány diagramy, neboť grafická reprezentace OOPN je výstižnější a pro čtenáře </w:t>
+      </w:r>
+      <w:r>
+        <w:t>pří</w:t>
+      </w:r>
+      <w:r>
+        <w:t>větivější.</w:t>
+      </w:r>
+    </w:p>
+    <w:p>
+      <w:pPr>
+        <w:pStyle w:val="Odstavecdal"/>
+      </w:pPr>
+      <w:r>
+        <w:t>Připomeňme, že místa v sítích OOPN značí privátní atributy objektu, které lze pomocí synchronních portů, nebo getterů a setterů</w:t>
+      </w:r>
+      <w:r>
+        <w:rPr>
+          <w:rStyle w:val="Znakapoznpodarou"/>
+        </w:rPr>
+        <w:footnoteReference w:id="3"/>
+      </w:r>
+      <w:r>
+        <w:t xml:space="preserve"> zpřístupnit jako veřejné.</w:t>
+      </w:r>
+    </w:p>
+    <w:p>
+      <w:pPr>
+        <w:pStyle w:val="Odstavecdal"/>
+      </w:pPr>
+      <w:r>
+        <w:t>** ukázka getterů a setterů</w:t>
+      </w:r>
+      <w:r>
+        <w:t>, dle borca? nebo svoje?</w:t>
+      </w:r>
+    </w:p>
+    <w:p>
+      <w:pPr>
+        <w:pStyle w:val="Odstavecdal"/>
+      </w:pPr>
+      <w:r>
+        <w:t>** ukázka foreach zde, nebo až v kapitole testování, pro které jsem to tvořil</w:t>
+      </w:r>
+    </w:p>
+    <w:p>
+      <w:pPr>
+        <w:pStyle w:val="Nadpis3"/>
+      </w:pPr>
+      <w:bookmarkStart w:id="79" w:name="_Toc356158893"/>
+      <w:r>
+        <w:t>Conference</w:t>
       </w:r>
       <w:bookmarkEnd w:id="79"/>
     </w:p>
@@ -15011,90 +15132,27 @@
         <w:pStyle w:val="Odstavecprvn"/>
       </w:pPr>
       <w:r>
-        <w:t>Podle diagramu tříd z předchozí podkapitoly nyní vytvoříme definici tříd v OOPN. U jednotlivých tříd si vysvětlíme význam vytvářených míst, přechodů, synchronních portů a metod. Následující definice nebudou kvůli jednoduchosti a čitelnosti přesně odpovídat implementovaným třídám, avšak bude zde zachyceno vše podstatné.</w:t>
-      </w:r>
-      <w:r>
-        <w:t xml:space="preserve"> Definice tříd budou hojně znázorňovány diagramy, neboť grafická reprezentace OOPN je výstižnější a pro čtenáře </w:t>
-      </w:r>
-      <w:r>
-        <w:t>pří</w:t>
-      </w:r>
-      <w:r>
-        <w:t>větivější.</w:t>
-      </w:r>
-    </w:p>
-    <w:p>
-      <w:pPr>
-        <w:pStyle w:val="Odstavecdal"/>
-      </w:pPr>
-      <w:r>
-        <w:t>Připomeňme, že místa v sítích OOPN značí privátní atributy objektu, které lze pomocí synchronních portů, nebo getterů a setterů</w:t>
-      </w:r>
-      <w:r>
-        <w:rPr>
-          <w:rStyle w:val="Znakapoznpodarou"/>
-        </w:rPr>
-        <w:footnoteReference w:id="3"/>
-      </w:r>
-      <w:r>
-        <w:t xml:space="preserve"> zpřístupnit jako veřejné.</w:t>
-      </w:r>
-    </w:p>
-    <w:p>
-      <w:pPr>
-        <w:pStyle w:val="Odstavecdal"/>
-      </w:pPr>
-      <w:r>
-        <w:t>** ukázka getterů a setterů</w:t>
-      </w:r>
-      <w:r>
-        <w:t>, dle borca? nebo svoje?</w:t>
-      </w:r>
-    </w:p>
-    <w:p>
-      <w:pPr>
-        <w:pStyle w:val="Odstavecdal"/>
-      </w:pPr>
-      <w:r>
-        <w:t>** ukázka foreach zde, nebo až v kapitole testování, pro které jsem to tvořil</w:t>
+        <w:t xml:space="preserve">Třída </w:t>
+      </w:r>
+      <w:r>
+        <w:rPr>
+          <w:i/>
+        </w:rPr>
+        <w:t>Conference</w:t>
+      </w:r>
+      <w:r>
+        <w:t xml:space="preserve"> implementuje model konference tak, jak ho specifikace vyžaduje. Atributy konference </w:t>
       </w:r>
     </w:p>
     <w:p>
       <w:pPr>
         <w:pStyle w:val="Nadpis3"/>
       </w:pPr>
-      <w:bookmarkStart w:id="80" w:name="_Toc356158893"/>
-      <w:r>
-        <w:t>Conference</w:t>
+      <w:bookmarkStart w:id="80" w:name="_Toc356158894"/>
+      <w:r>
+        <w:t>Location</w:t>
       </w:r>
       <w:bookmarkEnd w:id="80"/>
-    </w:p>
-    <w:p>
-      <w:pPr>
-        <w:pStyle w:val="Odstavecprvn"/>
-      </w:pPr>
-      <w:r>
-        <w:t xml:space="preserve">Třída </w:t>
-      </w:r>
-      <w:r>
-        <w:rPr>
-          <w:i/>
-        </w:rPr>
-        <w:t>Conference</w:t>
-      </w:r>
-      <w:r>
-        <w:t xml:space="preserve"> implementuje model konference tak, jak ho specifikace vyžaduje. Atributy konference </w:t>
-      </w:r>
-    </w:p>
-    <w:p>
-      <w:pPr>
-        <w:pStyle w:val="Nadpis3"/>
-      </w:pPr>
-      <w:bookmarkStart w:id="81" w:name="_Toc356158894"/>
-      <w:r>
-        <w:t>Location</w:t>
-      </w:r>
-      <w:bookmarkEnd w:id="81"/>
     </w:p>
     <w:p>
       <w:pPr>
@@ -15189,34 +15247,34 @@
       <w:pPr>
         <w:pStyle w:val="Nadpis3"/>
       </w:pPr>
-      <w:bookmarkStart w:id="82" w:name="_Toc356158895"/>
+      <w:bookmarkStart w:id="81" w:name="_Toc356158895"/>
       <w:r>
         <w:t>Member</w:t>
       </w:r>
+      <w:bookmarkEnd w:id="81"/>
+    </w:p>
+    <w:p>
+      <w:pPr>
+        <w:pStyle w:val="Nadpis3"/>
+      </w:pPr>
+      <w:bookmarkStart w:id="82" w:name="_Toc356158896"/>
+      <w:r>
+        <w:t>Paper</w:t>
+      </w:r>
       <w:bookmarkEnd w:id="82"/>
     </w:p>
     <w:p>
       <w:pPr>
         <w:pStyle w:val="Nadpis3"/>
       </w:pPr>
-      <w:bookmarkStart w:id="83" w:name="_Toc356158896"/>
-      <w:r>
-        <w:t>Paper</w:t>
+      <w:bookmarkStart w:id="83" w:name="_Toc356158897"/>
+      <w:r>
+        <w:t>Review</w:t>
       </w:r>
       <w:bookmarkEnd w:id="83"/>
     </w:p>
     <w:p>
       <w:pPr>
-        <w:pStyle w:val="Nadpis3"/>
-      </w:pPr>
-      <w:bookmarkStart w:id="84" w:name="_Toc356158897"/>
-      <w:r>
-        <w:t>Review</w:t>
-      </w:r>
-      <w:bookmarkEnd w:id="84"/>
-    </w:p>
-    <w:p>
-      <w:pPr>
         <w:spacing w:line="240" w:lineRule="auto"/>
       </w:pPr>
       <w:r>
@@ -15227,39 +15285,39 @@
       <w:pPr>
         <w:pStyle w:val="Nadpis1"/>
       </w:pPr>
-      <w:bookmarkStart w:id="85" w:name="_Ref355886177"/>
-      <w:bookmarkStart w:id="86" w:name="_Ref355886183"/>
-      <w:bookmarkStart w:id="87" w:name="_Toc356158898"/>
+      <w:bookmarkStart w:id="84" w:name="_Ref355886177"/>
+      <w:bookmarkStart w:id="85" w:name="_Ref355886183"/>
+      <w:bookmarkStart w:id="86" w:name="_Toc356158898"/>
       <w:r>
         <w:lastRenderedPageBreak/>
         <w:t>Testování/simulace</w:t>
       </w:r>
+      <w:bookmarkEnd w:id="84"/>
       <w:bookmarkEnd w:id="85"/>
       <w:bookmarkEnd w:id="86"/>
+    </w:p>
+    <w:p>
+      <w:pPr>
+        <w:pStyle w:val="Nadpis2"/>
+      </w:pPr>
+      <w:bookmarkStart w:id="87" w:name="_Toc356158899"/>
+      <w:r>
+        <w:t>Návrh testů</w:t>
+      </w:r>
       <w:bookmarkEnd w:id="87"/>
     </w:p>
     <w:p>
       <w:pPr>
         <w:pStyle w:val="Nadpis2"/>
       </w:pPr>
-      <w:bookmarkStart w:id="88" w:name="_Toc356158899"/>
-      <w:r>
-        <w:t>Návrh testů</w:t>
+      <w:bookmarkStart w:id="88" w:name="_Toc356158900"/>
+      <w:r>
+        <w:t>Výsledky testů</w:t>
       </w:r>
       <w:bookmarkEnd w:id="88"/>
     </w:p>
     <w:p>
       <w:pPr>
-        <w:pStyle w:val="Nadpis2"/>
-      </w:pPr>
-      <w:bookmarkStart w:id="89" w:name="_Toc356158900"/>
-      <w:r>
-        <w:t>Výsledky testů</w:t>
-      </w:r>
-      <w:bookmarkEnd w:id="89"/>
-    </w:p>
-    <w:p>
-      <w:pPr>
         <w:spacing w:line="240" w:lineRule="auto"/>
       </w:pPr>
       <w:r>
@@ -15270,234 +15328,234 @@
       <w:pPr>
         <w:pStyle w:val="Nadpis1"/>
       </w:pPr>
-      <w:bookmarkStart w:id="90" w:name="_Ref355886355"/>
-      <w:bookmarkStart w:id="91" w:name="_Toc356158901"/>
+      <w:bookmarkStart w:id="89" w:name="_Ref355886355"/>
+      <w:bookmarkStart w:id="90" w:name="_Toc356158901"/>
       <w:r>
         <w:lastRenderedPageBreak/>
         <w:t>Napojení uživatelského rozhraní</w:t>
       </w:r>
+      <w:bookmarkEnd w:id="89"/>
       <w:bookmarkEnd w:id="90"/>
+    </w:p>
+    <w:p>
+      <w:pPr>
+        <w:pStyle w:val="Odstavecprvn"/>
+      </w:pPr>
+      <w:r>
+        <w:t>Něco o Seaside a že systém bude přístupný jako webová aplikace. Potom pár řádku o MVC, protože máme podobnou architekturu.</w:t>
+      </w:r>
+    </w:p>
+    <w:p>
+      <w:pPr>
+        <w:pStyle w:val="Odstavecdal"/>
+      </w:pPr>
+      <w:r>
+        <w:t xml:space="preserve">Architektura aplikace bude připomínat architekturu </w:t>
+      </w:r>
+      <w:r>
+        <w:rPr>
+          <w:i/>
+        </w:rPr>
+        <w:t>Model View Contro</w:t>
+      </w:r>
+      <w:r>
+        <w:rPr>
+          <w:i/>
+        </w:rPr>
+        <w:t>l</w:t>
+      </w:r>
+      <w:r>
+        <w:rPr>
+          <w:i/>
+        </w:rPr>
+        <w:t>ler</w:t>
+      </w:r>
+      <w:r>
+        <w:t xml:space="preserve">, která je v dnešní době programátory hojně využívaná. Jedná se o architekturu aplikace rozdělenou do tří vrstev, jež mají zodpovědnost za jiné části aplikace. Spodní vrstva </w:t>
+      </w:r>
+      <w:r>
+        <w:rPr>
+          <w:i/>
+        </w:rPr>
+        <w:t>Model</w:t>
+      </w:r>
+      <w:r>
+        <w:t xml:space="preserve"> má zodpovědnost za práci s daty, jejich ukládání, vybírání a modifikování. Určuje také způsob rozložení dat a zapouzdřuje případné rozsáhlejší operace. Naopak horní vrstva </w:t>
+      </w:r>
+      <w:r>
+        <w:rPr>
+          <w:i/>
+        </w:rPr>
+        <w:t>View</w:t>
+      </w:r>
+      <w:r>
+        <w:t xml:space="preserve"> zajišťuje uživatelské rozhraní, včetně zobrazování dat a komunikace uživatele se systémem. Tyto dvě vrstvy jsou propojeny vrstvou </w:t>
+      </w:r>
+      <w:r>
+        <w:rPr>
+          <w:i/>
+        </w:rPr>
+        <w:t>Controller</w:t>
+      </w:r>
+      <w:r>
+        <w:t xml:space="preserve">, která má na starosti vhodně zpracovávat požadované uživatelské akce, které přijímá od vrstvy </w:t>
+      </w:r>
+      <w:r>
+        <w:rPr>
+          <w:i/>
+        </w:rPr>
+        <w:t>View</w:t>
+      </w:r>
+      <w:r>
+        <w:t xml:space="preserve"> a naopak požaduje různé akce od vrstvy </w:t>
+      </w:r>
+      <w:r>
+        <w:rPr>
+          <w:i/>
+        </w:rPr>
+        <w:t>Model</w:t>
+      </w:r>
+      <w:r>
+        <w:t>.</w:t>
+      </w:r>
+    </w:p>
+    <w:p>
+      <w:pPr>
+        <w:pStyle w:val="Odstavecdal"/>
+      </w:pPr>
+      <w:r>
+        <w:t xml:space="preserve">V našem případě </w:t>
+      </w:r>
+      <w:r>
+        <w:t xml:space="preserve">budou jednotlivé vrstvy zastoupeny následovně. Vrstvu </w:t>
+      </w:r>
+      <w:r>
+        <w:rPr>
+          <w:i/>
+        </w:rPr>
+        <w:t>Model</w:t>
+      </w:r>
+      <w:r>
+        <w:t xml:space="preserve"> představuje datový model systému představený v kapitole </w:t>
+      </w:r>
+      <w:r>
+        <w:fldChar w:fldCharType="begin"/>
+      </w:r>
+      <w:r>
+        <w:instrText xml:space="preserve"> REF _Ref355912747 \r \h </w:instrText>
+      </w:r>
+      <w:r>
+        <w:fldChar w:fldCharType="separate"/>
+      </w:r>
+      <w:r>
+        <w:t>6</w:t>
+      </w:r>
+      <w:r>
+        <w:fldChar w:fldCharType="end"/>
+      </w:r>
+      <w:r>
+        <w:t xml:space="preserve">. Vrstvu </w:t>
+      </w:r>
+      <w:r>
+        <w:rPr>
+          <w:i/>
+        </w:rPr>
+        <w:t>Controlleru</w:t>
+      </w:r>
+      <w:r>
+        <w:t xml:space="preserve"> budou zastávat obslužné sítě implementované v OOPN. O těchto sítích se povíme v podkapitole </w:t>
+      </w:r>
+      <w:r>
+        <w:fldChar w:fldCharType="begin"/>
+      </w:r>
+      <w:r>
+        <w:instrText xml:space="preserve"> REF _Ref355900583 \r \h </w:instrText>
+      </w:r>
+      <w:r>
+        <w:fldChar w:fldCharType="separate"/>
+      </w:r>
+      <w:r>
+        <w:t>8.1</w:t>
+      </w:r>
+      <w:r>
+        <w:fldChar w:fldCharType="end"/>
+      </w:r>
+      <w:r>
+        <w:t xml:space="preserve">. </w:t>
+      </w:r>
+      <w:r>
+        <w:t xml:space="preserve">Zbývá už jenom definovat vrstvu </w:t>
+      </w:r>
+      <w:r>
+        <w:rPr>
+          <w:i/>
+        </w:rPr>
+        <w:t>View</w:t>
+      </w:r>
+      <w:r>
+        <w:t xml:space="preserve">, kterou budeme implementovat pomocí frameworku Seaside a představíme si ji </w:t>
+      </w:r>
+      <w:r>
+        <w:t>v</w:t>
+      </w:r>
+      <w:r>
+        <w:t> </w:t>
+      </w:r>
+      <w:r>
+        <w:t>podkapitole</w:t>
+      </w:r>
+      <w:r>
+        <w:t xml:space="preserve"> </w:t>
+      </w:r>
+      <w:r>
+        <w:fldChar w:fldCharType="begin"/>
+      </w:r>
+      <w:r>
+        <w:instrText xml:space="preserve"> REF _Ref355913379 \r \h </w:instrText>
+      </w:r>
+      <w:r>
+        <w:fldChar w:fldCharType="separate"/>
+      </w:r>
+      <w:r>
+        <w:t>8.2</w:t>
+      </w:r>
+      <w:r>
+        <w:fldChar w:fldCharType="end"/>
+      </w:r>
+      <w:r>
+        <w:t xml:space="preserve">. V této podkapitole také uvidíme, že vrstvy </w:t>
+      </w:r>
+      <w:r>
+        <w:rPr>
+          <w:i/>
+        </w:rPr>
+        <w:t>View</w:t>
+      </w:r>
+      <w:r>
+        <w:t xml:space="preserve"> a </w:t>
+      </w:r>
+      <w:r>
+        <w:rPr>
+          <w:i/>
+        </w:rPr>
+        <w:t>Controller</w:t>
+      </w:r>
+      <w:r>
+        <w:t xml:space="preserve"> se nám budou mírně prolínat, zejména v komponentách editujících jednotlivé entity modelu.</w:t>
+      </w:r>
+    </w:p>
+    <w:p>
+      <w:pPr>
+        <w:pStyle w:val="Nadpis2"/>
+      </w:pPr>
+      <w:bookmarkStart w:id="91" w:name="_Ref355900583"/>
+      <w:bookmarkStart w:id="92" w:name="_Toc356158902"/>
+      <w:commentRangeStart w:id="93"/>
+      <w:r>
+        <w:t>Obslužné sítě</w:t>
+      </w:r>
       <w:bookmarkEnd w:id="91"/>
-    </w:p>
-    <w:p>
-      <w:pPr>
-        <w:pStyle w:val="Odstavecprvn"/>
-      </w:pPr>
-      <w:r>
-        <w:t>Něco o Seaside a že systém bude přístupný jako webová aplikace. Potom pár řádku o MVC, protože máme podobnou architekturu.</w:t>
-      </w:r>
-    </w:p>
-    <w:p>
-      <w:pPr>
-        <w:pStyle w:val="Odstavecdal"/>
-      </w:pPr>
-      <w:r>
-        <w:t xml:space="preserve">Architektura aplikace bude připomínat architekturu </w:t>
-      </w:r>
-      <w:r>
-        <w:rPr>
-          <w:i/>
-        </w:rPr>
-        <w:t>Model View Contro</w:t>
-      </w:r>
-      <w:r>
-        <w:rPr>
-          <w:i/>
-        </w:rPr>
-        <w:t>l</w:t>
-      </w:r>
-      <w:r>
-        <w:rPr>
-          <w:i/>
-        </w:rPr>
-        <w:t>ler</w:t>
-      </w:r>
-      <w:r>
-        <w:t xml:space="preserve">, která je v dnešní době programátory hojně využívaná. Jedná se o architekturu aplikace rozdělenou do tří vrstev, jež mají zodpovědnost za jiné části aplikace. Spodní vrstva </w:t>
-      </w:r>
-      <w:r>
-        <w:rPr>
-          <w:i/>
-        </w:rPr>
-        <w:t>Model</w:t>
-      </w:r>
-      <w:r>
-        <w:t xml:space="preserve"> má zodpovědnost za práci s daty, jejich ukládání, vybírání a modifikování. Určuje také způsob rozložení dat a zapouzdřuje případné rozsáhlejší operace. Naopak horní vrstva </w:t>
-      </w:r>
-      <w:r>
-        <w:rPr>
-          <w:i/>
-        </w:rPr>
-        <w:t>View</w:t>
-      </w:r>
-      <w:r>
-        <w:t xml:space="preserve"> zajišťuje uživatelské rozhraní, včetně zobrazování dat a komunikace uživatele se systémem. Tyto dvě vrstvy jsou propojeny vrstvou </w:t>
-      </w:r>
-      <w:r>
-        <w:rPr>
-          <w:i/>
-        </w:rPr>
-        <w:t>Controller</w:t>
-      </w:r>
-      <w:r>
-        <w:t xml:space="preserve">, která má na starosti vhodně zpracovávat požadované uživatelské akce, které přijímá od vrstvy </w:t>
-      </w:r>
-      <w:r>
-        <w:rPr>
-          <w:i/>
-        </w:rPr>
-        <w:t>View</w:t>
-      </w:r>
-      <w:r>
-        <w:t xml:space="preserve"> a naopak požaduje různé akce od vrstvy </w:t>
-      </w:r>
-      <w:r>
-        <w:rPr>
-          <w:i/>
-        </w:rPr>
-        <w:t>Model</w:t>
-      </w:r>
-      <w:r>
-        <w:t>.</w:t>
-      </w:r>
-    </w:p>
-    <w:p>
-      <w:pPr>
-        <w:pStyle w:val="Odstavecdal"/>
-      </w:pPr>
-      <w:r>
-        <w:t xml:space="preserve">V našem případě </w:t>
-      </w:r>
-      <w:r>
-        <w:t xml:space="preserve">budou jednotlivé vrstvy zastoupeny následovně. Vrstvu </w:t>
-      </w:r>
-      <w:r>
-        <w:rPr>
-          <w:i/>
-        </w:rPr>
-        <w:t>Model</w:t>
-      </w:r>
-      <w:r>
-        <w:t xml:space="preserve"> představuje datový model systému představený v kapitole </w:t>
-      </w:r>
-      <w:r>
-        <w:fldChar w:fldCharType="begin"/>
-      </w:r>
-      <w:r>
-        <w:instrText xml:space="preserve"> REF _Ref355912747 \r \h </w:instrText>
-      </w:r>
-      <w:r>
-        <w:fldChar w:fldCharType="separate"/>
-      </w:r>
-      <w:r>
-        <w:t>6</w:t>
-      </w:r>
-      <w:r>
-        <w:fldChar w:fldCharType="end"/>
-      </w:r>
-      <w:r>
-        <w:t xml:space="preserve">. Vrstvu </w:t>
-      </w:r>
-      <w:r>
-        <w:rPr>
-          <w:i/>
-        </w:rPr>
-        <w:t>Controlleru</w:t>
-      </w:r>
-      <w:r>
-        <w:t xml:space="preserve"> budou zastávat obslužné sítě implementované v OOPN. O těchto sítích se povíme v podkapitole </w:t>
-      </w:r>
-      <w:r>
-        <w:fldChar w:fldCharType="begin"/>
-      </w:r>
-      <w:r>
-        <w:instrText xml:space="preserve"> REF _Ref355900583 \r \h </w:instrText>
-      </w:r>
-      <w:r>
-        <w:fldChar w:fldCharType="separate"/>
-      </w:r>
-      <w:r>
-        <w:t>8.1</w:t>
-      </w:r>
-      <w:r>
-        <w:fldChar w:fldCharType="end"/>
-      </w:r>
-      <w:r>
-        <w:t xml:space="preserve">. </w:t>
-      </w:r>
-      <w:r>
-        <w:t xml:space="preserve">Zbývá už jenom definovat vrstvu </w:t>
-      </w:r>
-      <w:r>
-        <w:rPr>
-          <w:i/>
-        </w:rPr>
-        <w:t>View</w:t>
-      </w:r>
-      <w:r>
-        <w:t xml:space="preserve">, kterou budeme implementovat pomocí frameworku Seaside a představíme si ji </w:t>
-      </w:r>
-      <w:r>
-        <w:t>v</w:t>
-      </w:r>
-      <w:r>
-        <w:t> </w:t>
-      </w:r>
-      <w:r>
-        <w:t>podkapitole</w:t>
-      </w:r>
-      <w:r>
-        <w:t xml:space="preserve"> </w:t>
-      </w:r>
-      <w:r>
-        <w:fldChar w:fldCharType="begin"/>
-      </w:r>
-      <w:r>
-        <w:instrText xml:space="preserve"> REF _Ref355913379 \r \h </w:instrText>
-      </w:r>
-      <w:r>
-        <w:fldChar w:fldCharType="separate"/>
-      </w:r>
-      <w:r>
-        <w:t>8.2</w:t>
-      </w:r>
-      <w:r>
-        <w:fldChar w:fldCharType="end"/>
-      </w:r>
-      <w:r>
-        <w:t xml:space="preserve">. V této podkapitole také uvidíme, že vrstvy </w:t>
-      </w:r>
-      <w:r>
-        <w:rPr>
-          <w:i/>
-        </w:rPr>
-        <w:t>View</w:t>
-      </w:r>
-      <w:r>
-        <w:t xml:space="preserve"> a </w:t>
-      </w:r>
-      <w:r>
-        <w:rPr>
-          <w:i/>
-        </w:rPr>
-        <w:t>Controller</w:t>
-      </w:r>
-      <w:r>
-        <w:t xml:space="preserve"> se nám budou mírně prolínat, zejména v komponentách editujících jednotlivé entity modelu.</w:t>
-      </w:r>
-    </w:p>
-    <w:p>
-      <w:pPr>
-        <w:pStyle w:val="Nadpis2"/>
-      </w:pPr>
-      <w:bookmarkStart w:id="92" w:name="_Ref355900583"/>
-      <w:bookmarkStart w:id="93" w:name="_Toc356158902"/>
-      <w:commentRangeStart w:id="94"/>
-      <w:r>
-        <w:t>Obslužné sítě</w:t>
-      </w:r>
-      <w:bookmarkEnd w:id="92"/>
-      <w:commentRangeEnd w:id="94"/>
+      <w:commentRangeEnd w:id="93"/>
       <w:r>
         <w:rPr>
           <w:rStyle w:val="Odkaznakoment"/>
@@ -15506,21 +15564,21 @@
           <w:bCs w:val="0"/>
           <w:iCs w:val="0"/>
         </w:rPr>
-        <w:commentReference w:id="94"/>
-      </w:r>
-      <w:bookmarkEnd w:id="93"/>
+        <w:commentReference w:id="93"/>
+      </w:r>
+      <w:bookmarkEnd w:id="92"/>
     </w:p>
     <w:p>
       <w:pPr>
         <w:pStyle w:val="Nadpis2"/>
       </w:pPr>
-      <w:bookmarkStart w:id="95" w:name="_Ref355913379"/>
-      <w:bookmarkStart w:id="96" w:name="_Toc356158903"/>
+      <w:bookmarkStart w:id="94" w:name="_Ref355913379"/>
+      <w:bookmarkStart w:id="95" w:name="_Toc356158903"/>
       <w:r>
         <w:t>Uživatelské rozhraní</w:t>
       </w:r>
+      <w:bookmarkEnd w:id="94"/>
       <w:bookmarkEnd w:id="95"/>
-      <w:bookmarkEnd w:id="96"/>
     </w:p>
     <w:p>
       <w:pPr>
@@ -15539,15 +15597,15 @@
       <w:pPr>
         <w:pStyle w:val="Nadpis1"/>
       </w:pPr>
-      <w:bookmarkStart w:id="97" w:name="_Toc356158904"/>
+      <w:bookmarkStart w:id="96" w:name="_Toc356158904"/>
       <w:r>
         <w:lastRenderedPageBreak/>
         <w:t>Závěr</w:t>
       </w:r>
+      <w:bookmarkEnd w:id="64"/>
       <w:bookmarkEnd w:id="65"/>
       <w:bookmarkEnd w:id="66"/>
-      <w:bookmarkEnd w:id="67"/>
-      <w:bookmarkEnd w:id="97"/>
+      <w:bookmarkEnd w:id="96"/>
     </w:p>
     <w:p>
       <w:pPr>
@@ -15963,9 +16021,9 @@
         </w:docPartObj>
       </w:sdtPr>
       <w:sdtContent>
-        <w:commentRangeStart w:id="98" w:displacedByCustomXml="prev"/>
-        <w:bookmarkStart w:id="99" w:name="_Toc356158905" w:displacedByCustomXml="prev"/>
-        <w:bookmarkStart w:id="100" w:name="_Toc343033302" w:displacedByCustomXml="prev"/>
+        <w:commentRangeStart w:id="97" w:displacedByCustomXml="prev"/>
+        <w:bookmarkStart w:id="98" w:name="_Toc356158905" w:displacedByCustomXml="prev"/>
+        <w:bookmarkStart w:id="99" w:name="_Toc343033302" w:displacedByCustomXml="prev"/>
         <w:p>
           <w:pPr>
             <w:pStyle w:val="Nadpis1"/>
@@ -15978,8 +16036,8 @@
           <w:r>
             <w:t>Bibliografie</w:t>
           </w:r>
-          <w:bookmarkEnd w:id="100"/>
-          <w:commentRangeEnd w:id="98"/>
+          <w:bookmarkEnd w:id="99"/>
+          <w:commentRangeEnd w:id="97"/>
           <w:r>
             <w:rPr>
               <w:rStyle w:val="Odkaznakoment"/>
@@ -15988,9 +16046,9 @@
               <w:bCs w:val="0"/>
               <w:kern w:val="0"/>
             </w:rPr>
-            <w:commentReference w:id="98"/>
+            <w:commentReference w:id="97"/>
           </w:r>
-          <w:bookmarkEnd w:id="99"/>
+          <w:bookmarkEnd w:id="98"/>
         </w:p>
         <w:sdt>
           <w:sdtPr>
@@ -16615,7 +16673,7 @@
       </w:r>
     </w:p>
   </w:comment>
-  <w:comment w:id="45" w:author="Matron" w:date="2013-05-12T17:21:00Z" w:initials="M">
+  <w:comment w:id="43" w:author="Matron" w:date="2013-05-12T22:46:00Z" w:initials="M">
     <w:p>
       <w:pPr>
         <w:pStyle w:val="Textkomente"/>
@@ -16627,11 +16685,27 @@
         <w:annotationRef/>
       </w:r>
       <w:r>
+        <w:t>Možná ještě více rozepsat</w:t>
+      </w:r>
+    </w:p>
+  </w:comment>
+  <w:comment w:id="46" w:author="Matron" w:date="2013-05-12T17:21:00Z" w:initials="M">
+    <w:p>
+      <w:pPr>
+        <w:pStyle w:val="Textkomente"/>
+      </w:pPr>
+      <w:r>
+        <w:rPr>
+          <w:rStyle w:val="Odkaznakoment"/>
+        </w:rPr>
+        <w:annotationRef/>
+      </w:r>
+      <w:r>
         <w:t>napsat více konkrétněji dle OOPN str. 100? BUdeme používat ? Napsat co vlastně multimnožiny určují?</w:t>
       </w:r>
     </w:p>
   </w:comment>
-  <w:comment w:id="46" w:author="Matron" w:date="2013-05-12T19:53:00Z" w:initials="M">
+  <w:comment w:id="47" w:author="Matron" w:date="2013-05-12T19:53:00Z" w:initials="M">
     <w:p>
       <w:pPr>
         <w:pStyle w:val="Textkomente"/>
@@ -16647,7 +16721,7 @@
       </w:r>
     </w:p>
   </w:comment>
-  <w:comment w:id="70" w:author="Matron" w:date="2013-05-09T15:04:00Z" w:initials="M">
+  <w:comment w:id="62" w:author="Matron" w:date="2013-05-12T22:30:00Z" w:initials="M">
     <w:p>
       <w:pPr>
         <w:pStyle w:val="Textkomente"/>
@@ -16659,11 +16733,27 @@
         <w:annotationRef/>
       </w:r>
       <w:r>
+        <w:t>dodělat</w:t>
+      </w:r>
+    </w:p>
+  </w:comment>
+  <w:comment w:id="69" w:author="Matron" w:date="2013-05-09T15:04:00Z" w:initials="M">
+    <w:p>
+      <w:pPr>
+        <w:pStyle w:val="Textkomente"/>
+      </w:pPr>
+      <w:r>
+        <w:rPr>
+          <w:rStyle w:val="Odkaznakoment"/>
+        </w:rPr>
+        <w:annotationRef/>
+      </w:r>
+      <w:r>
         <w:t>Toto předělat podle toho jak to nakonec vlastně bude :D</w:t>
       </w:r>
     </w:p>
   </w:comment>
-  <w:comment w:id="76" w:author="Matron" w:date="2013-05-09T19:50:00Z" w:initials="M">
+  <w:comment w:id="75" w:author="Matron" w:date="2013-05-09T19:50:00Z" w:initials="M">
     <w:p>
       <w:pPr>
         <w:pStyle w:val="Textkomente"/>
@@ -16679,7 +16769,7 @@
       </w:r>
     </w:p>
   </w:comment>
-  <w:comment w:id="94" w:author="Matron" w:date="2013-05-10T01:40:00Z" w:initials="M">
+  <w:comment w:id="93" w:author="Matron" w:date="2013-05-10T01:40:00Z" w:initials="M">
     <w:p>
       <w:pPr>
         <w:pStyle w:val="Odstavecprvn"/>
@@ -16695,7 +16785,7 @@
       </w:r>
     </w:p>
   </w:comment>
-  <w:comment w:id="98" w:author="Matron" w:date="2013-05-11T20:46:00Z" w:initials="M">
+  <w:comment w:id="97" w:author="Matron" w:date="2013-05-11T20:46:00Z" w:initials="M">
     <w:p>
       <w:pPr>
         <w:pStyle w:val="Textkomente"/>
@@ -16818,7 +16908,7 @@
         <w:rStyle w:val="slostrnky"/>
         <w:noProof/>
       </w:rPr>
-      <w:t>24</w:t>
+      <w:t>26</w:t>
     </w:r>
     <w:r>
       <w:rPr>
@@ -20527,7 +20617,7 @@
 </file>
 
 <file path=customXml/itemProps1.xml><?xml version="1.0" encoding="utf-8"?>
-<ds:datastoreItem xmlns:ds="http://schemas.openxmlformats.org/officeDocument/2006/customXml" ds:itemID="{794CAEEE-7DFC-4182-B42D-1A4F696478DA}">
+<ds:datastoreItem xmlns:ds="http://schemas.openxmlformats.org/officeDocument/2006/customXml" ds:itemID="{A6850250-D61B-464C-AC8C-B11FE25D8B0B}">
   <ds:schemaRefs>
     <ds:schemaRef ds:uri="http://schemas.openxmlformats.org/officeDocument/2006/bibliography"/>
   </ds:schemaRefs>

</xml_diff>

<commit_message>
Rozepsani jednotlivych trid. Drobna uprava textu.
</commit_message>
<xml_diff>
--- a/DIP/DIP_xcaham02.docx
+++ b/DIP/DIP_xcaham02.docx
@@ -2597,7 +2597,7 @@
       </w:pPr>
       <w:bookmarkStart w:id="5" w:name="_Toc100936461"/>
       <w:bookmarkStart w:id="6" w:name="_Toc101325787"/>
-      <w:bookmarkStart w:id="7" w:name="_Toc356181190"/>
+      <w:bookmarkStart w:id="7" w:name="_Toc356195434"/>
       <w:bookmarkEnd w:id="3"/>
       <w:bookmarkEnd w:id="4"/>
       <w:r>
@@ -2627,7 +2627,7 @@
       <w:r>
         <w:fldChar w:fldCharType="separate"/>
       </w:r>
-      <w:hyperlink w:anchor="_Toc356181190" w:history="1">
+      <w:hyperlink w:anchor="_Toc356195434" w:history="1">
         <w:r>
           <w:rPr>
             <w:rStyle w:val="Hypertextovodkaz"/>
@@ -2654,7 +2654,7 @@
             <w:noProof/>
             <w:webHidden/>
           </w:rPr>
-          <w:instrText xml:space="preserve"> PAGEREF _Toc356181190 \h </w:instrText>
+          <w:instrText xml:space="preserve"> PAGEREF _Toc356195434 \h </w:instrText>
         </w:r>
         <w:r>
           <w:rPr>
@@ -2698,7 +2698,7 @@
           <w:szCs w:val="22"/>
         </w:rPr>
       </w:pPr>
-      <w:hyperlink w:anchor="_Toc356181191" w:history="1">
+      <w:hyperlink w:anchor="_Toc356195435" w:history="1">
         <w:r>
           <w:rPr>
             <w:rStyle w:val="Hypertextovodkaz"/>
@@ -2740,7 +2740,7 @@
             <w:noProof/>
             <w:webHidden/>
           </w:rPr>
-          <w:instrText xml:space="preserve"> PAGEREF _Toc356181191 \h </w:instrText>
+          <w:instrText xml:space="preserve"> PAGEREF _Toc356195435 \h </w:instrText>
         </w:r>
         <w:r>
           <w:rPr>
@@ -2784,7 +2784,7 @@
           <w:szCs w:val="22"/>
         </w:rPr>
       </w:pPr>
-      <w:hyperlink w:anchor="_Toc356181192" w:history="1">
+      <w:hyperlink w:anchor="_Toc356195436" w:history="1">
         <w:r>
           <w:rPr>
             <w:rStyle w:val="Hypertextovodkaz"/>
@@ -2826,7 +2826,7 @@
             <w:noProof/>
             <w:webHidden/>
           </w:rPr>
-          <w:instrText xml:space="preserve"> PAGEREF _Toc356181192 \h </w:instrText>
+          <w:instrText xml:space="preserve"> PAGEREF _Toc356195436 \h </w:instrText>
         </w:r>
         <w:r>
           <w:rPr>
@@ -2870,7 +2870,7 @@
           <w:szCs w:val="22"/>
         </w:rPr>
       </w:pPr>
-      <w:hyperlink w:anchor="_Toc356181193" w:history="1">
+      <w:hyperlink w:anchor="_Toc356195437" w:history="1">
         <w:r>
           <w:rPr>
             <w:rStyle w:val="Hypertextovodkaz"/>
@@ -2912,7 +2912,7 @@
             <w:noProof/>
             <w:webHidden/>
           </w:rPr>
-          <w:instrText xml:space="preserve"> PAGEREF _Toc356181193 \h </w:instrText>
+          <w:instrText xml:space="preserve"> PAGEREF _Toc356195437 \h </w:instrText>
         </w:r>
         <w:r>
           <w:rPr>
@@ -2956,7 +2956,7 @@
           <w:szCs w:val="22"/>
         </w:rPr>
       </w:pPr>
-      <w:hyperlink w:anchor="_Toc356181194" w:history="1">
+      <w:hyperlink w:anchor="_Toc356195438" w:history="1">
         <w:r>
           <w:rPr>
             <w:rStyle w:val="Hypertextovodkaz"/>
@@ -2998,7 +2998,7 @@
             <w:noProof/>
             <w:webHidden/>
           </w:rPr>
-          <w:instrText xml:space="preserve"> PAGEREF _Toc356181194 \h </w:instrText>
+          <w:instrText xml:space="preserve"> PAGEREF _Toc356195438 \h </w:instrText>
         </w:r>
         <w:r>
           <w:rPr>
@@ -3042,7 +3042,7 @@
           <w:szCs w:val="22"/>
         </w:rPr>
       </w:pPr>
-      <w:hyperlink w:anchor="_Toc356181195" w:history="1">
+      <w:hyperlink w:anchor="_Toc356195439" w:history="1">
         <w:r>
           <w:rPr>
             <w:rStyle w:val="Hypertextovodkaz"/>
@@ -3084,7 +3084,7 @@
             <w:noProof/>
             <w:webHidden/>
           </w:rPr>
-          <w:instrText xml:space="preserve"> PAGEREF _Toc356181195 \h </w:instrText>
+          <w:instrText xml:space="preserve"> PAGEREF _Toc356195439 \h </w:instrText>
         </w:r>
         <w:r>
           <w:rPr>
@@ -3128,7 +3128,7 @@
           <w:szCs w:val="22"/>
         </w:rPr>
       </w:pPr>
-      <w:hyperlink w:anchor="_Toc356181196" w:history="1">
+      <w:hyperlink w:anchor="_Toc356195440" w:history="1">
         <w:r>
           <w:rPr>
             <w:rStyle w:val="Hypertextovodkaz"/>
@@ -3170,7 +3170,7 @@
             <w:noProof/>
             <w:webHidden/>
           </w:rPr>
-          <w:instrText xml:space="preserve"> PAGEREF _Toc356181196 \h </w:instrText>
+          <w:instrText xml:space="preserve"> PAGEREF _Toc356195440 \h </w:instrText>
         </w:r>
         <w:r>
           <w:rPr>
@@ -3214,7 +3214,7 @@
           <w:szCs w:val="22"/>
         </w:rPr>
       </w:pPr>
-      <w:hyperlink w:anchor="_Toc356181197" w:history="1">
+      <w:hyperlink w:anchor="_Toc356195441" w:history="1">
         <w:r>
           <w:rPr>
             <w:rStyle w:val="Hypertextovodkaz"/>
@@ -3256,7 +3256,7 @@
             <w:noProof/>
             <w:webHidden/>
           </w:rPr>
-          <w:instrText xml:space="preserve"> PAGEREF _Toc356181197 \h </w:instrText>
+          <w:instrText xml:space="preserve"> PAGEREF _Toc356195441 \h </w:instrText>
         </w:r>
         <w:r>
           <w:rPr>
@@ -3300,7 +3300,7 @@
           <w:szCs w:val="22"/>
         </w:rPr>
       </w:pPr>
-      <w:hyperlink w:anchor="_Toc356181198" w:history="1">
+      <w:hyperlink w:anchor="_Toc356195442" w:history="1">
         <w:r>
           <w:rPr>
             <w:rStyle w:val="Hypertextovodkaz"/>
@@ -3342,7 +3342,7 @@
             <w:noProof/>
             <w:webHidden/>
           </w:rPr>
-          <w:instrText xml:space="preserve"> PAGEREF _Toc356181198 \h </w:instrText>
+          <w:instrText xml:space="preserve"> PAGEREF _Toc356195442 \h </w:instrText>
         </w:r>
         <w:r>
           <w:rPr>
@@ -3386,7 +3386,7 @@
           <w:szCs w:val="22"/>
         </w:rPr>
       </w:pPr>
-      <w:hyperlink w:anchor="_Toc356181199" w:history="1">
+      <w:hyperlink w:anchor="_Toc356195443" w:history="1">
         <w:r>
           <w:rPr>
             <w:rStyle w:val="Hypertextovodkaz"/>
@@ -3428,7 +3428,7 @@
             <w:noProof/>
             <w:webHidden/>
           </w:rPr>
-          <w:instrText xml:space="preserve"> PAGEREF _Toc356181199 \h </w:instrText>
+          <w:instrText xml:space="preserve"> PAGEREF _Toc356195443 \h </w:instrText>
         </w:r>
         <w:r>
           <w:rPr>
@@ -3472,7 +3472,7 @@
           <w:szCs w:val="22"/>
         </w:rPr>
       </w:pPr>
-      <w:hyperlink w:anchor="_Toc356181200" w:history="1">
+      <w:hyperlink w:anchor="_Toc356195444" w:history="1">
         <w:r>
           <w:rPr>
             <w:rStyle w:val="Hypertextovodkaz"/>
@@ -3514,7 +3514,7 @@
             <w:noProof/>
             <w:webHidden/>
           </w:rPr>
-          <w:instrText xml:space="preserve"> PAGEREF _Toc356181200 \h </w:instrText>
+          <w:instrText xml:space="preserve"> PAGEREF _Toc356195444 \h </w:instrText>
         </w:r>
         <w:r>
           <w:rPr>
@@ -3558,7 +3558,7 @@
           <w:szCs w:val="22"/>
         </w:rPr>
       </w:pPr>
-      <w:hyperlink w:anchor="_Toc356181201" w:history="1">
+      <w:hyperlink w:anchor="_Toc356195445" w:history="1">
         <w:r>
           <w:rPr>
             <w:rStyle w:val="Hypertextovodkaz"/>
@@ -3600,7 +3600,7 @@
             <w:noProof/>
             <w:webHidden/>
           </w:rPr>
-          <w:instrText xml:space="preserve"> PAGEREF _Toc356181201 \h </w:instrText>
+          <w:instrText xml:space="preserve"> PAGEREF _Toc356195445 \h </w:instrText>
         </w:r>
         <w:r>
           <w:rPr>
@@ -3644,7 +3644,7 @@
           <w:szCs w:val="22"/>
         </w:rPr>
       </w:pPr>
-      <w:hyperlink w:anchor="_Toc356181202" w:history="1">
+      <w:hyperlink w:anchor="_Toc356195446" w:history="1">
         <w:r>
           <w:rPr>
             <w:rStyle w:val="Hypertextovodkaz"/>
@@ -3686,7 +3686,7 @@
             <w:noProof/>
             <w:webHidden/>
           </w:rPr>
-          <w:instrText xml:space="preserve"> PAGEREF _Toc356181202 \h </w:instrText>
+          <w:instrText xml:space="preserve"> PAGEREF _Toc356195446 \h </w:instrText>
         </w:r>
         <w:r>
           <w:rPr>
@@ -3730,7 +3730,7 @@
           <w:szCs w:val="22"/>
         </w:rPr>
       </w:pPr>
-      <w:hyperlink w:anchor="_Toc356181203" w:history="1">
+      <w:hyperlink w:anchor="_Toc356195447" w:history="1">
         <w:r>
           <w:rPr>
             <w:rStyle w:val="Hypertextovodkaz"/>
@@ -3772,7 +3772,7 @@
             <w:noProof/>
             <w:webHidden/>
           </w:rPr>
-          <w:instrText xml:space="preserve"> PAGEREF _Toc356181203 \h </w:instrText>
+          <w:instrText xml:space="preserve"> PAGEREF _Toc356195447 \h </w:instrText>
         </w:r>
         <w:r>
           <w:rPr>
@@ -3816,7 +3816,7 @@
           <w:szCs w:val="22"/>
         </w:rPr>
       </w:pPr>
-      <w:hyperlink w:anchor="_Toc356181204" w:history="1">
+      <w:hyperlink w:anchor="_Toc356195448" w:history="1">
         <w:r>
           <w:rPr>
             <w:rStyle w:val="Hypertextovodkaz"/>
@@ -3858,7 +3858,7 @@
             <w:noProof/>
             <w:webHidden/>
           </w:rPr>
-          <w:instrText xml:space="preserve"> PAGEREF _Toc356181204 \h </w:instrText>
+          <w:instrText xml:space="preserve"> PAGEREF _Toc356195448 \h </w:instrText>
         </w:r>
         <w:r>
           <w:rPr>
@@ -3902,7 +3902,7 @@
           <w:szCs w:val="22"/>
         </w:rPr>
       </w:pPr>
-      <w:hyperlink w:anchor="_Toc356181205" w:history="1">
+      <w:hyperlink w:anchor="_Toc356195449" w:history="1">
         <w:r>
           <w:rPr>
             <w:rStyle w:val="Hypertextovodkaz"/>
@@ -3944,7 +3944,7 @@
             <w:noProof/>
             <w:webHidden/>
           </w:rPr>
-          <w:instrText xml:space="preserve"> PAGEREF _Toc356181205 \h </w:instrText>
+          <w:instrText xml:space="preserve"> PAGEREF _Toc356195449 \h </w:instrText>
         </w:r>
         <w:r>
           <w:rPr>
@@ -3988,7 +3988,7 @@
           <w:szCs w:val="22"/>
         </w:rPr>
       </w:pPr>
-      <w:hyperlink w:anchor="_Toc356181206" w:history="1">
+      <w:hyperlink w:anchor="_Toc356195450" w:history="1">
         <w:r>
           <w:rPr>
             <w:rStyle w:val="Hypertextovodkaz"/>
@@ -4030,7 +4030,7 @@
             <w:noProof/>
             <w:webHidden/>
           </w:rPr>
-          <w:instrText xml:space="preserve"> PAGEREF _Toc356181206 \h </w:instrText>
+          <w:instrText xml:space="preserve"> PAGEREF _Toc356195450 \h </w:instrText>
         </w:r>
         <w:r>
           <w:rPr>
@@ -4074,7 +4074,7 @@
           <w:szCs w:val="22"/>
         </w:rPr>
       </w:pPr>
-      <w:hyperlink w:anchor="_Toc356181207" w:history="1">
+      <w:hyperlink w:anchor="_Toc356195451" w:history="1">
         <w:r>
           <w:rPr>
             <w:rStyle w:val="Hypertextovodkaz"/>
@@ -4116,7 +4116,7 @@
             <w:noProof/>
             <w:webHidden/>
           </w:rPr>
-          <w:instrText xml:space="preserve"> PAGEREF _Toc356181207 \h </w:instrText>
+          <w:instrText xml:space="preserve"> PAGEREF _Toc356195451 \h </w:instrText>
         </w:r>
         <w:r>
           <w:rPr>
@@ -4160,7 +4160,7 @@
           <w:szCs w:val="22"/>
         </w:rPr>
       </w:pPr>
-      <w:hyperlink w:anchor="_Toc356181208" w:history="1">
+      <w:hyperlink w:anchor="_Toc356195452" w:history="1">
         <w:r>
           <w:rPr>
             <w:rStyle w:val="Hypertextovodkaz"/>
@@ -4202,7 +4202,7 @@
             <w:noProof/>
             <w:webHidden/>
           </w:rPr>
-          <w:instrText xml:space="preserve"> PAGEREF _Toc356181208 \h </w:instrText>
+          <w:instrText xml:space="preserve"> PAGEREF _Toc356195452 \h </w:instrText>
         </w:r>
         <w:r>
           <w:rPr>
@@ -4246,7 +4246,7 @@
           <w:szCs w:val="22"/>
         </w:rPr>
       </w:pPr>
-      <w:hyperlink w:anchor="_Toc356181209" w:history="1">
+      <w:hyperlink w:anchor="_Toc356195453" w:history="1">
         <w:r>
           <w:rPr>
             <w:rStyle w:val="Hypertextovodkaz"/>
@@ -4288,7 +4288,7 @@
             <w:noProof/>
             <w:webHidden/>
           </w:rPr>
-          <w:instrText xml:space="preserve"> PAGEREF _Toc356181209 \h </w:instrText>
+          <w:instrText xml:space="preserve"> PAGEREF _Toc356195453 \h </w:instrText>
         </w:r>
         <w:r>
           <w:rPr>
@@ -4332,7 +4332,7 @@
           <w:szCs w:val="22"/>
         </w:rPr>
       </w:pPr>
-      <w:hyperlink w:anchor="_Toc356181210" w:history="1">
+      <w:hyperlink w:anchor="_Toc356195454" w:history="1">
         <w:r>
           <w:rPr>
             <w:rStyle w:val="Hypertextovodkaz"/>
@@ -4374,7 +4374,7 @@
             <w:noProof/>
             <w:webHidden/>
           </w:rPr>
-          <w:instrText xml:space="preserve"> PAGEREF _Toc356181210 \h </w:instrText>
+          <w:instrText xml:space="preserve"> PAGEREF _Toc356195454 \h </w:instrText>
         </w:r>
         <w:r>
           <w:rPr>
@@ -4418,7 +4418,7 @@
           <w:szCs w:val="22"/>
         </w:rPr>
       </w:pPr>
-      <w:hyperlink w:anchor="_Toc356181211" w:history="1">
+      <w:hyperlink w:anchor="_Toc356195455" w:history="1">
         <w:r>
           <w:rPr>
             <w:rStyle w:val="Hypertextovodkaz"/>
@@ -4460,7 +4460,7 @@
             <w:noProof/>
             <w:webHidden/>
           </w:rPr>
-          <w:instrText xml:space="preserve"> PAGEREF _Toc356181211 \h </w:instrText>
+          <w:instrText xml:space="preserve"> PAGEREF _Toc356195455 \h </w:instrText>
         </w:r>
         <w:r>
           <w:rPr>
@@ -4480,7 +4480,7 @@
             <w:noProof/>
             <w:webHidden/>
           </w:rPr>
-          <w:t>28</w:t>
+          <w:t>29</w:t>
         </w:r>
         <w:r>
           <w:rPr>
@@ -4504,7 +4504,7 @@
           <w:szCs w:val="22"/>
         </w:rPr>
       </w:pPr>
-      <w:hyperlink w:anchor="_Toc356181212" w:history="1">
+      <w:hyperlink w:anchor="_Toc356195456" w:history="1">
         <w:r>
           <w:rPr>
             <w:rStyle w:val="Hypertextovodkaz"/>
@@ -4546,7 +4546,7 @@
             <w:noProof/>
             <w:webHidden/>
           </w:rPr>
-          <w:instrText xml:space="preserve"> PAGEREF _Toc356181212 \h </w:instrText>
+          <w:instrText xml:space="preserve"> PAGEREF _Toc356195456 \h </w:instrText>
         </w:r>
         <w:r>
           <w:rPr>
@@ -4566,7 +4566,7 @@
             <w:noProof/>
             <w:webHidden/>
           </w:rPr>
-          <w:t>28</w:t>
+          <w:t>29</w:t>
         </w:r>
         <w:r>
           <w:rPr>
@@ -4590,7 +4590,7 @@
           <w:szCs w:val="22"/>
         </w:rPr>
       </w:pPr>
-      <w:hyperlink w:anchor="_Toc356181213" w:history="1">
+      <w:hyperlink w:anchor="_Toc356195457" w:history="1">
         <w:r>
           <w:rPr>
             <w:rStyle w:val="Hypertextovodkaz"/>
@@ -4632,7 +4632,7 @@
             <w:noProof/>
             <w:webHidden/>
           </w:rPr>
-          <w:instrText xml:space="preserve"> PAGEREF _Toc356181213 \h </w:instrText>
+          <w:instrText xml:space="preserve"> PAGEREF _Toc356195457 \h </w:instrText>
         </w:r>
         <w:r>
           <w:rPr>
@@ -4676,7 +4676,7 @@
           <w:szCs w:val="22"/>
         </w:rPr>
       </w:pPr>
-      <w:hyperlink w:anchor="_Toc356181214" w:history="1">
+      <w:hyperlink w:anchor="_Toc356195458" w:history="1">
         <w:r>
           <w:rPr>
             <w:rStyle w:val="Hypertextovodkaz"/>
@@ -4718,7 +4718,7 @@
             <w:noProof/>
             <w:webHidden/>
           </w:rPr>
-          <w:instrText xml:space="preserve"> PAGEREF _Toc356181214 \h </w:instrText>
+          <w:instrText xml:space="preserve"> PAGEREF _Toc356195458 \h </w:instrText>
         </w:r>
         <w:r>
           <w:rPr>
@@ -4738,7 +4738,7 @@
             <w:noProof/>
             <w:webHidden/>
           </w:rPr>
-          <w:t>29</w:t>
+          <w:t>30</w:t>
         </w:r>
         <w:r>
           <w:rPr>
@@ -4762,7 +4762,7 @@
           <w:szCs w:val="22"/>
         </w:rPr>
       </w:pPr>
-      <w:hyperlink w:anchor="_Toc356181215" w:history="1">
+      <w:hyperlink w:anchor="_Toc356195459" w:history="1">
         <w:r>
           <w:rPr>
             <w:rStyle w:val="Hypertextovodkaz"/>
@@ -4804,7 +4804,7 @@
             <w:noProof/>
             <w:webHidden/>
           </w:rPr>
-          <w:instrText xml:space="preserve"> PAGEREF _Toc356181215 \h </w:instrText>
+          <w:instrText xml:space="preserve"> PAGEREF _Toc356195459 \h </w:instrText>
         </w:r>
         <w:r>
           <w:rPr>
@@ -4824,7 +4824,7 @@
             <w:noProof/>
             <w:webHidden/>
           </w:rPr>
-          <w:t>29</w:t>
+          <w:t>30</w:t>
         </w:r>
         <w:r>
           <w:rPr>
@@ -4848,7 +4848,7 @@
           <w:szCs w:val="22"/>
         </w:rPr>
       </w:pPr>
-      <w:hyperlink w:anchor="_Toc356181216" w:history="1">
+      <w:hyperlink w:anchor="_Toc356195460" w:history="1">
         <w:r>
           <w:rPr>
             <w:rStyle w:val="Hypertextovodkaz"/>
@@ -4890,7 +4890,7 @@
             <w:noProof/>
             <w:webHidden/>
           </w:rPr>
-          <w:instrText xml:space="preserve"> PAGEREF _Toc356181216 \h </w:instrText>
+          <w:instrText xml:space="preserve"> PAGEREF _Toc356195460 \h </w:instrText>
         </w:r>
         <w:r>
           <w:rPr>
@@ -4910,7 +4910,7 @@
             <w:noProof/>
             <w:webHidden/>
           </w:rPr>
-          <w:t>30</w:t>
+          <w:t>31</w:t>
         </w:r>
         <w:r>
           <w:rPr>
@@ -4934,7 +4934,7 @@
           <w:szCs w:val="22"/>
         </w:rPr>
       </w:pPr>
-      <w:hyperlink w:anchor="_Toc356181217" w:history="1">
+      <w:hyperlink w:anchor="_Toc356195461" w:history="1">
         <w:r>
           <w:rPr>
             <w:rStyle w:val="Hypertextovodkaz"/>
@@ -4976,7 +4976,7 @@
             <w:noProof/>
             <w:webHidden/>
           </w:rPr>
-          <w:instrText xml:space="preserve"> PAGEREF _Toc356181217 \h </w:instrText>
+          <w:instrText xml:space="preserve"> PAGEREF _Toc356195461 \h </w:instrText>
         </w:r>
         <w:r>
           <w:rPr>
@@ -4996,7 +4996,7 @@
             <w:noProof/>
             <w:webHidden/>
           </w:rPr>
-          <w:t>30</w:t>
+          <w:t>31</w:t>
         </w:r>
         <w:r>
           <w:rPr>
@@ -5020,7 +5020,7 @@
           <w:szCs w:val="22"/>
         </w:rPr>
       </w:pPr>
-      <w:hyperlink w:anchor="_Toc356181218" w:history="1">
+      <w:hyperlink w:anchor="_Toc356195462" w:history="1">
         <w:r>
           <w:rPr>
             <w:rStyle w:val="Hypertextovodkaz"/>
@@ -5062,7 +5062,7 @@
             <w:noProof/>
             <w:webHidden/>
           </w:rPr>
-          <w:instrText xml:space="preserve"> PAGEREF _Toc356181218 \h </w:instrText>
+          <w:instrText xml:space="preserve"> PAGEREF _Toc356195462 \h </w:instrText>
         </w:r>
         <w:r>
           <w:rPr>
@@ -5082,7 +5082,7 @@
             <w:noProof/>
             <w:webHidden/>
           </w:rPr>
-          <w:t>30</w:t>
+          <w:t>31</w:t>
         </w:r>
         <w:r>
           <w:rPr>
@@ -5106,7 +5106,7 @@
           <w:szCs w:val="22"/>
         </w:rPr>
       </w:pPr>
-      <w:hyperlink w:anchor="_Toc356181219" w:history="1">
+      <w:hyperlink w:anchor="_Toc356195463" w:history="1">
         <w:r>
           <w:rPr>
             <w:rStyle w:val="Hypertextovodkaz"/>
@@ -5127,7 +5127,7 @@
             <w:rStyle w:val="Hypertextovodkaz"/>
             <w:noProof/>
           </w:rPr>
-          <w:t>Napojení uživatelského rozhraní</w:t>
+          <w:t>Nasazení modelu systému do webové aplikace</w:t>
         </w:r>
         <w:r>
           <w:rPr>
@@ -5148,7 +5148,7 @@
             <w:noProof/>
             <w:webHidden/>
           </w:rPr>
-          <w:instrText xml:space="preserve"> PAGEREF _Toc356181219 \h </w:instrText>
+          <w:instrText xml:space="preserve"> PAGEREF _Toc356195463 \h </w:instrText>
         </w:r>
         <w:r>
           <w:rPr>
@@ -5168,7 +5168,7 @@
             <w:noProof/>
             <w:webHidden/>
           </w:rPr>
-          <w:t>31</w:t>
+          <w:t>32</w:t>
         </w:r>
         <w:r>
           <w:rPr>
@@ -5192,7 +5192,7 @@
           <w:szCs w:val="22"/>
         </w:rPr>
       </w:pPr>
-      <w:hyperlink w:anchor="_Toc356181220" w:history="1">
+      <w:hyperlink w:anchor="_Toc356195464" w:history="1">
         <w:r>
           <w:rPr>
             <w:rStyle w:val="Hypertextovodkaz"/>
@@ -5234,7 +5234,7 @@
             <w:noProof/>
             <w:webHidden/>
           </w:rPr>
-          <w:instrText xml:space="preserve"> PAGEREF _Toc356181220 \h </w:instrText>
+          <w:instrText xml:space="preserve"> PAGEREF _Toc356195464 \h </w:instrText>
         </w:r>
         <w:r>
           <w:rPr>
@@ -5254,7 +5254,7 @@
             <w:noProof/>
             <w:webHidden/>
           </w:rPr>
-          <w:t>31</w:t>
+          <w:t>32</w:t>
         </w:r>
         <w:r>
           <w:rPr>
@@ -5278,7 +5278,7 @@
           <w:szCs w:val="22"/>
         </w:rPr>
       </w:pPr>
-      <w:hyperlink w:anchor="_Toc356181221" w:history="1">
+      <w:hyperlink w:anchor="_Toc356195465" w:history="1">
         <w:r>
           <w:rPr>
             <w:rStyle w:val="Hypertextovodkaz"/>
@@ -5320,7 +5320,7 @@
             <w:noProof/>
             <w:webHidden/>
           </w:rPr>
-          <w:instrText xml:space="preserve"> PAGEREF _Toc356181221 \h </w:instrText>
+          <w:instrText xml:space="preserve"> PAGEREF _Toc356195465 \h </w:instrText>
         </w:r>
         <w:r>
           <w:rPr>
@@ -5340,7 +5340,7 @@
             <w:noProof/>
             <w:webHidden/>
           </w:rPr>
-          <w:t>31</w:t>
+          <w:t>32</w:t>
         </w:r>
         <w:r>
           <w:rPr>
@@ -5364,7 +5364,7 @@
           <w:szCs w:val="22"/>
         </w:rPr>
       </w:pPr>
-      <w:hyperlink w:anchor="_Toc356181222" w:history="1">
+      <w:hyperlink w:anchor="_Toc356195466" w:history="1">
         <w:r>
           <w:rPr>
             <w:rStyle w:val="Hypertextovodkaz"/>
@@ -5406,7 +5406,7 @@
             <w:noProof/>
             <w:webHidden/>
           </w:rPr>
-          <w:instrText xml:space="preserve"> PAGEREF _Toc356181222 \h </w:instrText>
+          <w:instrText xml:space="preserve"> PAGEREF _Toc356195466 \h </w:instrText>
         </w:r>
         <w:r>
           <w:rPr>
@@ -5426,7 +5426,7 @@
             <w:noProof/>
             <w:webHidden/>
           </w:rPr>
-          <w:t>32</w:t>
+          <w:t>33</w:t>
         </w:r>
         <w:r>
           <w:rPr>
@@ -5449,7 +5449,7 @@
           <w:szCs w:val="22"/>
         </w:rPr>
       </w:pPr>
-      <w:hyperlink w:anchor="_Toc356181223" w:history="1">
+      <w:hyperlink w:anchor="_Toc356195467" w:history="1">
         <w:r>
           <w:rPr>
             <w:rStyle w:val="Hypertextovodkaz"/>
@@ -5476,7 +5476,7 @@
             <w:noProof/>
             <w:webHidden/>
           </w:rPr>
-          <w:instrText xml:space="preserve"> PAGEREF _Toc356181223 \h </w:instrText>
+          <w:instrText xml:space="preserve"> PAGEREF _Toc356195467 \h </w:instrText>
         </w:r>
         <w:r>
           <w:rPr>
@@ -5496,7 +5496,7 @@
             <w:noProof/>
             <w:webHidden/>
           </w:rPr>
-          <w:t>33</w:t>
+          <w:t>34</w:t>
         </w:r>
         <w:r>
           <w:rPr>
@@ -5529,7 +5529,7 @@
       <w:pPr>
         <w:pStyle w:val="Nadpis1"/>
       </w:pPr>
-      <w:bookmarkStart w:id="8" w:name="_Toc356181191"/>
+      <w:bookmarkStart w:id="8" w:name="_Toc356195435"/>
       <w:r>
         <w:lastRenderedPageBreak/>
         <w:t>Úvod</w:t>
@@ -6179,7 +6179,7 @@
       </w:pPr>
       <w:bookmarkStart w:id="11" w:name="_Ref343008544"/>
       <w:bookmarkStart w:id="12" w:name="_Toc343033291"/>
-      <w:bookmarkStart w:id="13" w:name="_Toc356181192"/>
+      <w:bookmarkStart w:id="13" w:name="_Toc356195436"/>
       <w:r>
         <w:lastRenderedPageBreak/>
         <w:t xml:space="preserve">Historie - cesta k </w:t>
@@ -7653,7 +7653,7 @@
       </w:pPr>
       <w:bookmarkStart w:id="15" w:name="_Ref343008830"/>
       <w:bookmarkStart w:id="16" w:name="_Toc343033292"/>
-      <w:bookmarkStart w:id="17" w:name="_Toc356181193"/>
+      <w:bookmarkStart w:id="17" w:name="_Toc356195437"/>
       <w:r>
         <w:lastRenderedPageBreak/>
         <w:t xml:space="preserve">Metodika </w:t>
@@ -8491,7 +8491,7 @@
       </w:pPr>
       <w:bookmarkStart w:id="20" w:name="_Ref343030002"/>
       <w:bookmarkStart w:id="21" w:name="_Toc343033293"/>
-      <w:bookmarkStart w:id="22" w:name="_Toc356181194"/>
+      <w:bookmarkStart w:id="22" w:name="_Toc356195438"/>
       <w:r>
         <w:lastRenderedPageBreak/>
         <w:t xml:space="preserve">Srovnání </w:t>
@@ -8896,7 +8896,7 @@
       </w:pPr>
       <w:bookmarkStart w:id="24" w:name="_Ref342989952"/>
       <w:bookmarkStart w:id="25" w:name="_Toc343033294"/>
-      <w:bookmarkStart w:id="26" w:name="_Toc356181195"/>
+      <w:bookmarkStart w:id="26" w:name="_Toc356195439"/>
       <w:r>
         <w:t xml:space="preserve">Platformě nezávislý model </w:t>
       </w:r>
@@ -9047,7 +9047,7 @@
       </w:pPr>
       <w:bookmarkStart w:id="27" w:name="_Ref342990009"/>
       <w:bookmarkStart w:id="28" w:name="_Toc343033295"/>
-      <w:bookmarkStart w:id="29" w:name="_Toc356181196"/>
+      <w:bookmarkStart w:id="29" w:name="_Toc356195440"/>
       <w:r>
         <w:t xml:space="preserve">Platformě specifický model </w:t>
       </w:r>
@@ -9150,7 +9150,7 @@
         <w:pStyle w:val="Nadpis2"/>
       </w:pPr>
       <w:bookmarkStart w:id="30" w:name="_Toc343033296"/>
-      <w:bookmarkStart w:id="31" w:name="_Toc356181197"/>
+      <w:bookmarkStart w:id="31" w:name="_Toc356195441"/>
       <w:r>
         <w:t>Souhrn MDA</w:t>
       </w:r>
@@ -9540,7 +9540,7 @@
       </w:pPr>
       <w:bookmarkStart w:id="33" w:name="_Ref342996718"/>
       <w:bookmarkStart w:id="34" w:name="_Toc343033297"/>
-      <w:bookmarkStart w:id="35" w:name="_Toc356181198"/>
+      <w:bookmarkStart w:id="35" w:name="_Toc356195442"/>
       <w:r>
         <w:lastRenderedPageBreak/>
         <w:t>Modelování a simulace v procesu vývoje systémů</w:t>
@@ -10166,7 +10166,7 @@
       </w:pPr>
       <w:bookmarkStart w:id="36" w:name="_Ref343026126"/>
       <w:bookmarkStart w:id="37" w:name="_Toc343033298"/>
-      <w:bookmarkStart w:id="38" w:name="_Toc356181199"/>
+      <w:bookmarkStart w:id="38" w:name="_Toc356195443"/>
       <w:proofErr w:type="spellStart"/>
       <w:r>
         <w:t>Petriho</w:t>
@@ -10788,7 +10788,7 @@
         <w:pStyle w:val="Nadpis2"/>
       </w:pPr>
       <w:bookmarkStart w:id="40" w:name="_Ref356133975"/>
-      <w:bookmarkStart w:id="41" w:name="_Toc356181200"/>
+      <w:bookmarkStart w:id="41" w:name="_Toc356195444"/>
       <w:r>
         <w:t xml:space="preserve">Objektově orientované </w:t>
       </w:r>
@@ -11058,7 +11058,7 @@
         <w:pStyle w:val="Nadpis3"/>
       </w:pPr>
       <w:bookmarkStart w:id="44" w:name="_Ref356154291"/>
-      <w:bookmarkStart w:id="45" w:name="_Toc356181201"/>
+      <w:bookmarkStart w:id="45" w:name="_Toc356195445"/>
       <w:r>
         <w:t>Objektová síť,</w:t>
       </w:r>
@@ -12233,7 +12233,7 @@
         <w:pStyle w:val="Nadpis3"/>
       </w:pPr>
       <w:bookmarkStart w:id="49" w:name="_Ref356160979"/>
-      <w:bookmarkStart w:id="50" w:name="_Toc356181202"/>
+      <w:bookmarkStart w:id="50" w:name="_Toc356195446"/>
       <w:r>
         <w:t>Synchronní port, predikát, inhibitor</w:t>
       </w:r>
@@ -12882,7 +12882,7 @@
       <w:bookmarkStart w:id="53" w:name="_Toc343033299"/>
       <w:bookmarkStart w:id="54" w:name="_Ref345678545"/>
       <w:bookmarkStart w:id="55" w:name="_Ref356133984"/>
-      <w:bookmarkStart w:id="56" w:name="_Toc356181203"/>
+      <w:bookmarkStart w:id="56" w:name="_Toc356195447"/>
       <w:r>
         <w:t>DEVS</w:t>
       </w:r>
@@ -15268,7 +15268,7 @@
       <w:bookmarkStart w:id="59" w:name="_Toc343033300"/>
       <w:bookmarkStart w:id="60" w:name="_Ref356077086"/>
       <w:bookmarkStart w:id="61" w:name="_Ref356133993"/>
-      <w:bookmarkStart w:id="62" w:name="_Toc356181204"/>
+      <w:bookmarkStart w:id="62" w:name="_Toc356195448"/>
       <w:r>
         <w:t xml:space="preserve">Nástroj </w:t>
       </w:r>
@@ -15669,6 +15669,11 @@
       <w:pPr>
         <w:pStyle w:val="Odstavecdal"/>
       </w:pPr>
+    </w:p>
+    <w:p>
+      <w:pPr>
+        <w:pStyle w:val="Odstavecdal"/>
+      </w:pPr>
       <w:commentRangeStart w:id="63"/>
       <w:r>
         <w:t xml:space="preserve">** </w:t>
@@ -15692,6 +15697,11 @@
         </w:rPr>
         <w:commentReference w:id="63"/>
       </w:r>
+    </w:p>
+    <w:p>
+      <w:pPr>
+        <w:pStyle w:val="Odstavecdal"/>
+      </w:pPr>
     </w:p>
     <w:p>
       <w:pPr>
@@ -16446,7 +16456,7 @@
       <w:bookmarkStart w:id="65" w:name="_Toc101325795"/>
       <w:bookmarkStart w:id="66" w:name="_Toc215678063"/>
       <w:bookmarkStart w:id="67" w:name="_Toc343033301"/>
-      <w:bookmarkStart w:id="68" w:name="_Toc356181205"/>
+      <w:bookmarkStart w:id="68" w:name="_Toc356195449"/>
       <w:r>
         <w:lastRenderedPageBreak/>
         <w:t>Specifikace Konferenčního systém</w:t>
@@ -16486,7 +16496,7 @@
       <w:pPr>
         <w:pStyle w:val="Nadpis2"/>
       </w:pPr>
-      <w:bookmarkStart w:id="69" w:name="_Toc356181206"/>
+      <w:bookmarkStart w:id="69" w:name="_Toc356195450"/>
       <w:commentRangeStart w:id="70"/>
       <w:r>
         <w:t>Neformální specifikace</w:t>
@@ -16570,7 +16580,7 @@
       <w:pPr>
         <w:pStyle w:val="Nadpis2"/>
       </w:pPr>
-      <w:bookmarkStart w:id="71" w:name="_Toc356181207"/>
+      <w:bookmarkStart w:id="71" w:name="_Toc356195451"/>
       <w:r>
         <w:t>Analýza požadavků</w:t>
       </w:r>
@@ -16869,7 +16879,7 @@
       </w:pPr>
       <w:bookmarkStart w:id="73" w:name="_Ref355912742"/>
       <w:bookmarkStart w:id="74" w:name="_Ref355912747"/>
-      <w:bookmarkStart w:id="75" w:name="_Toc356181208"/>
+      <w:bookmarkStart w:id="75" w:name="_Toc356195452"/>
       <w:r>
         <w:lastRenderedPageBreak/>
         <w:t>Realizace modelu konferenčního systému</w:t>
@@ -16915,10 +16925,19 @@
       </w:r>
       <w:proofErr w:type="spellStart"/>
       <w:r>
+        <w:rPr>
+          <w:i/>
+        </w:rPr>
         <w:t>Squeak</w:t>
       </w:r>
       <w:proofErr w:type="spellEnd"/>
       <w:r>
+        <w:rPr>
+          <w:i/>
+        </w:rPr>
+        <w:t>!</w:t>
+      </w:r>
+      <w:r>
         <w:t xml:space="preserve">. </w:t>
       </w:r>
       <w:r>
@@ -16979,7 +16998,11 @@
         <w:fldChar w:fldCharType="separate"/>
       </w:r>
       <w:r>
-        <w:t>8</w:t>
+        <w:rPr>
+          <w:b/>
+          <w:bCs/>
+        </w:rPr>
+        <w:t>Chyba! Nenalezen zdroj odkazů.</w:t>
       </w:r>
       <w:r>
         <w:fldChar w:fldCharType="end"/>
@@ -16992,6 +17015,31 @@
       <w:pPr>
         <w:pStyle w:val="Odstavecdal"/>
       </w:pPr>
+      <w:r>
+        <w:t xml:space="preserve">Jako datové úložiště nám bude sloužit samotný model systému, který uchovává objekty. Reference mezi objekty jsou uchovávány v atributech objektů a odkazované objekty jsou takto přímo dostupné z objektů. Tento způsob ukládání dat je intuitivnější než použití tradičních prostředků, např. relační databáze. Na druhou stranu má tento přístup velikou nevýhodu v podobě rizika ztráty dat při nečekaném pádu prostředí </w:t>
+      </w:r>
+      <w:proofErr w:type="spellStart"/>
+      <w:r>
+        <w:rPr>
+          <w:i/>
+        </w:rPr>
+        <w:t>Squeak</w:t>
+      </w:r>
+      <w:proofErr w:type="spellEnd"/>
+      <w:r>
+        <w:rPr>
+          <w:i/>
+        </w:rPr>
+        <w:t>!</w:t>
+      </w:r>
+      <w:r>
+        <w:t>, ve kterém poběží jak model systému, tak webový server.</w:t>
+      </w:r>
+    </w:p>
+    <w:p>
+      <w:pPr>
+        <w:pStyle w:val="Odstavecdal"/>
+      </w:pPr>
       <w:commentRangeStart w:id="76"/>
       <w:r>
         <w:t>Pro možnost pozdějšího využití výsledků práce v jiných rozšiřujících projektech, nebo studiích, budou zdrojové kódy modelu, uživatelské prostředí a diagramy psány v anglickém jazyce.</w:t>
@@ -17008,7 +17056,7 @@
       <w:pPr>
         <w:pStyle w:val="Nadpis2"/>
       </w:pPr>
-      <w:bookmarkStart w:id="77" w:name="_Toc356181209"/>
+      <w:bookmarkStart w:id="77" w:name="_Toc356195453"/>
       <w:r>
         <w:t>Návrh tříd</w:t>
       </w:r>
@@ -17054,6 +17102,7 @@
         <w:rPr>
           <w:noProof/>
         </w:rPr>
+        <w:lastRenderedPageBreak/>
         <w:drawing>
           <wp:inline distT="0" distB="0" distL="0" distR="0">
             <wp:extent cx="5536362" cy="2276572"/>
@@ -17134,7 +17183,6 @@
         <w:pStyle w:val="Odstavecdal"/>
       </w:pPr>
       <w:r>
-        <w:lastRenderedPageBreak/>
         <w:fldChar w:fldCharType="begin"/>
       </w:r>
       <w:r>
@@ -17304,7 +17352,7 @@
         <w:pStyle w:val="Nadpis2"/>
       </w:pPr>
       <w:bookmarkStart w:id="79" w:name="_Ref356170075"/>
-      <w:bookmarkStart w:id="80" w:name="_Toc356181210"/>
+      <w:bookmarkStart w:id="80" w:name="_Toc356195454"/>
       <w:r>
         <w:t>Konverze diagramu tříd do objekto</w:t>
       </w:r>
@@ -17406,6 +17454,7 @@
         <w:pStyle w:val="Odstavecdal"/>
       </w:pPr>
       <w:r>
+        <w:lastRenderedPageBreak/>
         <w:t xml:space="preserve">Připomeňme, že místa v sítích OOPN značí privátní atributy objektu, které lze pomocí synchronních portů, </w:t>
       </w:r>
       <w:proofErr w:type="spellStart"/>
@@ -17683,64 +17732,1366 @@
         <w:pStyle w:val="Odstavecdal"/>
       </w:pPr>
       <w:r>
+        <w:t>Pro</w:t>
+      </w:r>
+      <w:r>
+        <w:t xml:space="preserve"> atribut typu </w:t>
+      </w:r>
+      <w:r>
+        <w:rPr>
+          <w:i/>
+        </w:rPr>
+        <w:t>kolekce</w:t>
+      </w:r>
+      <w:r>
+        <w:t>, po</w:t>
+      </w:r>
+      <w:r>
+        <w:t xml:space="preserve">tom místo </w:t>
+      </w:r>
+      <w:proofErr w:type="spellStart"/>
+      <w:r>
+        <w:t>getteru</w:t>
+      </w:r>
+      <w:proofErr w:type="spellEnd"/>
+      <w:r>
+        <w:t xml:space="preserve"> a </w:t>
+      </w:r>
+      <w:proofErr w:type="spellStart"/>
+      <w:r>
+        <w:t>setteru</w:t>
+      </w:r>
+      <w:proofErr w:type="spellEnd"/>
+      <w:r>
+        <w:t xml:space="preserve"> bude</w:t>
+      </w:r>
+      <w:r>
+        <w:t xml:space="preserve"> třída obsahovat metody pro přidání do kolekce, </w:t>
+      </w:r>
+      <w:r>
+        <w:t xml:space="preserve">získání </w:t>
+      </w:r>
+      <w:r>
+        <w:t xml:space="preserve">a odebrání z kolekce. Tyto metody </w:t>
+      </w:r>
+      <w:r>
+        <w:t xml:space="preserve">se pro atribut </w:t>
+      </w:r>
+      <w:proofErr w:type="spellStart"/>
+      <w:r>
+        <w:rPr>
+          <w:rFonts w:ascii="Courier New" w:hAnsi="Courier New" w:cs="Courier New"/>
+        </w:rPr>
+        <w:t>items</w:t>
+      </w:r>
+      <w:proofErr w:type="spellEnd"/>
+      <w:r>
+        <w:t xml:space="preserve"> budou nazývat</w:t>
+      </w:r>
+      <w:r>
+        <w:t xml:space="preserve"> </w:t>
+      </w:r>
+      <w:proofErr w:type="spellStart"/>
+      <w:r>
+        <w:rPr>
+          <w:rFonts w:ascii="Courier New" w:hAnsi="Courier New" w:cs="Courier New"/>
+        </w:rPr>
+        <w:t>add</w:t>
+      </w:r>
+      <w:r>
+        <w:rPr>
+          <w:rFonts w:ascii="Courier New" w:hAnsi="Courier New" w:cs="Courier New"/>
+        </w:rPr>
+        <w:t>Item</w:t>
+      </w:r>
+      <w:proofErr w:type="spellEnd"/>
+      <w:r>
+        <w:t xml:space="preserve">, </w:t>
+      </w:r>
+      <w:proofErr w:type="spellStart"/>
+      <w:r>
+        <w:rPr>
+          <w:rFonts w:ascii="Courier New" w:hAnsi="Courier New" w:cs="Courier New"/>
+        </w:rPr>
+        <w:t>get</w:t>
+      </w:r>
+      <w:r>
+        <w:rPr>
+          <w:rFonts w:ascii="Courier New" w:hAnsi="Courier New" w:cs="Courier New"/>
+        </w:rPr>
+        <w:t>Item</w:t>
+      </w:r>
+      <w:proofErr w:type="spellEnd"/>
+      <w:r>
+        <w:rPr>
+          <w:i/>
+        </w:rPr>
+        <w:t xml:space="preserve"> </w:t>
+      </w:r>
+      <w:r>
+        <w:t>a</w:t>
+      </w:r>
+      <w:r>
+        <w:t xml:space="preserve"> </w:t>
+      </w:r>
+      <w:proofErr w:type="spellStart"/>
+      <w:r>
+        <w:rPr>
+          <w:rFonts w:ascii="Courier New" w:hAnsi="Courier New" w:cs="Courier New"/>
+        </w:rPr>
+        <w:t>remove</w:t>
+      </w:r>
+      <w:r>
+        <w:rPr>
+          <w:rFonts w:ascii="Courier New" w:hAnsi="Courier New" w:cs="Courier New"/>
+        </w:rPr>
+        <w:t>Item</w:t>
+      </w:r>
+      <w:proofErr w:type="spellEnd"/>
+      <w:r>
+        <w:t>.</w:t>
+      </w:r>
+    </w:p>
+    <w:p>
+      <w:pPr>
+        <w:pStyle w:val="Odstavecdal"/>
+      </w:pPr>
+    </w:p>
+    <w:p>
+      <w:pPr>
+        <w:pStyle w:val="Odstavecdal"/>
+      </w:pPr>
+      <w:r>
+        <w:t xml:space="preserve">** </w:t>
+      </w:r>
+      <w:r>
+        <w:t xml:space="preserve">TODO: </w:t>
+      </w:r>
+      <w:r>
+        <w:t xml:space="preserve">ukázka </w:t>
+      </w:r>
+      <w:proofErr w:type="spellStart"/>
+      <w:r>
+        <w:t>add</w:t>
+      </w:r>
+      <w:proofErr w:type="spellEnd"/>
+      <w:r>
+        <w:t xml:space="preserve">, </w:t>
+      </w:r>
+      <w:proofErr w:type="spellStart"/>
+      <w:r>
+        <w:t>get</w:t>
+      </w:r>
+      <w:proofErr w:type="spellEnd"/>
+      <w:r>
+        <w:t xml:space="preserve">, </w:t>
+      </w:r>
+      <w:proofErr w:type="spellStart"/>
+      <w:r>
+        <w:t>remove</w:t>
+      </w:r>
+      <w:proofErr w:type="spellEnd"/>
+      <w:r>
+        <w:t xml:space="preserve"> pro kolekci dat **</w:t>
+      </w:r>
+    </w:p>
+    <w:p>
+      <w:pPr>
+        <w:pStyle w:val="Odstavecdal"/>
+      </w:pPr>
+    </w:p>
+    <w:p>
+      <w:pPr>
+        <w:pStyle w:val="Odstavecdal"/>
+      </w:pPr>
+      <w:r>
+        <w:t>Pokud třída obsahuje atribut typu kolekce, je pravděpodobné, že bude také potřebovat konstrukci pro provedení nějaké akce nad každým prvkem kolekce. Této konstrukci se v jiných objektově orientovaných programovacích jazycích říká</w:t>
+      </w:r>
+      <w:r>
+        <w:t xml:space="preserve"> cyklus</w:t>
+      </w:r>
+      <w:r>
+        <w:t xml:space="preserve"> </w:t>
+      </w:r>
+      <w:proofErr w:type="spellStart"/>
+      <w:r>
+        <w:rPr>
+          <w:i/>
+        </w:rPr>
+        <w:t>foreach</w:t>
+      </w:r>
+      <w:proofErr w:type="spellEnd"/>
+      <w:r>
+        <w:t xml:space="preserve"> a j</w:t>
+      </w:r>
+      <w:r>
+        <w:t>e</w:t>
+      </w:r>
+      <w:r>
+        <w:t xml:space="preserve"> většinou zprostředkovan</w:t>
+      </w:r>
+      <w:r>
+        <w:t>ý</w:t>
+      </w:r>
+      <w:r>
+        <w:t xml:space="preserve"> jazykem samotným. </w:t>
+      </w:r>
+      <w:proofErr w:type="spellStart"/>
+      <w:r>
+        <w:t>PNtalk</w:t>
+      </w:r>
+      <w:proofErr w:type="spellEnd"/>
+      <w:r>
+        <w:t xml:space="preserve"> ale prozatím tuto konstrukci nezprostředkovává i přes to, že jazyk </w:t>
+      </w:r>
+      <w:proofErr w:type="spellStart"/>
+      <w:r>
+        <w:t>Smalltalk</w:t>
+      </w:r>
+      <w:proofErr w:type="spellEnd"/>
+      <w:r>
+        <w:t xml:space="preserve"> ano. Problém zřejmě tkví v tom, že v OOPN a </w:t>
+      </w:r>
+      <w:proofErr w:type="spellStart"/>
+      <w:r>
+        <w:t>PNtalku</w:t>
+      </w:r>
+      <w:proofErr w:type="spellEnd"/>
+      <w:r>
+        <w:t xml:space="preserve"> je kolekce chápána jako místo obsahující množinu objektů. Není tedy striktně určeno, které místo může obsahovat maximálně jeden objekt a které místo může obsahovat více objektů. Tato omezení závisí pouze na programátorovi, který </w:t>
+      </w:r>
+      <w:r>
+        <w:t xml:space="preserve">si volí potřebný způsob přístupu k místu, tedy atributu objektu. Námi vytvořený cyklus </w:t>
+      </w:r>
+      <w:proofErr w:type="spellStart"/>
+      <w:r>
+        <w:rPr>
+          <w:i/>
+        </w:rPr>
+        <w:t>foreach</w:t>
+      </w:r>
+      <w:proofErr w:type="spellEnd"/>
+      <w:r>
+        <w:t xml:space="preserve"> v potřebném rozsahu demonstruje obrázek ***.</w:t>
+      </w:r>
+    </w:p>
+    <w:p>
+      <w:pPr>
+        <w:pStyle w:val="Odstavecdal"/>
+      </w:pPr>
+    </w:p>
+    <w:p>
+      <w:pPr>
+        <w:pStyle w:val="Odstavecdal"/>
+      </w:pPr>
+      <w:r>
+        <w:t xml:space="preserve">** </w:t>
+      </w:r>
+      <w:r>
+        <w:t xml:space="preserve">TODO: </w:t>
+      </w:r>
+      <w:r>
+        <w:t xml:space="preserve">ukázka </w:t>
+      </w:r>
+      <w:proofErr w:type="spellStart"/>
+      <w:r>
+        <w:t>foreach</w:t>
+      </w:r>
+      <w:proofErr w:type="spellEnd"/>
+      <w:r>
+        <w:t xml:space="preserve"> zde, nebo až v kapitole testování, pro které jsem to tvořil</w:t>
+      </w:r>
+      <w:r>
+        <w:t xml:space="preserve"> **</w:t>
+      </w:r>
+    </w:p>
+    <w:p>
+      <w:pPr>
+        <w:pStyle w:val="Odstavecdal"/>
+      </w:pPr>
+    </w:p>
+    <w:p>
+      <w:pPr>
+        <w:pStyle w:val="Odstavecdal"/>
+      </w:pPr>
+      <w:r>
+        <w:t xml:space="preserve">Další teoretickou možností jak modelovat cyklus </w:t>
+      </w:r>
+      <w:proofErr w:type="spellStart"/>
+      <w:r>
+        <w:rPr>
+          <w:i/>
+        </w:rPr>
+        <w:t>foreach</w:t>
+      </w:r>
+      <w:proofErr w:type="spellEnd"/>
+      <w:r>
+        <w:t xml:space="preserve"> je do místa reprezentujícího kolekci vložit </w:t>
+      </w:r>
+      <w:proofErr w:type="spellStart"/>
+      <w:r>
+        <w:t>Smalltalkovský</w:t>
+      </w:r>
+      <w:proofErr w:type="spellEnd"/>
+      <w:r>
+        <w:t xml:space="preserve"> objekt kolekce, nad kterým by byly prováděny operace </w:t>
+      </w:r>
+      <w:proofErr w:type="spellStart"/>
+      <w:r>
+        <w:t>add</w:t>
+      </w:r>
+      <w:proofErr w:type="spellEnd"/>
+      <w:r>
+        <w:t xml:space="preserve">, </w:t>
+      </w:r>
+      <w:proofErr w:type="spellStart"/>
+      <w:r>
+        <w:t>get</w:t>
+      </w:r>
+      <w:proofErr w:type="spellEnd"/>
+      <w:r>
+        <w:t xml:space="preserve">, </w:t>
+      </w:r>
+      <w:proofErr w:type="spellStart"/>
+      <w:r>
+        <w:t>remove</w:t>
+      </w:r>
+      <w:proofErr w:type="spellEnd"/>
+      <w:r>
+        <w:t xml:space="preserve"> a </w:t>
+      </w:r>
+      <w:proofErr w:type="spellStart"/>
+      <w:r>
+        <w:t>foreach</w:t>
+      </w:r>
+      <w:proofErr w:type="spellEnd"/>
+      <w:r>
+        <w:t xml:space="preserve">. Toto řešení prozatím není možné, protože </w:t>
+      </w:r>
+      <w:proofErr w:type="spellStart"/>
+      <w:r>
+        <w:t>PNtalk</w:t>
+      </w:r>
+      <w:proofErr w:type="spellEnd"/>
+      <w:r>
+        <w:t xml:space="preserve"> neumožňuje v akcích přechodu použít bloky</w:t>
+      </w:r>
+      <w:r>
+        <w:rPr>
+          <w:rStyle w:val="Znakapoznpodarou"/>
+        </w:rPr>
+        <w:footnoteReference w:id="4"/>
+      </w:r>
+      <w:r>
+        <w:t xml:space="preserve">, které jsou nutné pro práci se </w:t>
+      </w:r>
+      <w:proofErr w:type="spellStart"/>
+      <w:r>
+        <w:t>Smalltalkovskou</w:t>
+      </w:r>
+      <w:proofErr w:type="spellEnd"/>
+      <w:r>
+        <w:t xml:space="preserve"> kolekcí.</w:t>
+      </w:r>
+    </w:p>
+    <w:p>
+      <w:pPr>
+        <w:pStyle w:val="Odstavecdal"/>
+      </w:pPr>
+      <w:r>
+        <w:t xml:space="preserve">Kromě výše zmíněných </w:t>
+      </w:r>
+      <w:r>
+        <w:t>vlastností, definujme p</w:t>
+      </w:r>
+      <w:r>
+        <w:t xml:space="preserve">ro každou třídu metodu </w:t>
+      </w:r>
+      <w:proofErr w:type="spellStart"/>
+      <w:r>
+        <w:rPr>
+          <w:rFonts w:ascii="Courier New" w:hAnsi="Courier New" w:cs="Courier New"/>
+        </w:rPr>
+        <w:t>print</w:t>
+      </w:r>
+      <w:proofErr w:type="spellEnd"/>
+      <w:r>
+        <w:t xml:space="preserve">, která vytiskne na </w:t>
+      </w:r>
+      <w:r>
+        <w:t xml:space="preserve">standardní </w:t>
+      </w:r>
+      <w:r>
+        <w:t>výstup</w:t>
+      </w:r>
+      <w:r>
+        <w:rPr>
+          <w:rStyle w:val="Znakapoznpodarou"/>
+        </w:rPr>
+        <w:footnoteReference w:id="5"/>
+      </w:r>
+      <w:r>
+        <w:t xml:space="preserve"> základní údaje o stavu objektu. Tato metoda bude využívaná pouze při testování a </w:t>
+      </w:r>
+      <w:r>
         <w:lastRenderedPageBreak/>
-        <w:t>Pro</w:t>
-      </w:r>
-      <w:r>
-        <w:t xml:space="preserve"> atribut typu </w:t>
-      </w:r>
-      <w:r>
-        <w:rPr>
-          <w:i/>
-        </w:rPr>
-        <w:t>kolekce</w:t>
-      </w:r>
-      <w:r>
-        <w:t>, po</w:t>
-      </w:r>
-      <w:r>
-        <w:t xml:space="preserve">tom místo </w:t>
-      </w:r>
-      <w:proofErr w:type="spellStart"/>
-      <w:r>
-        <w:t>getteru</w:t>
+        <w:t xml:space="preserve">simulaci, pro prezentaci stavu objektu. O vypisování stavu objektu ve finální aplikaci se bude starat vrstva uživatelského rozhraní popsaná v kapitole </w:t>
+      </w:r>
+      <w:r>
+        <w:fldChar w:fldCharType="begin"/>
+      </w:r>
+      <w:r>
+        <w:instrText xml:space="preserve"> REF _Ref355886355 \r \h </w:instrText>
+      </w:r>
+      <w:r>
+        <w:fldChar w:fldCharType="separate"/>
+      </w:r>
+      <w:r>
+        <w:rPr>
+          <w:b/>
+          <w:bCs/>
+        </w:rPr>
+        <w:t>Chyba! Nenalezen zdroj odkazů.</w:t>
+      </w:r>
+      <w:r>
+        <w:fldChar w:fldCharType="end"/>
+      </w:r>
+      <w:r>
+        <w:t>.</w:t>
+      </w:r>
+    </w:p>
+    <w:p>
+      <w:pPr>
+        <w:pStyle w:val="Nadpis3"/>
+      </w:pPr>
+      <w:bookmarkStart w:id="82" w:name="_Toc356195455"/>
+      <w:proofErr w:type="spellStart"/>
+      <w:r>
+        <w:t>Conference</w:t>
+      </w:r>
+      <w:bookmarkEnd w:id="82"/>
+      <w:proofErr w:type="spellEnd"/>
+    </w:p>
+    <w:p>
+      <w:pPr>
+        <w:pStyle w:val="Odstavecprvn"/>
+      </w:pPr>
+      <w:r>
+        <w:t xml:space="preserve">Třída </w:t>
+      </w:r>
+      <w:proofErr w:type="spellStart"/>
+      <w:r>
+        <w:rPr>
+          <w:i/>
+        </w:rPr>
+        <w:t>Conference</w:t>
+      </w:r>
+      <w:proofErr w:type="spellEnd"/>
+      <w:r>
+        <w:t xml:space="preserve"> implementuje model konference tak, jak </w:t>
+      </w:r>
+      <w:r>
+        <w:t>jej</w:t>
+      </w:r>
+      <w:r>
+        <w:t xml:space="preserve"> specifikace vyžaduje.</w:t>
+      </w:r>
+      <w:r>
+        <w:t xml:space="preserve"> Konference je základním prvkem konferenčního systému.</w:t>
+      </w:r>
+      <w:r>
+        <w:t xml:space="preserve"> Objektová síť této třídy nespecifikuje žádnou vlastní aktivitu objektu.</w:t>
+      </w:r>
+      <w:r>
+        <w:t xml:space="preserve"> </w:t>
+      </w:r>
+      <w:r>
+        <w:t>Veřejnými a</w:t>
+      </w:r>
+      <w:r>
+        <w:t xml:space="preserve">tributy </w:t>
+      </w:r>
+      <w:r>
+        <w:t>třídy</w:t>
+      </w:r>
+      <w:r>
+        <w:t xml:space="preserve"> </w:t>
+      </w:r>
+      <w:r>
+        <w:t>jsou:</w:t>
+      </w:r>
+    </w:p>
+    <w:p>
+      <w:pPr>
+        <w:pStyle w:val="Odstavecdal"/>
+        <w:numPr>
+          <w:ilvl w:val="0"/>
+          <w:numId w:val="15"/>
+        </w:numPr>
+      </w:pPr>
+      <w:proofErr w:type="spellStart"/>
+      <w:r>
+        <w:rPr>
+          <w:rFonts w:ascii="Courier New" w:hAnsi="Courier New" w:cs="Courier New"/>
+        </w:rPr>
+        <w:t>name</w:t>
+      </w:r>
+      <w:proofErr w:type="spellEnd"/>
+      <w:r>
+        <w:t xml:space="preserve">, obsahující </w:t>
+      </w:r>
+      <w:r>
+        <w:rPr>
+          <w:i/>
+        </w:rPr>
+        <w:t>řetězec</w:t>
+      </w:r>
+      <w:r>
+        <w:t xml:space="preserve"> se jménem konference;</w:t>
+      </w:r>
+    </w:p>
+    <w:p>
+      <w:pPr>
+        <w:pStyle w:val="Odstavecdal"/>
+        <w:numPr>
+          <w:ilvl w:val="0"/>
+          <w:numId w:val="15"/>
+        </w:numPr>
+      </w:pPr>
+      <w:proofErr w:type="spellStart"/>
+      <w:r>
+        <w:rPr>
+          <w:rFonts w:ascii="Courier New" w:hAnsi="Courier New" w:cs="Courier New"/>
+        </w:rPr>
+        <w:t>description</w:t>
+      </w:r>
+      <w:proofErr w:type="spellEnd"/>
+      <w:r>
+        <w:t xml:space="preserve">, obsahující </w:t>
+      </w:r>
+      <w:r>
+        <w:rPr>
+          <w:i/>
+        </w:rPr>
+        <w:t>řetězec</w:t>
+      </w:r>
+      <w:r>
+        <w:t xml:space="preserve"> s popisem konference;</w:t>
+      </w:r>
+    </w:p>
+    <w:p>
+      <w:pPr>
+        <w:pStyle w:val="Odstavecdal"/>
+        <w:numPr>
+          <w:ilvl w:val="0"/>
+          <w:numId w:val="15"/>
+        </w:numPr>
+      </w:pPr>
+      <w:proofErr w:type="spellStart"/>
+      <w:r>
+        <w:rPr>
+          <w:rFonts w:ascii="Courier New" w:hAnsi="Courier New" w:cs="Courier New"/>
+        </w:rPr>
+        <w:t>datetime</w:t>
+      </w:r>
+      <w:proofErr w:type="spellEnd"/>
+      <w:r>
+        <w:t xml:space="preserve">, obsahující </w:t>
+      </w:r>
+      <w:r>
+        <w:rPr>
+          <w:i/>
+        </w:rPr>
+        <w:t>řetězec</w:t>
+      </w:r>
+      <w:r>
+        <w:t xml:space="preserve"> udávající datum a čas konání;</w:t>
+      </w:r>
+    </w:p>
+    <w:p>
+      <w:pPr>
+        <w:pStyle w:val="Odstavecdal"/>
+        <w:numPr>
+          <w:ilvl w:val="0"/>
+          <w:numId w:val="15"/>
+        </w:numPr>
+      </w:pPr>
+      <w:proofErr w:type="spellStart"/>
+      <w:r>
+        <w:rPr>
+          <w:rFonts w:ascii="Courier New" w:hAnsi="Courier New" w:cs="Courier New"/>
+        </w:rPr>
+        <w:t>location</w:t>
+      </w:r>
+      <w:proofErr w:type="spellEnd"/>
+      <w:r>
+        <w:t xml:space="preserve">, obsahující instanci třídy </w:t>
+      </w:r>
+      <w:proofErr w:type="spellStart"/>
+      <w:r>
+        <w:rPr>
+          <w:i/>
+        </w:rPr>
+        <w:t>Location</w:t>
+      </w:r>
+      <w:proofErr w:type="spellEnd"/>
+      <w:r>
+        <w:rPr>
+          <w:i/>
+        </w:rPr>
+        <w:t>;</w:t>
+      </w:r>
+    </w:p>
+    <w:p>
+      <w:pPr>
+        <w:pStyle w:val="Odstavecdal"/>
+        <w:numPr>
+          <w:ilvl w:val="0"/>
+          <w:numId w:val="15"/>
+        </w:numPr>
+      </w:pPr>
+      <w:proofErr w:type="spellStart"/>
+      <w:r>
+        <w:rPr>
+          <w:rFonts w:ascii="Courier New" w:hAnsi="Courier New" w:cs="Courier New"/>
+        </w:rPr>
+        <w:t>state</w:t>
+      </w:r>
+      <w:proofErr w:type="spellEnd"/>
+      <w:r>
+        <w:t xml:space="preserve">, obsahující </w:t>
+      </w:r>
+      <w:r>
+        <w:rPr>
+          <w:i/>
+        </w:rPr>
+        <w:t>symbol</w:t>
+      </w:r>
+      <w:r>
+        <w:t xml:space="preserve"> udávající stav konference;</w:t>
+      </w:r>
+    </w:p>
+    <w:p>
+      <w:pPr>
+        <w:pStyle w:val="Odstavecdal"/>
+        <w:numPr>
+          <w:ilvl w:val="0"/>
+          <w:numId w:val="15"/>
+        </w:numPr>
+      </w:pPr>
+      <w:proofErr w:type="spellStart"/>
+      <w:r>
+        <w:rPr>
+          <w:rFonts w:ascii="Courier New" w:hAnsi="Courier New" w:cs="Courier New"/>
+        </w:rPr>
+        <w:t>papers</w:t>
+      </w:r>
+      <w:proofErr w:type="spellEnd"/>
+      <w:r>
+        <w:t xml:space="preserve">, obsahující </w:t>
+      </w:r>
+      <w:r>
+        <w:rPr>
+          <w:i/>
+        </w:rPr>
+        <w:t>kolekci</w:t>
+      </w:r>
+      <w:r>
+        <w:t xml:space="preserve"> článků (instancí třídy </w:t>
+      </w:r>
+      <w:proofErr w:type="spellStart"/>
+      <w:r>
+        <w:rPr>
+          <w:i/>
+        </w:rPr>
+        <w:t>Paper</w:t>
+      </w:r>
+      <w:proofErr w:type="spellEnd"/>
+      <w:r>
+        <w:t xml:space="preserve">) </w:t>
+      </w:r>
+      <w:r>
+        <w:t>registrovaných</w:t>
+      </w:r>
+      <w:r>
+        <w:t xml:space="preserve"> na konferenci;</w:t>
+      </w:r>
+    </w:p>
+    <w:p>
+      <w:pPr>
+        <w:pStyle w:val="Odstavecdal"/>
+        <w:numPr>
+          <w:ilvl w:val="0"/>
+          <w:numId w:val="15"/>
+        </w:numPr>
+      </w:pPr>
+      <w:proofErr w:type="spellStart"/>
+      <w:r>
+        <w:rPr>
+          <w:rFonts w:ascii="Courier New" w:hAnsi="Courier New" w:cs="Courier New"/>
+        </w:rPr>
+        <w:t>paper</w:t>
+      </w:r>
+      <w:r>
+        <w:rPr>
+          <w:rFonts w:ascii="Courier New" w:hAnsi="Courier New" w:cs="Courier New"/>
+        </w:rPr>
+        <w:t>s</w:t>
+      </w:r>
+      <w:r>
+        <w:rPr>
+          <w:rFonts w:ascii="Courier New" w:hAnsi="Courier New" w:cs="Courier New"/>
+        </w:rPr>
+        <w:t>Count</w:t>
+      </w:r>
+      <w:proofErr w:type="spellEnd"/>
+      <w:r>
+        <w:t xml:space="preserve">, obsahující </w:t>
+      </w:r>
+      <w:r>
+        <w:rPr>
+          <w:i/>
+        </w:rPr>
+        <w:t>číslo</w:t>
+      </w:r>
+      <w:r>
+        <w:t xml:space="preserve"> udávající počet registrovaných člán</w:t>
+      </w:r>
+      <w:r>
+        <w:t>k</w:t>
+      </w:r>
+      <w:r>
+        <w:t>ů v konferenci;</w:t>
+      </w:r>
+    </w:p>
+    <w:p>
+      <w:pPr>
+        <w:pStyle w:val="Odstavecdal"/>
+        <w:numPr>
+          <w:ilvl w:val="0"/>
+          <w:numId w:val="15"/>
+        </w:numPr>
+      </w:pPr>
+      <w:proofErr w:type="spellStart"/>
+      <w:r>
+        <w:rPr>
+          <w:rFonts w:ascii="Courier New" w:hAnsi="Courier New" w:cs="Courier New"/>
+        </w:rPr>
+        <w:t>members</w:t>
+      </w:r>
+      <w:proofErr w:type="spellEnd"/>
+      <w:r>
+        <w:t xml:space="preserve">, obsahující </w:t>
+      </w:r>
+      <w:r>
+        <w:rPr>
+          <w:i/>
+        </w:rPr>
+        <w:t>kolekci</w:t>
+      </w:r>
+      <w:r>
+        <w:t xml:space="preserve"> účastníků konference (instancí třídy </w:t>
+      </w:r>
+      <w:proofErr w:type="spellStart"/>
+      <w:r>
+        <w:rPr>
+          <w:i/>
+        </w:rPr>
+        <w:t>Membe</w:t>
+      </w:r>
+      <w:r>
+        <w:rPr>
+          <w:i/>
+        </w:rPr>
+        <w:t>r</w:t>
+      </w:r>
+      <w:proofErr w:type="spellEnd"/>
+      <w:r>
+        <w:t>)</w:t>
+      </w:r>
+      <w:r>
+        <w:t>;</w:t>
+      </w:r>
+    </w:p>
+    <w:p>
+      <w:pPr>
+        <w:pStyle w:val="Odstavecdal"/>
+        <w:numPr>
+          <w:ilvl w:val="0"/>
+          <w:numId w:val="15"/>
+        </w:numPr>
+      </w:pPr>
+      <w:proofErr w:type="spellStart"/>
+      <w:r>
+        <w:rPr>
+          <w:rFonts w:ascii="Courier New" w:hAnsi="Courier New" w:cs="Courier New"/>
+        </w:rPr>
+        <w:t>members</w:t>
+      </w:r>
+      <w:r>
+        <w:rPr>
+          <w:rFonts w:ascii="Courier New" w:hAnsi="Courier New" w:cs="Courier New"/>
+        </w:rPr>
+        <w:t>Count</w:t>
+      </w:r>
+      <w:proofErr w:type="spellEnd"/>
+      <w:r>
+        <w:t xml:space="preserve">, obsahující </w:t>
+      </w:r>
+      <w:r>
+        <w:rPr>
+          <w:i/>
+        </w:rPr>
+        <w:t>číslo</w:t>
+      </w:r>
+      <w:r>
+        <w:t xml:space="preserve"> udávající počet účastníku konference.</w:t>
+      </w:r>
+    </w:p>
+    <w:p>
+      <w:pPr>
+        <w:pStyle w:val="Odstavecdal"/>
+      </w:pPr>
+      <w:r>
+        <w:t xml:space="preserve">Třída </w:t>
+      </w:r>
+      <w:proofErr w:type="spellStart"/>
+      <w:r>
+        <w:rPr>
+          <w:i/>
+        </w:rPr>
+        <w:t>Conference</w:t>
+      </w:r>
+      <w:proofErr w:type="spellEnd"/>
+      <w:r>
+        <w:t xml:space="preserve"> neobsa</w:t>
+      </w:r>
+      <w:r>
+        <w:t>huje žádné nadstandardní metody nebo porty.</w:t>
+      </w:r>
+    </w:p>
+    <w:p>
+      <w:pPr>
+        <w:pStyle w:val="Nadpis3"/>
+      </w:pPr>
+      <w:bookmarkStart w:id="83" w:name="_Toc356195456"/>
+      <w:proofErr w:type="spellStart"/>
+      <w:r>
+        <w:t>Location</w:t>
+      </w:r>
+      <w:bookmarkEnd w:id="83"/>
+      <w:proofErr w:type="spellEnd"/>
+    </w:p>
+    <w:p>
+      <w:pPr>
+        <w:pStyle w:val="Odstavecprvn"/>
+      </w:pPr>
+      <w:r>
+        <w:t xml:space="preserve">Třída </w:t>
+      </w:r>
+      <w:proofErr w:type="spellStart"/>
+      <w:r>
+        <w:rPr>
+          <w:i/>
+        </w:rPr>
+        <w:t>Location</w:t>
+      </w:r>
+      <w:proofErr w:type="spellEnd"/>
+      <w:r>
+        <w:t xml:space="preserve"> (dále místo) slouží k definici místa kde se bude konference odehrávat.</w:t>
+      </w:r>
+      <w:r>
+        <w:t xml:space="preserve"> </w:t>
+      </w:r>
+      <w:r>
+        <w:t xml:space="preserve">Její atributy </w:t>
+      </w:r>
+      <w:r>
+        <w:t>určují adresu mís</w:t>
+      </w:r>
+      <w:r>
+        <w:t>ta, jeho kapacitu a pojmenování</w:t>
+      </w:r>
+      <w:r>
+        <w:t>.</w:t>
+      </w:r>
+      <w:r>
+        <w:t xml:space="preserve"> Objektová</w:t>
+      </w:r>
+      <w:r>
+        <w:t xml:space="preserve"> síť třídy </w:t>
+      </w:r>
+      <w:proofErr w:type="spellStart"/>
+      <w:r>
+        <w:rPr>
+          <w:i/>
+        </w:rPr>
+        <w:t>Location</w:t>
+      </w:r>
+      <w:proofErr w:type="spellEnd"/>
+      <w:r>
+        <w:t xml:space="preserve"> </w:t>
+      </w:r>
+      <w:r>
+        <w:t xml:space="preserve">nespecifikuje žádnou vlastní aktivitu. Veřejnými atributy </w:t>
+      </w:r>
+      <w:r>
+        <w:t xml:space="preserve">třídy </w:t>
+      </w:r>
+      <w:r>
+        <w:t>jsou:</w:t>
+      </w:r>
+    </w:p>
+    <w:p>
+      <w:pPr>
+        <w:pStyle w:val="Odstavecdal"/>
+        <w:numPr>
+          <w:ilvl w:val="0"/>
+          <w:numId w:val="15"/>
+        </w:numPr>
+      </w:pPr>
+      <w:proofErr w:type="spellStart"/>
+      <w:r>
+        <w:rPr>
+          <w:rFonts w:ascii="Courier New" w:hAnsi="Courier New" w:cs="Courier New"/>
+        </w:rPr>
+        <w:t>name</w:t>
+      </w:r>
+      <w:proofErr w:type="spellEnd"/>
+      <w:r>
+        <w:t xml:space="preserve">, obsahující </w:t>
+      </w:r>
+      <w:r>
+        <w:rPr>
+          <w:i/>
+        </w:rPr>
+        <w:t>řetězec</w:t>
+      </w:r>
+      <w:r>
+        <w:t xml:space="preserve"> udávající název místa;</w:t>
+      </w:r>
+    </w:p>
+    <w:p>
+      <w:pPr>
+        <w:pStyle w:val="Odstavecdal"/>
+        <w:numPr>
+          <w:ilvl w:val="0"/>
+          <w:numId w:val="15"/>
+        </w:numPr>
+      </w:pPr>
+      <w:proofErr w:type="spellStart"/>
+      <w:r>
+        <w:rPr>
+          <w:rFonts w:ascii="Courier New" w:hAnsi="Courier New" w:cs="Courier New"/>
+        </w:rPr>
+        <w:t>capacity</w:t>
+      </w:r>
+      <w:proofErr w:type="spellEnd"/>
+      <w:r>
+        <w:t xml:space="preserve">, obsahující </w:t>
+      </w:r>
+      <w:r>
+        <w:rPr>
+          <w:i/>
+        </w:rPr>
+        <w:t>číslo</w:t>
+      </w:r>
+      <w:r>
+        <w:t xml:space="preserve"> udávající kapacitu místa;</w:t>
+      </w:r>
+    </w:p>
+    <w:p>
+      <w:pPr>
+        <w:pStyle w:val="Odstavecdal"/>
+        <w:numPr>
+          <w:ilvl w:val="0"/>
+          <w:numId w:val="15"/>
+        </w:numPr>
+      </w:pPr>
+      <w:proofErr w:type="spellStart"/>
+      <w:r>
+        <w:rPr>
+          <w:rFonts w:ascii="Courier New" w:hAnsi="Courier New" w:cs="Courier New"/>
+        </w:rPr>
+        <w:t>address</w:t>
+      </w:r>
+      <w:proofErr w:type="spellEnd"/>
+      <w:r>
+        <w:t xml:space="preserve">, obsahující </w:t>
+      </w:r>
+      <w:r>
+        <w:rPr>
+          <w:i/>
+        </w:rPr>
+        <w:t>řetězec</w:t>
+      </w:r>
+      <w:r>
+        <w:t xml:space="preserve"> udávající adresu místa.</w:t>
+      </w:r>
+    </w:p>
+    <w:p>
+      <w:pPr>
+        <w:pStyle w:val="Odstavecdal"/>
+      </w:pPr>
+      <w:r>
+        <w:t xml:space="preserve">Třída </w:t>
+      </w:r>
+      <w:proofErr w:type="spellStart"/>
+      <w:r>
+        <w:rPr>
+          <w:i/>
+        </w:rPr>
+        <w:t>Location</w:t>
+      </w:r>
+      <w:proofErr w:type="spellEnd"/>
+      <w:r>
+        <w:t xml:space="preserve"> neobsahuje žádné nadstandardní metody nebo porty.</w:t>
+      </w:r>
+    </w:p>
+    <w:p>
+      <w:pPr>
+        <w:pStyle w:val="Nadpis3"/>
+      </w:pPr>
+      <w:bookmarkStart w:id="84" w:name="_Toc356195457"/>
+      <w:proofErr w:type="spellStart"/>
+      <w:r>
+        <w:t>Member</w:t>
+      </w:r>
+      <w:bookmarkEnd w:id="84"/>
+      <w:proofErr w:type="spellEnd"/>
+    </w:p>
+    <w:p>
+      <w:pPr>
+        <w:pStyle w:val="Odstavecprvn"/>
+      </w:pPr>
+      <w:r>
+        <w:t xml:space="preserve">Třída </w:t>
+      </w:r>
+      <w:proofErr w:type="spellStart"/>
+      <w:r>
+        <w:rPr>
+          <w:i/>
+        </w:rPr>
+        <w:t>Member</w:t>
+      </w:r>
+      <w:proofErr w:type="spellEnd"/>
+      <w:r>
+        <w:t xml:space="preserve"> (dále</w:t>
+      </w:r>
+      <w:r>
+        <w:t xml:space="preserve"> účastník</w:t>
+      </w:r>
+      <w:r>
+        <w:t>, uživatel</w:t>
+      </w:r>
+      <w:r>
+        <w:t xml:space="preserve">) slouží k definici </w:t>
+      </w:r>
+      <w:r>
+        <w:t>osoby, jež se účastní dané konference ať už jako autor článků, nebo  jejich recenzent</w:t>
+      </w:r>
+      <w:r>
+        <w:t xml:space="preserve">. </w:t>
+      </w:r>
+      <w:r>
+        <w:t xml:space="preserve">Její atributy udávají základní údaje o uživateli a jeho článcích a recenzích. Objektová síť třídy </w:t>
+      </w:r>
+      <w:proofErr w:type="spellStart"/>
+      <w:r>
+        <w:rPr>
+          <w:i/>
+        </w:rPr>
+        <w:t>Member</w:t>
+      </w:r>
+      <w:proofErr w:type="spellEnd"/>
+      <w:r>
+        <w:t xml:space="preserve"> nespecifikuje žádnou vlastní aktivitu. Veřejnými atributy třídy jsou:</w:t>
+      </w:r>
+    </w:p>
+    <w:p>
+      <w:pPr>
+        <w:pStyle w:val="Odstavecdal"/>
+        <w:numPr>
+          <w:ilvl w:val="0"/>
+          <w:numId w:val="15"/>
+        </w:numPr>
+      </w:pPr>
+      <w:proofErr w:type="spellStart"/>
+      <w:r>
+        <w:rPr>
+          <w:rFonts w:ascii="Courier New" w:hAnsi="Courier New" w:cs="Courier New"/>
+        </w:rPr>
+        <w:t>name</w:t>
+      </w:r>
+      <w:proofErr w:type="spellEnd"/>
+      <w:r>
+        <w:t xml:space="preserve">, obsahující </w:t>
+      </w:r>
+      <w:r>
+        <w:rPr>
+          <w:i/>
+        </w:rPr>
+        <w:t>řetězec</w:t>
+      </w:r>
+      <w:r>
+        <w:t xml:space="preserve"> udávající </w:t>
+      </w:r>
+      <w:r>
+        <w:t>jméno uživatele, které je rovněž jeho přihlašovacím jménem do systému</w:t>
+      </w:r>
+      <w:r>
+        <w:t>;</w:t>
+      </w:r>
+    </w:p>
+    <w:p>
+      <w:pPr>
+        <w:pStyle w:val="Odstavecdal"/>
+        <w:numPr>
+          <w:ilvl w:val="0"/>
+          <w:numId w:val="15"/>
+        </w:numPr>
+      </w:pPr>
+      <w:r>
+        <w:rPr>
+          <w:rFonts w:ascii="Courier New" w:hAnsi="Courier New" w:cs="Courier New"/>
+        </w:rPr>
+        <w:t>role</w:t>
+      </w:r>
+      <w:r>
+        <w:t xml:space="preserve">, obsahující </w:t>
+      </w:r>
+      <w:r>
+        <w:rPr>
+          <w:i/>
+        </w:rPr>
+        <w:t>symbol</w:t>
+      </w:r>
+      <w:r>
+        <w:t xml:space="preserve"> udávající</w:t>
+      </w:r>
+      <w:r>
+        <w:t xml:space="preserve"> roli uživatele v systému</w:t>
+      </w:r>
+      <w:r>
+        <w:t>;</w:t>
+      </w:r>
+    </w:p>
+    <w:p>
+      <w:pPr>
+        <w:pStyle w:val="Odstavecdal"/>
+        <w:numPr>
+          <w:ilvl w:val="0"/>
+          <w:numId w:val="15"/>
+        </w:numPr>
+      </w:pPr>
+      <w:r>
+        <w:rPr>
+          <w:rFonts w:ascii="Courier New" w:hAnsi="Courier New" w:cs="Courier New"/>
+        </w:rPr>
+        <w:t>email</w:t>
+      </w:r>
+      <w:r>
+        <w:t xml:space="preserve">, obsahující </w:t>
+      </w:r>
+      <w:r>
+        <w:rPr>
+          <w:i/>
+        </w:rPr>
+        <w:t>řetězec</w:t>
+      </w:r>
+      <w:r>
+        <w:t xml:space="preserve"> udávající </w:t>
+      </w:r>
+      <w:r>
+        <w:t xml:space="preserve">emailovou </w:t>
+      </w:r>
+      <w:r>
+        <w:t xml:space="preserve">adresu </w:t>
+      </w:r>
+      <w:r>
+        <w:t>uživatele;</w:t>
+      </w:r>
+    </w:p>
+    <w:p>
+      <w:pPr>
+        <w:pStyle w:val="Odstavecdal"/>
+        <w:numPr>
+          <w:ilvl w:val="0"/>
+          <w:numId w:val="15"/>
+        </w:numPr>
+      </w:pPr>
+      <w:proofErr w:type="spellStart"/>
+      <w:r>
+        <w:rPr>
+          <w:rFonts w:ascii="Courier New" w:hAnsi="Courier New" w:cs="Courier New"/>
+        </w:rPr>
+        <w:t>papers</w:t>
+      </w:r>
+      <w:proofErr w:type="spellEnd"/>
+      <w:r>
+        <w:t xml:space="preserve">, obsahující </w:t>
+      </w:r>
+      <w:r>
+        <w:rPr>
+          <w:i/>
+        </w:rPr>
+        <w:t>kolekci</w:t>
+      </w:r>
+      <w:r>
+        <w:t xml:space="preserve"> článků (instancí třídy </w:t>
+      </w:r>
+      <w:proofErr w:type="spellStart"/>
+      <w:r>
+        <w:rPr>
+          <w:i/>
+        </w:rPr>
+        <w:t>Paper</w:t>
+      </w:r>
+      <w:proofErr w:type="spellEnd"/>
+      <w:r>
+        <w:t>) jichž je uživatel autorem;</w:t>
+      </w:r>
+    </w:p>
+    <w:p>
+      <w:pPr>
+        <w:pStyle w:val="Odstavecdal"/>
+        <w:numPr>
+          <w:ilvl w:val="0"/>
+          <w:numId w:val="15"/>
+        </w:numPr>
+      </w:pPr>
+      <w:proofErr w:type="spellStart"/>
+      <w:r>
+        <w:rPr>
+          <w:rFonts w:ascii="Courier New" w:hAnsi="Courier New" w:cs="Courier New"/>
+        </w:rPr>
+        <w:t>paper</w:t>
+      </w:r>
+      <w:r>
+        <w:rPr>
+          <w:rFonts w:ascii="Courier New" w:hAnsi="Courier New" w:cs="Courier New"/>
+        </w:rPr>
+        <w:t>s</w:t>
+      </w:r>
+      <w:r>
+        <w:rPr>
+          <w:rFonts w:ascii="Courier New" w:hAnsi="Courier New" w:cs="Courier New"/>
+        </w:rPr>
+        <w:t>Count</w:t>
+      </w:r>
+      <w:proofErr w:type="spellEnd"/>
+      <w:r>
+        <w:t xml:space="preserve">, obsahující </w:t>
+      </w:r>
+      <w:r>
+        <w:rPr>
+          <w:i/>
+        </w:rPr>
+        <w:t>číslo</w:t>
+      </w:r>
+      <w:r>
+        <w:t xml:space="preserve"> udávající počet napsaných článků</w:t>
+      </w:r>
+      <w:r>
+        <w:t>.</w:t>
+      </w:r>
+    </w:p>
+    <w:p>
+      <w:pPr>
+        <w:pStyle w:val="Odstavecdal"/>
+      </w:pPr>
+      <w:r>
+        <w:lastRenderedPageBreak/>
+        <w:t xml:space="preserve">Třída </w:t>
+      </w:r>
+      <w:proofErr w:type="spellStart"/>
+      <w:r>
+        <w:rPr>
+          <w:i/>
+        </w:rPr>
+        <w:t>Member</w:t>
+      </w:r>
+      <w:proofErr w:type="spellEnd"/>
+      <w:r>
+        <w:t xml:space="preserve"> obsahuje jednu </w:t>
+      </w:r>
+      <w:r>
+        <w:t>rozšiřující metodu</w:t>
+      </w:r>
+      <w:r>
+        <w:t xml:space="preserve"> </w:t>
+      </w:r>
+      <w:r>
+        <w:rPr>
+          <w:rFonts w:ascii="Courier New" w:hAnsi="Courier New" w:cs="Courier New"/>
+        </w:rPr>
+        <w:t>as:</w:t>
+      </w:r>
+      <w:r>
+        <w:rPr>
+          <w:rFonts w:ascii="Courier New" w:hAnsi="Courier New" w:cs="Courier New"/>
+          <w:i/>
+        </w:rPr>
+        <w:t>role</w:t>
+      </w:r>
+      <w:r>
+        <w:rPr>
+          <w:rFonts w:ascii="Courier New" w:hAnsi="Courier New" w:cs="Courier New"/>
+        </w:rPr>
+        <w:t xml:space="preserve"> </w:t>
+      </w:r>
+      <w:proofErr w:type="spellStart"/>
+      <w:r>
+        <w:rPr>
+          <w:rFonts w:ascii="Courier New" w:hAnsi="Courier New" w:cs="Courier New"/>
+        </w:rPr>
+        <w:t>name</w:t>
+      </w:r>
+      <w:proofErr w:type="spellEnd"/>
+      <w:r>
+        <w:rPr>
+          <w:rFonts w:ascii="Courier New" w:hAnsi="Courier New" w:cs="Courier New"/>
+        </w:rPr>
+        <w:t>:</w:t>
+      </w:r>
+      <w:proofErr w:type="spellStart"/>
+      <w:r>
+        <w:rPr>
+          <w:rFonts w:ascii="Courier New" w:hAnsi="Courier New" w:cs="Courier New"/>
+          <w:i/>
+        </w:rPr>
+        <w:t>name</w:t>
       </w:r>
       <w:proofErr w:type="spellEnd"/>
       <w:r>
         <w:t xml:space="preserve"> a </w:t>
       </w:r>
-      <w:proofErr w:type="spellStart"/>
-      <w:r>
-        <w:t>setteru</w:t>
-      </w:r>
-      <w:proofErr w:type="spellEnd"/>
-      <w:r>
-        <w:t xml:space="preserve"> bude</w:t>
-      </w:r>
-      <w:r>
-        <w:t xml:space="preserve"> třída obsahovat metody pro přidání do kolekce, </w:t>
-      </w:r>
-      <w:r>
-        <w:t xml:space="preserve">získání </w:t>
-      </w:r>
-      <w:r>
-        <w:t xml:space="preserve">a odebrání z kolekce. Tyto metody </w:t>
-      </w:r>
-      <w:r>
-        <w:t xml:space="preserve">se pro atribut </w:t>
-      </w:r>
-      <w:proofErr w:type="spellStart"/>
+      <w:r>
+        <w:t>tři</w:t>
+      </w:r>
+      <w:r>
+        <w:t xml:space="preserve"> predikáty testující roli uživatele.</w:t>
+      </w:r>
+      <w:r>
+        <w:t xml:space="preserve"> Veškerá rozšíření jsou vidět na obrázku ***. Metoda </w:t>
+      </w:r>
       <w:r>
         <w:rPr>
           <w:rFonts w:ascii="Courier New" w:hAnsi="Courier New" w:cs="Courier New"/>
         </w:rPr>
-        <w:t>items</w:t>
-      </w:r>
-      <w:proofErr w:type="spellEnd"/>
-      <w:r>
-        <w:t xml:space="preserve"> budou nazývat</w:t>
-      </w:r>
-      <w:r>
+        <w:t>as:</w:t>
+      </w:r>
+      <w:r>
+        <w:rPr>
+          <w:rFonts w:ascii="Courier New" w:hAnsi="Courier New" w:cs="Courier New"/>
+          <w:i/>
+        </w:rPr>
+        <w:t>role</w:t>
+      </w:r>
+      <w:r>
+        <w:rPr>
+          <w:rFonts w:ascii="Courier New" w:hAnsi="Courier New" w:cs="Courier New"/>
+        </w:rPr>
         <w:t xml:space="preserve"> </w:t>
       </w:r>
       <w:proofErr w:type="spellStart"/>
@@ -17748,526 +19099,596 @@
         <w:rPr>
           <w:rFonts w:ascii="Courier New" w:hAnsi="Courier New" w:cs="Courier New"/>
         </w:rPr>
-        <w:t>add</w:t>
-      </w:r>
+        <w:t>name</w:t>
+      </w:r>
+      <w:proofErr w:type="spellEnd"/>
       <w:r>
         <w:rPr>
           <w:rFonts w:ascii="Courier New" w:hAnsi="Courier New" w:cs="Courier New"/>
         </w:rPr>
-        <w:t>Item</w:t>
-      </w:r>
-      <w:proofErr w:type="spellEnd"/>
-      <w:r>
-        <w:t xml:space="preserve">, </w:t>
+        <w:t>:</w:t>
       </w:r>
       <w:proofErr w:type="spellStart"/>
       <w:r>
         <w:rPr>
           <w:rFonts w:ascii="Courier New" w:hAnsi="Courier New" w:cs="Courier New"/>
-        </w:rPr>
-        <w:t>get</w:t>
-      </w:r>
+          <w:i/>
+        </w:rPr>
+        <w:t>name</w:t>
+      </w:r>
+      <w:proofErr w:type="spellEnd"/>
+      <w:r>
+        <w:t xml:space="preserve"> provádí inicializaci objektu nastavením jeho role a jména. Můžeme říct, že je to pouze zkrácená verze dvou po sobě volaných </w:t>
+      </w:r>
+      <w:proofErr w:type="spellStart"/>
+      <w:r>
+        <w:t>setterů</w:t>
+      </w:r>
+      <w:proofErr w:type="spellEnd"/>
+      <w:r>
+        <w:t xml:space="preserve">. Přídavné porty, resp. predikáty, </w:t>
+      </w:r>
+      <w:r>
+        <w:t>testují roli uživatele pomocí symbolů reprezentujících jednotlivé role.</w:t>
+      </w:r>
+    </w:p>
+    <w:p>
+      <w:pPr>
+        <w:pStyle w:val="Odstavecdal"/>
+      </w:pPr>
+    </w:p>
+    <w:p>
+      <w:pPr>
+        <w:pStyle w:val="Odstavecprvn"/>
+      </w:pPr>
+      <w:r>
+        <w:t xml:space="preserve">** TODO: </w:t>
+      </w:r>
+      <w:r>
+        <w:t xml:space="preserve">graf. </w:t>
+      </w:r>
+      <w:r>
+        <w:t>definice rozšíření **</w:t>
+      </w:r>
+    </w:p>
+    <w:p>
+      <w:pPr>
+        <w:pStyle w:val="Nadpis3"/>
+      </w:pPr>
+      <w:bookmarkStart w:id="85" w:name="_Toc356195458"/>
+      <w:proofErr w:type="spellStart"/>
+      <w:r>
+        <w:t>Paper</w:t>
+      </w:r>
+      <w:bookmarkEnd w:id="85"/>
+      <w:proofErr w:type="spellEnd"/>
+    </w:p>
+    <w:p>
+      <w:pPr>
+        <w:pStyle w:val="Odstavecprvn"/>
+      </w:pPr>
+      <w:r>
+        <w:t xml:space="preserve">Třída </w:t>
+      </w:r>
+      <w:proofErr w:type="spellStart"/>
+      <w:r>
+        <w:rPr>
+          <w:i/>
+        </w:rPr>
+        <w:t>Paper</w:t>
+      </w:r>
+      <w:proofErr w:type="spellEnd"/>
+      <w:r>
+        <w:t xml:space="preserve"> (dále</w:t>
+      </w:r>
+      <w:r>
+        <w:t xml:space="preserve"> článek</w:t>
+      </w:r>
+      <w:r>
+        <w:t xml:space="preserve">) slouží k definici </w:t>
+      </w:r>
+      <w:r>
+        <w:t>článku registrovaného v systému</w:t>
+      </w:r>
+      <w:r>
+        <w:t xml:space="preserve">. </w:t>
+      </w:r>
+      <w:r>
+        <w:t xml:space="preserve">Její atributy udávají název a obsah článku, jeho autory, stav a recenzi. Objektová síť třídy </w:t>
+      </w:r>
+      <w:proofErr w:type="spellStart"/>
+      <w:r>
+        <w:rPr>
+          <w:i/>
+        </w:rPr>
+        <w:t>Paper</w:t>
+      </w:r>
+      <w:proofErr w:type="spellEnd"/>
+      <w:r>
+        <w:t xml:space="preserve"> nespecifikuje žádnou vlastní aktivitu. Veřejnými atributy třídy jsou:</w:t>
+      </w:r>
+    </w:p>
+    <w:p>
+      <w:pPr>
+        <w:pStyle w:val="Odstavecdal"/>
+        <w:numPr>
+          <w:ilvl w:val="0"/>
+          <w:numId w:val="15"/>
+        </w:numPr>
+      </w:pPr>
+      <w:proofErr w:type="spellStart"/>
       <w:r>
         <w:rPr>
           <w:rFonts w:ascii="Courier New" w:hAnsi="Courier New" w:cs="Courier New"/>
         </w:rPr>
-        <w:t>Item</w:t>
-      </w:r>
-      <w:proofErr w:type="spellEnd"/>
-      <w:r>
-        <w:rPr>
-          <w:i/>
-        </w:rPr>
+        <w:t>name</w:t>
+      </w:r>
+      <w:proofErr w:type="spellEnd"/>
+      <w:r>
+        <w:t xml:space="preserve">, obsahující </w:t>
+      </w:r>
+      <w:r>
+        <w:rPr>
+          <w:i/>
+        </w:rPr>
+        <w:t>řetězec</w:t>
+      </w:r>
+      <w:r>
+        <w:t xml:space="preserve"> udávající název článku;</w:t>
+      </w:r>
+    </w:p>
+    <w:p>
+      <w:pPr>
+        <w:pStyle w:val="Odstavecdal"/>
+        <w:numPr>
+          <w:ilvl w:val="0"/>
+          <w:numId w:val="15"/>
+        </w:numPr>
+      </w:pPr>
+      <w:r>
+        <w:rPr>
+          <w:rFonts w:ascii="Courier New" w:hAnsi="Courier New" w:cs="Courier New"/>
+        </w:rPr>
+        <w:t>text</w:t>
+      </w:r>
+      <w:r>
+        <w:t xml:space="preserve">, obsahující </w:t>
+      </w:r>
+      <w:r>
+        <w:rPr>
+          <w:i/>
+        </w:rPr>
+        <w:t>řetězec</w:t>
+      </w:r>
+      <w:r>
+        <w:t xml:space="preserve"> udávající obsah článku;</w:t>
+      </w:r>
+    </w:p>
+    <w:p>
+      <w:pPr>
+        <w:pStyle w:val="Odstavecdal"/>
+        <w:numPr>
+          <w:ilvl w:val="0"/>
+          <w:numId w:val="15"/>
+        </w:numPr>
+      </w:pPr>
+      <w:proofErr w:type="spellStart"/>
+      <w:r>
+        <w:rPr>
+          <w:rFonts w:ascii="Courier New" w:hAnsi="Courier New" w:cs="Courier New"/>
+        </w:rPr>
+        <w:t>state</w:t>
+      </w:r>
+      <w:proofErr w:type="spellEnd"/>
+      <w:r>
+        <w:t xml:space="preserve">, obsahující </w:t>
+      </w:r>
+      <w:r>
+        <w:rPr>
+          <w:i/>
+        </w:rPr>
+        <w:t>symbol</w:t>
+      </w:r>
+      <w:r>
+        <w:t xml:space="preserve"> udávající stav článku;</w:t>
+      </w:r>
+    </w:p>
+    <w:p>
+      <w:pPr>
+        <w:pStyle w:val="Odstavecdal"/>
+        <w:numPr>
+          <w:ilvl w:val="0"/>
+          <w:numId w:val="15"/>
+        </w:numPr>
+      </w:pPr>
+      <w:proofErr w:type="spellStart"/>
+      <w:r>
+        <w:rPr>
+          <w:rFonts w:ascii="Courier New" w:hAnsi="Courier New" w:cs="Courier New"/>
+        </w:rPr>
+        <w:t>authors</w:t>
+      </w:r>
+      <w:proofErr w:type="spellEnd"/>
+      <w:r>
+        <w:t xml:space="preserve">, obsahující </w:t>
+      </w:r>
+      <w:r>
+        <w:rPr>
+          <w:i/>
+        </w:rPr>
+        <w:t>kolekci</w:t>
+      </w:r>
+      <w:r>
+        <w:t xml:space="preserve"> uživatelů  (instancí třídy </w:t>
+      </w:r>
+      <w:proofErr w:type="spellStart"/>
+      <w:r>
+        <w:rPr>
+          <w:i/>
+        </w:rPr>
+        <w:t>Member</w:t>
+      </w:r>
+      <w:proofErr w:type="spellEnd"/>
+      <w:r>
+        <w:t>) jež jsou autory článku;</w:t>
+      </w:r>
+    </w:p>
+    <w:p>
+      <w:pPr>
+        <w:pStyle w:val="Odstavecdal"/>
+        <w:numPr>
+          <w:ilvl w:val="0"/>
+          <w:numId w:val="15"/>
+        </w:numPr>
+      </w:pPr>
+      <w:proofErr w:type="spellStart"/>
+      <w:r>
+        <w:rPr>
+          <w:rFonts w:ascii="Courier New" w:hAnsi="Courier New" w:cs="Courier New"/>
+        </w:rPr>
+        <w:t>authorsCount</w:t>
+      </w:r>
+      <w:proofErr w:type="spellEnd"/>
+      <w:r>
+        <w:t xml:space="preserve">, obsahující </w:t>
+      </w:r>
+      <w:r>
+        <w:rPr>
+          <w:i/>
+        </w:rPr>
+        <w:t>číslo</w:t>
+      </w:r>
+      <w:r>
+        <w:t xml:space="preserve"> udávající počet autorů</w:t>
+      </w:r>
+      <w:r>
+        <w:t>;</w:t>
+      </w:r>
+    </w:p>
+    <w:p>
+      <w:pPr>
+        <w:pStyle w:val="Odstavecdal"/>
+        <w:numPr>
+          <w:ilvl w:val="0"/>
+          <w:numId w:val="15"/>
+        </w:numPr>
+      </w:pPr>
+      <w:proofErr w:type="spellStart"/>
+      <w:r>
+        <w:rPr>
+          <w:rFonts w:ascii="Courier New" w:hAnsi="Courier New" w:cs="Courier New"/>
+        </w:rPr>
+        <w:t>review</w:t>
+      </w:r>
+      <w:proofErr w:type="spellEnd"/>
+      <w:r>
+        <w:t xml:space="preserve">, obsahující instanci třídy </w:t>
+      </w:r>
+      <w:proofErr w:type="spellStart"/>
+      <w:r>
+        <w:rPr>
+          <w:i/>
+        </w:rPr>
+        <w:t>Review</w:t>
+      </w:r>
+      <w:proofErr w:type="spellEnd"/>
+      <w:r>
+        <w:t>.</w:t>
+      </w:r>
+    </w:p>
+    <w:p>
+      <w:pPr>
+        <w:pStyle w:val="Odstavecdal"/>
+      </w:pPr>
+      <w:r>
+        <w:t xml:space="preserve">Třída </w:t>
+      </w:r>
+      <w:proofErr w:type="spellStart"/>
+      <w:r>
+        <w:rPr>
+          <w:i/>
+        </w:rPr>
+        <w:t>Pape</w:t>
+      </w:r>
+      <w:r>
+        <w:rPr>
+          <w:i/>
+        </w:rPr>
+        <w:t>r</w:t>
+      </w:r>
+      <w:proofErr w:type="spellEnd"/>
+      <w:r>
         <w:t xml:space="preserve"> </w:t>
       </w:r>
       <w:r>
-        <w:t>a</w:t>
-      </w:r>
+        <w:t xml:space="preserve">implementuje rozšířené </w:t>
+      </w:r>
+      <w:r>
+        <w:t xml:space="preserve">chování metody </w:t>
+      </w:r>
+      <w:proofErr w:type="spellStart"/>
+      <w:r>
+        <w:rPr>
+          <w:rFonts w:ascii="Courier New" w:hAnsi="Courier New" w:cs="Courier New"/>
+        </w:rPr>
+        <w:t>addAuthor</w:t>
+      </w:r>
+      <w:proofErr w:type="spellEnd"/>
+      <w:r>
+        <w:rPr>
+          <w:rFonts w:ascii="Courier New" w:hAnsi="Courier New" w:cs="Courier New"/>
+        </w:rPr>
+        <w:t xml:space="preserve">: </w:t>
+      </w:r>
+      <w:proofErr w:type="spellStart"/>
+      <w:r>
+        <w:rPr>
+          <w:rFonts w:ascii="Courier New" w:hAnsi="Courier New" w:cs="Courier New"/>
+          <w:i/>
+        </w:rPr>
+        <w:t>author</w:t>
+      </w:r>
+      <w:proofErr w:type="spellEnd"/>
+      <w:r>
+        <w:t xml:space="preserve">, ve které provádí volání zprávy </w:t>
+      </w:r>
+      <w:proofErr w:type="spellStart"/>
+      <w:r>
+        <w:rPr>
+          <w:rFonts w:ascii="Courier New" w:hAnsi="Courier New" w:cs="Courier New"/>
+        </w:rPr>
+        <w:t>addPaper</w:t>
+      </w:r>
+      <w:proofErr w:type="spellEnd"/>
+      <w:r>
+        <w:rPr>
+          <w:rFonts w:ascii="Courier New" w:hAnsi="Courier New" w:cs="Courier New"/>
+        </w:rPr>
+        <w:t xml:space="preserve">: </w:t>
+      </w:r>
+      <w:proofErr w:type="spellStart"/>
+      <w:r>
+        <w:rPr>
+          <w:rFonts w:ascii="Courier New" w:hAnsi="Courier New" w:cs="Courier New"/>
+          <w:i/>
+        </w:rPr>
+        <w:t>self</w:t>
+      </w:r>
+      <w:proofErr w:type="spellEnd"/>
+      <w:r>
+        <w:t xml:space="preserve"> nad instancí autora. Toto rozšíření mírně automatizuje vzájemné přiřa</w:t>
+      </w:r>
+      <w:r>
+        <w:t>zování autorů k článku a naopak, stačí článku přidat autora a obě přiřazení se provedou společně.</w:t>
+      </w:r>
+      <w:r>
+        <w:t xml:space="preserve"> Dále si všimněme, že atribut </w:t>
+      </w:r>
+      <w:proofErr w:type="spellStart"/>
+      <w:r>
+        <w:rPr>
+          <w:rFonts w:ascii="Courier New" w:hAnsi="Courier New" w:cs="Courier New"/>
+        </w:rPr>
+        <w:t>review</w:t>
+      </w:r>
+      <w:proofErr w:type="spellEnd"/>
+      <w:r>
+        <w:t xml:space="preserve"> není popsán jako kolekce, ale jednoduchý atribut. Tato vlastnost vyplývá ze specifikace systému a návrhu tříd.</w:t>
+      </w:r>
+    </w:p>
+    <w:p>
+      <w:pPr>
+        <w:pStyle w:val="Odstavecdal"/>
+      </w:pPr>
+      <w:r>
+        <w:t>** TODO: upravit podle kone</w:t>
+      </w:r>
+      <w:r>
+        <w:t>č</w:t>
+      </w:r>
+      <w:r>
+        <w:t>n</w:t>
+      </w:r>
+      <w:r>
+        <w:t>é specifikace**</w:t>
+      </w:r>
+    </w:p>
+    <w:p>
+      <w:pPr>
+        <w:pStyle w:val="Nadpis3"/>
+      </w:pPr>
+      <w:bookmarkStart w:id="86" w:name="_Toc356195459"/>
+      <w:proofErr w:type="spellStart"/>
+      <w:r>
+        <w:t>Review</w:t>
+      </w:r>
+      <w:bookmarkEnd w:id="86"/>
+      <w:proofErr w:type="spellEnd"/>
+    </w:p>
+    <w:p>
+      <w:pPr>
+        <w:pStyle w:val="Odstavecprvn"/>
+      </w:pPr>
+      <w:r>
+        <w:t xml:space="preserve">Třída </w:t>
+      </w:r>
+      <w:proofErr w:type="spellStart"/>
+      <w:r>
+        <w:rPr>
+          <w:i/>
+        </w:rPr>
+        <w:t>Review</w:t>
+      </w:r>
+      <w:proofErr w:type="spellEnd"/>
+      <w:r>
+        <w:t xml:space="preserve"> (dále</w:t>
+      </w:r>
+      <w:r>
+        <w:t xml:space="preserve"> recenze</w:t>
+      </w:r>
+      <w:r>
+        <w:t>) slouží k definici</w:t>
+      </w:r>
+      <w:r>
+        <w:t xml:space="preserve"> recenze vytvořené k nějakému článku</w:t>
+      </w:r>
+      <w:r>
+        <w:t xml:space="preserve">. </w:t>
+      </w:r>
+      <w:r>
+        <w:t>Její atributy udávají obsah</w:t>
+      </w:r>
+      <w:r>
+        <w:t xml:space="preserve"> recenze a </w:t>
+      </w:r>
+      <w:r>
+        <w:t xml:space="preserve"> je</w:t>
+      </w:r>
+      <w:r>
+        <w:t>jího autora</w:t>
+      </w:r>
+      <w:r>
+        <w:t xml:space="preserve">. Objektová síť třídy </w:t>
+      </w:r>
+      <w:proofErr w:type="spellStart"/>
+      <w:r>
+        <w:rPr>
+          <w:i/>
+        </w:rPr>
+        <w:t>Review</w:t>
+      </w:r>
+      <w:proofErr w:type="spellEnd"/>
+      <w:r>
+        <w:t xml:space="preserve"> nespecifikuje žádnou vlastní aktivitu. Veřejnými atributy třídy jsou:</w:t>
+      </w:r>
+    </w:p>
+    <w:p>
+      <w:pPr>
+        <w:pStyle w:val="Odstavecdal"/>
+        <w:numPr>
+          <w:ilvl w:val="0"/>
+          <w:numId w:val="15"/>
+        </w:numPr>
+      </w:pPr>
+      <w:r>
+        <w:rPr>
+          <w:rFonts w:ascii="Courier New" w:hAnsi="Courier New" w:cs="Courier New"/>
+        </w:rPr>
+        <w:t>text</w:t>
+      </w:r>
+      <w:r>
+        <w:t xml:space="preserve">, obsahující </w:t>
+      </w:r>
+      <w:r>
+        <w:rPr>
+          <w:i/>
+        </w:rPr>
+        <w:t>řetězec</w:t>
+      </w:r>
+      <w:r>
+        <w:t xml:space="preserve"> udávající obsah </w:t>
+      </w:r>
+      <w:r>
+        <w:t>recenze</w:t>
+      </w:r>
+      <w:r>
+        <w:t>;</w:t>
+      </w:r>
+    </w:p>
+    <w:p>
+      <w:pPr>
+        <w:pStyle w:val="Odstavecdal"/>
+        <w:numPr>
+          <w:ilvl w:val="0"/>
+          <w:numId w:val="15"/>
+        </w:numPr>
+      </w:pPr>
+      <w:proofErr w:type="spellStart"/>
+      <w:r>
+        <w:rPr>
+          <w:rFonts w:ascii="Courier New" w:hAnsi="Courier New" w:cs="Courier New"/>
+        </w:rPr>
+        <w:t>author</w:t>
+      </w:r>
+      <w:proofErr w:type="spellEnd"/>
+      <w:r>
+        <w:t xml:space="preserve">, obsahující instancí třídy </w:t>
+      </w:r>
+      <w:proofErr w:type="spellStart"/>
+      <w:r>
+        <w:rPr>
+          <w:i/>
+        </w:rPr>
+        <w:t>Member</w:t>
+      </w:r>
+      <w:proofErr w:type="spellEnd"/>
+      <w:r>
+        <w:t xml:space="preserve">, reprezentující autora recenze. </w:t>
+      </w:r>
+    </w:p>
+    <w:p>
+      <w:pPr>
+        <w:pStyle w:val="Odstavecdal"/>
+      </w:pPr>
+      <w:r>
+        <w:t xml:space="preserve">Třída </w:t>
+      </w:r>
+      <w:proofErr w:type="spellStart"/>
+      <w:r>
+        <w:rPr>
+          <w:i/>
+        </w:rPr>
+        <w:t>Review</w:t>
+      </w:r>
+      <w:proofErr w:type="spellEnd"/>
       <w:r>
         <w:t xml:space="preserve"> </w:t>
       </w:r>
+      <w:r>
+        <w:t xml:space="preserve">neobsahuje žádné nadstandardní metody nebo porty. Všimněme si atributu </w:t>
+      </w:r>
       <w:proofErr w:type="spellStart"/>
       <w:r>
         <w:rPr>
           <w:rFonts w:ascii="Courier New" w:hAnsi="Courier New" w:cs="Courier New"/>
         </w:rPr>
-        <w:t>remove</w:t>
-      </w:r>
-      <w:r>
-        <w:rPr>
-          <w:rFonts w:ascii="Courier New" w:hAnsi="Courier New" w:cs="Courier New"/>
-        </w:rPr>
-        <w:t>Item</w:t>
-      </w:r>
-      <w:proofErr w:type="spellEnd"/>
-      <w:r>
-        <w:t>.</w:t>
-      </w:r>
-    </w:p>
-    <w:p>
-      <w:pPr>
-        <w:pStyle w:val="Odstavecdal"/>
-      </w:pPr>
-    </w:p>
-    <w:p>
-      <w:pPr>
-        <w:pStyle w:val="Odstavecdal"/>
-      </w:pPr>
-      <w:r>
-        <w:t xml:space="preserve">** </w:t>
-      </w:r>
-      <w:r>
-        <w:t xml:space="preserve">TODO: </w:t>
-      </w:r>
-      <w:r>
-        <w:t xml:space="preserve">ukázka </w:t>
-      </w:r>
-      <w:proofErr w:type="spellStart"/>
-      <w:r>
-        <w:t>add</w:t>
-      </w:r>
-      <w:proofErr w:type="spellEnd"/>
-      <w:r>
-        <w:t xml:space="preserve">, </w:t>
-      </w:r>
-      <w:proofErr w:type="spellStart"/>
-      <w:r>
-        <w:t>get</w:t>
-      </w:r>
-      <w:proofErr w:type="spellEnd"/>
-      <w:r>
-        <w:t xml:space="preserve">, </w:t>
-      </w:r>
-      <w:proofErr w:type="spellStart"/>
-      <w:r>
-        <w:t>remove</w:t>
-      </w:r>
-      <w:proofErr w:type="spellEnd"/>
-      <w:r>
-        <w:t xml:space="preserve"> pro kolekci dat **</w:t>
-      </w:r>
-    </w:p>
-    <w:p>
-      <w:pPr>
-        <w:pStyle w:val="Odstavecdal"/>
-      </w:pPr>
-    </w:p>
-    <w:p>
-      <w:pPr>
-        <w:pStyle w:val="Odstavecdal"/>
-      </w:pPr>
-      <w:r>
-        <w:t>Pokud třída obsahuje atribut typu kolekce, je pravděpodobné, že bude také potřebovat konstrukci pro provedení nějaké akce nad každým prvkem kolekce. Této konstrukci se v jiných objektově orientovaných programovacích jazycích říká</w:t>
-      </w:r>
-      <w:r>
-        <w:t xml:space="preserve"> cyklus</w:t>
-      </w:r>
-      <w:r>
-        <w:t xml:space="preserve"> </w:t>
-      </w:r>
-      <w:proofErr w:type="spellStart"/>
-      <w:r>
-        <w:rPr>
-          <w:i/>
-        </w:rPr>
-        <w:t>foreach</w:t>
-      </w:r>
-      <w:proofErr w:type="spellEnd"/>
-      <w:r>
-        <w:t xml:space="preserve"> a j</w:t>
-      </w:r>
-      <w:r>
-        <w:t>e</w:t>
-      </w:r>
-      <w:r>
-        <w:t xml:space="preserve"> většinou zprostředkovan</w:t>
-      </w:r>
-      <w:r>
-        <w:t>ý</w:t>
-      </w:r>
-      <w:r>
-        <w:t xml:space="preserve"> jazykem samotným. </w:t>
-      </w:r>
-      <w:proofErr w:type="spellStart"/>
-      <w:r>
-        <w:t>PNtalk</w:t>
-      </w:r>
-      <w:proofErr w:type="spellEnd"/>
-      <w:r>
-        <w:t xml:space="preserve"> ale prozatím tuto konstrukci nezprostředkovává i přes to, že jazyk </w:t>
-      </w:r>
-      <w:proofErr w:type="spellStart"/>
-      <w:r>
-        <w:t>Smalltalk</w:t>
-      </w:r>
-      <w:proofErr w:type="spellEnd"/>
-      <w:r>
-        <w:t xml:space="preserve"> ano. Problém zřejmě tkví v tom, že v OOPN a </w:t>
-      </w:r>
-      <w:proofErr w:type="spellStart"/>
-      <w:r>
-        <w:t>PNtalku</w:t>
-      </w:r>
-      <w:proofErr w:type="spellEnd"/>
-      <w:r>
-        <w:t xml:space="preserve"> je kolekce chápána jako místo obsahující množinu objektů. Není tedy striktně určeno, které místo může obsahovat maximálně jeden objekt a které místo může obsahovat více objektů. Tato omezení závisí pouze na programátorovi, který </w:t>
-      </w:r>
-      <w:r>
-        <w:t xml:space="preserve">si volí potřebný způsob přístupu k místu, tedy atributu objektu. Námi vytvořený cyklus </w:t>
-      </w:r>
-      <w:proofErr w:type="spellStart"/>
-      <w:r>
-        <w:rPr>
-          <w:i/>
-        </w:rPr>
-        <w:t>foreach</w:t>
-      </w:r>
-      <w:proofErr w:type="spellEnd"/>
-      <w:r>
-        <w:t xml:space="preserve"> v potřebném rozsahu demonstruje obrázek ***.</w:t>
-      </w:r>
-    </w:p>
-    <w:p>
-      <w:pPr>
-        <w:pStyle w:val="Odstavecdal"/>
-      </w:pPr>
-    </w:p>
-    <w:p>
-      <w:pPr>
-        <w:pStyle w:val="Odstavecdal"/>
-      </w:pPr>
-      <w:r>
-        <w:t xml:space="preserve">** </w:t>
-      </w:r>
-      <w:r>
-        <w:t xml:space="preserve">TODO: </w:t>
-      </w:r>
-      <w:r>
-        <w:t xml:space="preserve">ukázka </w:t>
-      </w:r>
-      <w:proofErr w:type="spellStart"/>
-      <w:r>
-        <w:t>foreach</w:t>
-      </w:r>
-      <w:proofErr w:type="spellEnd"/>
-      <w:r>
-        <w:t xml:space="preserve"> zde, nebo až v kapitole testování, pro které jsem to tvořil</w:t>
-      </w:r>
-      <w:r>
-        <w:t xml:space="preserve"> **</w:t>
-      </w:r>
-    </w:p>
-    <w:p>
-      <w:pPr>
-        <w:pStyle w:val="Odstavecdal"/>
-      </w:pPr>
-    </w:p>
-    <w:p>
-      <w:pPr>
-        <w:pStyle w:val="Odstavecdal"/>
-      </w:pPr>
-      <w:r>
-        <w:t xml:space="preserve">Další teoretickou možností jak modelovat cyklus </w:t>
-      </w:r>
-      <w:proofErr w:type="spellStart"/>
-      <w:r>
-        <w:rPr>
-          <w:i/>
-        </w:rPr>
-        <w:t>foreach</w:t>
-      </w:r>
-      <w:proofErr w:type="spellEnd"/>
-      <w:r>
-        <w:t xml:space="preserve"> je do místa reprezentujícího kolekci vložit </w:t>
-      </w:r>
-      <w:proofErr w:type="spellStart"/>
-      <w:r>
-        <w:t>Smalltalkovský</w:t>
-      </w:r>
-      <w:proofErr w:type="spellEnd"/>
-      <w:r>
-        <w:t xml:space="preserve"> objekt kolekce, nad kterým by byly prováděny operace </w:t>
-      </w:r>
-      <w:proofErr w:type="spellStart"/>
-      <w:r>
-        <w:t>add</w:t>
-      </w:r>
-      <w:proofErr w:type="spellEnd"/>
-      <w:r>
-        <w:t xml:space="preserve">, </w:t>
-      </w:r>
-      <w:proofErr w:type="spellStart"/>
-      <w:r>
-        <w:t>get</w:t>
-      </w:r>
-      <w:proofErr w:type="spellEnd"/>
-      <w:r>
-        <w:t xml:space="preserve">, </w:t>
-      </w:r>
-      <w:proofErr w:type="spellStart"/>
-      <w:r>
-        <w:t>remove</w:t>
-      </w:r>
-      <w:proofErr w:type="spellEnd"/>
-      <w:r>
-        <w:t xml:space="preserve"> a </w:t>
-      </w:r>
-      <w:proofErr w:type="spellStart"/>
-      <w:r>
-        <w:t>foreach</w:t>
-      </w:r>
-      <w:proofErr w:type="spellEnd"/>
-      <w:r>
-        <w:t xml:space="preserve">. Toto řešení prozatím není možné, protože </w:t>
-      </w:r>
-      <w:proofErr w:type="spellStart"/>
-      <w:r>
-        <w:t>PNtalk</w:t>
-      </w:r>
-      <w:proofErr w:type="spellEnd"/>
-      <w:r>
-        <w:t xml:space="preserve"> neumožňuje v akcích přechodu použít bloky</w:t>
-      </w:r>
-      <w:r>
-        <w:rPr>
-          <w:rStyle w:val="Znakapoznpodarou"/>
-        </w:rPr>
-        <w:footnoteReference w:id="4"/>
-      </w:r>
-      <w:r>
-        <w:t xml:space="preserve">, které jsou nutné pro práci se </w:t>
-      </w:r>
-      <w:proofErr w:type="spellStart"/>
-      <w:r>
-        <w:t>Smalltalkovskou</w:t>
-      </w:r>
-      <w:proofErr w:type="spellEnd"/>
-      <w:r>
-        <w:t xml:space="preserve"> kolekcí.</w:t>
-      </w:r>
-    </w:p>
-    <w:p>
-      <w:pPr>
-        <w:pStyle w:val="Nadpis3"/>
-      </w:pPr>
-      <w:bookmarkStart w:id="82" w:name="_Toc356181211"/>
-      <w:proofErr w:type="spellStart"/>
-      <w:r>
-        <w:t>Conference</w:t>
-      </w:r>
-      <w:bookmarkEnd w:id="82"/>
-      <w:proofErr w:type="spellEnd"/>
-    </w:p>
-    <w:p>
-      <w:pPr>
-        <w:pStyle w:val="Odstavecprvn"/>
-      </w:pPr>
-      <w:r>
-        <w:t xml:space="preserve">Třída </w:t>
-      </w:r>
-      <w:proofErr w:type="spellStart"/>
-      <w:r>
-        <w:rPr>
-          <w:i/>
-        </w:rPr>
-        <w:t>Conference</w:t>
-      </w:r>
-      <w:proofErr w:type="spellEnd"/>
-      <w:r>
-        <w:t xml:space="preserve"> implementuje model konference tak, jak ho specifikace vyžaduje. Atributy konference </w:t>
-      </w:r>
-    </w:p>
-    <w:p>
-      <w:pPr>
-        <w:pStyle w:val="Nadpis3"/>
-      </w:pPr>
-      <w:bookmarkStart w:id="83" w:name="_Toc356181212"/>
-      <w:proofErr w:type="spellStart"/>
-      <w:r>
-        <w:t>Location</w:t>
-      </w:r>
-      <w:bookmarkEnd w:id="83"/>
-      <w:proofErr w:type="spellEnd"/>
-    </w:p>
-    <w:p>
-      <w:pPr>
-        <w:pStyle w:val="Odstavecprvn"/>
-        <w:jc w:val="left"/>
-      </w:pPr>
-      <w:r>
-        <w:t xml:space="preserve">Třída </w:t>
-      </w:r>
-      <w:proofErr w:type="spellStart"/>
-      <w:r>
-        <w:rPr>
-          <w:i/>
-        </w:rPr>
-        <w:t>Location</w:t>
-      </w:r>
-      <w:proofErr w:type="spellEnd"/>
-      <w:r>
-        <w:t xml:space="preserve"> (dále místo) slouží k definici místa kde se bude konference odehrávat.</w:t>
-      </w:r>
-      <w:r>
-        <w:t xml:space="preserve"> </w:t>
-      </w:r>
-      <w:r>
-        <w:t xml:space="preserve">Její atributy </w:t>
-      </w:r>
-      <w:proofErr w:type="spellStart"/>
-      <w:r>
-        <w:rPr>
-          <w:rFonts w:ascii="Courier New" w:hAnsi="Courier New" w:cs="Courier New"/>
-        </w:rPr>
-        <w:t>address</w:t>
-      </w:r>
-      <w:proofErr w:type="spellEnd"/>
-      <w:r>
-        <w:rPr>
-          <w:rFonts w:ascii="Courier New" w:hAnsi="Courier New" w:cs="Courier New"/>
-        </w:rPr>
-        <w:t xml:space="preserve">, </w:t>
-      </w:r>
-      <w:proofErr w:type="spellStart"/>
-      <w:r>
-        <w:rPr>
-          <w:rFonts w:ascii="Courier New" w:hAnsi="Courier New" w:cs="Courier New"/>
-        </w:rPr>
-        <w:t>capacity</w:t>
-      </w:r>
-      <w:proofErr w:type="spellEnd"/>
-      <w:r>
-        <w:t xml:space="preserve"> a </w:t>
-      </w:r>
-      <w:proofErr w:type="spellStart"/>
-      <w:r>
-        <w:rPr>
-          <w:rFonts w:ascii="Courier New" w:hAnsi="Courier New" w:cs="Courier New"/>
-        </w:rPr>
-        <w:t>name</w:t>
-      </w:r>
-      <w:proofErr w:type="spellEnd"/>
-      <w:r>
-        <w:t xml:space="preserve"> určují adresu místa, jeho kapacitu a pojmenování. Všechny atributy jsou přes synchronní port veřejně přístupné a jsou pro ně vytvořeny </w:t>
-      </w:r>
-      <w:proofErr w:type="spellStart"/>
-      <w:r>
-        <w:t>settery</w:t>
-      </w:r>
-      <w:proofErr w:type="spellEnd"/>
-      <w:r>
-        <w:t>.</w:t>
-      </w:r>
-      <w:r>
-        <w:t xml:space="preserve"> Objektovou síť třídy </w:t>
-      </w:r>
-      <w:proofErr w:type="spellStart"/>
-      <w:r>
-        <w:rPr>
-          <w:i/>
-        </w:rPr>
-        <w:t>Location</w:t>
-      </w:r>
-      <w:proofErr w:type="spellEnd"/>
-      <w:r>
-        <w:t xml:space="preserve"> vidíme na Obr. *1</w:t>
-      </w:r>
-      <w:r>
-        <w:t xml:space="preserve"> a jeden ze tří </w:t>
-      </w:r>
-      <w:proofErr w:type="spellStart"/>
-      <w:r>
-        <w:t>setterů</w:t>
-      </w:r>
-      <w:proofErr w:type="spellEnd"/>
-      <w:r>
-        <w:t xml:space="preserve"> na Obr. *2</w:t>
-      </w:r>
-      <w:r>
-        <w:t>, ty ostatní jsou analogicky vytvořené pro jiné atributy.</w:t>
-      </w:r>
-    </w:p>
-    <w:p>
-      <w:pPr>
-        <w:pStyle w:val="Odstavecdal"/>
-      </w:pPr>
-      <w:r>
-        <w:t>*</w:t>
-      </w:r>
-      <w:r>
-        <w:t>*</w:t>
-      </w:r>
-      <w:r>
-        <w:t xml:space="preserve"> </w:t>
-      </w:r>
-      <w:r>
-        <w:t xml:space="preserve">TODO: </w:t>
-      </w:r>
-      <w:r>
-        <w:t>obrázek sítě</w:t>
-      </w:r>
-      <w:r>
-        <w:t xml:space="preserve"> **</w:t>
-      </w:r>
-    </w:p>
-    <w:p>
-      <w:pPr>
-        <w:pStyle w:val="Odstavecdal"/>
-      </w:pPr>
-      <w:r>
-        <w:t>*</w:t>
-      </w:r>
-      <w:r>
-        <w:t xml:space="preserve">* TODO: </w:t>
-      </w:r>
-      <w:r>
-        <w:t xml:space="preserve">obrázek jednoho </w:t>
-      </w:r>
-      <w:proofErr w:type="spellStart"/>
-      <w:r>
-        <w:t>setteru</w:t>
-      </w:r>
-      <w:proofErr w:type="spellEnd"/>
-      <w:r>
-        <w:t xml:space="preserve"> **</w:t>
-      </w:r>
-    </w:p>
-    <w:p>
-      <w:pPr>
-        <w:pStyle w:val="Nadpis3"/>
-      </w:pPr>
-      <w:bookmarkStart w:id="84" w:name="_Toc356181213"/>
-      <w:proofErr w:type="spellStart"/>
-      <w:r>
-        <w:lastRenderedPageBreak/>
+        <w:t>author</w:t>
+      </w:r>
+      <w:proofErr w:type="spellEnd"/>
+      <w:r>
+        <w:t xml:space="preserve">, který reprezentuje jedinou instanci třídy </w:t>
+      </w:r>
+      <w:proofErr w:type="spellStart"/>
+      <w:r>
+        <w:rPr>
+          <w:i/>
+        </w:rPr>
         <w:t>Member</w:t>
       </w:r>
-      <w:bookmarkEnd w:id="84"/>
-      <w:proofErr w:type="spellEnd"/>
-    </w:p>
-    <w:p>
-      <w:pPr>
-        <w:pStyle w:val="Nadpis3"/>
-      </w:pPr>
-      <w:bookmarkStart w:id="85" w:name="_Toc356181214"/>
-      <w:proofErr w:type="spellStart"/>
-      <w:r>
-        <w:t>Paper</w:t>
-      </w:r>
-      <w:bookmarkEnd w:id="85"/>
-      <w:proofErr w:type="spellEnd"/>
-    </w:p>
-    <w:p>
-      <w:pPr>
-        <w:pStyle w:val="Nadpis3"/>
-      </w:pPr>
-      <w:bookmarkStart w:id="86" w:name="_Toc356181215"/>
-      <w:proofErr w:type="spellStart"/>
-      <w:r>
-        <w:t>Review</w:t>
-      </w:r>
-      <w:bookmarkEnd w:id="86"/>
-      <w:proofErr w:type="spellEnd"/>
+      <w:proofErr w:type="spellEnd"/>
+      <w:r>
+        <w:t>, tak jak to vyplývá ze specifikace systému a návrhu tříd.</w:t>
+      </w:r>
     </w:p>
     <w:p>
       <w:pPr>
@@ -18283,7 +19704,7 @@
       </w:pPr>
       <w:bookmarkStart w:id="87" w:name="_Ref355886177"/>
       <w:bookmarkStart w:id="88" w:name="_Ref355886183"/>
-      <w:bookmarkStart w:id="89" w:name="_Toc356181216"/>
+      <w:bookmarkStart w:id="89" w:name="_Toc356195460"/>
       <w:r>
         <w:lastRenderedPageBreak/>
         <w:t>Testování/simulace</w:t>
@@ -18296,7 +19717,7 @@
       <w:pPr>
         <w:pStyle w:val="Nadpis2"/>
       </w:pPr>
-      <w:bookmarkStart w:id="90" w:name="_Toc356181217"/>
+      <w:bookmarkStart w:id="90" w:name="_Toc356195461"/>
       <w:r>
         <w:t>Návrh testů</w:t>
       </w:r>
@@ -18306,7 +19727,7 @@
       <w:pPr>
         <w:pStyle w:val="Nadpis2"/>
       </w:pPr>
-      <w:bookmarkStart w:id="91" w:name="_Toc356181218"/>
+      <w:bookmarkStart w:id="91" w:name="_Toc356195462"/>
       <w:r>
         <w:t>Výsledky testů</w:t>
       </w:r>
@@ -18324,294 +19745,319 @@
       <w:pPr>
         <w:pStyle w:val="Nadpis1"/>
       </w:pPr>
-      <w:bookmarkStart w:id="92" w:name="_Ref355886355"/>
-      <w:bookmarkStart w:id="93" w:name="_Toc356181219"/>
+      <w:bookmarkStart w:id="92" w:name="_Toc356195463"/>
       <w:r>
         <w:lastRenderedPageBreak/>
-        <w:t>Napojení uživatelského rozhraní</w:t>
+        <w:t>Nasazení modelu systému do webové aplikace</w:t>
       </w:r>
       <w:bookmarkEnd w:id="92"/>
+    </w:p>
+    <w:p>
+      <w:pPr>
+        <w:pStyle w:val="Odstavecprvn"/>
+      </w:pPr>
+      <w:r>
+        <w:t xml:space="preserve">** </w:t>
+      </w:r>
+      <w:r>
+        <w:t xml:space="preserve">Něco o </w:t>
+      </w:r>
+      <w:proofErr w:type="spellStart"/>
+      <w:r>
+        <w:t>Seaside</w:t>
+      </w:r>
+      <w:proofErr w:type="spellEnd"/>
+      <w:r>
+        <w:t xml:space="preserve"> a že systém bude přístupný jako webová aplikace. Potom pár řádku o MVC, protože máme podobnou architekturu.</w:t>
+      </w:r>
+      <w:r>
+        <w:t>**</w:t>
+      </w:r>
+    </w:p>
+    <w:p>
+      <w:pPr>
+        <w:pStyle w:val="Odstavecdal"/>
+      </w:pPr>
+      <w:r>
+        <w:t xml:space="preserve">Architektura aplikace bude připomínat architekturu </w:t>
+      </w:r>
+      <w:r>
+        <w:rPr>
+          <w:i/>
+        </w:rPr>
+        <w:t xml:space="preserve">Model </w:t>
+      </w:r>
+      <w:proofErr w:type="spellStart"/>
+      <w:r>
+        <w:rPr>
+          <w:i/>
+        </w:rPr>
+        <w:t>View</w:t>
+      </w:r>
+      <w:proofErr w:type="spellEnd"/>
+      <w:r>
+        <w:rPr>
+          <w:i/>
+        </w:rPr>
+        <w:t xml:space="preserve"> </w:t>
+      </w:r>
+      <w:proofErr w:type="spellStart"/>
+      <w:r>
+        <w:rPr>
+          <w:i/>
+        </w:rPr>
+        <w:t>Contro</w:t>
+      </w:r>
+      <w:r>
+        <w:rPr>
+          <w:i/>
+        </w:rPr>
+        <w:t>l</w:t>
+      </w:r>
+      <w:r>
+        <w:rPr>
+          <w:i/>
+        </w:rPr>
+        <w:t>ler</w:t>
+      </w:r>
+      <w:proofErr w:type="spellEnd"/>
+      <w:r>
+        <w:t xml:space="preserve">, která je v dnešní době programátory hojně využívaná. Jedná se o architekturu aplikace rozdělenou do tří vrstev, jež mají zodpovědnost za jiné části aplikace. Spodní vrstva </w:t>
+      </w:r>
+      <w:r>
+        <w:rPr>
+          <w:i/>
+        </w:rPr>
+        <w:t>Model</w:t>
+      </w:r>
+      <w:r>
+        <w:t xml:space="preserve"> má zodpovědnost za práci s daty, jejich ukládání, vybírání a modifikování. Určuje také způsob rozložení dat a zapouzdřuje případné rozsáhlejší operace. Naopak horní vrstva </w:t>
+      </w:r>
+      <w:proofErr w:type="spellStart"/>
+      <w:r>
+        <w:rPr>
+          <w:i/>
+        </w:rPr>
+        <w:t>View</w:t>
+      </w:r>
+      <w:proofErr w:type="spellEnd"/>
+      <w:r>
+        <w:t xml:space="preserve"> zajišťuje uživatelské rozhraní, včetně zobrazování dat a komunikace uživatele se systémem. Tyto dvě vrstvy jsou propojeny vrstvou </w:t>
+      </w:r>
+      <w:proofErr w:type="spellStart"/>
+      <w:r>
+        <w:rPr>
+          <w:i/>
+        </w:rPr>
+        <w:t>Controller</w:t>
+      </w:r>
+      <w:proofErr w:type="spellEnd"/>
+      <w:r>
+        <w:t xml:space="preserve">, která má na starosti vhodně zpracovávat požadované uživatelské akce, které přijímá od vrstvy </w:t>
+      </w:r>
+      <w:proofErr w:type="spellStart"/>
+      <w:r>
+        <w:rPr>
+          <w:i/>
+        </w:rPr>
+        <w:t>View</w:t>
+      </w:r>
+      <w:proofErr w:type="spellEnd"/>
+      <w:r>
+        <w:t xml:space="preserve"> a naopak požaduje různé akce od vrstvy </w:t>
+      </w:r>
+      <w:r>
+        <w:rPr>
+          <w:i/>
+        </w:rPr>
+        <w:t>Model</w:t>
+      </w:r>
+      <w:r>
+        <w:t>.</w:t>
+      </w:r>
+    </w:p>
+    <w:p>
+      <w:pPr>
+        <w:pStyle w:val="Odstavecdal"/>
+      </w:pPr>
+      <w:r>
+        <w:t xml:space="preserve">V našem případě </w:t>
+      </w:r>
+      <w:r>
+        <w:t>bude vrstvu</w:t>
+      </w:r>
+      <w:r>
+        <w:t xml:space="preserve"> </w:t>
+      </w:r>
+      <w:r>
+        <w:rPr>
+          <w:i/>
+        </w:rPr>
+        <w:t>Model</w:t>
+      </w:r>
+      <w:r>
+        <w:t xml:space="preserve"> </w:t>
+      </w:r>
+      <w:r>
+        <w:t xml:space="preserve">reprezentovat </w:t>
+      </w:r>
+      <w:r>
+        <w:t xml:space="preserve">datový model systému představený v kapitole </w:t>
+      </w:r>
+      <w:r>
+        <w:fldChar w:fldCharType="begin"/>
+      </w:r>
+      <w:r>
+        <w:instrText xml:space="preserve"> REF _Ref355912747 \r \h </w:instrText>
+      </w:r>
+      <w:r>
+        <w:fldChar w:fldCharType="separate"/>
+      </w:r>
+      <w:r>
+        <w:t>6</w:t>
+      </w:r>
+      <w:r>
+        <w:fldChar w:fldCharType="end"/>
+      </w:r>
+      <w:r>
+        <w:t xml:space="preserve">. Vrstvu </w:t>
+      </w:r>
+      <w:proofErr w:type="spellStart"/>
+      <w:r>
+        <w:rPr>
+          <w:i/>
+        </w:rPr>
+        <w:t>Controlleru</w:t>
+      </w:r>
+      <w:proofErr w:type="spellEnd"/>
+      <w:r>
+        <w:t xml:space="preserve"> budou zastávat obslužné sítě implementované </w:t>
+      </w:r>
+      <w:r>
+        <w:t>také v</w:t>
+      </w:r>
+      <w:r>
+        <w:t xml:space="preserve"> OOPN. O těchto sítích se povíme v podkapitole </w:t>
+      </w:r>
+      <w:r>
+        <w:fldChar w:fldCharType="begin"/>
+      </w:r>
+      <w:r>
+        <w:instrText xml:space="preserve"> REF _Ref355900583 \r \h </w:instrText>
+      </w:r>
+      <w:r>
+        <w:fldChar w:fldCharType="separate"/>
+      </w:r>
+      <w:r>
+        <w:t>8.1</w:t>
+      </w:r>
+      <w:r>
+        <w:fldChar w:fldCharType="end"/>
+      </w:r>
+      <w:r>
+        <w:t xml:space="preserve">. </w:t>
+      </w:r>
+      <w:r>
+        <w:t xml:space="preserve">Zbývá už jenom definovat vrstvu </w:t>
+      </w:r>
+      <w:proofErr w:type="spellStart"/>
+      <w:r>
+        <w:rPr>
+          <w:i/>
+        </w:rPr>
+        <w:t>View</w:t>
+      </w:r>
+      <w:proofErr w:type="spellEnd"/>
+      <w:r>
+        <w:t xml:space="preserve">, kterou budeme implementovat pomocí </w:t>
+      </w:r>
+      <w:proofErr w:type="spellStart"/>
+      <w:r>
+        <w:t>frameworku</w:t>
+      </w:r>
+      <w:proofErr w:type="spellEnd"/>
+      <w:r>
+        <w:t xml:space="preserve"> </w:t>
+      </w:r>
+      <w:proofErr w:type="spellStart"/>
+      <w:r>
+        <w:t>Seaside</w:t>
+      </w:r>
+      <w:proofErr w:type="spellEnd"/>
+      <w:r>
+        <w:t xml:space="preserve"> a představíme si ji </w:t>
+      </w:r>
+      <w:r>
+        <w:t>v</w:t>
+      </w:r>
+      <w:r>
+        <w:t> </w:t>
+      </w:r>
+      <w:r>
+        <w:t>podkapitole</w:t>
+      </w:r>
+      <w:r>
+        <w:t xml:space="preserve"> </w:t>
+      </w:r>
+      <w:r>
+        <w:fldChar w:fldCharType="begin"/>
+      </w:r>
+      <w:r>
+        <w:instrText xml:space="preserve"> REF _Ref355913379 \r \h </w:instrText>
+      </w:r>
+      <w:r>
+        <w:fldChar w:fldCharType="separate"/>
+      </w:r>
+      <w:r>
+        <w:t>8.2</w:t>
+      </w:r>
+      <w:r>
+        <w:fldChar w:fldCharType="end"/>
+      </w:r>
+      <w:r>
+        <w:t xml:space="preserve">. V této podkapitole také uvidíme, že vrstvy </w:t>
+      </w:r>
+      <w:proofErr w:type="spellStart"/>
+      <w:r>
+        <w:rPr>
+          <w:i/>
+        </w:rPr>
+        <w:t>View</w:t>
+      </w:r>
+      <w:proofErr w:type="spellEnd"/>
+      <w:r>
+        <w:t xml:space="preserve"> a </w:t>
+      </w:r>
+      <w:proofErr w:type="spellStart"/>
+      <w:r>
+        <w:rPr>
+          <w:i/>
+        </w:rPr>
+        <w:t>Controller</w:t>
+      </w:r>
+      <w:proofErr w:type="spellEnd"/>
+      <w:r>
+        <w:t xml:space="preserve"> se budou </w:t>
+      </w:r>
+      <w:r>
+        <w:t>částečně</w:t>
+      </w:r>
+      <w:r>
+        <w:t xml:space="preserve"> prolínat, zejména v komponentách editujících jednotlivé entity modelu.</w:t>
+      </w:r>
+    </w:p>
+    <w:p>
+      <w:pPr>
+        <w:pStyle w:val="Nadpis2"/>
+      </w:pPr>
+      <w:bookmarkStart w:id="93" w:name="_Ref355900583"/>
+      <w:bookmarkStart w:id="94" w:name="_Toc356195464"/>
+      <w:commentRangeStart w:id="95"/>
+      <w:r>
+        <w:t>Obslužné sítě</w:t>
+      </w:r>
       <w:bookmarkEnd w:id="93"/>
-    </w:p>
-    <w:p>
-      <w:pPr>
-        <w:pStyle w:val="Odstavecprvn"/>
-      </w:pPr>
-      <w:r>
-        <w:t xml:space="preserve">Něco o </w:t>
-      </w:r>
-      <w:proofErr w:type="spellStart"/>
-      <w:r>
-        <w:t>Seaside</w:t>
-      </w:r>
-      <w:proofErr w:type="spellEnd"/>
-      <w:r>
-        <w:t xml:space="preserve"> a že systém bude přístupný jako webová aplikace. Potom pár řádku o MVC, protože máme podobnou architekturu.</w:t>
-      </w:r>
-    </w:p>
-    <w:p>
-      <w:pPr>
-        <w:pStyle w:val="Odstavecdal"/>
-      </w:pPr>
-      <w:r>
-        <w:t xml:space="preserve">Architektura aplikace bude připomínat architekturu </w:t>
-      </w:r>
-      <w:r>
-        <w:rPr>
-          <w:i/>
-        </w:rPr>
-        <w:t xml:space="preserve">Model </w:t>
-      </w:r>
-      <w:proofErr w:type="spellStart"/>
-      <w:r>
-        <w:rPr>
-          <w:i/>
-        </w:rPr>
-        <w:t>View</w:t>
-      </w:r>
-      <w:proofErr w:type="spellEnd"/>
-      <w:r>
-        <w:rPr>
-          <w:i/>
-        </w:rPr>
-        <w:t xml:space="preserve"> </w:t>
-      </w:r>
-      <w:proofErr w:type="spellStart"/>
-      <w:r>
-        <w:rPr>
-          <w:i/>
-        </w:rPr>
-        <w:t>Contro</w:t>
-      </w:r>
-      <w:r>
-        <w:rPr>
-          <w:i/>
-        </w:rPr>
-        <w:t>l</w:t>
-      </w:r>
-      <w:r>
-        <w:rPr>
-          <w:i/>
-        </w:rPr>
-        <w:t>ler</w:t>
-      </w:r>
-      <w:proofErr w:type="spellEnd"/>
-      <w:r>
-        <w:t xml:space="preserve">, která je v dnešní době programátory hojně využívaná. Jedná se o architekturu aplikace rozdělenou do tří vrstev, jež mají zodpovědnost za jiné části aplikace. Spodní vrstva </w:t>
-      </w:r>
-      <w:r>
-        <w:rPr>
-          <w:i/>
-        </w:rPr>
-        <w:t>Model</w:t>
-      </w:r>
-      <w:r>
-        <w:t xml:space="preserve"> má zodpovědnost za práci s daty, jejich ukládání, vybírání a modifikování. Určuje také způsob rozložení dat a zapouzdřuje případné rozsáhlejší operace. Naopak horní vrstva </w:t>
-      </w:r>
-      <w:proofErr w:type="spellStart"/>
-      <w:r>
-        <w:rPr>
-          <w:i/>
-        </w:rPr>
-        <w:t>View</w:t>
-      </w:r>
-      <w:proofErr w:type="spellEnd"/>
-      <w:r>
-        <w:t xml:space="preserve"> zajišťuje uživatelské rozhraní, včetně zobrazování dat a komunikace uživatele se systémem. Tyto dvě vrstvy jsou propojeny vrstvou </w:t>
-      </w:r>
-      <w:proofErr w:type="spellStart"/>
-      <w:r>
-        <w:rPr>
-          <w:i/>
-        </w:rPr>
-        <w:t>Controller</w:t>
-      </w:r>
-      <w:proofErr w:type="spellEnd"/>
-      <w:r>
-        <w:t xml:space="preserve">, která má na starosti vhodně zpracovávat požadované uživatelské akce, které přijímá od vrstvy </w:t>
-      </w:r>
-      <w:proofErr w:type="spellStart"/>
-      <w:r>
-        <w:rPr>
-          <w:i/>
-        </w:rPr>
-        <w:t>View</w:t>
-      </w:r>
-      <w:proofErr w:type="spellEnd"/>
-      <w:r>
-        <w:t xml:space="preserve"> a naopak požaduje různé akce od vrstvy </w:t>
-      </w:r>
-      <w:r>
-        <w:rPr>
-          <w:i/>
-        </w:rPr>
-        <w:t>Model</w:t>
-      </w:r>
-      <w:r>
-        <w:t>.</w:t>
-      </w:r>
-    </w:p>
-    <w:p>
-      <w:pPr>
-        <w:pStyle w:val="Odstavecdal"/>
-      </w:pPr>
-      <w:r>
-        <w:t xml:space="preserve">V našem případě </w:t>
-      </w:r>
-      <w:r>
-        <w:t xml:space="preserve">budou jednotlivé vrstvy zastoupeny následovně. Vrstvu </w:t>
-      </w:r>
-      <w:r>
-        <w:rPr>
-          <w:i/>
-        </w:rPr>
-        <w:t>Model</w:t>
-      </w:r>
-      <w:r>
-        <w:t xml:space="preserve"> představuje datový model systému představený v kapitole </w:t>
-      </w:r>
-      <w:r>
-        <w:fldChar w:fldCharType="begin"/>
-      </w:r>
-      <w:r>
-        <w:instrText xml:space="preserve"> REF _Ref355912747 \r \h </w:instrText>
-      </w:r>
-      <w:r>
-        <w:fldChar w:fldCharType="separate"/>
-      </w:r>
-      <w:r>
-        <w:t>6</w:t>
-      </w:r>
-      <w:r>
-        <w:fldChar w:fldCharType="end"/>
-      </w:r>
-      <w:r>
-        <w:t xml:space="preserve">. Vrstvu </w:t>
-      </w:r>
-      <w:proofErr w:type="spellStart"/>
-      <w:r>
-        <w:rPr>
-          <w:i/>
-        </w:rPr>
-        <w:t>Controlleru</w:t>
-      </w:r>
-      <w:proofErr w:type="spellEnd"/>
-      <w:r>
-        <w:t xml:space="preserve"> budou zastávat obslužné sítě implementované v OOPN. O těchto sítích se povíme v podkapitole </w:t>
-      </w:r>
-      <w:r>
-        <w:fldChar w:fldCharType="begin"/>
-      </w:r>
-      <w:r>
-        <w:instrText xml:space="preserve"> REF _Ref355900583 \r \h </w:instrText>
-      </w:r>
-      <w:r>
-        <w:fldChar w:fldCharType="separate"/>
-      </w:r>
-      <w:r>
-        <w:t>8.1</w:t>
-      </w:r>
-      <w:r>
-        <w:fldChar w:fldCharType="end"/>
-      </w:r>
-      <w:r>
-        <w:t xml:space="preserve">. </w:t>
-      </w:r>
-      <w:r>
-        <w:t xml:space="preserve">Zbývá už jenom definovat vrstvu </w:t>
-      </w:r>
-      <w:proofErr w:type="spellStart"/>
-      <w:r>
-        <w:rPr>
-          <w:i/>
-        </w:rPr>
-        <w:t>View</w:t>
-      </w:r>
-      <w:proofErr w:type="spellEnd"/>
-      <w:r>
-        <w:t xml:space="preserve">, kterou budeme implementovat pomocí </w:t>
-      </w:r>
-      <w:proofErr w:type="spellStart"/>
-      <w:r>
-        <w:t>frameworku</w:t>
-      </w:r>
-      <w:proofErr w:type="spellEnd"/>
-      <w:r>
-        <w:t xml:space="preserve"> </w:t>
-      </w:r>
-      <w:proofErr w:type="spellStart"/>
-      <w:r>
-        <w:t>Seaside</w:t>
-      </w:r>
-      <w:proofErr w:type="spellEnd"/>
-      <w:r>
-        <w:t xml:space="preserve"> a představíme si ji </w:t>
-      </w:r>
-      <w:r>
-        <w:t>v</w:t>
-      </w:r>
-      <w:r>
-        <w:t> </w:t>
-      </w:r>
-      <w:r>
-        <w:t>podkapitole</w:t>
-      </w:r>
-      <w:r>
-        <w:t xml:space="preserve"> </w:t>
-      </w:r>
-      <w:r>
-        <w:fldChar w:fldCharType="begin"/>
-      </w:r>
-      <w:r>
-        <w:instrText xml:space="preserve"> REF _Ref355913379 \r \h </w:instrText>
-      </w:r>
-      <w:r>
-        <w:fldChar w:fldCharType="separate"/>
-      </w:r>
-      <w:r>
-        <w:t>8.2</w:t>
-      </w:r>
-      <w:r>
-        <w:fldChar w:fldCharType="end"/>
-      </w:r>
-      <w:r>
-        <w:t xml:space="preserve">. V této podkapitole také uvidíme, že vrstvy </w:t>
-      </w:r>
-      <w:proofErr w:type="spellStart"/>
-      <w:r>
-        <w:rPr>
-          <w:i/>
-        </w:rPr>
-        <w:t>View</w:t>
-      </w:r>
-      <w:proofErr w:type="spellEnd"/>
-      <w:r>
-        <w:t xml:space="preserve"> a </w:t>
-      </w:r>
-      <w:proofErr w:type="spellStart"/>
-      <w:r>
-        <w:rPr>
-          <w:i/>
-        </w:rPr>
-        <w:t>Controller</w:t>
-      </w:r>
-      <w:proofErr w:type="spellEnd"/>
-      <w:r>
-        <w:t xml:space="preserve"> se nám budou mírně prolínat, zejména v komponentách editujících jednotlivé entity modelu.</w:t>
-      </w:r>
-    </w:p>
-    <w:p>
-      <w:pPr>
-        <w:pStyle w:val="Nadpis2"/>
-      </w:pPr>
-      <w:bookmarkStart w:id="94" w:name="_Ref355900583"/>
-      <w:bookmarkStart w:id="95" w:name="_Toc356181220"/>
-      <w:commentRangeStart w:id="96"/>
-      <w:r>
-        <w:t>Obslužné sítě</w:t>
-      </w:r>
-      <w:bookmarkEnd w:id="94"/>
-      <w:commentRangeEnd w:id="96"/>
+      <w:commentRangeEnd w:id="95"/>
       <w:r>
         <w:rPr>
           <w:rStyle w:val="Odkaznakoment"/>
@@ -18620,21 +20066,21 @@
           <w:bCs w:val="0"/>
           <w:iCs w:val="0"/>
         </w:rPr>
-        <w:commentReference w:id="96"/>
-      </w:r>
-      <w:bookmarkEnd w:id="95"/>
+        <w:commentReference w:id="95"/>
+      </w:r>
+      <w:bookmarkEnd w:id="94"/>
     </w:p>
     <w:p>
       <w:pPr>
         <w:pStyle w:val="Nadpis2"/>
       </w:pPr>
-      <w:bookmarkStart w:id="97" w:name="_Ref355913379"/>
-      <w:bookmarkStart w:id="98" w:name="_Toc356181221"/>
+      <w:bookmarkStart w:id="96" w:name="_Ref355913379"/>
+      <w:bookmarkStart w:id="97" w:name="_Toc356195465"/>
       <w:r>
         <w:t>Uživatelské rozhraní</w:t>
       </w:r>
+      <w:bookmarkEnd w:id="96"/>
       <w:bookmarkEnd w:id="97"/>
-      <w:bookmarkEnd w:id="98"/>
     </w:p>
     <w:p>
       <w:pPr>
@@ -18653,7 +20099,7 @@
       <w:pPr>
         <w:pStyle w:val="Nadpis1"/>
       </w:pPr>
-      <w:bookmarkStart w:id="99" w:name="_Toc356181222"/>
+      <w:bookmarkStart w:id="98" w:name="_Toc356195466"/>
       <w:r>
         <w:lastRenderedPageBreak/>
         <w:t>Závěr</w:t>
@@ -18661,13 +20107,13 @@
       <w:bookmarkEnd w:id="65"/>
       <w:bookmarkEnd w:id="66"/>
       <w:bookmarkEnd w:id="67"/>
-      <w:bookmarkEnd w:id="99"/>
+      <w:bookmarkEnd w:id="98"/>
     </w:p>
     <w:p>
       <w:pPr>
         <w:pStyle w:val="Odstavecprvn"/>
       </w:pPr>
-      <w:commentRangeStart w:id="100"/>
+      <w:commentRangeStart w:id="99"/>
       <w:r>
         <w:t xml:space="preserve">** </w:t>
       </w:r>
@@ -18677,12 +20123,12 @@
       <w:r>
         <w:t>stále stejný jako v SEP **</w:t>
       </w:r>
-      <w:commentRangeEnd w:id="100"/>
+      <w:commentRangeEnd w:id="99"/>
       <w:r>
         <w:rPr>
           <w:rStyle w:val="Odkaznakoment"/>
         </w:rPr>
-        <w:commentReference w:id="100"/>
+        <w:commentReference w:id="99"/>
       </w:r>
     </w:p>
     <w:p>
@@ -19173,9 +20619,9 @@
         </w:docPartObj>
       </w:sdtPr>
       <w:sdtContent>
-        <w:commentRangeStart w:id="101" w:displacedByCustomXml="prev"/>
-        <w:bookmarkStart w:id="102" w:name="_Toc356181223" w:displacedByCustomXml="prev"/>
-        <w:bookmarkStart w:id="103" w:name="_Toc343033302" w:displacedByCustomXml="prev"/>
+        <w:commentRangeStart w:id="100" w:displacedByCustomXml="prev"/>
+        <w:bookmarkStart w:id="101" w:name="_Toc356195467" w:displacedByCustomXml="prev"/>
+        <w:bookmarkStart w:id="102" w:name="_Toc343033302" w:displacedByCustomXml="prev"/>
         <w:p>
           <w:pPr>
             <w:pStyle w:val="Nadpis1"/>
@@ -19188,8 +20634,8 @@
           <w:r>
             <w:t>Bibliografie</w:t>
           </w:r>
-          <w:bookmarkEnd w:id="103"/>
-          <w:commentRangeEnd w:id="101"/>
+          <w:bookmarkEnd w:id="102"/>
+          <w:commentRangeEnd w:id="100"/>
           <w:r>
             <w:rPr>
               <w:rStyle w:val="Odkaznakoment"/>
@@ -19198,9 +20644,9 @@
               <w:bCs w:val="0"/>
               <w:kern w:val="0"/>
             </w:rPr>
-            <w:commentReference w:id="101"/>
+            <w:commentReference w:id="100"/>
           </w:r>
-          <w:bookmarkEnd w:id="102"/>
+          <w:bookmarkEnd w:id="101"/>
         </w:p>
         <w:sdt>
           <w:sdtPr>
@@ -19977,7 +21423,7 @@
       </w:r>
     </w:p>
   </w:comment>
-  <w:comment w:id="96" w:author="Matron" w:date="2013-05-10T01:40:00Z" w:initials="M">
+  <w:comment w:id="95" w:author="Matron" w:date="2013-05-10T01:40:00Z" w:initials="M">
     <w:p>
       <w:pPr>
         <w:pStyle w:val="Odstavecprvn"/>
@@ -20001,7 +21447,7 @@
       </w:r>
     </w:p>
   </w:comment>
-  <w:comment w:id="100" w:author="Matron" w:date="2013-05-12T23:21:00Z" w:initials="M">
+  <w:comment w:id="99" w:author="Matron" w:date="2013-05-12T23:21:00Z" w:initials="M">
     <w:p>
       <w:pPr>
         <w:pStyle w:val="Textkomente"/>
@@ -20017,7 +21463,7 @@
       </w:r>
     </w:p>
   </w:comment>
-  <w:comment w:id="101" w:author="Matron" w:date="2013-05-11T20:46:00Z" w:initials="M">
+  <w:comment w:id="100" w:author="Matron" w:date="2013-05-11T20:46:00Z" w:initials="M">
     <w:p>
       <w:pPr>
         <w:pStyle w:val="Textkomente"/>
@@ -20145,7 +21591,7 @@
         <w:rStyle w:val="slostrnky"/>
         <w:noProof/>
       </w:rPr>
-      <w:t>27</w:t>
+      <w:t>23</w:t>
     </w:r>
     <w:r>
       <w:rPr>
@@ -20374,6 +21820,50 @@
           <w:lang w:val="en-US"/>
         </w:rPr>
         <w:t>{ ... }.</w:t>
+      </w:r>
+    </w:p>
+  </w:footnote>
+  <w:footnote w:id="5">
+    <w:p>
+      <w:pPr>
+        <w:pStyle w:val="Textpoznpodarou"/>
+      </w:pPr>
+      <w:r>
+        <w:rPr>
+          <w:rStyle w:val="Znakapoznpodarou"/>
+        </w:rPr>
+        <w:footnoteRef/>
+      </w:r>
+      <w:r>
+        <w:t xml:space="preserve"> V prostředí </w:t>
+      </w:r>
+      <w:proofErr w:type="spellStart"/>
+      <w:r>
+        <w:rPr>
+          <w:i/>
+        </w:rPr>
+        <w:t>Squeak</w:t>
+      </w:r>
+      <w:proofErr w:type="spellEnd"/>
+      <w:r>
+        <w:rPr>
+          <w:i/>
+        </w:rPr>
+        <w:t>!</w:t>
+      </w:r>
+      <w:r>
+        <w:t xml:space="preserve"> je standardním výstupem myšlen modul </w:t>
+      </w:r>
+      <w:proofErr w:type="spellStart"/>
+      <w:r>
+        <w:rPr>
+          <w:i/>
+        </w:rPr>
+        <w:t>Transcript</w:t>
+      </w:r>
+      <w:proofErr w:type="spellEnd"/>
+      <w:r>
+        <w:t>.</w:t>
       </w:r>
     </w:p>
   </w:footnote>
@@ -21459,16 +22949,16 @@
     </w:lvl>
   </w:abstractNum>
   <w:abstractNum w:abstractNumId="10">
-    <w:nsid w:val="617B7B7B"/>
+    <w:nsid w:val="4F3731FE"/>
     <w:multiLevelType w:val="hybridMultilevel"/>
-    <w:tmpl w:val="056A1D02"/>
+    <w:tmpl w:val="30F23C04"/>
     <w:lvl w:ilvl="0" w:tplc="04050001">
       <w:start w:val="1"/>
       <w:numFmt w:val="bullet"/>
       <w:lvlText w:val=""/>
       <w:lvlJc w:val="left"/>
       <w:pPr>
-        <w:ind w:left="1287" w:hanging="360"/>
+        <w:ind w:left="1145" w:hanging="360"/>
       </w:pPr>
       <w:rPr>
         <w:rFonts w:ascii="Symbol" w:hAnsi="Symbol" w:hint="default"/>
@@ -21480,7 +22970,7 @@
       <w:lvlText w:val="o"/>
       <w:lvlJc w:val="left"/>
       <w:pPr>
-        <w:ind w:left="2007" w:hanging="360"/>
+        <w:ind w:left="1865" w:hanging="360"/>
       </w:pPr>
       <w:rPr>
         <w:rFonts w:ascii="Courier New" w:hAnsi="Courier New" w:cs="Courier New" w:hint="default"/>
@@ -21492,7 +22982,7 @@
       <w:lvlText w:val=""/>
       <w:lvlJc w:val="left"/>
       <w:pPr>
-        <w:ind w:left="2727" w:hanging="360"/>
+        <w:ind w:left="2585" w:hanging="360"/>
       </w:pPr>
       <w:rPr>
         <w:rFonts w:ascii="Wingdings" w:hAnsi="Wingdings" w:hint="default"/>
@@ -21504,7 +22994,7 @@
       <w:lvlText w:val=""/>
       <w:lvlJc w:val="left"/>
       <w:pPr>
-        <w:ind w:left="3447" w:hanging="360"/>
+        <w:ind w:left="3305" w:hanging="360"/>
       </w:pPr>
       <w:rPr>
         <w:rFonts w:ascii="Symbol" w:hAnsi="Symbol" w:hint="default"/>
@@ -21516,7 +23006,7 @@
       <w:lvlText w:val="o"/>
       <w:lvlJc w:val="left"/>
       <w:pPr>
-        <w:ind w:left="4167" w:hanging="360"/>
+        <w:ind w:left="4025" w:hanging="360"/>
       </w:pPr>
       <w:rPr>
         <w:rFonts w:ascii="Courier New" w:hAnsi="Courier New" w:cs="Courier New" w:hint="default"/>
@@ -21528,7 +23018,7 @@
       <w:lvlText w:val=""/>
       <w:lvlJc w:val="left"/>
       <w:pPr>
-        <w:ind w:left="4887" w:hanging="360"/>
+        <w:ind w:left="4745" w:hanging="360"/>
       </w:pPr>
       <w:rPr>
         <w:rFonts w:ascii="Wingdings" w:hAnsi="Wingdings" w:hint="default"/>
@@ -21540,7 +23030,7 @@
       <w:lvlText w:val=""/>
       <w:lvlJc w:val="left"/>
       <w:pPr>
-        <w:ind w:left="5607" w:hanging="360"/>
+        <w:ind w:left="5465" w:hanging="360"/>
       </w:pPr>
       <w:rPr>
         <w:rFonts w:ascii="Symbol" w:hAnsi="Symbol" w:hint="default"/>
@@ -21552,7 +23042,7 @@
       <w:lvlText w:val="o"/>
       <w:lvlJc w:val="left"/>
       <w:pPr>
-        <w:ind w:left="6327" w:hanging="360"/>
+        <w:ind w:left="6185" w:hanging="360"/>
       </w:pPr>
       <w:rPr>
         <w:rFonts w:ascii="Courier New" w:hAnsi="Courier New" w:cs="Courier New" w:hint="default"/>
@@ -21564,7 +23054,7 @@
       <w:lvlText w:val=""/>
       <w:lvlJc w:val="left"/>
       <w:pPr>
-        <w:ind w:left="7047" w:hanging="360"/>
+        <w:ind w:left="6905" w:hanging="360"/>
       </w:pPr>
       <w:rPr>
         <w:rFonts w:ascii="Wingdings" w:hAnsi="Wingdings" w:hint="default"/>
@@ -21572,6 +23062,119 @@
     </w:lvl>
   </w:abstractNum>
   <w:abstractNum w:abstractNumId="11">
+    <w:nsid w:val="617B7B7B"/>
+    <w:multiLevelType w:val="hybridMultilevel"/>
+    <w:tmpl w:val="056A1D02"/>
+    <w:lvl w:ilvl="0" w:tplc="04050001">
+      <w:start w:val="1"/>
+      <w:numFmt w:val="bullet"/>
+      <w:lvlText w:val=""/>
+      <w:lvlJc w:val="left"/>
+      <w:pPr>
+        <w:ind w:left="1287" w:hanging="360"/>
+      </w:pPr>
+      <w:rPr>
+        <w:rFonts w:ascii="Symbol" w:hAnsi="Symbol" w:hint="default"/>
+      </w:rPr>
+    </w:lvl>
+    <w:lvl w:ilvl="1" w:tplc="04050003" w:tentative="1">
+      <w:start w:val="1"/>
+      <w:numFmt w:val="bullet"/>
+      <w:lvlText w:val="o"/>
+      <w:lvlJc w:val="left"/>
+      <w:pPr>
+        <w:ind w:left="2007" w:hanging="360"/>
+      </w:pPr>
+      <w:rPr>
+        <w:rFonts w:ascii="Courier New" w:hAnsi="Courier New" w:cs="Courier New" w:hint="default"/>
+      </w:rPr>
+    </w:lvl>
+    <w:lvl w:ilvl="2" w:tplc="04050005" w:tentative="1">
+      <w:start w:val="1"/>
+      <w:numFmt w:val="bullet"/>
+      <w:lvlText w:val=""/>
+      <w:lvlJc w:val="left"/>
+      <w:pPr>
+        <w:ind w:left="2727" w:hanging="360"/>
+      </w:pPr>
+      <w:rPr>
+        <w:rFonts w:ascii="Wingdings" w:hAnsi="Wingdings" w:hint="default"/>
+      </w:rPr>
+    </w:lvl>
+    <w:lvl w:ilvl="3" w:tplc="04050001" w:tentative="1">
+      <w:start w:val="1"/>
+      <w:numFmt w:val="bullet"/>
+      <w:lvlText w:val=""/>
+      <w:lvlJc w:val="left"/>
+      <w:pPr>
+        <w:ind w:left="3447" w:hanging="360"/>
+      </w:pPr>
+      <w:rPr>
+        <w:rFonts w:ascii="Symbol" w:hAnsi="Symbol" w:hint="default"/>
+      </w:rPr>
+    </w:lvl>
+    <w:lvl w:ilvl="4" w:tplc="04050003" w:tentative="1">
+      <w:start w:val="1"/>
+      <w:numFmt w:val="bullet"/>
+      <w:lvlText w:val="o"/>
+      <w:lvlJc w:val="left"/>
+      <w:pPr>
+        <w:ind w:left="4167" w:hanging="360"/>
+      </w:pPr>
+      <w:rPr>
+        <w:rFonts w:ascii="Courier New" w:hAnsi="Courier New" w:cs="Courier New" w:hint="default"/>
+      </w:rPr>
+    </w:lvl>
+    <w:lvl w:ilvl="5" w:tplc="04050005" w:tentative="1">
+      <w:start w:val="1"/>
+      <w:numFmt w:val="bullet"/>
+      <w:lvlText w:val=""/>
+      <w:lvlJc w:val="left"/>
+      <w:pPr>
+        <w:ind w:left="4887" w:hanging="360"/>
+      </w:pPr>
+      <w:rPr>
+        <w:rFonts w:ascii="Wingdings" w:hAnsi="Wingdings" w:hint="default"/>
+      </w:rPr>
+    </w:lvl>
+    <w:lvl w:ilvl="6" w:tplc="04050001" w:tentative="1">
+      <w:start w:val="1"/>
+      <w:numFmt w:val="bullet"/>
+      <w:lvlText w:val=""/>
+      <w:lvlJc w:val="left"/>
+      <w:pPr>
+        <w:ind w:left="5607" w:hanging="360"/>
+      </w:pPr>
+      <w:rPr>
+        <w:rFonts w:ascii="Symbol" w:hAnsi="Symbol" w:hint="default"/>
+      </w:rPr>
+    </w:lvl>
+    <w:lvl w:ilvl="7" w:tplc="04050003" w:tentative="1">
+      <w:start w:val="1"/>
+      <w:numFmt w:val="bullet"/>
+      <w:lvlText w:val="o"/>
+      <w:lvlJc w:val="left"/>
+      <w:pPr>
+        <w:ind w:left="6327" w:hanging="360"/>
+      </w:pPr>
+      <w:rPr>
+        <w:rFonts w:ascii="Courier New" w:hAnsi="Courier New" w:cs="Courier New" w:hint="default"/>
+      </w:rPr>
+    </w:lvl>
+    <w:lvl w:ilvl="8" w:tplc="04050005" w:tentative="1">
+      <w:start w:val="1"/>
+      <w:numFmt w:val="bullet"/>
+      <w:lvlText w:val=""/>
+      <w:lvlJc w:val="left"/>
+      <w:pPr>
+        <w:ind w:left="7047" w:hanging="360"/>
+      </w:pPr>
+      <w:rPr>
+        <w:rFonts w:ascii="Wingdings" w:hAnsi="Wingdings" w:hint="default"/>
+      </w:rPr>
+    </w:lvl>
+  </w:abstractNum>
+  <w:abstractNum w:abstractNumId="12">
     <w:nsid w:val="61C34DF1"/>
     <w:multiLevelType w:val="multilevel"/>
     <w:tmpl w:val="AA5E6D0E"/>
@@ -21715,7 +23318,7 @@
       </w:rPr>
     </w:lvl>
   </w:abstractNum>
-  <w:abstractNum w:abstractNumId="12">
+  <w:abstractNum w:abstractNumId="13">
     <w:nsid w:val="795D3AC1"/>
     <w:multiLevelType w:val="hybridMultilevel"/>
     <w:tmpl w:val="7290760A"/>
@@ -21828,7 +23431,7 @@
       </w:rPr>
     </w:lvl>
   </w:abstractNum>
-  <w:abstractNum w:abstractNumId="13">
+  <w:abstractNum w:abstractNumId="14">
     <w:nsid w:val="7F3F7B24"/>
     <w:multiLevelType w:val="hybridMultilevel"/>
     <w:tmpl w:val="EA7E8C52"/>
@@ -21942,7 +23545,7 @@
     </w:lvl>
   </w:abstractNum>
   <w:num w:numId="1">
-    <w:abstractNumId w:val="11"/>
+    <w:abstractNumId w:val="12"/>
   </w:num>
   <w:num w:numId="2">
     <w:abstractNumId w:val="8"/>
@@ -21951,16 +23554,16 @@
     <w:abstractNumId w:val="7"/>
   </w:num>
   <w:num w:numId="4">
-    <w:abstractNumId w:val="12"/>
+    <w:abstractNumId w:val="13"/>
   </w:num>
   <w:num w:numId="5">
-    <w:abstractNumId w:val="10"/>
+    <w:abstractNumId w:val="11"/>
   </w:num>
   <w:num w:numId="6">
     <w:abstractNumId w:val="6"/>
   </w:num>
   <w:num w:numId="7">
-    <w:abstractNumId w:val="13"/>
+    <w:abstractNumId w:val="14"/>
   </w:num>
   <w:num w:numId="8">
     <w:abstractNumId w:val="9"/>
@@ -21982,6 +23585,9 @@
   </w:num>
   <w:num w:numId="14">
     <w:abstractNumId w:val="1"/>
+  </w:num>
+  <w:num w:numId="15">
+    <w:abstractNumId w:val="10"/>
   </w:num>
   <w:numIdMacAtCleanup w:val="1"/>
 </w:numbering>
@@ -23957,7 +25563,7 @@
 </file>
 
 <file path=customXml/itemProps1.xml><?xml version="1.0" encoding="utf-8"?>
-<ds:datastoreItem xmlns:ds="http://schemas.openxmlformats.org/officeDocument/2006/customXml" ds:itemID="{00AF2EFE-C722-428D-8F6D-8D872BE94E6B}">
+<ds:datastoreItem xmlns:ds="http://schemas.openxmlformats.org/officeDocument/2006/customXml" ds:itemID="{41BDC5EC-820F-4BB8-BF24-F61B3F47F737}">
   <ds:schemaRefs>
     <ds:schemaRef ds:uri="http://schemas.openxmlformats.org/officeDocument/2006/bibliography"/>
   </ds:schemaRefs>

</xml_diff>

<commit_message>
Text about System singleton.
</commit_message>
<xml_diff>
--- a/DIP/DIP_xcaham02.docx
+++ b/DIP/DIP_xcaham02.docx
@@ -2595,16 +2595,16 @@
         </w:numPr>
         <w:spacing w:line="276" w:lineRule="auto"/>
       </w:pPr>
-      <w:bookmarkStart w:id="5" w:name="_Toc100936461"/>
-      <w:bookmarkStart w:id="6" w:name="_Toc101325787"/>
-      <w:bookmarkStart w:id="7" w:name="_Toc356195434"/>
+      <w:bookmarkStart w:id="5" w:name="_Toc356195434"/>
+      <w:bookmarkStart w:id="6" w:name="_Toc100936461"/>
+      <w:bookmarkStart w:id="7" w:name="_Toc101325787"/>
       <w:bookmarkEnd w:id="3"/>
       <w:bookmarkEnd w:id="4"/>
       <w:r>
         <w:lastRenderedPageBreak/>
         <w:t>Obsah</w:t>
       </w:r>
-      <w:bookmarkEnd w:id="7"/>
+      <w:bookmarkEnd w:id="5"/>
     </w:p>
     <w:p>
       <w:pPr>
@@ -5514,8 +5514,8 @@
       <w:r>
         <w:fldChar w:fldCharType="end"/>
       </w:r>
-      <w:bookmarkEnd w:id="5"/>
       <w:bookmarkEnd w:id="6"/>
+      <w:bookmarkEnd w:id="7"/>
     </w:p>
     <w:p>
       <w:pPr>
@@ -13494,15 +13494,7 @@
         </m:r>
       </m:oMath>
       <w:r>
-        <w:t xml:space="preserve"> je externí přechodo</w:t>
-      </w:r>
-      <w:proofErr w:type="spellStart"/>
-      <w:r>
-        <w:t>vá</w:t>
-      </w:r>
-      <w:proofErr w:type="spellEnd"/>
-      <w:r>
-        <w:t xml:space="preserve"> funkce, kde </w:t>
+        <w:t xml:space="preserve"> je externí přechodová funkce, kde </w:t>
       </w:r>
       <m:oMath>
         <m:r>
@@ -13825,15 +13817,7 @@
         </m:r>
       </m:oMath>
       <w:r>
-        <w:t>. Pokud nenastane žádná e</w:t>
-      </w:r>
-      <w:proofErr w:type="spellStart"/>
-      <w:r>
-        <w:t>xterní</w:t>
-      </w:r>
-      <w:proofErr w:type="spellEnd"/>
-      <w:r>
-        <w:t xml:space="preserve"> událost </w:t>
+        <w:t xml:space="preserve">. Pokud nenastane žádná externí událost </w:t>
       </w:r>
       <m:oMath>
         <m:r>
@@ -13940,15 +13924,7 @@
         </m:r>
       </m:oMath>
       <w:r>
-        <w:t xml:space="preserve"> a současně se vygeneruje výstupní hodnota pomocí výstupní funk</w:t>
-      </w:r>
-      <w:proofErr w:type="spellStart"/>
-      <w:r>
-        <w:t>ce</w:t>
-      </w:r>
-      <w:proofErr w:type="spellEnd"/>
-      <w:r>
-        <w:t xml:space="preserve"> </w:t>
+        <w:t xml:space="preserve"> a současně se vygeneruje výstupní hodnota pomocí výstupní funkce </w:t>
       </w:r>
       <m:oMath>
         <m:r>
@@ -14119,15 +14095,7 @@
         </m:r>
       </m:oMath>
       <w:r>
-        <w:t>, má vždy přednost externí u</w:t>
-      </w:r>
-      <w:proofErr w:type="spellStart"/>
-      <w:r>
-        <w:t>dálost</w:t>
-      </w:r>
-      <w:proofErr w:type="spellEnd"/>
-      <w:r>
-        <w:t xml:space="preserve"> a interní událost se ignoruje. </w:t>
+        <w:t xml:space="preserve">, má vždy přednost externí událost a interní událost se ignoruje. </w:t>
       </w:r>
       <w:sdt>
         <w:sdtPr>
@@ -14688,15 +14656,7 @@
         </m:r>
       </m:oMath>
       <w:r>
-        <w:t xml:space="preserve"> množina připojení e</w:t>
-      </w:r>
-      <w:proofErr w:type="spellStart"/>
-      <w:r>
-        <w:t>xterního</w:t>
-      </w:r>
-      <w:proofErr w:type="spellEnd"/>
-      <w:r>
-        <w:t xml:space="preserve"> výstupu</w:t>
+        <w:t xml:space="preserve"> množina připojení externího výstupu</w:t>
       </w:r>
     </w:p>
     <w:p>
@@ -16453,10 +16413,10 @@
       <w:pPr>
         <w:pStyle w:val="Nadpis1"/>
       </w:pPr>
-      <w:bookmarkStart w:id="65" w:name="_Toc101325795"/>
-      <w:bookmarkStart w:id="66" w:name="_Toc215678063"/>
-      <w:bookmarkStart w:id="67" w:name="_Toc343033301"/>
-      <w:bookmarkStart w:id="68" w:name="_Toc356195449"/>
+      <w:bookmarkStart w:id="65" w:name="_Toc356195449"/>
+      <w:bookmarkStart w:id="66" w:name="_Toc101325795"/>
+      <w:bookmarkStart w:id="67" w:name="_Toc215678063"/>
+      <w:bookmarkStart w:id="68" w:name="_Toc343033301"/>
       <w:r>
         <w:lastRenderedPageBreak/>
         <w:t>Specifikace Konferenčního systém</w:t>
@@ -16464,7 +16424,7 @@
       <w:r>
         <w:t>u</w:t>
       </w:r>
-      <w:bookmarkEnd w:id="68"/>
+      <w:bookmarkEnd w:id="65"/>
     </w:p>
     <w:p>
       <w:pPr>
@@ -19692,6 +19652,140 @@
     </w:p>
     <w:p>
       <w:pPr>
+        <w:pStyle w:val="Nadpis2"/>
+      </w:pPr>
+      <w:r>
+        <w:t xml:space="preserve">Třída </w:t>
+      </w:r>
+      <w:proofErr w:type="spellStart"/>
+      <w:r>
+        <w:t>System</w:t>
+      </w:r>
+      <w:proofErr w:type="spellEnd"/>
+    </w:p>
+    <w:p>
+      <w:pPr>
+        <w:pStyle w:val="Odstavecprvn"/>
+        <w:rPr>
+          <w:i/>
+        </w:rPr>
+      </w:pPr>
+      <w:r>
+        <w:t xml:space="preserve">Třídu </w:t>
+      </w:r>
+      <w:proofErr w:type="spellStart"/>
+      <w:r>
+        <w:rPr>
+          <w:i/>
+        </w:rPr>
+        <w:t>System</w:t>
+      </w:r>
+      <w:proofErr w:type="spellEnd"/>
+      <w:r>
+        <w:t xml:space="preserve"> jsme v návrhu tříd neuvažovali, avšak jedná se o nejdůležitější třídu celého Konferenčního systému. Tato třída specifikuje systém jako takový a</w:t>
+      </w:r>
+      <w:r>
+        <w:t xml:space="preserve"> její instance se</w:t>
+      </w:r>
+      <w:r>
+        <w:t xml:space="preserve"> bude na serveru </w:t>
+      </w:r>
+      <w:r>
+        <w:lastRenderedPageBreak/>
+        <w:t xml:space="preserve">vyskytovat jako </w:t>
+      </w:r>
+      <w:commentRangeStart w:id="87"/>
+      <w:proofErr w:type="spellStart"/>
+      <w:r>
+        <w:t>singleton</w:t>
+      </w:r>
+      <w:commentRangeEnd w:id="87"/>
+      <w:proofErr w:type="spellEnd"/>
+      <w:r>
+        <w:rPr>
+          <w:rStyle w:val="Znakapoznpodarou"/>
+        </w:rPr>
+        <w:footnoteReference w:id="6"/>
+      </w:r>
+      <w:r>
+        <w:rPr>
+          <w:rStyle w:val="Odkaznakoment"/>
+        </w:rPr>
+        <w:commentReference w:id="87"/>
+      </w:r>
+      <w:r>
+        <w:t xml:space="preserve">. Veškeré spuštěné instance aplikace budou přistupovat k tomuto </w:t>
+      </w:r>
+      <w:proofErr w:type="spellStart"/>
+      <w:r>
+        <w:t>singletonu</w:t>
+      </w:r>
+      <w:proofErr w:type="spellEnd"/>
+      <w:r>
+        <w:t xml:space="preserve">, jediné instanci třídy </w:t>
+      </w:r>
+      <w:proofErr w:type="spellStart"/>
+      <w:r>
+        <w:rPr>
+          <w:i/>
+        </w:rPr>
+        <w:t>System</w:t>
+      </w:r>
+      <w:proofErr w:type="spellEnd"/>
+      <w:r>
+        <w:t>, který budeme dále nazývat Systém.</w:t>
+      </w:r>
+      <w:r>
+        <w:t xml:space="preserve"> </w:t>
+      </w:r>
+      <w:r>
+        <w:t xml:space="preserve">Instance Systém slouží jako přístupový k </w:t>
+      </w:r>
+      <w:proofErr w:type="spellStart"/>
+      <w:r>
+        <w:t>modelo</w:t>
+      </w:r>
+      <w:proofErr w:type="spellEnd"/>
+      <w:r>
+        <w:t xml:space="preserve"> Konferenčního systému, uchovává všechna data systému a zprostředkovává obsluhu základních operací jako například přihlášení/odhlášení uživatele do/ze systému, nebo tovární metody</w:t>
+      </w:r>
+      <w:r>
+        <w:rPr>
+          <w:rStyle w:val="Znakapoznpodarou"/>
+        </w:rPr>
+        <w:footnoteReference w:id="7"/>
+      </w:r>
+      <w:r>
+        <w:t xml:space="preserve"> pro vytváření nových objektů v systému. </w:t>
+      </w:r>
+    </w:p>
+    <w:p>
+      <w:pPr>
+        <w:pStyle w:val="Odstavecdal"/>
+      </w:pPr>
+      <w:r>
+        <w:t xml:space="preserve">** diagram vrstev a </w:t>
+      </w:r>
+      <w:r>
+        <w:t>naznačení role</w:t>
+      </w:r>
+      <w:r>
+        <w:t xml:space="preserve"> </w:t>
+      </w:r>
+      <w:proofErr w:type="spellStart"/>
+      <w:r>
+        <w:t>singletonu</w:t>
+      </w:r>
+      <w:proofErr w:type="spellEnd"/>
+      <w:r>
+        <w:t xml:space="preserve"> systém</w:t>
+      </w:r>
+      <w:r>
+        <w:t xml:space="preserve"> v aplikaci **</w:t>
+      </w:r>
+    </w:p>
+    <w:p>
+      <w:pPr>
         <w:spacing w:line="240" w:lineRule="auto"/>
       </w:pPr>
       <w:r>
@@ -19702,36 +19796,36 @@
       <w:pPr>
         <w:pStyle w:val="Nadpis1"/>
       </w:pPr>
-      <w:bookmarkStart w:id="87" w:name="_Ref355886177"/>
-      <w:bookmarkStart w:id="88" w:name="_Ref355886183"/>
-      <w:bookmarkStart w:id="89" w:name="_Toc356195460"/>
+      <w:bookmarkStart w:id="88" w:name="_Ref355886177"/>
+      <w:bookmarkStart w:id="89" w:name="_Ref355886183"/>
+      <w:bookmarkStart w:id="90" w:name="_Toc356195460"/>
       <w:r>
         <w:lastRenderedPageBreak/>
         <w:t>Testování/simulace</w:t>
       </w:r>
-      <w:bookmarkEnd w:id="87"/>
       <w:bookmarkEnd w:id="88"/>
       <w:bookmarkEnd w:id="89"/>
+      <w:bookmarkEnd w:id="90"/>
     </w:p>
     <w:p>
       <w:pPr>
         <w:pStyle w:val="Nadpis2"/>
       </w:pPr>
-      <w:bookmarkStart w:id="90" w:name="_Toc356195461"/>
+      <w:bookmarkStart w:id="91" w:name="_Toc356195461"/>
       <w:r>
         <w:t>Návrh testů</w:t>
       </w:r>
-      <w:bookmarkEnd w:id="90"/>
+      <w:bookmarkEnd w:id="91"/>
     </w:p>
     <w:p>
       <w:pPr>
         <w:pStyle w:val="Nadpis2"/>
       </w:pPr>
-      <w:bookmarkStart w:id="91" w:name="_Toc356195462"/>
+      <w:bookmarkStart w:id="92" w:name="_Toc356195462"/>
       <w:r>
         <w:t>Výsledky testů</w:t>
       </w:r>
-      <w:bookmarkEnd w:id="91"/>
+      <w:bookmarkEnd w:id="92"/>
     </w:p>
     <w:p>
       <w:pPr>
@@ -19745,12 +19839,12 @@
       <w:pPr>
         <w:pStyle w:val="Nadpis1"/>
       </w:pPr>
-      <w:bookmarkStart w:id="92" w:name="_Toc356195463"/>
+      <w:bookmarkStart w:id="93" w:name="_Toc356195463"/>
       <w:r>
         <w:lastRenderedPageBreak/>
         <w:t>Nasazení modelu systému do webové aplikace</w:t>
       </w:r>
-      <w:bookmarkEnd w:id="92"/>
+      <w:bookmarkEnd w:id="93"/>
     </w:p>
     <w:p>
       <w:pPr>
@@ -20050,14 +20144,14 @@
       <w:pPr>
         <w:pStyle w:val="Nadpis2"/>
       </w:pPr>
-      <w:bookmarkStart w:id="93" w:name="_Ref355900583"/>
-      <w:bookmarkStart w:id="94" w:name="_Toc356195464"/>
-      <w:commentRangeStart w:id="95"/>
+      <w:bookmarkStart w:id="94" w:name="_Ref355900583"/>
+      <w:bookmarkStart w:id="95" w:name="_Toc356195464"/>
+      <w:commentRangeStart w:id="96"/>
       <w:r>
         <w:t>Obslužné sítě</w:t>
       </w:r>
-      <w:bookmarkEnd w:id="93"/>
-      <w:commentRangeEnd w:id="95"/>
+      <w:bookmarkEnd w:id="94"/>
+      <w:commentRangeEnd w:id="96"/>
       <w:r>
         <w:rPr>
           <w:rStyle w:val="Odkaznakoment"/>
@@ -20066,21 +20160,21 @@
           <w:bCs w:val="0"/>
           <w:iCs w:val="0"/>
         </w:rPr>
-        <w:commentReference w:id="95"/>
-      </w:r>
-      <w:bookmarkEnd w:id="94"/>
+        <w:commentReference w:id="96"/>
+      </w:r>
+      <w:bookmarkEnd w:id="95"/>
     </w:p>
     <w:p>
       <w:pPr>
         <w:pStyle w:val="Nadpis2"/>
       </w:pPr>
-      <w:bookmarkStart w:id="96" w:name="_Ref355913379"/>
-      <w:bookmarkStart w:id="97" w:name="_Toc356195465"/>
+      <w:bookmarkStart w:id="97" w:name="_Ref355913379"/>
+      <w:bookmarkStart w:id="98" w:name="_Toc356195465"/>
       <w:r>
         <w:t>Uživatelské rozhraní</w:t>
       </w:r>
-      <w:bookmarkEnd w:id="96"/>
       <w:bookmarkEnd w:id="97"/>
+      <w:bookmarkEnd w:id="98"/>
     </w:p>
     <w:p>
       <w:pPr>
@@ -20099,21 +20193,21 @@
       <w:pPr>
         <w:pStyle w:val="Nadpis1"/>
       </w:pPr>
-      <w:bookmarkStart w:id="98" w:name="_Toc356195466"/>
+      <w:bookmarkStart w:id="99" w:name="_Toc356195466"/>
       <w:r>
         <w:lastRenderedPageBreak/>
         <w:t>Závěr</w:t>
       </w:r>
-      <w:bookmarkEnd w:id="65"/>
       <w:bookmarkEnd w:id="66"/>
       <w:bookmarkEnd w:id="67"/>
-      <w:bookmarkEnd w:id="98"/>
+      <w:bookmarkEnd w:id="68"/>
+      <w:bookmarkEnd w:id="99"/>
     </w:p>
     <w:p>
       <w:pPr>
         <w:pStyle w:val="Odstavecprvn"/>
       </w:pPr>
-      <w:commentRangeStart w:id="99"/>
+      <w:commentRangeStart w:id="100"/>
       <w:r>
         <w:t xml:space="preserve">** </w:t>
       </w:r>
@@ -20123,12 +20217,12 @@
       <w:r>
         <w:t>stále stejný jako v SEP **</w:t>
       </w:r>
-      <w:commentRangeEnd w:id="99"/>
+      <w:commentRangeEnd w:id="100"/>
       <w:r>
         <w:rPr>
           <w:rStyle w:val="Odkaznakoment"/>
         </w:rPr>
-        <w:commentReference w:id="99"/>
+        <w:commentReference w:id="100"/>
       </w:r>
     </w:p>
     <w:p>
@@ -20619,9 +20713,9 @@
         </w:docPartObj>
       </w:sdtPr>
       <w:sdtContent>
-        <w:commentRangeStart w:id="100" w:displacedByCustomXml="prev"/>
-        <w:bookmarkStart w:id="101" w:name="_Toc356195467" w:displacedByCustomXml="prev"/>
-        <w:bookmarkStart w:id="102" w:name="_Toc343033302" w:displacedByCustomXml="prev"/>
+        <w:commentRangeStart w:id="101" w:displacedByCustomXml="prev"/>
+        <w:bookmarkStart w:id="102" w:name="_Toc356195467" w:displacedByCustomXml="prev"/>
+        <w:bookmarkStart w:id="103" w:name="_Toc343033302" w:displacedByCustomXml="prev"/>
         <w:p>
           <w:pPr>
             <w:pStyle w:val="Nadpis1"/>
@@ -20634,8 +20728,8 @@
           <w:r>
             <w:t>Bibliografie</w:t>
           </w:r>
-          <w:bookmarkEnd w:id="102"/>
-          <w:commentRangeEnd w:id="100"/>
+          <w:bookmarkEnd w:id="103"/>
+          <w:commentRangeEnd w:id="101"/>
           <w:r>
             <w:rPr>
               <w:rStyle w:val="Odkaznakoment"/>
@@ -20644,9 +20738,9 @@
               <w:bCs w:val="0"/>
               <w:kern w:val="0"/>
             </w:rPr>
-            <w:commentReference w:id="100"/>
+            <w:commentReference w:id="101"/>
           </w:r>
-          <w:bookmarkEnd w:id="101"/>
+          <w:bookmarkEnd w:id="102"/>
         </w:p>
         <w:sdt>
           <w:sdtPr>
@@ -21423,7 +21517,23 @@
       </w:r>
     </w:p>
   </w:comment>
-  <w:comment w:id="95" w:author="Matron" w:date="2013-05-10T01:40:00Z" w:initials="M">
+  <w:comment w:id="87" w:author="Matron" w:date="2013-05-14T21:42:00Z" w:initials="M">
+    <w:p>
+      <w:pPr>
+        <w:pStyle w:val="Textkomente"/>
+      </w:pPr>
+      <w:r>
+        <w:rPr>
+          <w:rStyle w:val="Odkaznakoment"/>
+        </w:rPr>
+        <w:annotationRef/>
+      </w:r>
+      <w:r>
+        <w:t>doplnit pozn. pod čarou</w:t>
+      </w:r>
+    </w:p>
+  </w:comment>
+  <w:comment w:id="96" w:author="Matron" w:date="2013-05-10T01:40:00Z" w:initials="M">
     <w:p>
       <w:pPr>
         <w:pStyle w:val="Odstavecprvn"/>
@@ -21447,7 +21557,7 @@
       </w:r>
     </w:p>
   </w:comment>
-  <w:comment w:id="99" w:author="Matron" w:date="2013-05-12T23:21:00Z" w:initials="M">
+  <w:comment w:id="100" w:author="Matron" w:date="2013-05-12T23:21:00Z" w:initials="M">
     <w:p>
       <w:pPr>
         <w:pStyle w:val="Textkomente"/>
@@ -21463,7 +21573,7 @@
       </w:r>
     </w:p>
   </w:comment>
-  <w:comment w:id="100" w:author="Matron" w:date="2013-05-11T20:46:00Z" w:initials="M">
+  <w:comment w:id="101" w:author="Matron" w:date="2013-05-11T20:46:00Z" w:initials="M">
     <w:p>
       <w:pPr>
         <w:pStyle w:val="Textkomente"/>
@@ -21591,7 +21701,7 @@
         <w:rStyle w:val="slostrnky"/>
         <w:noProof/>
       </w:rPr>
-      <w:t>23</w:t>
+      <w:t>31</w:t>
     </w:r>
     <w:r>
       <w:rPr>
@@ -21860,6 +21970,69 @@
           <w:i/>
         </w:rPr>
         <w:t>Transcript</w:t>
+      </w:r>
+      <w:proofErr w:type="spellEnd"/>
+      <w:r>
+        <w:t>.</w:t>
+      </w:r>
+    </w:p>
+  </w:footnote>
+  <w:footnote w:id="6">
+    <w:p>
+      <w:pPr>
+        <w:pStyle w:val="Textpoznpodarou"/>
+      </w:pPr>
+      <w:r>
+        <w:rPr>
+          <w:rStyle w:val="Znakapoznpodarou"/>
+        </w:rPr>
+        <w:footnoteRef/>
+      </w:r>
+      <w:r>
+        <w:t xml:space="preserve"> Návrhový vzor </w:t>
+      </w:r>
+      <w:proofErr w:type="spellStart"/>
+      <w:r>
+        <w:rPr>
+          <w:i/>
+        </w:rPr>
+        <w:t>Singleton</w:t>
+      </w:r>
+      <w:proofErr w:type="spellEnd"/>
+      <w:r>
+        <w:t xml:space="preserve"> (jedináček) zajišťuje, </w:t>
+      </w:r>
+      <w:r>
+        <w:t xml:space="preserve">že </w:t>
+      </w:r>
+      <w:r>
+        <w:t>aplikace bude</w:t>
+      </w:r>
+      <w:r>
+        <w:t xml:space="preserve"> obsahovat maximálně jednu instanci dané třídy.</w:t>
+      </w:r>
+    </w:p>
+  </w:footnote>
+  <w:footnote w:id="7">
+    <w:p>
+      <w:pPr>
+        <w:pStyle w:val="Textpoznpodarou"/>
+      </w:pPr>
+      <w:r>
+        <w:rPr>
+          <w:rStyle w:val="Znakapoznpodarou"/>
+        </w:rPr>
+        <w:footnoteRef/>
+      </w:r>
+      <w:r>
+        <w:t xml:space="preserve"> Tovární metody implementují návrhový vzor </w:t>
+      </w:r>
+      <w:proofErr w:type="spellStart"/>
+      <w:r>
+        <w:rPr>
+          <w:i/>
+        </w:rPr>
+        <w:t>Factory</w:t>
       </w:r>
       <w:proofErr w:type="spellEnd"/>
       <w:r>
@@ -23896,6 +24069,7 @@
   <w:style w:type="character" w:default="1" w:styleId="Standardnpsmoodstavce">
     <w:name w:val="Default Paragraph Font"/>
     <w:uiPriority w:val="1"/>
+    <w:semiHidden/>
     <w:unhideWhenUsed/>
   </w:style>
   <w:style w:type="table" w:default="1" w:styleId="Normlntabulka">
@@ -24630,320 +24804,6 @@
 </w:styles>
 </file>
 
-<file path=word/glossary/document.xml><?xml version="1.0" encoding="utf-8"?>
-<w:glossaryDocument xmlns:ve="http://schemas.openxmlformats.org/markup-compatibility/2006" xmlns:o="urn:schemas-microsoft-com:office:office" xmlns:r="http://schemas.openxmlformats.org/officeDocument/2006/relationships" xmlns:m="http://schemas.openxmlformats.org/officeDocument/2006/math" xmlns:v="urn:schemas-microsoft-com:vml" xmlns:wp="http://schemas.openxmlformats.org/drawingml/2006/wordprocessingDrawing" xmlns:w10="urn:schemas-microsoft-com:office:word" xmlns:w="http://schemas.openxmlformats.org/wordprocessingml/2006/main" xmlns:wne="http://schemas.microsoft.com/office/word/2006/wordml">
-  <w:docParts/>
-</w:glossaryDocument>
-</file>
-
-<file path=word/glossary/fontTable.xml><?xml version="1.0" encoding="utf-8"?>
-<w:fonts xmlns:r="http://schemas.openxmlformats.org/officeDocument/2006/relationships" xmlns:w="http://schemas.openxmlformats.org/wordprocessingml/2006/main">
-  <w:font w:name="Symbol">
-    <w:panose1 w:val="05050102010706020507"/>
-    <w:charset w:val="02"/>
-    <w:family w:val="roman"/>
-    <w:pitch w:val="variable"/>
-    <w:sig w:usb0="00000000" w:usb1="10000000" w:usb2="00000000" w:usb3="00000000" w:csb0="80000000" w:csb1="00000000"/>
-  </w:font>
-  <w:font w:name="Times New Roman">
-    <w:panose1 w:val="02020603050405020304"/>
-    <w:charset w:val="EE"/>
-    <w:family w:val="roman"/>
-    <w:pitch w:val="variable"/>
-    <w:sig w:usb0="E0002AFF" w:usb1="C0007841" w:usb2="00000009" w:usb3="00000000" w:csb0="000001FF" w:csb1="00000000"/>
-  </w:font>
-  <w:font w:name="Courier New">
-    <w:panose1 w:val="02070309020205020404"/>
-    <w:charset w:val="EE"/>
-    <w:family w:val="modern"/>
-    <w:pitch w:val="fixed"/>
-    <w:sig w:usb0="E0002AFF" w:usb1="C0007843" w:usb2="00000009" w:usb3="00000000" w:csb0="000001FF" w:csb1="00000000"/>
-  </w:font>
-  <w:font w:name="Wingdings">
-    <w:panose1 w:val="05000000000000000000"/>
-    <w:charset w:val="02"/>
-    <w:family w:val="auto"/>
-    <w:pitch w:val="variable"/>
-    <w:sig w:usb0="00000000" w:usb1="10000000" w:usb2="00000000" w:usb3="00000000" w:csb0="80000000" w:csb1="00000000"/>
-  </w:font>
-  <w:font w:name="Arial">
-    <w:panose1 w:val="020B0604020202020204"/>
-    <w:charset w:val="EE"/>
-    <w:family w:val="swiss"/>
-    <w:pitch w:val="variable"/>
-    <w:sig w:usb0="E0002AFF" w:usb1="C0007843" w:usb2="00000009" w:usb3="00000000" w:csb0="000001FF" w:csb1="00000000"/>
-  </w:font>
-  <w:font w:name="Cambria">
-    <w:panose1 w:val="02040503050406030204"/>
-    <w:charset w:val="EE"/>
-    <w:family w:val="roman"/>
-    <w:pitch w:val="variable"/>
-    <w:sig w:usb0="E00002FF" w:usb1="400004FF" w:usb2="00000000" w:usb3="00000000" w:csb0="0000019F" w:csb1="00000000"/>
-  </w:font>
-  <w:font w:name="Tahoma">
-    <w:panose1 w:val="020B0604030504040204"/>
-    <w:charset w:val="EE"/>
-    <w:family w:val="swiss"/>
-    <w:pitch w:val="variable"/>
-    <w:sig w:usb0="E1002EFF" w:usb1="C000605B" w:usb2="00000029" w:usb3="00000000" w:csb0="000101FF" w:csb1="00000000"/>
-  </w:font>
-  <w:font w:name="Calibri">
-    <w:panose1 w:val="020F0502020204030204"/>
-    <w:charset w:val="EE"/>
-    <w:family w:val="swiss"/>
-    <w:pitch w:val="variable"/>
-    <w:sig w:usb0="E00002FF" w:usb1="4000ACFF" w:usb2="00000001" w:usb3="00000000" w:csb0="0000019F" w:csb1="00000000"/>
-  </w:font>
-  <w:font w:name="Cambria Math">
-    <w:panose1 w:val="02040503050406030204"/>
-    <w:charset w:val="EE"/>
-    <w:family w:val="roman"/>
-    <w:pitch w:val="variable"/>
-    <w:sig w:usb0="E00002FF" w:usb1="420024FF" w:usb2="00000000" w:usb3="00000000" w:csb0="0000019F" w:csb1="00000000"/>
-  </w:font>
-</w:fonts>
-</file>
-
-<file path=word/glossary/settings.xml><?xml version="1.0" encoding="utf-8"?>
-<w:settings xmlns:o="urn:schemas-microsoft-com:office:office" xmlns:r="http://schemas.openxmlformats.org/officeDocument/2006/relationships" xmlns:m="http://schemas.openxmlformats.org/officeDocument/2006/math" xmlns:v="urn:schemas-microsoft-com:vml" xmlns:w10="urn:schemas-microsoft-com:office:word" xmlns:w="http://schemas.openxmlformats.org/wordprocessingml/2006/main" xmlns:sl="http://schemas.openxmlformats.org/schemaLibrary/2006/main">
-  <w:view w:val="normal"/>
-  <w:defaultTabStop w:val="708"/>
-  <w:hyphenationZone w:val="425"/>
-  <w:characterSpacingControl w:val="doNotCompress"/>
-  <w:compat>
-    <w:useFELayout/>
-  </w:compat>
-  <w:rsids>
-    <w:rsidRoot w:val="000D1586"/>
-    <w:rsid w:val="000D1586"/>
-  </w:rsids>
-  <m:mathPr>
-    <m:mathFont m:val="Cambria Math"/>
-    <m:brkBin m:val="before"/>
-    <m:brkBinSub m:val="--"/>
-    <m:smallFrac m:val="off"/>
-    <m:dispDef/>
-    <m:lMargin m:val="0"/>
-    <m:rMargin m:val="0"/>
-    <m:defJc m:val="centerGroup"/>
-    <m:wrapIndent m:val="1440"/>
-    <m:intLim m:val="subSup"/>
-    <m:naryLim m:val="undOvr"/>
-  </m:mathPr>
-  <w:themeFontLang w:val="cs-CZ"/>
-  <w:clrSchemeMapping w:bg1="light1" w:t1="dark1" w:bg2="light2" w:t2="dark2" w:accent1="accent1" w:accent2="accent2" w:accent3="accent3" w:accent4="accent4" w:accent5="accent5" w:accent6="accent6" w:hyperlink="hyperlink" w:followedHyperlink="followedHyperlink"/>
-  <w:decimalSymbol w:val=","/>
-  <w:listSeparator w:val=";"/>
-</w:settings>
-</file>
-
-<file path=word/glossary/styles.xml><?xml version="1.0" encoding="utf-8"?>
-<w:styles xmlns:r="http://schemas.openxmlformats.org/officeDocument/2006/relationships" xmlns:w="http://schemas.openxmlformats.org/wordprocessingml/2006/main">
-  <w:docDefaults>
-    <w:rPrDefault>
-      <w:rPr>
-        <w:rFonts w:asciiTheme="minorHAnsi" w:eastAsiaTheme="minorEastAsia" w:hAnsiTheme="minorHAnsi" w:cstheme="minorBidi"/>
-        <w:sz w:val="22"/>
-        <w:szCs w:val="22"/>
-        <w:lang w:val="cs-CZ" w:eastAsia="cs-CZ" w:bidi="ar-SA"/>
-      </w:rPr>
-    </w:rPrDefault>
-    <w:pPrDefault>
-      <w:pPr>
-        <w:spacing w:after="200" w:line="276" w:lineRule="auto"/>
-      </w:pPr>
-    </w:pPrDefault>
-  </w:docDefaults>
-  <w:latentStyles w:defLockedState="0" w:defUIPriority="99" w:defSemiHidden="1" w:defUnhideWhenUsed="1" w:defQFormat="0" w:count="267">
-    <w:lsdException w:name="Normal" w:semiHidden="0" w:uiPriority="0" w:unhideWhenUsed="0" w:qFormat="1"/>
-    <w:lsdException w:name="heading 1" w:semiHidden="0" w:uiPriority="9" w:unhideWhenUsed="0" w:qFormat="1"/>
-    <w:lsdException w:name="heading 2" w:uiPriority="9" w:qFormat="1"/>
-    <w:lsdException w:name="heading 3" w:uiPriority="9" w:qFormat="1"/>
-    <w:lsdException w:name="heading 4" w:uiPriority="9" w:qFormat="1"/>
-    <w:lsdException w:name="heading 5" w:uiPriority="9" w:qFormat="1"/>
-    <w:lsdException w:name="heading 6" w:uiPriority="9" w:qFormat="1"/>
-    <w:lsdException w:name="heading 7" w:uiPriority="9" w:qFormat="1"/>
-    <w:lsdException w:name="heading 8" w:uiPriority="9" w:qFormat="1"/>
-    <w:lsdException w:name="heading 9" w:uiPriority="9" w:qFormat="1"/>
-    <w:lsdException w:name="toc 1" w:uiPriority="39"/>
-    <w:lsdException w:name="toc 2" w:uiPriority="39"/>
-    <w:lsdException w:name="toc 3" w:uiPriority="39"/>
-    <w:lsdException w:name="toc 4" w:uiPriority="39"/>
-    <w:lsdException w:name="toc 5" w:uiPriority="39"/>
-    <w:lsdException w:name="toc 6" w:uiPriority="39"/>
-    <w:lsdException w:name="toc 7" w:uiPriority="39"/>
-    <w:lsdException w:name="toc 8" w:uiPriority="39"/>
-    <w:lsdException w:name="toc 9" w:uiPriority="39"/>
-    <w:lsdException w:name="caption" w:uiPriority="35" w:qFormat="1"/>
-    <w:lsdException w:name="Title" w:semiHidden="0" w:uiPriority="10" w:unhideWhenUsed="0" w:qFormat="1"/>
-    <w:lsdException w:name="Default Paragraph Font" w:uiPriority="1"/>
-    <w:lsdException w:name="Subtitle" w:semiHidden="0" w:uiPriority="11" w:unhideWhenUsed="0" w:qFormat="1"/>
-    <w:lsdException w:name="Strong" w:semiHidden="0" w:uiPriority="22" w:unhideWhenUsed="0" w:qFormat="1"/>
-    <w:lsdException w:name="Emphasis" w:semiHidden="0" w:uiPriority="20" w:unhideWhenUsed="0" w:qFormat="1"/>
-    <w:lsdException w:name="Table Grid" w:semiHidden="0" w:uiPriority="59" w:unhideWhenUsed="0"/>
-    <w:lsdException w:name="Placeholder Text" w:unhideWhenUsed="0"/>
-    <w:lsdException w:name="No Spacing" w:semiHidden="0" w:uiPriority="1" w:unhideWhenUsed="0" w:qFormat="1"/>
-    <w:lsdException w:name="Light Shading" w:semiHidden="0" w:uiPriority="60" w:unhideWhenUsed="0"/>
-    <w:lsdException w:name="Light List" w:semiHidden="0" w:uiPriority="61" w:unhideWhenUsed="0"/>
-    <w:lsdException w:name="Light Grid" w:semiHidden="0" w:uiPriority="62" w:unhideWhenUsed="0"/>
-    <w:lsdException w:name="Medium Shading 1" w:semiHidden="0" w:uiPriority="63" w:unhideWhenUsed="0"/>
-    <w:lsdException w:name="Medium Shading 2" w:semiHidden="0" w:uiPriority="64" w:unhideWhenUsed="0"/>
-    <w:lsdException w:name="Medium List 1" w:semiHidden="0" w:uiPriority="65" w:unhideWhenUsed="0"/>
-    <w:lsdException w:name="Medium List 2" w:semiHidden="0" w:uiPriority="66" w:unhideWhenUsed="0"/>
-    <w:lsdException w:name="Medium Grid 1" w:semiHidden="0" w:uiPriority="67" w:unhideWhenUsed="0"/>
-    <w:lsdException w:name="Medium Grid 2" w:semiHidden="0" w:uiPriority="68" w:unhideWhenUsed="0"/>
-    <w:lsdException w:name="Medium Grid 3" w:semiHidden="0" w:uiPriority="69" w:unhideWhenUsed="0"/>
-    <w:lsdException w:name="Dark List" w:semiHidden="0" w:uiPriority="70" w:unhideWhenUsed="0"/>
-    <w:lsdException w:name="Colorful Shading" w:semiHidden="0" w:uiPriority="71" w:unhideWhenUsed="0"/>
-    <w:lsdException w:name="Colorful List" w:semiHidden="0" w:uiPriority="72" w:unhideWhenUsed="0"/>
-    <w:lsdException w:name="Colorful Grid" w:semiHidden="0" w:uiPriority="73" w:unhideWhenUsed="0"/>
-    <w:lsdException w:name="Light Shading Accent 1" w:semiHidden="0" w:uiPriority="60" w:unhideWhenUsed="0"/>
-    <w:lsdException w:name="Light List Accent 1" w:semiHidden="0" w:uiPriority="61" w:unhideWhenUsed="0"/>
-    <w:lsdException w:name="Light Grid Accent 1" w:semiHidden="0" w:uiPriority="62" w:unhideWhenUsed="0"/>
-    <w:lsdException w:name="Medium Shading 1 Accent 1" w:semiHidden="0" w:uiPriority="63" w:unhideWhenUsed="0"/>
-    <w:lsdException w:name="Medium Shading 2 Accent 1" w:semiHidden="0" w:uiPriority="64" w:unhideWhenUsed="0"/>
-    <w:lsdException w:name="Medium List 1 Accent 1" w:semiHidden="0" w:uiPriority="65" w:unhideWhenUsed="0"/>
-    <w:lsdException w:name="Revision" w:unhideWhenUsed="0"/>
-    <w:lsdException w:name="List Paragraph" w:semiHidden="0" w:uiPriority="34" w:unhideWhenUsed="0" w:qFormat="1"/>
-    <w:lsdException w:name="Quote" w:semiHidden="0" w:uiPriority="29" w:unhideWhenUsed="0" w:qFormat="1"/>
-    <w:lsdException w:name="Intense Quote" w:semiHidden="0" w:uiPriority="30" w:unhideWhenUsed="0" w:qFormat="1"/>
-    <w:lsdException w:name="Medium List 2 Accent 1" w:semiHidden="0" w:uiPriority="66" w:unhideWhenUsed="0"/>
-    <w:lsdException w:name="Medium Grid 1 Accent 1" w:semiHidden="0" w:uiPriority="67" w:unhideWhenUsed="0"/>
-    <w:lsdException w:name="Medium Grid 2 Accent 1" w:semiHidden="0" w:uiPriority="68" w:unhideWhenUsed="0"/>
-    <w:lsdException w:name="Medium Grid 3 Accent 1" w:semiHidden="0" w:uiPriority="69" w:unhideWhenUsed="0"/>
-    <w:lsdException w:name="Dark List Accent 1" w:semiHidden="0" w:uiPriority="70" w:unhideWhenUsed="0"/>
-    <w:lsdException w:name="Colorful Shading Accent 1" w:semiHidden="0" w:uiPriority="71" w:unhideWhenUsed="0"/>
-    <w:lsdException w:name="Colorful List Accent 1" w:semiHidden="0" w:uiPriority="72" w:unhideWhenUsed="0"/>
-    <w:lsdException w:name="Colorful Grid Accent 1" w:semiHidden="0" w:uiPriority="73" w:unhideWhenUsed="0"/>
-    <w:lsdException w:name="Light Shading Accent 2" w:semiHidden="0" w:uiPriority="60" w:unhideWhenUsed="0"/>
-    <w:lsdException w:name="Light List Accent 2" w:semiHidden="0" w:uiPriority="61" w:unhideWhenUsed="0"/>
-    <w:lsdException w:name="Light Grid Accent 2" w:semiHidden="0" w:uiPriority="62" w:unhideWhenUsed="0"/>
-    <w:lsdException w:name="Medium Shading 1 Accent 2" w:semiHidden="0" w:uiPriority="63" w:unhideWhenUsed="0"/>
-    <w:lsdException w:name="Medium Shading 2 Accent 2" w:semiHidden="0" w:uiPriority="64" w:unhideWhenUsed="0"/>
-    <w:lsdException w:name="Medium List 1 Accent 2" w:semiHidden="0" w:uiPriority="65" w:unhideWhenUsed="0"/>
-    <w:lsdException w:name="Medium List 2 Accent 2" w:semiHidden="0" w:uiPriority="66" w:unhideWhenUsed="0"/>
-    <w:lsdException w:name="Medium Grid 1 Accent 2" w:semiHidden="0" w:uiPriority="67" w:unhideWhenUsed="0"/>
-    <w:lsdException w:name="Medium Grid 2 Accent 2" w:semiHidden="0" w:uiPriority="68" w:unhideWhenUsed="0"/>
-    <w:lsdException w:name="Medium Grid 3 Accent 2" w:semiHidden="0" w:uiPriority="69" w:unhideWhenUsed="0"/>
-    <w:lsdException w:name="Dark List Accent 2" w:semiHidden="0" w:uiPriority="70" w:unhideWhenUsed="0"/>
-    <w:lsdException w:name="Colorful Shading Accent 2" w:semiHidden="0" w:uiPriority="71" w:unhideWhenUsed="0"/>
-    <w:lsdException w:name="Colorful List Accent 2" w:semiHidden="0" w:uiPriority="72" w:unhideWhenUsed="0"/>
-    <w:lsdException w:name="Colorful Grid Accent 2" w:semiHidden="0" w:uiPriority="73" w:unhideWhenUsed="0"/>
-    <w:lsdException w:name="Light Shading Accent 3" w:semiHidden="0" w:uiPriority="60" w:unhideWhenUsed="0"/>
-    <w:lsdException w:name="Light List Accent 3" w:semiHidden="0" w:uiPriority="61" w:unhideWhenUsed="0"/>
-    <w:lsdException w:name="Light Grid Accent 3" w:semiHidden="0" w:uiPriority="62" w:unhideWhenUsed="0"/>
-    <w:lsdException w:name="Medium Shading 1 Accent 3" w:semiHidden="0" w:uiPriority="63" w:unhideWhenUsed="0"/>
-    <w:lsdException w:name="Medium Shading 2 Accent 3" w:semiHidden="0" w:uiPriority="64" w:unhideWhenUsed="0"/>
-    <w:lsdException w:name="Medium List 1 Accent 3" w:semiHidden="0" w:uiPriority="65" w:unhideWhenUsed="0"/>
-    <w:lsdException w:name="Medium List 2 Accent 3" w:semiHidden="0" w:uiPriority="66" w:unhideWhenUsed="0"/>
-    <w:lsdException w:name="Medium Grid 1 Accent 3" w:semiHidden="0" w:uiPriority="67" w:unhideWhenUsed="0"/>
-    <w:lsdException w:name="Medium Grid 2 Accent 3" w:semiHidden="0" w:uiPriority="68" w:unhideWhenUsed="0"/>
-    <w:lsdException w:name="Medium Grid 3 Accent 3" w:semiHidden="0" w:uiPriority="69" w:unhideWhenUsed="0"/>
-    <w:lsdException w:name="Dark List Accent 3" w:semiHidden="0" w:uiPriority="70" w:unhideWhenUsed="0"/>
-    <w:lsdException w:name="Colorful Shading Accent 3" w:semiHidden="0" w:uiPriority="71" w:unhideWhenUsed="0"/>
-    <w:lsdException w:name="Colorful List Accent 3" w:semiHidden="0" w:uiPriority="72" w:unhideWhenUsed="0"/>
-    <w:lsdException w:name="Colorful Grid Accent 3" w:semiHidden="0" w:uiPriority="73" w:unhideWhenUsed="0"/>
-    <w:lsdException w:name="Light Shading Accent 4" w:semiHidden="0" w:uiPriority="60" w:unhideWhenUsed="0"/>
-    <w:lsdException w:name="Light List Accent 4" w:semiHidden="0" w:uiPriority="61" w:unhideWhenUsed="0"/>
-    <w:lsdException w:name="Light Grid Accent 4" w:semiHidden="0" w:uiPriority="62" w:unhideWhenUsed="0"/>
-    <w:lsdException w:name="Medium Shading 1 Accent 4" w:semiHidden="0" w:uiPriority="63" w:unhideWhenUsed="0"/>
-    <w:lsdException w:name="Medium Shading 2 Accent 4" w:semiHidden="0" w:uiPriority="64" w:unhideWhenUsed="0"/>
-    <w:lsdException w:name="Medium List 1 Accent 4" w:semiHidden="0" w:uiPriority="65" w:unhideWhenUsed="0"/>
-    <w:lsdException w:name="Medium List 2 Accent 4" w:semiHidden="0" w:uiPriority="66" w:unhideWhenUsed="0"/>
-    <w:lsdException w:name="Medium Grid 1 Accent 4" w:semiHidden="0" w:uiPriority="67" w:unhideWhenUsed="0"/>
-    <w:lsdException w:name="Medium Grid 2 Accent 4" w:semiHidden="0" w:uiPriority="68" w:unhideWhenUsed="0"/>
-    <w:lsdException w:name="Medium Grid 3 Accent 4" w:semiHidden="0" w:uiPriority="69" w:unhideWhenUsed="0"/>
-    <w:lsdException w:name="Dark List Accent 4" w:semiHidden="0" w:uiPriority="70" w:unhideWhenUsed="0"/>
-    <w:lsdException w:name="Colorful Shading Accent 4" w:semiHidden="0" w:uiPriority="71" w:unhideWhenUsed="0"/>
-    <w:lsdException w:name="Colorful List Accent 4" w:semiHidden="0" w:uiPriority="72" w:unhideWhenUsed="0"/>
-    <w:lsdException w:name="Colorful Grid Accent 4" w:semiHidden="0" w:uiPriority="73" w:unhideWhenUsed="0"/>
-    <w:lsdException w:name="Light Shading Accent 5" w:semiHidden="0" w:uiPriority="60" w:unhideWhenUsed="0"/>
-    <w:lsdException w:name="Light List Accent 5" w:semiHidden="0" w:uiPriority="61" w:unhideWhenUsed="0"/>
-    <w:lsdException w:name="Light Grid Accent 5" w:semiHidden="0" w:uiPriority="62" w:unhideWhenUsed="0"/>
-    <w:lsdException w:name="Medium Shading 1 Accent 5" w:semiHidden="0" w:uiPriority="63" w:unhideWhenUsed="0"/>
-    <w:lsdException w:name="Medium Shading 2 Accent 5" w:semiHidden="0" w:uiPriority="64" w:unhideWhenUsed="0"/>
-    <w:lsdException w:name="Medium List 1 Accent 5" w:semiHidden="0" w:uiPriority="65" w:unhideWhenUsed="0"/>
-    <w:lsdException w:name="Medium List 2 Accent 5" w:semiHidden="0" w:uiPriority="66" w:unhideWhenUsed="0"/>
-    <w:lsdException w:name="Medium Grid 1 Accent 5" w:semiHidden="0" w:uiPriority="67" w:unhideWhenUsed="0"/>
-    <w:lsdException w:name="Medium Grid 2 Accent 5" w:semiHidden="0" w:uiPriority="68" w:unhideWhenUsed="0"/>
-    <w:lsdException w:name="Medium Grid 3 Accent 5" w:semiHidden="0" w:uiPriority="69" w:unhideWhenUsed="0"/>
-    <w:lsdException w:name="Dark List Accent 5" w:semiHidden="0" w:uiPriority="70" w:unhideWhenUsed="0"/>
-    <w:lsdException w:name="Colorful Shading Accent 5" w:semiHidden="0" w:uiPriority="71" w:unhideWhenUsed="0"/>
-    <w:lsdException w:name="Colorful List Accent 5" w:semiHidden="0" w:uiPriority="72" w:unhideWhenUsed="0"/>
-    <w:lsdException w:name="Colorful Grid Accent 5" w:semiHidden="0" w:uiPriority="73" w:unhideWhenUsed="0"/>
-    <w:lsdException w:name="Light Shading Accent 6" w:semiHidden="0" w:uiPriority="60" w:unhideWhenUsed="0"/>
-    <w:lsdException w:name="Light List Accent 6" w:semiHidden="0" w:uiPriority="61" w:unhideWhenUsed="0"/>
-    <w:lsdException w:name="Light Grid Accent 6" w:semiHidden="0" w:uiPriority="62" w:unhideWhenUsed="0"/>
-    <w:lsdException w:name="Medium Shading 1 Accent 6" w:semiHidden="0" w:uiPriority="63" w:unhideWhenUsed="0"/>
-    <w:lsdException w:name="Medium Shading 2 Accent 6" w:semiHidden="0" w:uiPriority="64" w:unhideWhenUsed="0"/>
-    <w:lsdException w:name="Medium List 1 Accent 6" w:semiHidden="0" w:uiPriority="65" w:unhideWhenUsed="0"/>
-    <w:lsdException w:name="Medium List 2 Accent 6" w:semiHidden="0" w:uiPriority="66" w:unhideWhenUsed="0"/>
-    <w:lsdException w:name="Medium Grid 1 Accent 6" w:semiHidden="0" w:uiPriority="67" w:unhideWhenUsed="0"/>
-    <w:lsdException w:name="Medium Grid 2 Accent 6" w:semiHidden="0" w:uiPriority="68" w:unhideWhenUsed="0"/>
-    <w:lsdException w:name="Medium Grid 3 Accent 6" w:semiHidden="0" w:uiPriority="69" w:unhideWhenUsed="0"/>
-    <w:lsdException w:name="Dark List Accent 6" w:semiHidden="0" w:uiPriority="70" w:unhideWhenUsed="0"/>
-    <w:lsdException w:name="Colorful Shading Accent 6" w:semiHidden="0" w:uiPriority="71" w:unhideWhenUsed="0"/>
-    <w:lsdException w:name="Colorful List Accent 6" w:semiHidden="0" w:uiPriority="72" w:unhideWhenUsed="0"/>
-    <w:lsdException w:name="Colorful Grid Accent 6" w:semiHidden="0" w:uiPriority="73" w:unhideWhenUsed="0"/>
-    <w:lsdException w:name="Subtle Emphasis" w:semiHidden="0" w:uiPriority="19" w:unhideWhenUsed="0" w:qFormat="1"/>
-    <w:lsdException w:name="Intense Emphasis" w:semiHidden="0" w:uiPriority="21" w:unhideWhenUsed="0" w:qFormat="1"/>
-    <w:lsdException w:name="Subtle Reference" w:semiHidden="0" w:uiPriority="31" w:unhideWhenUsed="0" w:qFormat="1"/>
-    <w:lsdException w:name="Intense Reference" w:semiHidden="0" w:uiPriority="32" w:unhideWhenUsed="0" w:qFormat="1"/>
-    <w:lsdException w:name="Book Title" w:semiHidden="0" w:uiPriority="33" w:unhideWhenUsed="0" w:qFormat="1"/>
-    <w:lsdException w:name="Bibliography" w:uiPriority="37"/>
-    <w:lsdException w:name="TOC Heading" w:uiPriority="39" w:qFormat="1"/>
-  </w:latentStyles>
-  <w:style w:type="paragraph" w:default="1" w:styleId="Normln">
-    <w:name w:val="Normal"/>
-    <w:qFormat/>
-  </w:style>
-  <w:style w:type="character" w:default="1" w:styleId="Standardnpsmoodstavce">
-    <w:name w:val="Default Paragraph Font"/>
-    <w:uiPriority w:val="1"/>
-    <w:semiHidden/>
-    <w:unhideWhenUsed/>
-  </w:style>
-  <w:style w:type="table" w:default="1" w:styleId="Normlntabulka">
-    <w:name w:val="Normal Table"/>
-    <w:uiPriority w:val="99"/>
-    <w:semiHidden/>
-    <w:unhideWhenUsed/>
-    <w:qFormat/>
-    <w:tblPr>
-      <w:tblInd w:w="0" w:type="dxa"/>
-      <w:tblCellMar>
-        <w:top w:w="0" w:type="dxa"/>
-        <w:left w:w="108" w:type="dxa"/>
-        <w:bottom w:w="0" w:type="dxa"/>
-        <w:right w:w="108" w:type="dxa"/>
-      </w:tblCellMar>
-    </w:tblPr>
-  </w:style>
-  <w:style w:type="numbering" w:default="1" w:styleId="Bezseznamu">
-    <w:name w:val="No List"/>
-    <w:uiPriority w:val="99"/>
-    <w:semiHidden/>
-    <w:unhideWhenUsed/>
-  </w:style>
-  <w:style w:type="character" w:styleId="Zstupntext">
-    <w:name w:val="Placeholder Text"/>
-    <w:basedOn w:val="Standardnpsmoodstavce"/>
-    <w:uiPriority w:val="99"/>
-    <w:semiHidden/>
-    <w:rsid w:val="000D1586"/>
-    <w:rPr>
-      <w:color w:val="808080"/>
-    </w:rPr>
-  </w:style>
-</w:styles>
-</file>
-
-<file path=word/glossary/webSettings.xml><?xml version="1.0" encoding="utf-8"?>
-<w:webSettings xmlns:r="http://schemas.openxmlformats.org/officeDocument/2006/relationships" xmlns:w="http://schemas.openxmlformats.org/wordprocessingml/2006/main">
-  <w:optimizeForBrowser/>
-</w:webSettings>
-</file>
-
 <file path=word/theme/theme1.xml><?xml version="1.0" encoding="utf-8"?>
 <a:theme xmlns:a="http://schemas.openxmlformats.org/drawingml/2006/main" name="Motiv sady Office">
   <a:themeElements>
@@ -25563,7 +25423,7 @@
 </file>
 
 <file path=customXml/itemProps1.xml><?xml version="1.0" encoding="utf-8"?>
-<ds:datastoreItem xmlns:ds="http://schemas.openxmlformats.org/officeDocument/2006/customXml" ds:itemID="{41BDC5EC-820F-4BB8-BF24-F61B3F47F737}">
+<ds:datastoreItem xmlns:ds="http://schemas.openxmlformats.org/officeDocument/2006/customXml" ds:itemID="{E31DD454-089F-4F47-9E2C-0C9FF4E54481}">
   <ds:schemaRefs>
     <ds:schemaRef ds:uri="http://schemas.openxmlformats.org/officeDocument/2006/bibliography"/>
   </ds:schemaRefs>

</xml_diff>

<commit_message>
Text in Ridici site added.
</commit_message>
<xml_diff>
--- a/DIP/DIP_xcaham02.docx
+++ b/DIP/DIP_xcaham02.docx
@@ -2615,16 +2615,16 @@
         </w:numPr>
         <w:spacing w:line="276" w:lineRule="auto"/>
       </w:pPr>
-      <w:bookmarkStart w:id="5" w:name="_Toc100936461"/>
-      <w:bookmarkStart w:id="6" w:name="_Toc101325787"/>
-      <w:bookmarkStart w:id="7" w:name="_Toc356424254"/>
+      <w:bookmarkStart w:id="5" w:name="_Toc356424254"/>
+      <w:bookmarkStart w:id="6" w:name="_Toc100936461"/>
+      <w:bookmarkStart w:id="7" w:name="_Toc101325787"/>
       <w:bookmarkEnd w:id="3"/>
       <w:bookmarkEnd w:id="4"/>
       <w:r>
         <w:lastRenderedPageBreak/>
         <w:t>Obsah</w:t>
       </w:r>
-      <w:bookmarkEnd w:id="7"/>
+      <w:bookmarkEnd w:id="5"/>
     </w:p>
     <w:p>
       <w:pPr>
@@ -5620,8 +5620,8 @@
       <w:r>
         <w:fldChar w:fldCharType="end"/>
       </w:r>
-      <w:bookmarkEnd w:id="5"/>
       <w:bookmarkEnd w:id="6"/>
+      <w:bookmarkEnd w:id="7"/>
     </w:p>
     <w:p>
       <w:pPr>
@@ -5641,6 +5641,14 @@
         <w:t>Úvod</w:t>
       </w:r>
       <w:bookmarkEnd w:id="8"/>
+    </w:p>
+    <w:p>
+      <w:pPr>
+        <w:pStyle w:val="Odstavecprvn"/>
+      </w:pPr>
+      <w:r>
+        <w:t>** zatím stejný jako v SEP **</w:t>
+      </w:r>
     </w:p>
     <w:p>
       <w:pPr>
@@ -11788,17 +11796,7 @@
               <w:rFonts w:ascii="Cambria Math" w:hAnsi="Cambria Math"/>
               <w:lang w:val="en-US"/>
             </w:rPr>
-            <m:t>, …</m:t>
-          </m:r>
-          <m:r>
-            <m:rPr>
-              <m:sty m:val="p"/>
-            </m:rPr>
-            <w:rPr>
-              <w:rFonts w:ascii="Cambria Math" w:hAnsi="Cambria Math"/>
-              <w:lang w:val="en-US"/>
-            </w:rPr>
-            <m:t>,</m:t>
+            <m:t>, …,</m:t>
           </m:r>
           <m:sSup>
             <m:sSupPr>
@@ -14108,7 +14106,15 @@
         </m:r>
       </m:oMath>
       <w:r>
-        <w:t xml:space="preserve">. Pokud nenastane žádná externí událost </w:t>
+        <w:t>. Pokud nenastane žádná e</w:t>
+      </w:r>
+      <w:proofErr w:type="spellStart"/>
+      <w:r>
+        <w:t>xterní</w:t>
+      </w:r>
+      <w:proofErr w:type="spellEnd"/>
+      <w:r>
+        <w:t xml:space="preserve"> událost </w:t>
       </w:r>
       <m:oMath>
         <m:r>
@@ -14386,7 +14392,15 @@
         </m:r>
       </m:oMath>
       <w:r>
-        <w:t xml:space="preserve">, má vždy přednost externí událost a interní událost se ignoruje. </w:t>
+        <w:t>, má vždy přednost externí událost a interní u</w:t>
+      </w:r>
+      <w:proofErr w:type="spellStart"/>
+      <w:r>
+        <w:t>dálost</w:t>
+      </w:r>
+      <w:proofErr w:type="spellEnd"/>
+      <w:r>
+        <w:t xml:space="preserve"> se ignoruje. </w:t>
       </w:r>
       <w:sdt>
         <w:sdtPr>
@@ -16698,10 +16712,10 @@
       <w:pPr>
         <w:pStyle w:val="Nadpis1"/>
       </w:pPr>
-      <w:bookmarkStart w:id="65" w:name="_Toc101325795"/>
-      <w:bookmarkStart w:id="66" w:name="_Toc215678063"/>
-      <w:bookmarkStart w:id="67" w:name="_Toc343033301"/>
-      <w:bookmarkStart w:id="68" w:name="_Toc356424269"/>
+      <w:bookmarkStart w:id="65" w:name="_Toc356424269"/>
+      <w:bookmarkStart w:id="66" w:name="_Toc101325795"/>
+      <w:bookmarkStart w:id="67" w:name="_Toc215678063"/>
+      <w:bookmarkStart w:id="68" w:name="_Toc343033301"/>
       <w:r>
         <w:lastRenderedPageBreak/>
         <w:t>Specifikace Konferenčního systém</w:t>
@@ -16709,7 +16723,7 @@
       <w:r>
         <w:t>u</w:t>
       </w:r>
-      <w:bookmarkEnd w:id="68"/>
+      <w:bookmarkEnd w:id="65"/>
     </w:p>
     <w:p>
       <w:pPr>
@@ -17305,10 +17319,22 @@
         <w:commentReference w:id="77"/>
       </w:r>
       <w:r>
-        <w:t>. Pro tyto účely zavedeme obslužné sítě, které budou zprostředkovávat akce nad modelem</w:t>
-      </w:r>
-      <w:r>
-        <w:t xml:space="preserve"> systému a umožní tak nasazení do produkčního prostředí. Obslužné sítě budou vykonávat netriviální operace a proto je potřeba provést jejich testování, které bude popsáno v kapitole </w:t>
+        <w:t xml:space="preserve">. Pro tyto účely zavedeme </w:t>
+      </w:r>
+      <w:r>
+        <w:t>řídící</w:t>
+      </w:r>
+      <w:r>
+        <w:t xml:space="preserve"> sítě, které budou zprostředkovávat akce nad modelem</w:t>
+      </w:r>
+      <w:r>
+        <w:t xml:space="preserve"> systému a umožní tak nasazení do produkčního prostředí. </w:t>
+      </w:r>
+      <w:r>
+        <w:t xml:space="preserve">Řídící </w:t>
+      </w:r>
+      <w:r>
+        <w:t xml:space="preserve">sítě budou vykonávat netriviální operace a proto je potřeba provést jejich testování, které bude popsáno v kapitole </w:t>
       </w:r>
       <w:r>
         <w:fldChar w:fldCharType="begin"/>
@@ -17388,10 +17414,12 @@
         <w:pStyle w:val="Nadpis2"/>
       </w:pPr>
       <w:bookmarkStart w:id="80" w:name="_Toc356424273"/>
+      <w:bookmarkStart w:id="81" w:name="_Ref356439177"/>
       <w:r>
         <w:t>Návrh tříd</w:t>
       </w:r>
       <w:bookmarkEnd w:id="80"/>
+      <w:bookmarkEnd w:id="81"/>
     </w:p>
     <w:p>
       <w:pPr>
@@ -17475,7 +17503,7 @@
       <w:pPr>
         <w:pStyle w:val="Titulek"/>
       </w:pPr>
-      <w:bookmarkStart w:id="81" w:name="_Ref355900773"/>
+      <w:bookmarkStart w:id="82" w:name="_Ref355900773"/>
       <w:r>
         <w:t>Obrázek</w:t>
       </w:r>
@@ -17501,7 +17529,7 @@
           <w:t>1</w:t>
         </w:r>
       </w:fldSimple>
-      <w:bookmarkEnd w:id="81"/>
+      <w:bookmarkEnd w:id="82"/>
       <w:r>
         <w:t xml:space="preserve"> </w:t>
       </w:r>
@@ -17657,7 +17685,13 @@
         <w:pStyle w:val="Odstavecdal"/>
       </w:pPr>
       <w:r>
-        <w:t xml:space="preserve">Takto je znázorněn datový model systému. Nad tímto modelem později vytvoříme již dříve zmiňované obslužné sítě, o kterých si povíme v kapitole </w:t>
+        <w:t xml:space="preserve">Takto je znázorněn datový model systému. Nad tímto modelem později vytvoříme již dříve zmiňované </w:t>
+      </w:r>
+      <w:r>
+        <w:t xml:space="preserve">řídící </w:t>
+      </w:r>
+      <w:r>
+        <w:t xml:space="preserve">sítě, o kterých si povíme v kapitole </w:t>
       </w:r>
       <w:r>
         <w:fldChar w:fldCharType="begin"/>
@@ -17682,8 +17716,8 @@
       <w:pPr>
         <w:pStyle w:val="Nadpis2"/>
       </w:pPr>
-      <w:bookmarkStart w:id="82" w:name="_Ref356170075"/>
-      <w:bookmarkStart w:id="83" w:name="_Toc356424274"/>
+      <w:bookmarkStart w:id="83" w:name="_Ref356170075"/>
+      <w:bookmarkStart w:id="84" w:name="_Toc356424274"/>
       <w:r>
         <w:t>Konverze diagramu tříd do objekto</w:t>
       </w:r>
@@ -17701,8 +17735,8 @@
       <w:r>
         <w:t xml:space="preserve"> sítí</w:t>
       </w:r>
-      <w:bookmarkEnd w:id="82"/>
       <w:bookmarkEnd w:id="83"/>
+      <w:bookmarkEnd w:id="84"/>
     </w:p>
     <w:p>
       <w:pPr>
@@ -18025,7 +18059,7 @@
       <w:pPr>
         <w:pStyle w:val="Odstavecdal"/>
       </w:pPr>
-      <w:commentRangeStart w:id="84"/>
+      <w:commentRangeStart w:id="85"/>
       <w:r>
         <w:t xml:space="preserve">** </w:t>
       </w:r>
@@ -18051,12 +18085,12 @@
       <w:r>
         <w:t xml:space="preserve"> **</w:t>
       </w:r>
-      <w:commentRangeEnd w:id="84"/>
+      <w:commentRangeEnd w:id="85"/>
       <w:r>
         <w:rPr>
           <w:rStyle w:val="Odkaznakoment"/>
         </w:rPr>
-        <w:commentReference w:id="84"/>
+        <w:commentReference w:id="85"/>
       </w:r>
     </w:p>
     <w:p>
@@ -18498,14 +18532,50 @@
     </w:p>
     <w:p>
       <w:pPr>
+        <w:pStyle w:val="Odstavecdal"/>
+      </w:pPr>
+      <w:r>
+        <w:t xml:space="preserve">Přestože je </w:t>
+      </w:r>
+      <w:r>
+        <w:t xml:space="preserve">jazyk </w:t>
+      </w:r>
+      <w:proofErr w:type="spellStart"/>
+      <w:r>
+        <w:t>PNtalk</w:t>
+      </w:r>
+      <w:proofErr w:type="spellEnd"/>
+      <w:r>
+        <w:t xml:space="preserve"> (obecně </w:t>
+      </w:r>
+      <w:proofErr w:type="spellStart"/>
+      <w:r>
+        <w:t>Smalltalk</w:t>
+      </w:r>
+      <w:proofErr w:type="spellEnd"/>
+      <w:r>
+        <w:t>) dynamicky typovaný</w:t>
+      </w:r>
+      <w:r>
+        <w:rPr>
+          <w:rStyle w:val="Znakapoznpodarou"/>
+        </w:rPr>
+        <w:footnoteReference w:id="7"/>
+      </w:r>
+      <w:r>
+        <w:t>, budeme níže u definice tříd specifikovat očekávaný typ proměnné daného atributu.</w:t>
+      </w:r>
+    </w:p>
+    <w:p>
+      <w:pPr>
         <w:pStyle w:val="Nadpis3"/>
       </w:pPr>
-      <w:bookmarkStart w:id="85" w:name="_Toc356424275"/>
+      <w:bookmarkStart w:id="86" w:name="_Toc356424275"/>
       <w:proofErr w:type="spellStart"/>
       <w:r>
         <w:t>Conference</w:t>
       </w:r>
-      <w:bookmarkEnd w:id="85"/>
+      <w:bookmarkEnd w:id="86"/>
       <w:proofErr w:type="spellEnd"/>
     </w:p>
     <w:p>
@@ -18910,12 +18980,12 @@
       <w:pPr>
         <w:pStyle w:val="Nadpis3"/>
       </w:pPr>
-      <w:bookmarkStart w:id="86" w:name="_Toc356424276"/>
+      <w:bookmarkStart w:id="87" w:name="_Toc356424276"/>
       <w:proofErr w:type="spellStart"/>
       <w:r>
         <w:t>Location</w:t>
       </w:r>
-      <w:bookmarkEnd w:id="86"/>
+      <w:bookmarkEnd w:id="87"/>
       <w:proofErr w:type="spellEnd"/>
     </w:p>
     <w:p>
@@ -19088,12 +19158,12 @@
       <w:pPr>
         <w:pStyle w:val="Nadpis3"/>
       </w:pPr>
-      <w:bookmarkStart w:id="87" w:name="_Toc356424277"/>
+      <w:bookmarkStart w:id="88" w:name="_Toc356424277"/>
       <w:proofErr w:type="spellStart"/>
       <w:r>
         <w:t>Member</w:t>
       </w:r>
-      <w:bookmarkEnd w:id="87"/>
+      <w:bookmarkEnd w:id="88"/>
       <w:proofErr w:type="spellEnd"/>
     </w:p>
     <w:p>
@@ -19191,6 +19261,7 @@
         <w:rPr>
           <w:rFonts w:ascii="Courier New" w:hAnsi="Courier New" w:cs="Courier New"/>
         </w:rPr>
+        <w:lastRenderedPageBreak/>
         <w:t>role</w:t>
       </w:r>
       <w:r>
@@ -19337,7 +19408,6 @@
         <w:pStyle w:val="Odstavecdal"/>
       </w:pPr>
       <w:r>
-        <w:lastRenderedPageBreak/>
         <w:t xml:space="preserve">Třída </w:t>
       </w:r>
       <w:proofErr w:type="spellStart"/>
@@ -19491,12 +19561,12 @@
       <w:pPr>
         <w:pStyle w:val="Nadpis3"/>
       </w:pPr>
-      <w:bookmarkStart w:id="88" w:name="_Toc356424278"/>
+      <w:bookmarkStart w:id="89" w:name="_Toc356424278"/>
       <w:proofErr w:type="spellStart"/>
       <w:r>
         <w:t>Paper</w:t>
       </w:r>
-      <w:bookmarkEnd w:id="88"/>
+      <w:bookmarkEnd w:id="89"/>
       <w:proofErr w:type="spellEnd"/>
     </w:p>
     <w:p>
@@ -19853,12 +19923,12 @@
       <w:pPr>
         <w:pStyle w:val="Nadpis3"/>
       </w:pPr>
-      <w:bookmarkStart w:id="89" w:name="_Toc356424279"/>
+      <w:bookmarkStart w:id="90" w:name="_Toc356424279"/>
       <w:proofErr w:type="spellStart"/>
       <w:r>
         <w:t>Review</w:t>
       </w:r>
-      <w:bookmarkEnd w:id="89"/>
+      <w:bookmarkEnd w:id="90"/>
       <w:proofErr w:type="spellEnd"/>
     </w:p>
     <w:p>
@@ -20038,7 +20108,7 @@
       <w:pPr>
         <w:pStyle w:val="Nadpis1"/>
       </w:pPr>
-      <w:bookmarkStart w:id="90" w:name="_Toc356424281"/>
+      <w:bookmarkStart w:id="91" w:name="_Toc356424281"/>
       <w:r>
         <w:lastRenderedPageBreak/>
         <w:t>Nasazení modelu</w:t>
@@ -20049,7 +20119,7 @@
       <w:r>
         <w:t>systému</w:t>
       </w:r>
-      <w:bookmarkEnd w:id="90"/>
+      <w:bookmarkEnd w:id="91"/>
     </w:p>
     <w:p>
       <w:pPr>
@@ -20093,7 +20163,15 @@
       </w:r>
       <w:proofErr w:type="spellEnd"/>
       <w:r>
-        <w:t xml:space="preserve"> obsahuje volně dostupný nástroj pro tvorbu webových aplikací zvaný </w:t>
+        <w:t xml:space="preserve"> obsahuje volně dostupný </w:t>
+      </w:r>
+      <w:proofErr w:type="spellStart"/>
+      <w:r>
+        <w:t>framework</w:t>
+      </w:r>
+      <w:proofErr w:type="spellEnd"/>
+      <w:r>
+        <w:t xml:space="preserve"> pro tvorbu webových aplikací zvaný </w:t>
       </w:r>
       <w:proofErr w:type="spellStart"/>
       <w:r>
@@ -20268,23 +20346,135 @@
         <w:t>Model</w:t>
       </w:r>
       <w:r>
-        <w:t>, která bude s daty pracovat novým způsobem, ale zachová si původní rozhraní pro zbytek aplikace.</w:t>
+        <w:t>, která bude s daty pracovat novým způsobem, ale zachová</w:t>
+      </w:r>
+      <w:r>
+        <w:t xml:space="preserve"> si původní rozhraní, které využívá </w:t>
+      </w:r>
+      <w:r>
+        <w:t>zbytek aplikace.</w:t>
       </w:r>
     </w:p>
     <w:p>
       <w:pPr>
         <w:pStyle w:val="Odstavecdal"/>
       </w:pPr>
+      <w:r>
+        <w:t xml:space="preserve">U malých a středních webových aplikací je úložiště dat nejčastěji realizováno </w:t>
+      </w:r>
+      <w:r>
+        <w:rPr>
+          <w:i/>
+        </w:rPr>
+        <w:t>relační databází</w:t>
+      </w:r>
+      <w:r>
+        <w:t xml:space="preserve">. Při využití objektově orientovaného jazyka pro tvorbu </w:t>
+      </w:r>
+      <w:r>
+        <w:t xml:space="preserve">webové </w:t>
+      </w:r>
+      <w:r>
+        <w:t>aplika</w:t>
+      </w:r>
+      <w:r>
+        <w:t>ce potom vzniká problém ukládání zapouzdřených objektů do relační databáze, který se obvykle řeší zavedením ORM</w:t>
+      </w:r>
+      <w:r>
+        <w:rPr>
+          <w:rStyle w:val="Znakapoznpodarou"/>
+        </w:rPr>
+        <w:footnoteReference w:id="8"/>
+      </w:r>
+      <w:r>
+        <w:t xml:space="preserve"> (</w:t>
+      </w:r>
+      <w:proofErr w:type="spellStart"/>
+      <w:r>
+        <w:t>Object</w:t>
+      </w:r>
+      <w:proofErr w:type="spellEnd"/>
+      <w:r>
+        <w:t>-</w:t>
+      </w:r>
+      <w:proofErr w:type="spellStart"/>
+      <w:r>
+        <w:t>relational</w:t>
+      </w:r>
+      <w:proofErr w:type="spellEnd"/>
+      <w:r>
+        <w:t xml:space="preserve"> </w:t>
+      </w:r>
+      <w:proofErr w:type="spellStart"/>
+      <w:r>
+        <w:t>mapping</w:t>
+      </w:r>
+      <w:proofErr w:type="spellEnd"/>
+      <w:r>
+        <w:t xml:space="preserve">) nástrojů. V našem případě nebudeme využívat externího úložiště dat, protože nám prostředí </w:t>
+      </w:r>
+      <w:proofErr w:type="spellStart"/>
+      <w:r>
+        <w:rPr>
+          <w:i/>
+        </w:rPr>
+        <w:t>Squeak</w:t>
+      </w:r>
+      <w:proofErr w:type="spellEnd"/>
+      <w:r>
+        <w:t xml:space="preserve"> umožňuje uchovávat </w:t>
+      </w:r>
+      <w:r>
+        <w:t xml:space="preserve">data </w:t>
+      </w:r>
+      <w:r>
+        <w:t xml:space="preserve">v sobě samém. </w:t>
+      </w:r>
+      <w:r>
+        <w:t xml:space="preserve">Toto řešení přináší značné ulehčení, ale také poměrně nepříjemnou nevýhodu v podobě rizika ztráty dat při nečekaném pádu prostředí </w:t>
+      </w:r>
+      <w:proofErr w:type="spellStart"/>
+      <w:r>
+        <w:rPr>
+          <w:i/>
+        </w:rPr>
+        <w:t>Squeak</w:t>
+      </w:r>
+      <w:proofErr w:type="spellEnd"/>
+      <w:r>
+        <w:t xml:space="preserve">, ve kterém poběží jak model systému, tak webový server. </w:t>
+      </w:r>
+      <w:r>
+        <w:t xml:space="preserve">Řešení dostupnosti dat napříč všech spuštěných instancí webové aplikace bude probráno v kapitole </w:t>
+      </w:r>
+      <w:r>
+        <w:fldChar w:fldCharType="begin"/>
+      </w:r>
+      <w:r>
+        <w:instrText xml:space="preserve"> REF _Ref355913379 \r \h </w:instrText>
+      </w:r>
+      <w:r>
+        <w:fldChar w:fldCharType="separate"/>
+      </w:r>
+      <w:r>
+        <w:t>7.2</w:t>
+      </w:r>
+      <w:r>
+        <w:fldChar w:fldCharType="end"/>
+      </w:r>
+      <w:r>
+        <w:t>.</w:t>
+      </w:r>
     </w:p>
     <w:p>
       <w:pPr>
         <w:pStyle w:val="Odstavecdal"/>
       </w:pPr>
       <w:r>
-        <w:t xml:space="preserve">V našem případě </w:t>
-      </w:r>
-      <w:r>
-        <w:t>bude vrstvu</w:t>
+        <w:t>V</w:t>
+      </w:r>
+      <w:r>
+        <w:t>rstvu</w:t>
       </w:r>
       <w:r>
         <w:t xml:space="preserve"> </w:t>
@@ -20299,10 +20489,10 @@
         <w:t xml:space="preserve"> </w:t>
       </w:r>
       <w:r>
-        <w:t xml:space="preserve">reprezentovat </w:t>
-      </w:r>
-      <w:r>
-        <w:t xml:space="preserve">datový model systému představený v kapitole </w:t>
+        <w:t xml:space="preserve">tedy bude zastávat </w:t>
+      </w:r>
+      <w:r>
+        <w:t xml:space="preserve">model systému představený v kapitole </w:t>
       </w:r>
       <w:r>
         <w:fldChar w:fldCharType="begin"/>
@@ -20320,30 +20510,25 @@
         <w:fldChar w:fldCharType="end"/>
       </w:r>
       <w:r>
-        <w:t xml:space="preserve">. Vrstvu </w:t>
-      </w:r>
-      <w:proofErr w:type="spellStart"/>
-      <w:r>
-        <w:rPr>
-          <w:i/>
-        </w:rPr>
-        <w:t>Controlleru</w:t>
-      </w:r>
-      <w:proofErr w:type="spellEnd"/>
-      <w:r>
-        <w:t xml:space="preserve"> budou zastávat obslužné sítě implementované </w:t>
-      </w:r>
-      <w:r>
-        <w:t>také v</w:t>
-      </w:r>
-      <w:r>
-        <w:t xml:space="preserve"> OOPN. O těchto sítích se povíme v podkapitole </w:t>
+        <w:t xml:space="preserve"> společně s</w:t>
+      </w:r>
+      <w:r>
+        <w:t>e</w:t>
+      </w:r>
+      <w:r>
+        <w:t xml:space="preserve"> </w:t>
+      </w:r>
+      <w:r>
+        <w:t xml:space="preserve">řídícími </w:t>
+      </w:r>
+      <w:r>
+        <w:t xml:space="preserve">OOPN sítěmi, o kterých si povíme v kapitole </w:t>
       </w:r>
       <w:r>
         <w:fldChar w:fldCharType="begin"/>
       </w:r>
       <w:r>
-        <w:instrText xml:space="preserve"> REF _Ref355900583 \r \h </w:instrText>
+        <w:instrText xml:space="preserve"> REF _Ref356435135 \r \h </w:instrText>
       </w:r>
       <w:r>
         <w:fldChar w:fldCharType="separate"/>
@@ -20355,10 +20540,21 @@
         <w:fldChar w:fldCharType="end"/>
       </w:r>
       <w:r>
-        <w:t xml:space="preserve">. </w:t>
-      </w:r>
-      <w:r>
-        <w:t xml:space="preserve">Zbývá už jenom definovat vrstvu </w:t>
+        <w:t>. Vrstvy</w:t>
+      </w:r>
+      <w:r>
+        <w:t xml:space="preserve"> </w:t>
+      </w:r>
+      <w:proofErr w:type="spellStart"/>
+      <w:r>
+        <w:rPr>
+          <w:i/>
+        </w:rPr>
+        <w:t>Controller</w:t>
+      </w:r>
+      <w:proofErr w:type="spellEnd"/>
+      <w:r>
+        <w:t xml:space="preserve"> a </w:t>
       </w:r>
       <w:proofErr w:type="spellStart"/>
       <w:r>
@@ -20369,11 +20565,11 @@
       </w:r>
       <w:proofErr w:type="spellEnd"/>
       <w:r>
-        <w:t xml:space="preserve">, kterou budeme implementovat pomocí </w:t>
-      </w:r>
-      <w:proofErr w:type="spellStart"/>
-      <w:r>
-        <w:t>frameworku</w:t>
+        <w:t xml:space="preserve">  budou implementovány </w:t>
+      </w:r>
+      <w:proofErr w:type="spellStart"/>
+      <w:r>
+        <w:t>frameworkem</w:t>
       </w:r>
       <w:proofErr w:type="spellEnd"/>
       <w:r>
@@ -20385,19 +20581,7 @@
       </w:r>
       <w:proofErr w:type="spellEnd"/>
       <w:r>
-        <w:t xml:space="preserve"> a představíme si ji </w:t>
-      </w:r>
-      <w:r>
-        <w:t>v</w:t>
-      </w:r>
-      <w:r>
-        <w:t> </w:t>
-      </w:r>
-      <w:r>
-        <w:t>podkapitole</w:t>
-      </w:r>
-      <w:r>
-        <w:t xml:space="preserve"> </w:t>
+        <w:t xml:space="preserve"> a prezentovány v kapitole </w:t>
       </w:r>
       <w:r>
         <w:fldChar w:fldCharType="begin"/>
@@ -20415,82 +20599,26 @@
         <w:fldChar w:fldCharType="end"/>
       </w:r>
       <w:r>
-        <w:t xml:space="preserve">. V této podkapitole také uvidíme, že vrstvy </w:t>
-      </w:r>
-      <w:proofErr w:type="spellStart"/>
-      <w:r>
-        <w:rPr>
-          <w:i/>
-        </w:rPr>
-        <w:t>View</w:t>
-      </w:r>
-      <w:proofErr w:type="spellEnd"/>
-      <w:r>
-        <w:t xml:space="preserve"> a </w:t>
-      </w:r>
-      <w:proofErr w:type="spellStart"/>
-      <w:r>
-        <w:rPr>
-          <w:i/>
-        </w:rPr>
-        <w:t>Controller</w:t>
-      </w:r>
-      <w:proofErr w:type="spellEnd"/>
-      <w:r>
-        <w:t xml:space="preserve"> se budou </w:t>
-      </w:r>
-      <w:r>
-        <w:t>částečně</w:t>
-      </w:r>
-      <w:r>
-        <w:t xml:space="preserve"> prolínat, zejména v komponentách editujících jednotlivé entity modelu.</w:t>
-      </w:r>
-    </w:p>
-    <w:p>
-      <w:pPr>
-        <w:pStyle w:val="Odstavecdal"/>
-      </w:pPr>
-    </w:p>
-    <w:p>
-      <w:pPr>
-        <w:pStyle w:val="Odstavecdal"/>
-      </w:pPr>
-      <w:r>
-        <w:t>** předělat do kapitoly o nasazení **</w:t>
-      </w:r>
-    </w:p>
-    <w:p>
-      <w:pPr>
-        <w:pStyle w:val="Odstavecdal"/>
-      </w:pPr>
-      <w:r>
-        <w:t xml:space="preserve">Jako datové úložiště nám bude sloužit samotný model systému, který uchovává objekty. Reference mezi objekty jsou uchovávány v atributech objektů a odkazované objekty jsou takto přímo dostupné z objektů. Tento způsob ukládání dat je intuitivnější než použití tradičních prostředků, např. relační databáze. Na druhou stranu má tento přístup velikou nevýhodu v podobě rizika ztráty dat při nečekaném pádu prostředí </w:t>
-      </w:r>
-      <w:proofErr w:type="spellStart"/>
-      <w:r>
-        <w:rPr>
-          <w:i/>
-        </w:rPr>
-        <w:t>Squeak</w:t>
-      </w:r>
-      <w:proofErr w:type="spellEnd"/>
-      <w:r>
-        <w:t>, ve kterém poběží jak model systému, tak webový server.</w:t>
+        <w:t>.</w:t>
       </w:r>
     </w:p>
     <w:p>
       <w:pPr>
         <w:pStyle w:val="Nadpis2"/>
       </w:pPr>
-      <w:bookmarkStart w:id="91" w:name="_Ref355900583"/>
-      <w:bookmarkStart w:id="92" w:name="_Toc356424282"/>
-      <w:commentRangeStart w:id="93"/>
+      <w:bookmarkStart w:id="92" w:name="_Ref355900583"/>
+      <w:bookmarkStart w:id="93" w:name="_Toc356424282"/>
+      <w:bookmarkStart w:id="94" w:name="_Ref356435135"/>
       <w:r>
         <w:lastRenderedPageBreak/>
-        <w:t>Obslužné sítě</w:t>
-      </w:r>
-      <w:bookmarkEnd w:id="91"/>
-      <w:commentRangeEnd w:id="93"/>
+        <w:t xml:space="preserve">Řídící </w:t>
+      </w:r>
+      <w:commentRangeStart w:id="95"/>
+      <w:r>
+        <w:t>sítě</w:t>
+      </w:r>
+      <w:bookmarkEnd w:id="92"/>
+      <w:commentRangeEnd w:id="95"/>
       <w:r>
         <w:rPr>
           <w:rStyle w:val="Odkaznakoment"/>
@@ -20499,67 +20627,1177 @@
           <w:bCs w:val="0"/>
           <w:iCs w:val="0"/>
         </w:rPr>
-        <w:commentReference w:id="93"/>
-      </w:r>
-      <w:bookmarkEnd w:id="92"/>
+        <w:commentReference w:id="95"/>
+      </w:r>
+      <w:bookmarkEnd w:id="93"/>
+      <w:bookmarkEnd w:id="94"/>
+    </w:p>
+    <w:p>
+      <w:pPr>
+        <w:pStyle w:val="Odstavecprvn"/>
+      </w:pPr>
+      <w:r>
+        <w:t xml:space="preserve">Nyní si popíšeme </w:t>
+      </w:r>
+      <w:r>
+        <w:t xml:space="preserve">řídící </w:t>
+      </w:r>
+      <w:r>
+        <w:t xml:space="preserve">sítě, které </w:t>
+      </w:r>
+      <w:r>
+        <w:t>operují</w:t>
+      </w:r>
+      <w:r>
+        <w:t xml:space="preserve"> nad modelem systému z kapitoly </w:t>
+      </w:r>
+      <w:r>
+        <w:fldChar w:fldCharType="begin"/>
+      </w:r>
+      <w:r>
+        <w:instrText xml:space="preserve"> REF _Ref355912742 \r \h </w:instrText>
+      </w:r>
+      <w:r>
+        <w:fldChar w:fldCharType="separate"/>
+      </w:r>
+      <w:r>
+        <w:t>6</w:t>
+      </w:r>
+      <w:r>
+        <w:fldChar w:fldCharType="end"/>
+      </w:r>
+      <w:r>
+        <w:t xml:space="preserve"> a zprostředkovávají tak akce modelu pro jakoukoliv zastřešující aplikaci (v našem případě webovou aplikaci). Nejdůležitější síť z této skupiny je nazvaná </w:t>
+      </w:r>
+      <w:proofErr w:type="spellStart"/>
+      <w:r>
+        <w:rPr>
+          <w:i/>
+        </w:rPr>
+        <w:t>SystemNet</w:t>
+      </w:r>
+      <w:proofErr w:type="spellEnd"/>
+      <w:r>
+        <w:t xml:space="preserve">, která, jak už název napovídá, zodpovídá za celý konferenční systém. Ostatní </w:t>
+      </w:r>
+      <w:r>
+        <w:t xml:space="preserve">řídící </w:t>
+      </w:r>
+      <w:r>
+        <w:t>sítě jsou vázány na roli uživatele a zprostředkovávají uživatelsky specifické akce (např. vložení článku autorem, vytvoření n</w:t>
+      </w:r>
+      <w:r>
+        <w:t xml:space="preserve">ové konference administrátorem). Pro představu jejich provázanosti mezi sebou a s původním modelem systému slouží diagram tříd na obrázku ***. Diagram je zjednodušený o detaily </w:t>
+      </w:r>
+      <w:r>
+        <w:t xml:space="preserve">a vzájemné vazby </w:t>
+      </w:r>
+      <w:r>
+        <w:t xml:space="preserve">tříd představených dříve v kapitole </w:t>
+      </w:r>
+      <w:r>
+        <w:fldChar w:fldCharType="begin"/>
+      </w:r>
+      <w:r>
+        <w:instrText xml:space="preserve"> REF _Ref356439177 \r \h </w:instrText>
+      </w:r>
+      <w:r>
+        <w:fldChar w:fldCharType="separate"/>
+      </w:r>
+      <w:r>
+        <w:t>6.1</w:t>
+      </w:r>
+      <w:r>
+        <w:fldChar w:fldCharType="end"/>
+      </w:r>
+      <w:r>
+        <w:t xml:space="preserve">, ale přináší nový vztah - </w:t>
+      </w:r>
+      <w:r>
+        <w:rPr>
+          <w:i/>
+        </w:rPr>
+        <w:t>Generalizaci</w:t>
+      </w:r>
+      <w:r>
+        <w:t>. Generalizace znázorňuje zobecnění skupiny tříd zavedením</w:t>
+      </w:r>
+      <w:r>
+        <w:t xml:space="preserve"> třídy obsahující společné vlastnosti podtříd. Generalizace modeluje dědičnost a v diagramu ji vidíme mezi třídami </w:t>
+      </w:r>
+      <w:proofErr w:type="spellStart"/>
+      <w:r>
+        <w:rPr>
+          <w:i/>
+        </w:rPr>
+        <w:t>AdminNet</w:t>
+      </w:r>
+      <w:proofErr w:type="spellEnd"/>
+      <w:r>
+        <w:t xml:space="preserve">, </w:t>
+      </w:r>
+      <w:proofErr w:type="spellStart"/>
+      <w:r>
+        <w:rPr>
+          <w:i/>
+        </w:rPr>
+        <w:t>AuthorNet</w:t>
+      </w:r>
+      <w:proofErr w:type="spellEnd"/>
+      <w:r>
+        <w:t xml:space="preserve">, </w:t>
+      </w:r>
+      <w:proofErr w:type="spellStart"/>
+      <w:r>
+        <w:rPr>
+          <w:i/>
+        </w:rPr>
+        <w:t>ReviewerNet</w:t>
+      </w:r>
+      <w:proofErr w:type="spellEnd"/>
+      <w:r>
+        <w:t xml:space="preserve"> a </w:t>
+      </w:r>
+      <w:proofErr w:type="spellStart"/>
+      <w:r>
+        <w:rPr>
+          <w:i/>
+        </w:rPr>
+        <w:t>UserNet</w:t>
+      </w:r>
+      <w:proofErr w:type="spellEnd"/>
+      <w:r>
+        <w:t xml:space="preserve">. </w:t>
+      </w:r>
+      <w:r>
+        <w:t xml:space="preserve">V diagramu </w:t>
+      </w:r>
+      <w:r>
+        <w:t xml:space="preserve">také </w:t>
+      </w:r>
+      <w:r>
+        <w:t xml:space="preserve">vidíme provázanost třídy </w:t>
+      </w:r>
+      <w:commentRangeStart w:id="96"/>
+      <w:proofErr w:type="spellStart"/>
+      <w:r>
+        <w:rPr>
+          <w:i/>
+        </w:rPr>
+        <w:t>SystemNet</w:t>
+      </w:r>
+      <w:proofErr w:type="spellEnd"/>
+      <w:r>
+        <w:t xml:space="preserve"> </w:t>
+      </w:r>
+      <w:commentRangeEnd w:id="96"/>
+      <w:r>
+        <w:rPr>
+          <w:rStyle w:val="Odkaznakoment"/>
+        </w:rPr>
+        <w:commentReference w:id="96"/>
+      </w:r>
+      <w:r>
+        <w:t>se všemi ostatními třídami modelu</w:t>
+      </w:r>
+      <w:r>
+        <w:t>.</w:t>
+      </w:r>
+    </w:p>
+    <w:p>
+      <w:pPr>
+        <w:pStyle w:val="Odstavecdal"/>
+      </w:pPr>
+    </w:p>
+    <w:p>
+      <w:pPr>
+        <w:pStyle w:val="Odstavecdal"/>
+      </w:pPr>
+      <w:r>
+        <w:t xml:space="preserve">** TODO: Diagram </w:t>
+      </w:r>
+      <w:r>
+        <w:t xml:space="preserve">řídící </w:t>
+      </w:r>
+      <w:r>
+        <w:t>tříd **</w:t>
+      </w:r>
     </w:p>
     <w:p>
       <w:pPr>
         <w:pStyle w:val="Nadpis3"/>
       </w:pPr>
-      <w:bookmarkStart w:id="94" w:name="_Toc356424280"/>
+      <w:proofErr w:type="spellStart"/>
+      <w:r>
+        <w:t>SystemNet</w:t>
+      </w:r>
+      <w:proofErr w:type="spellEnd"/>
+    </w:p>
+    <w:p>
+      <w:pPr>
+        <w:pStyle w:val="Odstavecprvn"/>
+      </w:pPr>
+      <w:r>
+        <w:t xml:space="preserve">Třídu </w:t>
+      </w:r>
+      <w:proofErr w:type="spellStart"/>
+      <w:r>
+        <w:rPr>
+          <w:i/>
+        </w:rPr>
+        <w:t>System</w:t>
+      </w:r>
+      <w:r>
+        <w:rPr>
+          <w:i/>
+        </w:rPr>
+        <w:t>Net</w:t>
+      </w:r>
+      <w:proofErr w:type="spellEnd"/>
+      <w:r>
+        <w:t xml:space="preserve"> </w:t>
+      </w:r>
+      <w:r>
+        <w:t xml:space="preserve">je </w:t>
+      </w:r>
+      <w:r>
+        <w:t>nejdůležitější tříd</w:t>
+      </w:r>
+      <w:r>
+        <w:t>ou</w:t>
+      </w:r>
+      <w:r>
+        <w:t xml:space="preserve"> celého Konferenčního systému. Tato třída specifikuje systém jako takový a její instance se bude na serveru vyskytovat jako </w:t>
+      </w:r>
+      <w:commentRangeStart w:id="97"/>
+      <w:proofErr w:type="spellStart"/>
+      <w:r>
+        <w:t>singleton</w:t>
+      </w:r>
+      <w:commentRangeEnd w:id="97"/>
+      <w:proofErr w:type="spellEnd"/>
+      <w:r>
+        <w:rPr>
+          <w:rStyle w:val="Znakapoznpodarou"/>
+        </w:rPr>
+        <w:footnoteReference w:id="9"/>
+      </w:r>
+      <w:r>
+        <w:rPr>
+          <w:rStyle w:val="Odkaznakoment"/>
+        </w:rPr>
+        <w:commentReference w:id="97"/>
+      </w:r>
+      <w:r>
+        <w:t xml:space="preserve">. Veškeré spuštěné instance aplikace budou přistupovat k tomuto </w:t>
+      </w:r>
+      <w:proofErr w:type="spellStart"/>
+      <w:r>
+        <w:t>singletonu</w:t>
+      </w:r>
+      <w:proofErr w:type="spellEnd"/>
+      <w:r>
+        <w:t xml:space="preserve">, jediné instanci třídy </w:t>
+      </w:r>
+      <w:proofErr w:type="spellStart"/>
+      <w:r>
+        <w:rPr>
+          <w:i/>
+        </w:rPr>
+        <w:t>System</w:t>
+      </w:r>
+      <w:r>
+        <w:rPr>
+          <w:i/>
+        </w:rPr>
+        <w:t>Net</w:t>
+      </w:r>
+      <w:proofErr w:type="spellEnd"/>
+      <w:r>
+        <w:t xml:space="preserve">, který budeme dále nazývat Systém. </w:t>
+      </w:r>
+      <w:proofErr w:type="spellStart"/>
+      <w:r>
+        <w:t>Singleton</w:t>
+      </w:r>
+      <w:proofErr w:type="spellEnd"/>
+      <w:r>
+        <w:t xml:space="preserve"> Systém</w:t>
+      </w:r>
+      <w:r>
+        <w:t xml:space="preserve"> slouží jako přístupový bod k modelu</w:t>
+      </w:r>
+      <w:r>
+        <w:t xml:space="preserve"> Konferenčního systému, uchovává všechna data systému a </w:t>
+      </w:r>
+      <w:r>
+        <w:t>zajišťuje</w:t>
+      </w:r>
+      <w:r>
+        <w:t xml:space="preserve"> obsluhu základních operací jako například přihlášení/odhlášení uživatele do/ze systému, nebo tovární metody</w:t>
+      </w:r>
+      <w:r>
+        <w:rPr>
+          <w:rStyle w:val="Znakapoznpodarou"/>
+        </w:rPr>
+        <w:footnoteReference w:id="10"/>
+      </w:r>
+      <w:r>
+        <w:t xml:space="preserve"> pro vytváření nových objektů v systému.</w:t>
+      </w:r>
+      <w:r>
+        <w:t xml:space="preserve"> Jelikož jazyk </w:t>
+      </w:r>
+      <w:proofErr w:type="spellStart"/>
+      <w:r>
+        <w:t>PNtalk</w:t>
+      </w:r>
+      <w:proofErr w:type="spellEnd"/>
+      <w:r>
+        <w:t xml:space="preserve"> neumožňuje definici třídy jako </w:t>
+      </w:r>
+      <w:proofErr w:type="spellStart"/>
+      <w:r>
+        <w:t>singletonu</w:t>
+      </w:r>
+      <w:proofErr w:type="spellEnd"/>
+      <w:r>
+        <w:t>, je tato skutečnost ošetřena</w:t>
+      </w:r>
+      <w:r>
+        <w:t xml:space="preserve"> v </w:t>
+      </w:r>
+      <w:proofErr w:type="spellStart"/>
+      <w:r>
+        <w:t>konstruktoru</w:t>
+      </w:r>
+      <w:proofErr w:type="spellEnd"/>
+      <w:r>
+        <w:t xml:space="preserve"> třídy webové aplikace (viz ***).</w:t>
+      </w:r>
+    </w:p>
+    <w:p>
+      <w:pPr>
+        <w:pStyle w:val="Odstavecdal"/>
+      </w:pPr>
       <w:r>
         <w:t xml:space="preserve">Třída </w:t>
       </w:r>
       <w:proofErr w:type="spellStart"/>
       <w:r>
-        <w:t>System</w:t>
-      </w:r>
-      <w:bookmarkEnd w:id="94"/>
-      <w:proofErr w:type="spellEnd"/>
+        <w:rPr>
+          <w:i/>
+        </w:rPr>
+        <w:t>SystemNet</w:t>
+      </w:r>
+      <w:proofErr w:type="spellEnd"/>
+      <w:r>
+        <w:t xml:space="preserve"> obsahuje následující veřejné atributy:</w:t>
+      </w:r>
+    </w:p>
+    <w:p>
+      <w:pPr>
+        <w:pStyle w:val="Odstavecdal"/>
+        <w:numPr>
+          <w:ilvl w:val="0"/>
+          <w:numId w:val="16"/>
+        </w:numPr>
+      </w:pPr>
+      <w:proofErr w:type="spellStart"/>
+      <w:r>
+        <w:rPr>
+          <w:rFonts w:ascii="Courier New" w:hAnsi="Courier New" w:cs="Courier New"/>
+        </w:rPr>
+        <w:t>conferences</w:t>
+      </w:r>
+      <w:proofErr w:type="spellEnd"/>
+      <w:r>
+        <w:t xml:space="preserve">, obsahující </w:t>
+      </w:r>
+      <w:r>
+        <w:rPr>
+          <w:i/>
+        </w:rPr>
+        <w:t>kolekci</w:t>
+      </w:r>
+      <w:r>
+        <w:t xml:space="preserve"> všech instancí třídy </w:t>
+      </w:r>
+      <w:proofErr w:type="spellStart"/>
+      <w:r>
+        <w:rPr>
+          <w:i/>
+        </w:rPr>
+        <w:t>Conference</w:t>
+      </w:r>
+      <w:proofErr w:type="spellEnd"/>
+      <w:r>
+        <w:t xml:space="preserve"> vyskytujících se v systému;</w:t>
+      </w:r>
+    </w:p>
+    <w:p>
+      <w:pPr>
+        <w:pStyle w:val="Odstavecdal"/>
+        <w:numPr>
+          <w:ilvl w:val="0"/>
+          <w:numId w:val="16"/>
+        </w:numPr>
+      </w:pPr>
+      <w:r>
+        <w:t>** pro ostatní entity</w:t>
+      </w:r>
+      <w:r>
+        <w:t xml:space="preserve"> </w:t>
+      </w:r>
+      <w:r>
+        <w:t xml:space="preserve">systému </w:t>
+      </w:r>
+      <w:r>
+        <w:t>**</w:t>
+      </w:r>
+    </w:p>
+    <w:p>
+      <w:pPr>
+        <w:pStyle w:val="Odstavecdal"/>
+        <w:numPr>
+          <w:ilvl w:val="0"/>
+          <w:numId w:val="16"/>
+        </w:numPr>
+      </w:pPr>
+      <w:proofErr w:type="spellStart"/>
+      <w:r>
+        <w:rPr>
+          <w:rFonts w:ascii="Courier New" w:hAnsi="Courier New" w:cs="Courier New"/>
+        </w:rPr>
+        <w:t>users</w:t>
+      </w:r>
+      <w:proofErr w:type="spellEnd"/>
+      <w:r>
+        <w:t xml:space="preserve">, obsahující </w:t>
+      </w:r>
+      <w:r>
+        <w:rPr>
+          <w:i/>
+        </w:rPr>
+        <w:t>kolekci</w:t>
+      </w:r>
+      <w:r>
+        <w:t xml:space="preserve"> všech instancí třídy </w:t>
+      </w:r>
+      <w:proofErr w:type="spellStart"/>
+      <w:r>
+        <w:rPr>
+          <w:i/>
+        </w:rPr>
+        <w:t>Member</w:t>
+      </w:r>
+      <w:proofErr w:type="spellEnd"/>
+      <w:r>
+        <w:t xml:space="preserve"> vyskytujících se v systému, reprezentující registrované uživatele;</w:t>
+      </w:r>
+    </w:p>
+    <w:p>
+      <w:pPr>
+        <w:pStyle w:val="Odstavecdal"/>
+        <w:numPr>
+          <w:ilvl w:val="0"/>
+          <w:numId w:val="16"/>
+        </w:numPr>
+      </w:pPr>
+      <w:proofErr w:type="spellStart"/>
+      <w:r>
+        <w:rPr>
+          <w:rFonts w:ascii="Courier New" w:hAnsi="Courier New" w:cs="Courier New"/>
+        </w:rPr>
+        <w:t>loggedUserNet</w:t>
+      </w:r>
+      <w:r>
+        <w:rPr>
+          <w:rFonts w:ascii="Courier New" w:hAnsi="Courier New" w:cs="Courier New"/>
+        </w:rPr>
+        <w:t>s</w:t>
+      </w:r>
+      <w:proofErr w:type="spellEnd"/>
+      <w:r>
+        <w:t xml:space="preserve">, </w:t>
+      </w:r>
+      <w:r>
+        <w:t xml:space="preserve">obsahující </w:t>
+      </w:r>
+      <w:r>
+        <w:rPr>
+          <w:i/>
+        </w:rPr>
+        <w:t>kolekci</w:t>
+      </w:r>
+      <w:r>
+        <w:t xml:space="preserve"> instancí třídy </w:t>
+      </w:r>
+      <w:proofErr w:type="spellStart"/>
+      <w:r>
+        <w:rPr>
+          <w:i/>
+        </w:rPr>
+        <w:t>Member</w:t>
+      </w:r>
+      <w:proofErr w:type="spellEnd"/>
+      <w:r>
+        <w:t>, reprezentující</w:t>
+      </w:r>
+      <w:r>
+        <w:t xml:space="preserve"> množinu přihlášených uživatelů</w:t>
+      </w:r>
+      <w:r>
+        <w:t>.</w:t>
+      </w:r>
+    </w:p>
+    <w:p>
+      <w:pPr>
+        <w:pStyle w:val="Odstavecdal"/>
+      </w:pPr>
+      <w:r>
+        <w:t xml:space="preserve">Objektová síť třídy </w:t>
+      </w:r>
+      <w:proofErr w:type="spellStart"/>
+      <w:r>
+        <w:rPr>
+          <w:i/>
+        </w:rPr>
+        <w:t>SystemNet</w:t>
+      </w:r>
+      <w:proofErr w:type="spellEnd"/>
+      <w:r>
+        <w:t xml:space="preserve"> má definovánu vlastní aktivitu, kterou obsluhuje registraci a přihlášení uživatelů. Adekvátní část specifikace třídy </w:t>
+      </w:r>
+      <w:proofErr w:type="spellStart"/>
+      <w:r>
+        <w:rPr>
+          <w:i/>
+        </w:rPr>
+        <w:t>SystemNet</w:t>
+      </w:r>
+      <w:proofErr w:type="spellEnd"/>
+      <w:r>
+        <w:t xml:space="preserve"> je vyobrazena na obrázku *** a popsána v následujícím textu.</w:t>
+      </w:r>
+    </w:p>
+    <w:p>
+      <w:pPr>
+        <w:pStyle w:val="Odstavecdal"/>
+      </w:pPr>
+      <w:r>
+        <w:t>Proces registrace, přihlášení a odhlášení vyžaduje metody:</w:t>
+      </w:r>
+    </w:p>
+    <w:p>
+      <w:pPr>
+        <w:pStyle w:val="Odstavecdal"/>
+        <w:numPr>
+          <w:ilvl w:val="0"/>
+          <w:numId w:val="18"/>
+        </w:numPr>
+      </w:pPr>
+      <w:proofErr w:type="spellStart"/>
+      <w:r>
+        <w:rPr>
+          <w:rFonts w:ascii="Courier New" w:hAnsi="Courier New" w:cs="Courier New"/>
+        </w:rPr>
+        <w:lastRenderedPageBreak/>
+        <w:t>newVerify</w:t>
+      </w:r>
+      <w:proofErr w:type="spellEnd"/>
+      <w:r>
+        <w:rPr>
+          <w:rFonts w:ascii="Courier New" w:hAnsi="Courier New" w:cs="Courier New"/>
+        </w:rPr>
+        <w:t>:</w:t>
+      </w:r>
+      <w:proofErr w:type="spellStart"/>
+      <w:r>
+        <w:rPr>
+          <w:rFonts w:ascii="Courier New" w:hAnsi="Courier New" w:cs="Courier New"/>
+          <w:i/>
+        </w:rPr>
+        <w:t>name</w:t>
+      </w:r>
+      <w:proofErr w:type="spellEnd"/>
+      <w:r>
+        <w:rPr>
+          <w:rFonts w:ascii="Courier New" w:hAnsi="Courier New" w:cs="Courier New"/>
+        </w:rPr>
+        <w:t xml:space="preserve"> as:</w:t>
+      </w:r>
+      <w:r>
+        <w:rPr>
+          <w:rFonts w:ascii="Courier New" w:hAnsi="Courier New" w:cs="Courier New"/>
+          <w:i/>
+        </w:rPr>
+        <w:t>role</w:t>
+      </w:r>
+      <w:r>
+        <w:t>, implementující registraci uživatele do systému, tzn. kontrolu unikátního jména</w:t>
+      </w:r>
+      <w:r>
+        <w:t>, vytvoření nového uživatele systému a následné přihlášení;</w:t>
+      </w:r>
+    </w:p>
+    <w:p>
+      <w:pPr>
+        <w:pStyle w:val="Odstavecdal"/>
+        <w:numPr>
+          <w:ilvl w:val="0"/>
+          <w:numId w:val="18"/>
+        </w:numPr>
+      </w:pPr>
+      <w:proofErr w:type="spellStart"/>
+      <w:r>
+        <w:rPr>
+          <w:rFonts w:ascii="Courier New" w:hAnsi="Courier New" w:cs="Courier New"/>
+        </w:rPr>
+        <w:t>verify</w:t>
+      </w:r>
+      <w:proofErr w:type="spellEnd"/>
+      <w:r>
+        <w:rPr>
+          <w:rFonts w:ascii="Courier New" w:hAnsi="Courier New" w:cs="Courier New"/>
+        </w:rPr>
+        <w:t>:</w:t>
+      </w:r>
+      <w:r>
+        <w:rPr>
+          <w:rFonts w:ascii="Courier New" w:hAnsi="Courier New" w:cs="Courier New"/>
+          <w:i/>
+        </w:rPr>
+        <w:t>user</w:t>
+      </w:r>
+      <w:r>
+        <w:t>, provádějící přihlášení uživatele do systému, tedy vytvoření řídící sítě, její uložení do systému a podání její reference aplikaci;</w:t>
+      </w:r>
+    </w:p>
+    <w:p>
+      <w:pPr>
+        <w:pStyle w:val="Odstavecdal"/>
+      </w:pPr>
+      <w:r>
+        <w:t>predikát</w:t>
+      </w:r>
+      <w:r>
+        <w:t>y</w:t>
+      </w:r>
+      <w:r>
+        <w:t>:</w:t>
+      </w:r>
+    </w:p>
+    <w:p>
+      <w:pPr>
+        <w:pStyle w:val="Odstavecdal"/>
+        <w:numPr>
+          <w:ilvl w:val="0"/>
+          <w:numId w:val="19"/>
+        </w:numPr>
+      </w:pPr>
+      <w:r>
+        <w:rPr>
+          <w:rFonts w:ascii="Courier New" w:hAnsi="Courier New" w:cs="Courier New"/>
+        </w:rPr>
+        <w:t>user:</w:t>
+      </w:r>
+      <w:r>
+        <w:rPr>
+          <w:rFonts w:ascii="Courier New" w:hAnsi="Courier New" w:cs="Courier New"/>
+          <w:i/>
+        </w:rPr>
+        <w:t>user</w:t>
+      </w:r>
+      <w:r>
+        <w:rPr>
+          <w:rFonts w:ascii="Courier New" w:hAnsi="Courier New" w:cs="Courier New"/>
+        </w:rPr>
+        <w:t xml:space="preserve"> </w:t>
+      </w:r>
+      <w:proofErr w:type="spellStart"/>
+      <w:r>
+        <w:rPr>
+          <w:rFonts w:ascii="Courier New" w:hAnsi="Courier New" w:cs="Courier New"/>
+        </w:rPr>
+        <w:t>named</w:t>
+      </w:r>
+      <w:proofErr w:type="spellEnd"/>
+      <w:r>
+        <w:rPr>
+          <w:rFonts w:ascii="Courier New" w:hAnsi="Courier New" w:cs="Courier New"/>
+        </w:rPr>
+        <w:t>:</w:t>
+      </w:r>
+      <w:proofErr w:type="spellStart"/>
+      <w:r>
+        <w:rPr>
+          <w:rFonts w:ascii="Courier New" w:hAnsi="Courier New" w:cs="Courier New"/>
+          <w:i/>
+        </w:rPr>
+        <w:t>name</w:t>
+      </w:r>
+      <w:proofErr w:type="spellEnd"/>
+      <w:r>
+        <w:t>, testující stav systému na existenci registrovaného uživatele s určitým jménem;</w:t>
+      </w:r>
+    </w:p>
+    <w:p>
+      <w:pPr>
+        <w:pStyle w:val="Odstavecdal"/>
+        <w:numPr>
+          <w:ilvl w:val="0"/>
+          <w:numId w:val="19"/>
+        </w:numPr>
+        <w:rPr>
+          <w:rFonts w:ascii="Courier New" w:hAnsi="Courier New" w:cs="Courier New"/>
+        </w:rPr>
+      </w:pPr>
+      <w:proofErr w:type="spellStart"/>
+      <w:r>
+        <w:rPr>
+          <w:rFonts w:ascii="Courier New" w:hAnsi="Courier New" w:cs="Courier New"/>
+        </w:rPr>
+        <w:t>login</w:t>
+      </w:r>
+      <w:proofErr w:type="spellEnd"/>
+      <w:r>
+        <w:rPr>
+          <w:rFonts w:ascii="Courier New" w:hAnsi="Courier New" w:cs="Courier New"/>
+        </w:rPr>
+        <w:t>:</w:t>
+      </w:r>
+      <w:proofErr w:type="spellStart"/>
+      <w:r>
+        <w:rPr>
+          <w:rFonts w:ascii="Courier New" w:hAnsi="Courier New" w:cs="Courier New"/>
+          <w:i/>
+        </w:rPr>
+        <w:t>name</w:t>
+      </w:r>
+      <w:proofErr w:type="spellEnd"/>
+      <w:r>
+        <w:rPr>
+          <w:rFonts w:ascii="Courier New" w:hAnsi="Courier New" w:cs="Courier New"/>
+        </w:rPr>
+        <w:t xml:space="preserve"> user:</w:t>
+      </w:r>
+      <w:r>
+        <w:rPr>
+          <w:rFonts w:ascii="Courier New" w:hAnsi="Courier New" w:cs="Courier New"/>
+          <w:i/>
+        </w:rPr>
+        <w:t>user</w:t>
+      </w:r>
+      <w:r>
+        <w:t xml:space="preserve">, testující, zda je v systému registrován uživatel s daným jménem a jeho navrácení přes volnou proměnou </w:t>
+      </w:r>
+      <w:r>
+        <w:rPr>
+          <w:rFonts w:ascii="Courier New" w:hAnsi="Courier New" w:cs="Courier New"/>
+          <w:i/>
+        </w:rPr>
+        <w:t>user</w:t>
+      </w:r>
+      <w:r>
+        <w:t xml:space="preserve"> (musí být volán s volnou proměnnou);</w:t>
+      </w:r>
+    </w:p>
+    <w:p>
+      <w:pPr>
+        <w:pStyle w:val="Odstavecdal"/>
+      </w:pPr>
+      <w:r>
+        <w:t xml:space="preserve">a </w:t>
+      </w:r>
+      <w:r>
+        <w:t>synchronní</w:t>
+      </w:r>
+      <w:r>
+        <w:t xml:space="preserve"> port:</w:t>
+      </w:r>
+    </w:p>
+    <w:p>
+      <w:pPr>
+        <w:pStyle w:val="Odstavecdal"/>
+        <w:numPr>
+          <w:ilvl w:val="0"/>
+          <w:numId w:val="20"/>
+        </w:numPr>
+      </w:pPr>
+      <w:proofErr w:type="spellStart"/>
+      <w:r>
+        <w:rPr>
+          <w:rFonts w:ascii="Courier New" w:hAnsi="Courier New" w:cs="Courier New"/>
+        </w:rPr>
+        <w:t>logout</w:t>
+      </w:r>
+      <w:proofErr w:type="spellEnd"/>
+      <w:r>
+        <w:rPr>
+          <w:rFonts w:ascii="Courier New" w:hAnsi="Courier New" w:cs="Courier New"/>
+        </w:rPr>
+        <w:t>:</w:t>
+      </w:r>
+      <w:proofErr w:type="spellStart"/>
+      <w:r>
+        <w:rPr>
+          <w:rFonts w:ascii="Courier New" w:hAnsi="Courier New" w:cs="Courier New"/>
+          <w:i/>
+        </w:rPr>
+        <w:t>net</w:t>
+      </w:r>
+      <w:proofErr w:type="spellEnd"/>
+      <w:r>
+        <w:t>, realizující test, jestli je uživatel s danou řídící sítí přihlášen, a jeho odhlášení</w:t>
+      </w:r>
+      <w:r>
+        <w:t>.</w:t>
+      </w:r>
+    </w:p>
+    <w:p>
+      <w:pPr>
+        <w:pStyle w:val="Odstavecdal"/>
+      </w:pPr>
+      <w:r>
+        <w:t xml:space="preserve">Registrace je </w:t>
+      </w:r>
+      <w:r>
+        <w:t>realizována voláním</w:t>
+      </w:r>
+      <w:r>
+        <w:t xml:space="preserve"> </w:t>
+      </w:r>
+      <w:r>
+        <w:t>metody</w:t>
+      </w:r>
+      <w:r>
+        <w:t xml:space="preserve"> </w:t>
+      </w:r>
+      <w:proofErr w:type="spellStart"/>
+      <w:r>
+        <w:t>n</w:t>
+      </w:r>
+      <w:r>
+        <w:rPr>
+          <w:rFonts w:ascii="Courier New" w:hAnsi="Courier New" w:cs="Courier New"/>
+        </w:rPr>
+        <w:t>ewVerify</w:t>
+      </w:r>
+      <w:proofErr w:type="spellEnd"/>
+      <w:r>
+        <w:t xml:space="preserve">, přihlášení přes test na predikátu </w:t>
+      </w:r>
+      <w:proofErr w:type="spellStart"/>
+      <w:r>
+        <w:rPr>
+          <w:rFonts w:ascii="Courier New" w:hAnsi="Courier New" w:cs="Courier New"/>
+        </w:rPr>
+        <w:t>login</w:t>
+      </w:r>
+      <w:proofErr w:type="spellEnd"/>
+      <w:r>
+        <w:rPr>
+          <w:rFonts w:ascii="Courier New" w:hAnsi="Courier New" w:cs="Courier New"/>
+        </w:rPr>
+        <w:t>:user:</w:t>
+      </w:r>
+      <w:r>
+        <w:t xml:space="preserve"> a následném volání metody </w:t>
+      </w:r>
+      <w:proofErr w:type="spellStart"/>
+      <w:r>
+        <w:rPr>
+          <w:rFonts w:ascii="Courier New" w:hAnsi="Courier New" w:cs="Courier New"/>
+        </w:rPr>
+        <w:t>verify</w:t>
+      </w:r>
+      <w:proofErr w:type="spellEnd"/>
+      <w:r>
+        <w:t xml:space="preserve"> a odhlášení přes synchronní port </w:t>
+      </w:r>
+      <w:proofErr w:type="spellStart"/>
+      <w:r>
+        <w:rPr>
+          <w:rFonts w:ascii="Courier New" w:hAnsi="Courier New" w:cs="Courier New"/>
+        </w:rPr>
+        <w:t>logout</w:t>
+      </w:r>
+      <w:proofErr w:type="spellEnd"/>
+      <w:r>
+        <w:t>.</w:t>
+      </w:r>
+    </w:p>
+    <w:p>
+      <w:pPr>
+        <w:pStyle w:val="Odstavecdal"/>
+      </w:pPr>
+    </w:p>
+    <w:p>
+      <w:pPr>
+        <w:pStyle w:val="Odstavecdal"/>
+      </w:pPr>
+      <w:r>
+        <w:t>** TODO: obrázek výseku sítě **</w:t>
+      </w:r>
+    </w:p>
+    <w:p>
+      <w:pPr>
+        <w:pStyle w:val="Odstavecdal"/>
+      </w:pPr>
+      <w:r>
+        <w:t xml:space="preserve">Třída </w:t>
+      </w:r>
+      <w:proofErr w:type="spellStart"/>
+      <w:r>
+        <w:rPr>
+          <w:i/>
+        </w:rPr>
+        <w:t>SystemNet</w:t>
+      </w:r>
+      <w:proofErr w:type="spellEnd"/>
+      <w:r>
+        <w:t xml:space="preserve"> dále zprostředkovává metody pro správu entit systému, jimiž jsou (znak * zastupuje název entity):</w:t>
+      </w:r>
+    </w:p>
+    <w:p>
+      <w:pPr>
+        <w:pStyle w:val="Odstavecdal"/>
+        <w:numPr>
+          <w:ilvl w:val="0"/>
+          <w:numId w:val="20"/>
+        </w:numPr>
+      </w:pPr>
+      <w:proofErr w:type="spellStart"/>
+      <w:r>
+        <w:rPr>
+          <w:rFonts w:ascii="Courier New" w:hAnsi="Courier New" w:cs="Courier New"/>
+        </w:rPr>
+        <w:t>new</w:t>
+      </w:r>
+      <w:proofErr w:type="spellEnd"/>
+      <w:r>
+        <w:t>*, tovární metody pro vytváření nových entit systému;</w:t>
+      </w:r>
+    </w:p>
+    <w:p>
+      <w:pPr>
+        <w:pStyle w:val="Odstavecdal"/>
+        <w:numPr>
+          <w:ilvl w:val="0"/>
+          <w:numId w:val="20"/>
+        </w:numPr>
+      </w:pPr>
+      <w:proofErr w:type="spellStart"/>
+      <w:r>
+        <w:rPr>
+          <w:rFonts w:ascii="Courier New" w:hAnsi="Courier New" w:cs="Courier New"/>
+        </w:rPr>
+        <w:t>add</w:t>
+      </w:r>
+      <w:proofErr w:type="spellEnd"/>
+      <w:r>
+        <w:t>*, metody pro přidávání entit do systému;</w:t>
+      </w:r>
+    </w:p>
+    <w:p>
+      <w:pPr>
+        <w:pStyle w:val="Odstavecdal"/>
+        <w:numPr>
+          <w:ilvl w:val="0"/>
+          <w:numId w:val="20"/>
+        </w:numPr>
+      </w:pPr>
+      <w:proofErr w:type="spellStart"/>
+      <w:r>
+        <w:rPr>
+          <w:rFonts w:ascii="Courier New" w:hAnsi="Courier New" w:cs="Courier New"/>
+        </w:rPr>
+        <w:t>remove</w:t>
+      </w:r>
+      <w:proofErr w:type="spellEnd"/>
+      <w:r>
+        <w:t>*</w:t>
+      </w:r>
+      <w:r>
+        <w:t>, metody pro odstraňování entit ze systému.</w:t>
+      </w:r>
+    </w:p>
+    <w:p>
+      <w:pPr>
+        <w:pStyle w:val="Odstavecdal"/>
+      </w:pPr>
+      <w:r>
+        <w:t xml:space="preserve">Všechny tři zmíněné metody jsou zobrazeny na obrázku ***, kde operují s instancí třídy </w:t>
+      </w:r>
+      <w:proofErr w:type="spellStart"/>
+      <w:r>
+        <w:rPr>
+          <w:i/>
+        </w:rPr>
+        <w:t>Conference</w:t>
+      </w:r>
+      <w:proofErr w:type="spellEnd"/>
+      <w:r>
+        <w:t>.</w:t>
+      </w:r>
+    </w:p>
+    <w:p>
+      <w:pPr>
+        <w:pStyle w:val="Odstavecdal"/>
+      </w:pPr>
+      <w:r>
+        <w:t xml:space="preserve">** TODO: obrázek ukázka tovární metody a </w:t>
+      </w:r>
+      <w:proofErr w:type="spellStart"/>
+      <w:r>
+        <w:t>add</w:t>
+      </w:r>
+      <w:proofErr w:type="spellEnd"/>
+      <w:r>
+        <w:t>/</w:t>
+      </w:r>
+      <w:proofErr w:type="spellStart"/>
+      <w:r>
+        <w:t>remove</w:t>
+      </w:r>
+      <w:proofErr w:type="spellEnd"/>
+      <w:r>
+        <w:t xml:space="preserve"> metody **</w:t>
+      </w:r>
+    </w:p>
+    <w:p>
+      <w:pPr>
+        <w:pStyle w:val="Nadpis3"/>
+      </w:pPr>
+      <w:proofErr w:type="spellStart"/>
+      <w:r>
+        <w:t>User</w:t>
+      </w:r>
+      <w:r>
+        <w:t>Net</w:t>
+      </w:r>
+      <w:proofErr w:type="spellEnd"/>
+    </w:p>
+    <w:p>
+      <w:pPr>
+        <w:pStyle w:val="Nadpis3"/>
+      </w:pPr>
+      <w:proofErr w:type="spellStart"/>
+      <w:r>
+        <w:t>AuthorNet</w:t>
+      </w:r>
+      <w:proofErr w:type="spellEnd"/>
+    </w:p>
+    <w:p>
+      <w:pPr>
+        <w:pStyle w:val="Nadpis3"/>
+      </w:pPr>
+      <w:proofErr w:type="spellStart"/>
+      <w:r>
+        <w:t>ReviewerNet</w:t>
+      </w:r>
+      <w:proofErr w:type="spellEnd"/>
+    </w:p>
+    <w:p>
+      <w:pPr>
+        <w:pStyle w:val="Nadpis2"/>
+      </w:pPr>
+      <w:bookmarkStart w:id="98" w:name="_Ref355913379"/>
+      <w:bookmarkStart w:id="99" w:name="_Toc356424283"/>
+      <w:r>
+        <w:t>Uživatelské rozhraní</w:t>
+      </w:r>
+      <w:bookmarkEnd w:id="98"/>
+      <w:bookmarkEnd w:id="99"/>
     </w:p>
     <w:p>
       <w:pPr>
         <w:pStyle w:val="Odstavecprvn"/>
-        <w:rPr>
-          <w:i/>
-        </w:rPr>
-      </w:pPr>
-      <w:r>
-        <w:t xml:space="preserve">Třídu </w:t>
-      </w:r>
-      <w:proofErr w:type="spellStart"/>
-      <w:r>
-        <w:rPr>
-          <w:i/>
-        </w:rPr>
-        <w:t>System</w:t>
-      </w:r>
-      <w:proofErr w:type="spellEnd"/>
-      <w:r>
-        <w:t xml:space="preserve"> jsme v návrhu tříd neuvažovali, avšak jedná se o nejdůležitější třídu celého Konferenčního systému. Tato třída specifikuje systém jako takový a její instance se bude na serveru vyskytovat jako </w:t>
-      </w:r>
-      <w:commentRangeStart w:id="95"/>
-      <w:proofErr w:type="spellStart"/>
-      <w:r>
-        <w:t>singleton</w:t>
-      </w:r>
-      <w:commentRangeEnd w:id="95"/>
-      <w:proofErr w:type="spellEnd"/>
-      <w:r>
-        <w:rPr>
-          <w:rStyle w:val="Znakapoznpodarou"/>
-        </w:rPr>
-        <w:footnoteReference w:id="7"/>
-      </w:r>
-      <w:r>
-        <w:rPr>
-          <w:rStyle w:val="Odkaznakoment"/>
-        </w:rPr>
-        <w:commentReference w:id="95"/>
-      </w:r>
-      <w:r>
-        <w:t xml:space="preserve">. Veškeré spuštěné instance aplikace budou přistupovat k tomuto </w:t>
+      </w:pPr>
+      <w:r>
+        <w:t xml:space="preserve">** Něco o </w:t>
+      </w:r>
+      <w:proofErr w:type="spellStart"/>
+      <w:r>
+        <w:t>Seaside</w:t>
+      </w:r>
+      <w:proofErr w:type="spellEnd"/>
+      <w:r>
+        <w:t xml:space="preserve"> a že systém bude </w:t>
+      </w:r>
+      <w:r>
+        <w:t>přístupný jako webová aplikace.</w:t>
+      </w:r>
+      <w:r>
+        <w:t>**</w:t>
+      </w:r>
+    </w:p>
+    <w:p>
+      <w:pPr>
+        <w:pStyle w:val="Odstavecdal"/>
+      </w:pPr>
+      <w:r>
+        <w:t xml:space="preserve">** komponentní přístup a </w:t>
+      </w:r>
+      <w:proofErr w:type="spellStart"/>
+      <w:r>
+        <w:t>kecy</w:t>
+      </w:r>
+      <w:proofErr w:type="spellEnd"/>
+      <w:r>
+        <w:t xml:space="preserve"> </w:t>
+      </w:r>
+      <w:proofErr w:type="spellStart"/>
+      <w:r>
+        <w:t>kecy</w:t>
+      </w:r>
+      <w:proofErr w:type="spellEnd"/>
+      <w:r>
+        <w:t xml:space="preserve"> </w:t>
+      </w:r>
+      <w:proofErr w:type="spellStart"/>
+      <w:r>
+        <w:t>kecy</w:t>
+      </w:r>
+      <w:proofErr w:type="spellEnd"/>
+      <w:r>
+        <w:t xml:space="preserve"> :D **</w:t>
+      </w:r>
+    </w:p>
+    <w:p>
+      <w:pPr>
+        <w:pStyle w:val="Odstavecprvn"/>
+      </w:pPr>
+      <w:r>
+        <w:t xml:space="preserve">** Napojení na </w:t>
+      </w:r>
+      <w:proofErr w:type="spellStart"/>
+      <w:r>
+        <w:t>PNtalkovský</w:t>
+      </w:r>
+      <w:proofErr w:type="spellEnd"/>
+      <w:r>
+        <w:t xml:space="preserve"> model, využití portů a metod. **</w:t>
+      </w:r>
+    </w:p>
+    <w:p>
+      <w:pPr>
+        <w:pStyle w:val="Odstavecdal"/>
+      </w:pPr>
+    </w:p>
+    <w:p>
+      <w:pPr>
+        <w:pStyle w:val="Odstavecdal"/>
+      </w:pPr>
+      <w:r>
+        <w:t xml:space="preserve">** </w:t>
+      </w:r>
+      <w:r>
+        <w:t xml:space="preserve">TODO: </w:t>
+      </w:r>
+      <w:r>
+        <w:t xml:space="preserve">diagram vrstev a naznačení role </w:t>
       </w:r>
       <w:proofErr w:type="spellStart"/>
       <w:r>
@@ -20567,90 +21805,13 @@
       </w:r>
       <w:proofErr w:type="spellEnd"/>
       <w:r>
-        <w:t xml:space="preserve">, jediné instanci třídy </w:t>
-      </w:r>
-      <w:proofErr w:type="spellStart"/>
-      <w:r>
-        <w:rPr>
-          <w:i/>
-        </w:rPr>
-        <w:t>System</w:t>
-      </w:r>
-      <w:proofErr w:type="spellEnd"/>
-      <w:r>
-        <w:t xml:space="preserve">, který budeme dále nazývat Systém. Instance Systém slouží jako přístupový k </w:t>
-      </w:r>
-      <w:proofErr w:type="spellStart"/>
-      <w:r>
-        <w:t>modelo</w:t>
-      </w:r>
-      <w:proofErr w:type="spellEnd"/>
-      <w:r>
-        <w:t xml:space="preserve"> Konferenčního systému, uchovává všechna data systému a zprostředkovává obsluhu základních operací jako například přihlášení/odhlášení uživatele do/ze systému, nebo tovární metody</w:t>
-      </w:r>
-      <w:r>
-        <w:rPr>
-          <w:rStyle w:val="Znakapoznpodarou"/>
-        </w:rPr>
-        <w:footnoteReference w:id="8"/>
-      </w:r>
-      <w:r>
-        <w:t xml:space="preserve"> pro vytváření nových objektů v systému. </w:t>
+        <w:t xml:space="preserve"> systém v aplikaci **</w:t>
       </w:r>
     </w:p>
     <w:p>
       <w:pPr>
         <w:pStyle w:val="Odstavecdal"/>
       </w:pPr>
-      <w:r>
-        <w:t xml:space="preserve">** diagram vrstev a naznačení role </w:t>
-      </w:r>
-      <w:proofErr w:type="spellStart"/>
-      <w:r>
-        <w:t>singletonu</w:t>
-      </w:r>
-      <w:proofErr w:type="spellEnd"/>
-      <w:r>
-        <w:t xml:space="preserve"> systém v aplikaci **</w:t>
-      </w:r>
-    </w:p>
-    <w:p>
-      <w:pPr>
-        <w:pStyle w:val="Odstavecprvn"/>
-      </w:pPr>
-    </w:p>
-    <w:p>
-      <w:pPr>
-        <w:pStyle w:val="Nadpis2"/>
-      </w:pPr>
-      <w:bookmarkStart w:id="96" w:name="_Ref355913379"/>
-      <w:bookmarkStart w:id="97" w:name="_Toc356424283"/>
-      <w:r>
-        <w:t>Uživatelské rozhraní</w:t>
-      </w:r>
-      <w:bookmarkEnd w:id="96"/>
-      <w:bookmarkEnd w:id="97"/>
-    </w:p>
-    <w:p>
-      <w:pPr>
-        <w:pStyle w:val="Odstavecprvn"/>
-      </w:pPr>
-      <w:r>
-        <w:t xml:space="preserve">** Něco o </w:t>
-      </w:r>
-      <w:proofErr w:type="spellStart"/>
-      <w:r>
-        <w:t>Seaside</w:t>
-      </w:r>
-      <w:proofErr w:type="spellEnd"/>
-      <w:r>
-        <w:t xml:space="preserve"> a že systém bude přístupný jako webová aplikace. Potom pár řádku o MVC, protože máme podobnou architekturu.**</w:t>
-      </w:r>
-    </w:p>
-    <w:p>
-      <w:pPr>
-        <w:pStyle w:val="Odstavecprvn"/>
-      </w:pPr>
     </w:p>
     <w:p>
       <w:pPr>
@@ -20664,36 +21825,36 @@
       <w:pPr>
         <w:pStyle w:val="Nadpis1"/>
       </w:pPr>
-      <w:bookmarkStart w:id="98" w:name="_Ref355886177"/>
-      <w:bookmarkStart w:id="99" w:name="_Ref355886183"/>
-      <w:bookmarkStart w:id="100" w:name="_Toc356424284"/>
+      <w:bookmarkStart w:id="100" w:name="_Ref355886177"/>
+      <w:bookmarkStart w:id="101" w:name="_Ref355886183"/>
+      <w:bookmarkStart w:id="102" w:name="_Toc356424284"/>
       <w:r>
         <w:lastRenderedPageBreak/>
         <w:t>Testování/simulace</w:t>
       </w:r>
-      <w:bookmarkEnd w:id="98"/>
-      <w:bookmarkEnd w:id="99"/>
       <w:bookmarkEnd w:id="100"/>
+      <w:bookmarkEnd w:id="101"/>
+      <w:bookmarkEnd w:id="102"/>
     </w:p>
     <w:p>
       <w:pPr>
         <w:pStyle w:val="Nadpis2"/>
       </w:pPr>
-      <w:bookmarkStart w:id="101" w:name="_Toc356424285"/>
+      <w:bookmarkStart w:id="103" w:name="_Toc356424285"/>
       <w:r>
         <w:t>Návrh testů</w:t>
       </w:r>
-      <w:bookmarkEnd w:id="101"/>
+      <w:bookmarkEnd w:id="103"/>
     </w:p>
     <w:p>
       <w:pPr>
         <w:pStyle w:val="Nadpis2"/>
       </w:pPr>
-      <w:bookmarkStart w:id="102" w:name="_Toc356424286"/>
+      <w:bookmarkStart w:id="104" w:name="_Toc356424286"/>
       <w:r>
         <w:t>Výsledky testů</w:t>
       </w:r>
-      <w:bookmarkEnd w:id="102"/>
+      <w:bookmarkEnd w:id="104"/>
     </w:p>
     <w:p>
       <w:pPr>
@@ -20712,21 +21873,21 @@
       <w:pPr>
         <w:pStyle w:val="Nadpis1"/>
       </w:pPr>
-      <w:bookmarkStart w:id="103" w:name="_Toc356424287"/>
+      <w:bookmarkStart w:id="105" w:name="_Toc356424287"/>
       <w:r>
         <w:lastRenderedPageBreak/>
         <w:t>Závěr</w:t>
       </w:r>
-      <w:bookmarkEnd w:id="65"/>
       <w:bookmarkEnd w:id="66"/>
       <w:bookmarkEnd w:id="67"/>
-      <w:bookmarkEnd w:id="103"/>
+      <w:bookmarkEnd w:id="68"/>
+      <w:bookmarkEnd w:id="105"/>
     </w:p>
     <w:p>
       <w:pPr>
         <w:pStyle w:val="Odstavecprvn"/>
       </w:pPr>
-      <w:commentRangeStart w:id="104"/>
+      <w:commentRangeStart w:id="106"/>
       <w:r>
         <w:t xml:space="preserve">** </w:t>
       </w:r>
@@ -20736,12 +21897,12 @@
       <w:r>
         <w:t>stále stejný jako v SEP **</w:t>
       </w:r>
-      <w:commentRangeEnd w:id="104"/>
+      <w:commentRangeEnd w:id="106"/>
       <w:r>
         <w:rPr>
           <w:rStyle w:val="Odkaznakoment"/>
         </w:rPr>
-        <w:commentReference w:id="104"/>
+        <w:commentReference w:id="106"/>
       </w:r>
     </w:p>
     <w:p>
@@ -21232,9 +22393,9 @@
         </w:docPartObj>
       </w:sdtPr>
       <w:sdtContent>
-        <w:commentRangeStart w:id="105" w:displacedByCustomXml="prev"/>
-        <w:bookmarkStart w:id="106" w:name="_Toc356424288" w:displacedByCustomXml="prev"/>
-        <w:bookmarkStart w:id="107" w:name="_Toc343033302" w:displacedByCustomXml="prev"/>
+        <w:commentRangeStart w:id="107" w:displacedByCustomXml="prev"/>
+        <w:bookmarkStart w:id="108" w:name="_Toc343033302" w:displacedByCustomXml="prev"/>
+        <w:bookmarkStart w:id="109" w:name="_Toc356424288" w:displacedByCustomXml="prev"/>
         <w:p>
           <w:pPr>
             <w:pStyle w:val="Nadpis1"/>
@@ -21247,8 +22408,8 @@
           <w:r>
             <w:t>Bibliografie</w:t>
           </w:r>
-          <w:bookmarkEnd w:id="107"/>
-          <w:commentRangeEnd w:id="105"/>
+          <w:bookmarkEnd w:id="108"/>
+          <w:commentRangeEnd w:id="107"/>
           <w:r>
             <w:rPr>
               <w:rStyle w:val="Odkaznakoment"/>
@@ -21257,9 +22418,9 @@
               <w:bCs w:val="0"/>
               <w:kern w:val="0"/>
             </w:rPr>
-            <w:commentReference w:id="105"/>
+            <w:commentReference w:id="107"/>
           </w:r>
-          <w:bookmarkEnd w:id="106"/>
+          <w:bookmarkEnd w:id="109"/>
         </w:p>
         <w:sdt>
           <w:sdtPr>
@@ -22116,7 +23277,7 @@
       </w:r>
     </w:p>
   </w:comment>
-  <w:comment w:id="84" w:author="Matron" w:date="2013-05-13T03:28:00Z" w:initials="M">
+  <w:comment w:id="85" w:author="Matron" w:date="2013-05-13T03:28:00Z" w:initials="M">
     <w:p>
       <w:pPr>
         <w:pStyle w:val="Odstavecdal"/>
@@ -22140,7 +23301,7 @@
       </w:r>
     </w:p>
   </w:comment>
-  <w:comment w:id="93" w:author="Matron" w:date="2013-05-10T01:40:00Z" w:initials="M">
+  <w:comment w:id="95" w:author="Matron" w:date="2013-05-10T01:40:00Z" w:initials="M">
     <w:p>
       <w:pPr>
         <w:pStyle w:val="Odstavecprvn"/>
@@ -22164,7 +23325,7 @@
       </w:r>
     </w:p>
   </w:comment>
-  <w:comment w:id="95" w:author="Matron" w:date="2013-05-16T01:00:00Z" w:initials="M">
+  <w:comment w:id="96" w:author="Matron" w:date="2013-05-16T04:41:00Z" w:initials="M">
     <w:p>
       <w:pPr>
         <w:pStyle w:val="Textkomente"/>
@@ -22176,11 +23337,35 @@
         <w:annotationRef/>
       </w:r>
       <w:r>
+        <w:t xml:space="preserve">Napsat že je </w:t>
+      </w:r>
+      <w:proofErr w:type="spellStart"/>
+      <w:r>
+        <w:t>singleto</w:t>
+      </w:r>
+      <w:proofErr w:type="spellEnd"/>
+      <w:r>
+        <w:t>? Podle diagramu --</w:t>
+      </w:r>
+    </w:p>
+  </w:comment>
+  <w:comment w:id="97" w:author="Matron" w:date="2013-05-16T01:00:00Z" w:initials="M">
+    <w:p>
+      <w:pPr>
+        <w:pStyle w:val="Textkomente"/>
+      </w:pPr>
+      <w:r>
+        <w:rPr>
+          <w:rStyle w:val="Odkaznakoment"/>
+        </w:rPr>
+        <w:annotationRef/>
+      </w:r>
+      <w:r>
         <w:t>doplnit pozn. pod čarou</w:t>
       </w:r>
     </w:p>
   </w:comment>
-  <w:comment w:id="104" w:author="Matron" w:date="2013-05-12T23:21:00Z" w:initials="M">
+  <w:comment w:id="106" w:author="Matron" w:date="2013-05-12T23:21:00Z" w:initials="M">
     <w:p>
       <w:pPr>
         <w:pStyle w:val="Textkomente"/>
@@ -22196,7 +23381,7 @@
       </w:r>
     </w:p>
   </w:comment>
-  <w:comment w:id="105" w:author="Matron" w:date="2013-05-11T20:46:00Z" w:initials="M">
+  <w:comment w:id="107" w:author="Matron" w:date="2013-05-11T20:46:00Z" w:initials="M">
     <w:p>
       <w:pPr>
         <w:pStyle w:val="Textkomente"/>
@@ -22324,7 +23509,7 @@
         <w:rStyle w:val="slostrnky"/>
         <w:noProof/>
       </w:rPr>
-      <w:t>31</w:t>
+      <w:t>33</w:t>
     </w:r>
     <w:r>
       <w:rPr>
@@ -22370,10 +23555,7 @@
         <w:footnoteRef/>
       </w:r>
       <w:r>
-        <w:t xml:space="preserve"> </w:t>
-      </w:r>
-      <w:r>
-        <w:t>Kvaziparalelní systém neumožňuje opravdový paralelní běh, ale simuluje paralelismus kontrolovaným přepínáním provádění jednotlivých procesů.</w:t>
+        <w:t xml:space="preserve"> Kvaziparalelní systém neumožňuje opravdový paralelní běh, ale simuluje paralelismus kontrolovaným přepínáním provádění jednotlivých procesů.</w:t>
       </w:r>
     </w:p>
   </w:footnote>
@@ -22625,22 +23807,57 @@
         <w:footnoteRef/>
       </w:r>
       <w:r>
-        <w:t xml:space="preserve"> Návrhový vzor </w:t>
-      </w:r>
-      <w:proofErr w:type="spellStart"/>
-      <w:r>
-        <w:rPr>
-          <w:i/>
-        </w:rPr>
-        <w:t>Singleton</w:t>
-      </w:r>
-      <w:proofErr w:type="spellEnd"/>
-      <w:r>
-        <w:t xml:space="preserve"> (jedináček) zajišťuje, že aplikace bude obsahovat maximálně jednu instanci dané třídy.</w:t>
+        <w:t xml:space="preserve"> Dynamicky typované jazyky nepožadují specifikaci datového typu proměnných a ty mohou tudíž odkazovat na hodnoty jakéhokoli typu.</w:t>
       </w:r>
     </w:p>
   </w:footnote>
   <w:footnote w:id="8">
+    <w:p>
+      <w:pPr>
+        <w:pStyle w:val="Textpoznpodarou"/>
+      </w:pPr>
+      <w:r>
+        <w:rPr>
+          <w:rStyle w:val="Znakapoznpodarou"/>
+        </w:rPr>
+        <w:footnoteRef/>
+      </w:r>
+      <w:r>
+        <w:t xml:space="preserve"> ORM nástroje umožňují definovat mapování objektů aplikace do relačních databází a zpět. Jejich použití je téměř výhradně ve vrstvě </w:t>
+      </w:r>
+      <w:r>
+        <w:t>Model</w:t>
+      </w:r>
+    </w:p>
+  </w:footnote>
+  <w:footnote w:id="9">
+    <w:p>
+      <w:pPr>
+        <w:pStyle w:val="Textpoznpodarou"/>
+      </w:pPr>
+      <w:r>
+        <w:rPr>
+          <w:rStyle w:val="Znakapoznpodarou"/>
+        </w:rPr>
+        <w:footnoteRef/>
+      </w:r>
+      <w:r>
+        <w:t xml:space="preserve"> Návrhový vzor </w:t>
+      </w:r>
+      <w:proofErr w:type="spellStart"/>
+      <w:r>
+        <w:rPr>
+          <w:i/>
+        </w:rPr>
+        <w:t>Singleton</w:t>
+      </w:r>
+      <w:proofErr w:type="spellEnd"/>
+      <w:r>
+        <w:t xml:space="preserve"> (jedináček) zajišťuje, že aplikace bude obsahovat maximálně jednu instanci dané třídy.</w:t>
+      </w:r>
+    </w:p>
+  </w:footnote>
+  <w:footnote w:id="10">
     <w:p>
       <w:pPr>
         <w:pStyle w:val="Textpoznpodarou"/>
@@ -23125,6 +24342,119 @@
     </w:lvl>
   </w:abstractNum>
   <w:abstractNum w:abstractNumId="4">
+    <w:nsid w:val="21CF287D"/>
+    <w:multiLevelType w:val="hybridMultilevel"/>
+    <w:tmpl w:val="0ADAC060"/>
+    <w:lvl w:ilvl="0" w:tplc="04050001">
+      <w:start w:val="1"/>
+      <w:numFmt w:val="bullet"/>
+      <w:lvlText w:val=""/>
+      <w:lvlJc w:val="left"/>
+      <w:pPr>
+        <w:ind w:left="1145" w:hanging="360"/>
+      </w:pPr>
+      <w:rPr>
+        <w:rFonts w:ascii="Symbol" w:hAnsi="Symbol" w:hint="default"/>
+      </w:rPr>
+    </w:lvl>
+    <w:lvl w:ilvl="1" w:tplc="04050003" w:tentative="1">
+      <w:start w:val="1"/>
+      <w:numFmt w:val="bullet"/>
+      <w:lvlText w:val="o"/>
+      <w:lvlJc w:val="left"/>
+      <w:pPr>
+        <w:ind w:left="1865" w:hanging="360"/>
+      </w:pPr>
+      <w:rPr>
+        <w:rFonts w:ascii="Courier New" w:hAnsi="Courier New" w:cs="Courier New" w:hint="default"/>
+      </w:rPr>
+    </w:lvl>
+    <w:lvl w:ilvl="2" w:tplc="04050005" w:tentative="1">
+      <w:start w:val="1"/>
+      <w:numFmt w:val="bullet"/>
+      <w:lvlText w:val=""/>
+      <w:lvlJc w:val="left"/>
+      <w:pPr>
+        <w:ind w:left="2585" w:hanging="360"/>
+      </w:pPr>
+      <w:rPr>
+        <w:rFonts w:ascii="Wingdings" w:hAnsi="Wingdings" w:hint="default"/>
+      </w:rPr>
+    </w:lvl>
+    <w:lvl w:ilvl="3" w:tplc="04050001" w:tentative="1">
+      <w:start w:val="1"/>
+      <w:numFmt w:val="bullet"/>
+      <w:lvlText w:val=""/>
+      <w:lvlJc w:val="left"/>
+      <w:pPr>
+        <w:ind w:left="3305" w:hanging="360"/>
+      </w:pPr>
+      <w:rPr>
+        <w:rFonts w:ascii="Symbol" w:hAnsi="Symbol" w:hint="default"/>
+      </w:rPr>
+    </w:lvl>
+    <w:lvl w:ilvl="4" w:tplc="04050003" w:tentative="1">
+      <w:start w:val="1"/>
+      <w:numFmt w:val="bullet"/>
+      <w:lvlText w:val="o"/>
+      <w:lvlJc w:val="left"/>
+      <w:pPr>
+        <w:ind w:left="4025" w:hanging="360"/>
+      </w:pPr>
+      <w:rPr>
+        <w:rFonts w:ascii="Courier New" w:hAnsi="Courier New" w:cs="Courier New" w:hint="default"/>
+      </w:rPr>
+    </w:lvl>
+    <w:lvl w:ilvl="5" w:tplc="04050005" w:tentative="1">
+      <w:start w:val="1"/>
+      <w:numFmt w:val="bullet"/>
+      <w:lvlText w:val=""/>
+      <w:lvlJc w:val="left"/>
+      <w:pPr>
+        <w:ind w:left="4745" w:hanging="360"/>
+      </w:pPr>
+      <w:rPr>
+        <w:rFonts w:ascii="Wingdings" w:hAnsi="Wingdings" w:hint="default"/>
+      </w:rPr>
+    </w:lvl>
+    <w:lvl w:ilvl="6" w:tplc="04050001" w:tentative="1">
+      <w:start w:val="1"/>
+      <w:numFmt w:val="bullet"/>
+      <w:lvlText w:val=""/>
+      <w:lvlJc w:val="left"/>
+      <w:pPr>
+        <w:ind w:left="5465" w:hanging="360"/>
+      </w:pPr>
+      <w:rPr>
+        <w:rFonts w:ascii="Symbol" w:hAnsi="Symbol" w:hint="default"/>
+      </w:rPr>
+    </w:lvl>
+    <w:lvl w:ilvl="7" w:tplc="04050003" w:tentative="1">
+      <w:start w:val="1"/>
+      <w:numFmt w:val="bullet"/>
+      <w:lvlText w:val="o"/>
+      <w:lvlJc w:val="left"/>
+      <w:pPr>
+        <w:ind w:left="6185" w:hanging="360"/>
+      </w:pPr>
+      <w:rPr>
+        <w:rFonts w:ascii="Courier New" w:hAnsi="Courier New" w:cs="Courier New" w:hint="default"/>
+      </w:rPr>
+    </w:lvl>
+    <w:lvl w:ilvl="8" w:tplc="04050005" w:tentative="1">
+      <w:start w:val="1"/>
+      <w:numFmt w:val="bullet"/>
+      <w:lvlText w:val=""/>
+      <w:lvlJc w:val="left"/>
+      <w:pPr>
+        <w:ind w:left="6905" w:hanging="360"/>
+      </w:pPr>
+      <w:rPr>
+        <w:rFonts w:ascii="Wingdings" w:hAnsi="Wingdings" w:hint="default"/>
+      </w:rPr>
+    </w:lvl>
+  </w:abstractNum>
+  <w:abstractNum w:abstractNumId="5">
     <w:nsid w:val="28225682"/>
     <w:multiLevelType w:val="hybridMultilevel"/>
     <w:tmpl w:val="E80CC75A"/>
@@ -23237,7 +24567,7 @@
       </w:rPr>
     </w:lvl>
   </w:abstractNum>
-  <w:abstractNum w:abstractNumId="5">
+  <w:abstractNum w:abstractNumId="6">
     <w:nsid w:val="2C404DFA"/>
     <w:multiLevelType w:val="hybridMultilevel"/>
     <w:tmpl w:val="2098E558"/>
@@ -23323,7 +24653,7 @@
       </w:pPr>
     </w:lvl>
   </w:abstractNum>
-  <w:abstractNum w:abstractNumId="6">
+  <w:abstractNum w:abstractNumId="7">
     <w:nsid w:val="35C2057E"/>
     <w:multiLevelType w:val="hybridMultilevel"/>
     <w:tmpl w:val="C212A588"/>
@@ -23436,7 +24766,120 @@
       </w:rPr>
     </w:lvl>
   </w:abstractNum>
-  <w:abstractNum w:abstractNumId="7">
+  <w:abstractNum w:abstractNumId="8">
+    <w:nsid w:val="3AEB0FEE"/>
+    <w:multiLevelType w:val="hybridMultilevel"/>
+    <w:tmpl w:val="BAE0B4D0"/>
+    <w:lvl w:ilvl="0" w:tplc="04050001">
+      <w:start w:val="1"/>
+      <w:numFmt w:val="bullet"/>
+      <w:lvlText w:val=""/>
+      <w:lvlJc w:val="left"/>
+      <w:pPr>
+        <w:ind w:left="1145" w:hanging="360"/>
+      </w:pPr>
+      <w:rPr>
+        <w:rFonts w:ascii="Symbol" w:hAnsi="Symbol" w:hint="default"/>
+      </w:rPr>
+    </w:lvl>
+    <w:lvl w:ilvl="1" w:tplc="04050003" w:tentative="1">
+      <w:start w:val="1"/>
+      <w:numFmt w:val="bullet"/>
+      <w:lvlText w:val="o"/>
+      <w:lvlJc w:val="left"/>
+      <w:pPr>
+        <w:ind w:left="1865" w:hanging="360"/>
+      </w:pPr>
+      <w:rPr>
+        <w:rFonts w:ascii="Courier New" w:hAnsi="Courier New" w:cs="Courier New" w:hint="default"/>
+      </w:rPr>
+    </w:lvl>
+    <w:lvl w:ilvl="2" w:tplc="04050005" w:tentative="1">
+      <w:start w:val="1"/>
+      <w:numFmt w:val="bullet"/>
+      <w:lvlText w:val=""/>
+      <w:lvlJc w:val="left"/>
+      <w:pPr>
+        <w:ind w:left="2585" w:hanging="360"/>
+      </w:pPr>
+      <w:rPr>
+        <w:rFonts w:ascii="Wingdings" w:hAnsi="Wingdings" w:hint="default"/>
+      </w:rPr>
+    </w:lvl>
+    <w:lvl w:ilvl="3" w:tplc="04050001" w:tentative="1">
+      <w:start w:val="1"/>
+      <w:numFmt w:val="bullet"/>
+      <w:lvlText w:val=""/>
+      <w:lvlJc w:val="left"/>
+      <w:pPr>
+        <w:ind w:left="3305" w:hanging="360"/>
+      </w:pPr>
+      <w:rPr>
+        <w:rFonts w:ascii="Symbol" w:hAnsi="Symbol" w:hint="default"/>
+      </w:rPr>
+    </w:lvl>
+    <w:lvl w:ilvl="4" w:tplc="04050003" w:tentative="1">
+      <w:start w:val="1"/>
+      <w:numFmt w:val="bullet"/>
+      <w:lvlText w:val="o"/>
+      <w:lvlJc w:val="left"/>
+      <w:pPr>
+        <w:ind w:left="4025" w:hanging="360"/>
+      </w:pPr>
+      <w:rPr>
+        <w:rFonts w:ascii="Courier New" w:hAnsi="Courier New" w:cs="Courier New" w:hint="default"/>
+      </w:rPr>
+    </w:lvl>
+    <w:lvl w:ilvl="5" w:tplc="04050005" w:tentative="1">
+      <w:start w:val="1"/>
+      <w:numFmt w:val="bullet"/>
+      <w:lvlText w:val=""/>
+      <w:lvlJc w:val="left"/>
+      <w:pPr>
+        <w:ind w:left="4745" w:hanging="360"/>
+      </w:pPr>
+      <w:rPr>
+        <w:rFonts w:ascii="Wingdings" w:hAnsi="Wingdings" w:hint="default"/>
+      </w:rPr>
+    </w:lvl>
+    <w:lvl w:ilvl="6" w:tplc="04050001" w:tentative="1">
+      <w:start w:val="1"/>
+      <w:numFmt w:val="bullet"/>
+      <w:lvlText w:val=""/>
+      <w:lvlJc w:val="left"/>
+      <w:pPr>
+        <w:ind w:left="5465" w:hanging="360"/>
+      </w:pPr>
+      <w:rPr>
+        <w:rFonts w:ascii="Symbol" w:hAnsi="Symbol" w:hint="default"/>
+      </w:rPr>
+    </w:lvl>
+    <w:lvl w:ilvl="7" w:tplc="04050003" w:tentative="1">
+      <w:start w:val="1"/>
+      <w:numFmt w:val="bullet"/>
+      <w:lvlText w:val="o"/>
+      <w:lvlJc w:val="left"/>
+      <w:pPr>
+        <w:ind w:left="6185" w:hanging="360"/>
+      </w:pPr>
+      <w:rPr>
+        <w:rFonts w:ascii="Courier New" w:hAnsi="Courier New" w:cs="Courier New" w:hint="default"/>
+      </w:rPr>
+    </w:lvl>
+    <w:lvl w:ilvl="8" w:tplc="04050005" w:tentative="1">
+      <w:start w:val="1"/>
+      <w:numFmt w:val="bullet"/>
+      <w:lvlText w:val=""/>
+      <w:lvlJc w:val="left"/>
+      <w:pPr>
+        <w:ind w:left="6905" w:hanging="360"/>
+      </w:pPr>
+      <w:rPr>
+        <w:rFonts w:ascii="Wingdings" w:hAnsi="Wingdings" w:hint="default"/>
+      </w:rPr>
+    </w:lvl>
+  </w:abstractNum>
+  <w:abstractNum w:abstractNumId="9">
     <w:nsid w:val="3D454D56"/>
     <w:multiLevelType w:val="hybridMultilevel"/>
     <w:tmpl w:val="61821536"/>
@@ -23522,7 +24965,7 @@
       </w:pPr>
     </w:lvl>
   </w:abstractNum>
-  <w:abstractNum w:abstractNumId="8">
+  <w:abstractNum w:abstractNumId="10">
     <w:nsid w:val="40DF67A0"/>
     <w:multiLevelType w:val="hybridMultilevel"/>
     <w:tmpl w:val="313E8D60"/>
@@ -23635,17 +25078,17 @@
       </w:rPr>
     </w:lvl>
   </w:abstractNum>
-  <w:abstractNum w:abstractNumId="9">
-    <w:nsid w:val="47BF2F83"/>
+  <w:abstractNum w:abstractNumId="11">
+    <w:nsid w:val="439D2CC7"/>
     <w:multiLevelType w:val="hybridMultilevel"/>
-    <w:tmpl w:val="DA686E0E"/>
+    <w:tmpl w:val="385A3932"/>
     <w:lvl w:ilvl="0" w:tplc="04050001">
       <w:start w:val="1"/>
       <w:numFmt w:val="bullet"/>
       <w:lvlText w:val=""/>
       <w:lvlJc w:val="left"/>
       <w:pPr>
-        <w:ind w:left="1287" w:hanging="360"/>
+        <w:ind w:left="1145" w:hanging="360"/>
       </w:pPr>
       <w:rPr>
         <w:rFonts w:ascii="Symbol" w:hAnsi="Symbol" w:hint="default"/>
@@ -23657,7 +25100,7 @@
       <w:lvlText w:val="o"/>
       <w:lvlJc w:val="left"/>
       <w:pPr>
-        <w:ind w:left="2007" w:hanging="360"/>
+        <w:ind w:left="1865" w:hanging="360"/>
       </w:pPr>
       <w:rPr>
         <w:rFonts w:ascii="Courier New" w:hAnsi="Courier New" w:cs="Courier New" w:hint="default"/>
@@ -23669,7 +25112,7 @@
       <w:lvlText w:val=""/>
       <w:lvlJc w:val="left"/>
       <w:pPr>
-        <w:ind w:left="2727" w:hanging="360"/>
+        <w:ind w:left="2585" w:hanging="360"/>
       </w:pPr>
       <w:rPr>
         <w:rFonts w:ascii="Wingdings" w:hAnsi="Wingdings" w:hint="default"/>
@@ -23681,7 +25124,7 @@
       <w:lvlText w:val=""/>
       <w:lvlJc w:val="left"/>
       <w:pPr>
-        <w:ind w:left="3447" w:hanging="360"/>
+        <w:ind w:left="3305" w:hanging="360"/>
       </w:pPr>
       <w:rPr>
         <w:rFonts w:ascii="Symbol" w:hAnsi="Symbol" w:hint="default"/>
@@ -23693,7 +25136,7 @@
       <w:lvlText w:val="o"/>
       <w:lvlJc w:val="left"/>
       <w:pPr>
-        <w:ind w:left="4167" w:hanging="360"/>
+        <w:ind w:left="4025" w:hanging="360"/>
       </w:pPr>
       <w:rPr>
         <w:rFonts w:ascii="Courier New" w:hAnsi="Courier New" w:cs="Courier New" w:hint="default"/>
@@ -23705,7 +25148,7 @@
       <w:lvlText w:val=""/>
       <w:lvlJc w:val="left"/>
       <w:pPr>
-        <w:ind w:left="4887" w:hanging="360"/>
+        <w:ind w:left="4745" w:hanging="360"/>
       </w:pPr>
       <w:rPr>
         <w:rFonts w:ascii="Wingdings" w:hAnsi="Wingdings" w:hint="default"/>
@@ -23717,7 +25160,7 @@
       <w:lvlText w:val=""/>
       <w:lvlJc w:val="left"/>
       <w:pPr>
-        <w:ind w:left="5607" w:hanging="360"/>
+        <w:ind w:left="5465" w:hanging="360"/>
       </w:pPr>
       <w:rPr>
         <w:rFonts w:ascii="Symbol" w:hAnsi="Symbol" w:hint="default"/>
@@ -23729,7 +25172,7 @@
       <w:lvlText w:val="o"/>
       <w:lvlJc w:val="left"/>
       <w:pPr>
-        <w:ind w:left="6327" w:hanging="360"/>
+        <w:ind w:left="6185" w:hanging="360"/>
       </w:pPr>
       <w:rPr>
         <w:rFonts w:ascii="Courier New" w:hAnsi="Courier New" w:cs="Courier New" w:hint="default"/>
@@ -23741,24 +25184,24 @@
       <w:lvlText w:val=""/>
       <w:lvlJc w:val="left"/>
       <w:pPr>
-        <w:ind w:left="7047" w:hanging="360"/>
+        <w:ind w:left="6905" w:hanging="360"/>
       </w:pPr>
       <w:rPr>
         <w:rFonts w:ascii="Wingdings" w:hAnsi="Wingdings" w:hint="default"/>
       </w:rPr>
     </w:lvl>
   </w:abstractNum>
-  <w:abstractNum w:abstractNumId="10">
-    <w:nsid w:val="4F3731FE"/>
+  <w:abstractNum w:abstractNumId="12">
+    <w:nsid w:val="47BF2F83"/>
     <w:multiLevelType w:val="hybridMultilevel"/>
-    <w:tmpl w:val="30F23C04"/>
+    <w:tmpl w:val="DA686E0E"/>
     <w:lvl w:ilvl="0" w:tplc="04050001">
       <w:start w:val="1"/>
       <w:numFmt w:val="bullet"/>
       <w:lvlText w:val=""/>
       <w:lvlJc w:val="left"/>
       <w:pPr>
-        <w:ind w:left="1145" w:hanging="360"/>
+        <w:ind w:left="1287" w:hanging="360"/>
       </w:pPr>
       <w:rPr>
         <w:rFonts w:ascii="Symbol" w:hAnsi="Symbol" w:hint="default"/>
@@ -23770,7 +25213,7 @@
       <w:lvlText w:val="o"/>
       <w:lvlJc w:val="left"/>
       <w:pPr>
-        <w:ind w:left="1865" w:hanging="360"/>
+        <w:ind w:left="2007" w:hanging="360"/>
       </w:pPr>
       <w:rPr>
         <w:rFonts w:ascii="Courier New" w:hAnsi="Courier New" w:cs="Courier New" w:hint="default"/>
@@ -23782,7 +25225,7 @@
       <w:lvlText w:val=""/>
       <w:lvlJc w:val="left"/>
       <w:pPr>
-        <w:ind w:left="2585" w:hanging="360"/>
+        <w:ind w:left="2727" w:hanging="360"/>
       </w:pPr>
       <w:rPr>
         <w:rFonts w:ascii="Wingdings" w:hAnsi="Wingdings" w:hint="default"/>
@@ -23794,7 +25237,7 @@
       <w:lvlText w:val=""/>
       <w:lvlJc w:val="left"/>
       <w:pPr>
-        <w:ind w:left="3305" w:hanging="360"/>
+        <w:ind w:left="3447" w:hanging="360"/>
       </w:pPr>
       <w:rPr>
         <w:rFonts w:ascii="Symbol" w:hAnsi="Symbol" w:hint="default"/>
@@ -23806,7 +25249,7 @@
       <w:lvlText w:val="o"/>
       <w:lvlJc w:val="left"/>
       <w:pPr>
-        <w:ind w:left="4025" w:hanging="360"/>
+        <w:ind w:left="4167" w:hanging="360"/>
       </w:pPr>
       <w:rPr>
         <w:rFonts w:ascii="Courier New" w:hAnsi="Courier New" w:cs="Courier New" w:hint="default"/>
@@ -23818,7 +25261,7 @@
       <w:lvlText w:val=""/>
       <w:lvlJc w:val="left"/>
       <w:pPr>
-        <w:ind w:left="4745" w:hanging="360"/>
+        <w:ind w:left="4887" w:hanging="360"/>
       </w:pPr>
       <w:rPr>
         <w:rFonts w:ascii="Wingdings" w:hAnsi="Wingdings" w:hint="default"/>
@@ -23830,7 +25273,7 @@
       <w:lvlText w:val=""/>
       <w:lvlJc w:val="left"/>
       <w:pPr>
-        <w:ind w:left="5465" w:hanging="360"/>
+        <w:ind w:left="5607" w:hanging="360"/>
       </w:pPr>
       <w:rPr>
         <w:rFonts w:ascii="Symbol" w:hAnsi="Symbol" w:hint="default"/>
@@ -23842,7 +25285,7 @@
       <w:lvlText w:val="o"/>
       <w:lvlJc w:val="left"/>
       <w:pPr>
-        <w:ind w:left="6185" w:hanging="360"/>
+        <w:ind w:left="6327" w:hanging="360"/>
       </w:pPr>
       <w:rPr>
         <w:rFonts w:ascii="Courier New" w:hAnsi="Courier New" w:cs="Courier New" w:hint="default"/>
@@ -23854,24 +25297,24 @@
       <w:lvlText w:val=""/>
       <w:lvlJc w:val="left"/>
       <w:pPr>
-        <w:ind w:left="6905" w:hanging="360"/>
+        <w:ind w:left="7047" w:hanging="360"/>
       </w:pPr>
       <w:rPr>
         <w:rFonts w:ascii="Wingdings" w:hAnsi="Wingdings" w:hint="default"/>
       </w:rPr>
     </w:lvl>
   </w:abstractNum>
-  <w:abstractNum w:abstractNumId="11">
-    <w:nsid w:val="617B7B7B"/>
+  <w:abstractNum w:abstractNumId="13">
+    <w:nsid w:val="48D84F33"/>
     <w:multiLevelType w:val="hybridMultilevel"/>
-    <w:tmpl w:val="056A1D02"/>
+    <w:tmpl w:val="21FE6FE0"/>
     <w:lvl w:ilvl="0" w:tplc="04050001">
       <w:start w:val="1"/>
       <w:numFmt w:val="bullet"/>
       <w:lvlText w:val=""/>
       <w:lvlJc w:val="left"/>
       <w:pPr>
-        <w:ind w:left="1287" w:hanging="360"/>
+        <w:ind w:left="1145" w:hanging="360"/>
       </w:pPr>
       <w:rPr>
         <w:rFonts w:ascii="Symbol" w:hAnsi="Symbol" w:hint="default"/>
@@ -23883,7 +25326,7 @@
       <w:lvlText w:val="o"/>
       <w:lvlJc w:val="left"/>
       <w:pPr>
-        <w:ind w:left="2007" w:hanging="360"/>
+        <w:ind w:left="1865" w:hanging="360"/>
       </w:pPr>
       <w:rPr>
         <w:rFonts w:ascii="Courier New" w:hAnsi="Courier New" w:cs="Courier New" w:hint="default"/>
@@ -23895,7 +25338,7 @@
       <w:lvlText w:val=""/>
       <w:lvlJc w:val="left"/>
       <w:pPr>
-        <w:ind w:left="2727" w:hanging="360"/>
+        <w:ind w:left="2585" w:hanging="360"/>
       </w:pPr>
       <w:rPr>
         <w:rFonts w:ascii="Wingdings" w:hAnsi="Wingdings" w:hint="default"/>
@@ -23907,7 +25350,7 @@
       <w:lvlText w:val=""/>
       <w:lvlJc w:val="left"/>
       <w:pPr>
-        <w:ind w:left="3447" w:hanging="360"/>
+        <w:ind w:left="3305" w:hanging="360"/>
       </w:pPr>
       <w:rPr>
         <w:rFonts w:ascii="Symbol" w:hAnsi="Symbol" w:hint="default"/>
@@ -23919,7 +25362,7 @@
       <w:lvlText w:val="o"/>
       <w:lvlJc w:val="left"/>
       <w:pPr>
-        <w:ind w:left="4167" w:hanging="360"/>
+        <w:ind w:left="4025" w:hanging="360"/>
       </w:pPr>
       <w:rPr>
         <w:rFonts w:ascii="Courier New" w:hAnsi="Courier New" w:cs="Courier New" w:hint="default"/>
@@ -23931,7 +25374,7 @@
       <w:lvlText w:val=""/>
       <w:lvlJc w:val="left"/>
       <w:pPr>
-        <w:ind w:left="4887" w:hanging="360"/>
+        <w:ind w:left="4745" w:hanging="360"/>
       </w:pPr>
       <w:rPr>
         <w:rFonts w:ascii="Wingdings" w:hAnsi="Wingdings" w:hint="default"/>
@@ -23943,7 +25386,7 @@
       <w:lvlText w:val=""/>
       <w:lvlJc w:val="left"/>
       <w:pPr>
-        <w:ind w:left="5607" w:hanging="360"/>
+        <w:ind w:left="5465" w:hanging="360"/>
       </w:pPr>
       <w:rPr>
         <w:rFonts w:ascii="Symbol" w:hAnsi="Symbol" w:hint="default"/>
@@ -23955,7 +25398,7 @@
       <w:lvlText w:val="o"/>
       <w:lvlJc w:val="left"/>
       <w:pPr>
-        <w:ind w:left="6327" w:hanging="360"/>
+        <w:ind w:left="6185" w:hanging="360"/>
       </w:pPr>
       <w:rPr>
         <w:rFonts w:ascii="Courier New" w:hAnsi="Courier New" w:cs="Courier New" w:hint="default"/>
@@ -23967,14 +25410,353 @@
       <w:lvlText w:val=""/>
       <w:lvlJc w:val="left"/>
       <w:pPr>
-        <w:ind w:left="7047" w:hanging="360"/>
+        <w:ind w:left="6905" w:hanging="360"/>
       </w:pPr>
       <w:rPr>
         <w:rFonts w:ascii="Wingdings" w:hAnsi="Wingdings" w:hint="default"/>
       </w:rPr>
     </w:lvl>
   </w:abstractNum>
-  <w:abstractNum w:abstractNumId="12">
+  <w:abstractNum w:abstractNumId="14">
+    <w:nsid w:val="4F3731FE"/>
+    <w:multiLevelType w:val="hybridMultilevel"/>
+    <w:tmpl w:val="30F23C04"/>
+    <w:lvl w:ilvl="0" w:tplc="04050001">
+      <w:start w:val="1"/>
+      <w:numFmt w:val="bullet"/>
+      <w:lvlText w:val=""/>
+      <w:lvlJc w:val="left"/>
+      <w:pPr>
+        <w:ind w:left="1145" w:hanging="360"/>
+      </w:pPr>
+      <w:rPr>
+        <w:rFonts w:ascii="Symbol" w:hAnsi="Symbol" w:hint="default"/>
+      </w:rPr>
+    </w:lvl>
+    <w:lvl w:ilvl="1" w:tplc="04050003" w:tentative="1">
+      <w:start w:val="1"/>
+      <w:numFmt w:val="bullet"/>
+      <w:lvlText w:val="o"/>
+      <w:lvlJc w:val="left"/>
+      <w:pPr>
+        <w:ind w:left="1865" w:hanging="360"/>
+      </w:pPr>
+      <w:rPr>
+        <w:rFonts w:ascii="Courier New" w:hAnsi="Courier New" w:cs="Courier New" w:hint="default"/>
+      </w:rPr>
+    </w:lvl>
+    <w:lvl w:ilvl="2" w:tplc="04050005" w:tentative="1">
+      <w:start w:val="1"/>
+      <w:numFmt w:val="bullet"/>
+      <w:lvlText w:val=""/>
+      <w:lvlJc w:val="left"/>
+      <w:pPr>
+        <w:ind w:left="2585" w:hanging="360"/>
+      </w:pPr>
+      <w:rPr>
+        <w:rFonts w:ascii="Wingdings" w:hAnsi="Wingdings" w:hint="default"/>
+      </w:rPr>
+    </w:lvl>
+    <w:lvl w:ilvl="3" w:tplc="04050001" w:tentative="1">
+      <w:start w:val="1"/>
+      <w:numFmt w:val="bullet"/>
+      <w:lvlText w:val=""/>
+      <w:lvlJc w:val="left"/>
+      <w:pPr>
+        <w:ind w:left="3305" w:hanging="360"/>
+      </w:pPr>
+      <w:rPr>
+        <w:rFonts w:ascii="Symbol" w:hAnsi="Symbol" w:hint="default"/>
+      </w:rPr>
+    </w:lvl>
+    <w:lvl w:ilvl="4" w:tplc="04050003" w:tentative="1">
+      <w:start w:val="1"/>
+      <w:numFmt w:val="bullet"/>
+      <w:lvlText w:val="o"/>
+      <w:lvlJc w:val="left"/>
+      <w:pPr>
+        <w:ind w:left="4025" w:hanging="360"/>
+      </w:pPr>
+      <w:rPr>
+        <w:rFonts w:ascii="Courier New" w:hAnsi="Courier New" w:cs="Courier New" w:hint="default"/>
+      </w:rPr>
+    </w:lvl>
+    <w:lvl w:ilvl="5" w:tplc="04050005" w:tentative="1">
+      <w:start w:val="1"/>
+      <w:numFmt w:val="bullet"/>
+      <w:lvlText w:val=""/>
+      <w:lvlJc w:val="left"/>
+      <w:pPr>
+        <w:ind w:left="4745" w:hanging="360"/>
+      </w:pPr>
+      <w:rPr>
+        <w:rFonts w:ascii="Wingdings" w:hAnsi="Wingdings" w:hint="default"/>
+      </w:rPr>
+    </w:lvl>
+    <w:lvl w:ilvl="6" w:tplc="04050001" w:tentative="1">
+      <w:start w:val="1"/>
+      <w:numFmt w:val="bullet"/>
+      <w:lvlText w:val=""/>
+      <w:lvlJc w:val="left"/>
+      <w:pPr>
+        <w:ind w:left="5465" w:hanging="360"/>
+      </w:pPr>
+      <w:rPr>
+        <w:rFonts w:ascii="Symbol" w:hAnsi="Symbol" w:hint="default"/>
+      </w:rPr>
+    </w:lvl>
+    <w:lvl w:ilvl="7" w:tplc="04050003" w:tentative="1">
+      <w:start w:val="1"/>
+      <w:numFmt w:val="bullet"/>
+      <w:lvlText w:val="o"/>
+      <w:lvlJc w:val="left"/>
+      <w:pPr>
+        <w:ind w:left="6185" w:hanging="360"/>
+      </w:pPr>
+      <w:rPr>
+        <w:rFonts w:ascii="Courier New" w:hAnsi="Courier New" w:cs="Courier New" w:hint="default"/>
+      </w:rPr>
+    </w:lvl>
+    <w:lvl w:ilvl="8" w:tplc="04050005" w:tentative="1">
+      <w:start w:val="1"/>
+      <w:numFmt w:val="bullet"/>
+      <w:lvlText w:val=""/>
+      <w:lvlJc w:val="left"/>
+      <w:pPr>
+        <w:ind w:left="6905" w:hanging="360"/>
+      </w:pPr>
+      <w:rPr>
+        <w:rFonts w:ascii="Wingdings" w:hAnsi="Wingdings" w:hint="default"/>
+      </w:rPr>
+    </w:lvl>
+  </w:abstractNum>
+  <w:abstractNum w:abstractNumId="15">
+    <w:nsid w:val="561D713D"/>
+    <w:multiLevelType w:val="hybridMultilevel"/>
+    <w:tmpl w:val="9F8EA620"/>
+    <w:lvl w:ilvl="0" w:tplc="04050001">
+      <w:start w:val="1"/>
+      <w:numFmt w:val="bullet"/>
+      <w:lvlText w:val=""/>
+      <w:lvlJc w:val="left"/>
+      <w:pPr>
+        <w:ind w:left="1145" w:hanging="360"/>
+      </w:pPr>
+      <w:rPr>
+        <w:rFonts w:ascii="Symbol" w:hAnsi="Symbol" w:hint="default"/>
+      </w:rPr>
+    </w:lvl>
+    <w:lvl w:ilvl="1" w:tplc="04050003" w:tentative="1">
+      <w:start w:val="1"/>
+      <w:numFmt w:val="bullet"/>
+      <w:lvlText w:val="o"/>
+      <w:lvlJc w:val="left"/>
+      <w:pPr>
+        <w:ind w:left="1865" w:hanging="360"/>
+      </w:pPr>
+      <w:rPr>
+        <w:rFonts w:ascii="Courier New" w:hAnsi="Courier New" w:cs="Courier New" w:hint="default"/>
+      </w:rPr>
+    </w:lvl>
+    <w:lvl w:ilvl="2" w:tplc="04050005" w:tentative="1">
+      <w:start w:val="1"/>
+      <w:numFmt w:val="bullet"/>
+      <w:lvlText w:val=""/>
+      <w:lvlJc w:val="left"/>
+      <w:pPr>
+        <w:ind w:left="2585" w:hanging="360"/>
+      </w:pPr>
+      <w:rPr>
+        <w:rFonts w:ascii="Wingdings" w:hAnsi="Wingdings" w:hint="default"/>
+      </w:rPr>
+    </w:lvl>
+    <w:lvl w:ilvl="3" w:tplc="04050001" w:tentative="1">
+      <w:start w:val="1"/>
+      <w:numFmt w:val="bullet"/>
+      <w:lvlText w:val=""/>
+      <w:lvlJc w:val="left"/>
+      <w:pPr>
+        <w:ind w:left="3305" w:hanging="360"/>
+      </w:pPr>
+      <w:rPr>
+        <w:rFonts w:ascii="Symbol" w:hAnsi="Symbol" w:hint="default"/>
+      </w:rPr>
+    </w:lvl>
+    <w:lvl w:ilvl="4" w:tplc="04050003" w:tentative="1">
+      <w:start w:val="1"/>
+      <w:numFmt w:val="bullet"/>
+      <w:lvlText w:val="o"/>
+      <w:lvlJc w:val="left"/>
+      <w:pPr>
+        <w:ind w:left="4025" w:hanging="360"/>
+      </w:pPr>
+      <w:rPr>
+        <w:rFonts w:ascii="Courier New" w:hAnsi="Courier New" w:cs="Courier New" w:hint="default"/>
+      </w:rPr>
+    </w:lvl>
+    <w:lvl w:ilvl="5" w:tplc="04050005" w:tentative="1">
+      <w:start w:val="1"/>
+      <w:numFmt w:val="bullet"/>
+      <w:lvlText w:val=""/>
+      <w:lvlJc w:val="left"/>
+      <w:pPr>
+        <w:ind w:left="4745" w:hanging="360"/>
+      </w:pPr>
+      <w:rPr>
+        <w:rFonts w:ascii="Wingdings" w:hAnsi="Wingdings" w:hint="default"/>
+      </w:rPr>
+    </w:lvl>
+    <w:lvl w:ilvl="6" w:tplc="04050001" w:tentative="1">
+      <w:start w:val="1"/>
+      <w:numFmt w:val="bullet"/>
+      <w:lvlText w:val=""/>
+      <w:lvlJc w:val="left"/>
+      <w:pPr>
+        <w:ind w:left="5465" w:hanging="360"/>
+      </w:pPr>
+      <w:rPr>
+        <w:rFonts w:ascii="Symbol" w:hAnsi="Symbol" w:hint="default"/>
+      </w:rPr>
+    </w:lvl>
+    <w:lvl w:ilvl="7" w:tplc="04050003" w:tentative="1">
+      <w:start w:val="1"/>
+      <w:numFmt w:val="bullet"/>
+      <w:lvlText w:val="o"/>
+      <w:lvlJc w:val="left"/>
+      <w:pPr>
+        <w:ind w:left="6185" w:hanging="360"/>
+      </w:pPr>
+      <w:rPr>
+        <w:rFonts w:ascii="Courier New" w:hAnsi="Courier New" w:cs="Courier New" w:hint="default"/>
+      </w:rPr>
+    </w:lvl>
+    <w:lvl w:ilvl="8" w:tplc="04050005" w:tentative="1">
+      <w:start w:val="1"/>
+      <w:numFmt w:val="bullet"/>
+      <w:lvlText w:val=""/>
+      <w:lvlJc w:val="left"/>
+      <w:pPr>
+        <w:ind w:left="6905" w:hanging="360"/>
+      </w:pPr>
+      <w:rPr>
+        <w:rFonts w:ascii="Wingdings" w:hAnsi="Wingdings" w:hint="default"/>
+      </w:rPr>
+    </w:lvl>
+  </w:abstractNum>
+  <w:abstractNum w:abstractNumId="16">
+    <w:nsid w:val="617B7B7B"/>
+    <w:multiLevelType w:val="hybridMultilevel"/>
+    <w:tmpl w:val="056A1D02"/>
+    <w:lvl w:ilvl="0" w:tplc="04050001">
+      <w:start w:val="1"/>
+      <w:numFmt w:val="bullet"/>
+      <w:lvlText w:val=""/>
+      <w:lvlJc w:val="left"/>
+      <w:pPr>
+        <w:ind w:left="1287" w:hanging="360"/>
+      </w:pPr>
+      <w:rPr>
+        <w:rFonts w:ascii="Symbol" w:hAnsi="Symbol" w:hint="default"/>
+      </w:rPr>
+    </w:lvl>
+    <w:lvl w:ilvl="1" w:tplc="04050003" w:tentative="1">
+      <w:start w:val="1"/>
+      <w:numFmt w:val="bullet"/>
+      <w:lvlText w:val="o"/>
+      <w:lvlJc w:val="left"/>
+      <w:pPr>
+        <w:ind w:left="2007" w:hanging="360"/>
+      </w:pPr>
+      <w:rPr>
+        <w:rFonts w:ascii="Courier New" w:hAnsi="Courier New" w:cs="Courier New" w:hint="default"/>
+      </w:rPr>
+    </w:lvl>
+    <w:lvl w:ilvl="2" w:tplc="04050005" w:tentative="1">
+      <w:start w:val="1"/>
+      <w:numFmt w:val="bullet"/>
+      <w:lvlText w:val=""/>
+      <w:lvlJc w:val="left"/>
+      <w:pPr>
+        <w:ind w:left="2727" w:hanging="360"/>
+      </w:pPr>
+      <w:rPr>
+        <w:rFonts w:ascii="Wingdings" w:hAnsi="Wingdings" w:hint="default"/>
+      </w:rPr>
+    </w:lvl>
+    <w:lvl w:ilvl="3" w:tplc="04050001" w:tentative="1">
+      <w:start w:val="1"/>
+      <w:numFmt w:val="bullet"/>
+      <w:lvlText w:val=""/>
+      <w:lvlJc w:val="left"/>
+      <w:pPr>
+        <w:ind w:left="3447" w:hanging="360"/>
+      </w:pPr>
+      <w:rPr>
+        <w:rFonts w:ascii="Symbol" w:hAnsi="Symbol" w:hint="default"/>
+      </w:rPr>
+    </w:lvl>
+    <w:lvl w:ilvl="4" w:tplc="04050003" w:tentative="1">
+      <w:start w:val="1"/>
+      <w:numFmt w:val="bullet"/>
+      <w:lvlText w:val="o"/>
+      <w:lvlJc w:val="left"/>
+      <w:pPr>
+        <w:ind w:left="4167" w:hanging="360"/>
+      </w:pPr>
+      <w:rPr>
+        <w:rFonts w:ascii="Courier New" w:hAnsi="Courier New" w:cs="Courier New" w:hint="default"/>
+      </w:rPr>
+    </w:lvl>
+    <w:lvl w:ilvl="5" w:tplc="04050005" w:tentative="1">
+      <w:start w:val="1"/>
+      <w:numFmt w:val="bullet"/>
+      <w:lvlText w:val=""/>
+      <w:lvlJc w:val="left"/>
+      <w:pPr>
+        <w:ind w:left="4887" w:hanging="360"/>
+      </w:pPr>
+      <w:rPr>
+        <w:rFonts w:ascii="Wingdings" w:hAnsi="Wingdings" w:hint="default"/>
+      </w:rPr>
+    </w:lvl>
+    <w:lvl w:ilvl="6" w:tplc="04050001" w:tentative="1">
+      <w:start w:val="1"/>
+      <w:numFmt w:val="bullet"/>
+      <w:lvlText w:val=""/>
+      <w:lvlJc w:val="left"/>
+      <w:pPr>
+        <w:ind w:left="5607" w:hanging="360"/>
+      </w:pPr>
+      <w:rPr>
+        <w:rFonts w:ascii="Symbol" w:hAnsi="Symbol" w:hint="default"/>
+      </w:rPr>
+    </w:lvl>
+    <w:lvl w:ilvl="7" w:tplc="04050003" w:tentative="1">
+      <w:start w:val="1"/>
+      <w:numFmt w:val="bullet"/>
+      <w:lvlText w:val="o"/>
+      <w:lvlJc w:val="left"/>
+      <w:pPr>
+        <w:ind w:left="6327" w:hanging="360"/>
+      </w:pPr>
+      <w:rPr>
+        <w:rFonts w:ascii="Courier New" w:hAnsi="Courier New" w:cs="Courier New" w:hint="default"/>
+      </w:rPr>
+    </w:lvl>
+    <w:lvl w:ilvl="8" w:tplc="04050005" w:tentative="1">
+      <w:start w:val="1"/>
+      <w:numFmt w:val="bullet"/>
+      <w:lvlText w:val=""/>
+      <w:lvlJc w:val="left"/>
+      <w:pPr>
+        <w:ind w:left="7047" w:hanging="360"/>
+      </w:pPr>
+      <w:rPr>
+        <w:rFonts w:ascii="Wingdings" w:hAnsi="Wingdings" w:hint="default"/>
+      </w:rPr>
+    </w:lvl>
+  </w:abstractNum>
+  <w:abstractNum w:abstractNumId="17">
     <w:nsid w:val="61C34DF1"/>
     <w:multiLevelType w:val="multilevel"/>
     <w:tmpl w:val="AA5E6D0E"/>
@@ -24118,7 +25900,7 @@
       </w:rPr>
     </w:lvl>
   </w:abstractNum>
-  <w:abstractNum w:abstractNumId="13">
+  <w:abstractNum w:abstractNumId="18">
     <w:nsid w:val="795D3AC1"/>
     <w:multiLevelType w:val="hybridMultilevel"/>
     <w:tmpl w:val="7290760A"/>
@@ -24231,7 +26013,7 @@
       </w:rPr>
     </w:lvl>
   </w:abstractNum>
-  <w:abstractNum w:abstractNumId="14">
+  <w:abstractNum w:abstractNumId="19">
     <w:nsid w:val="7F3F7B24"/>
     <w:multiLevelType w:val="hybridMultilevel"/>
     <w:tmpl w:val="EA7E8C52"/>
@@ -24345,37 +26127,37 @@
     </w:lvl>
   </w:abstractNum>
   <w:num w:numId="1">
+    <w:abstractNumId w:val="17"/>
+  </w:num>
+  <w:num w:numId="2">
+    <w:abstractNumId w:val="10"/>
+  </w:num>
+  <w:num w:numId="3">
+    <w:abstractNumId w:val="9"/>
+  </w:num>
+  <w:num w:numId="4">
+    <w:abstractNumId w:val="18"/>
+  </w:num>
+  <w:num w:numId="5">
+    <w:abstractNumId w:val="16"/>
+  </w:num>
+  <w:num w:numId="6">
+    <w:abstractNumId w:val="7"/>
+  </w:num>
+  <w:num w:numId="7">
+    <w:abstractNumId w:val="19"/>
+  </w:num>
+  <w:num w:numId="8">
     <w:abstractNumId w:val="12"/>
   </w:num>
-  <w:num w:numId="2">
-    <w:abstractNumId w:val="8"/>
-  </w:num>
-  <w:num w:numId="3">
-    <w:abstractNumId w:val="7"/>
-  </w:num>
-  <w:num w:numId="4">
-    <w:abstractNumId w:val="13"/>
-  </w:num>
-  <w:num w:numId="5">
-    <w:abstractNumId w:val="11"/>
-  </w:num>
-  <w:num w:numId="6">
+  <w:num w:numId="9">
     <w:abstractNumId w:val="6"/>
-  </w:num>
-  <w:num w:numId="7">
-    <w:abstractNumId w:val="14"/>
-  </w:num>
-  <w:num w:numId="8">
-    <w:abstractNumId w:val="9"/>
-  </w:num>
-  <w:num w:numId="9">
-    <w:abstractNumId w:val="5"/>
   </w:num>
   <w:num w:numId="10">
     <w:abstractNumId w:val="3"/>
   </w:num>
   <w:num w:numId="11">
-    <w:abstractNumId w:val="4"/>
+    <w:abstractNumId w:val="5"/>
   </w:num>
   <w:num w:numId="12">
     <w:abstractNumId w:val="2"/>
@@ -24387,7 +26169,22 @@
     <w:abstractNumId w:val="1"/>
   </w:num>
   <w:num w:numId="15">
-    <w:abstractNumId w:val="10"/>
+    <w:abstractNumId w:val="14"/>
+  </w:num>
+  <w:num w:numId="16">
+    <w:abstractNumId w:val="8"/>
+  </w:num>
+  <w:num w:numId="17">
+    <w:abstractNumId w:val="13"/>
+  </w:num>
+  <w:num w:numId="18">
+    <w:abstractNumId w:val="4"/>
+  </w:num>
+  <w:num w:numId="19">
+    <w:abstractNumId w:val="11"/>
+  </w:num>
+  <w:num w:numId="20">
+    <w:abstractNumId w:val="15"/>
   </w:num>
   <w:numIdMacAtCleanup w:val="1"/>
 </w:numbering>
@@ -26081,7 +27878,7 @@
 </file>
 
 <file path=customXml/itemProps1.xml><?xml version="1.0" encoding="utf-8"?>
-<ds:datastoreItem xmlns:ds="http://schemas.openxmlformats.org/officeDocument/2006/customXml" ds:itemID="{BEDD6541-58F1-465B-B708-031FA9C7F347}">
+<ds:datastoreItem xmlns:ds="http://schemas.openxmlformats.org/officeDocument/2006/customXml" ds:itemID="{87E87450-D1FE-4470-8118-7396CED64F72}">
   <ds:schemaRefs>
     <ds:schemaRef ds:uri="http://schemas.openxmlformats.org/officeDocument/2006/bibliography"/>
   </ds:schemaRefs>

</xml_diff>

<commit_message>
Updated images from MDA book.
</commit_message>
<xml_diff>
--- a/DIP/DIP_xcaham02.docx
+++ b/DIP/DIP_xcaham02.docx
@@ -2615,16 +2615,16 @@
         </w:numPr>
         <w:spacing w:line="276" w:lineRule="auto"/>
       </w:pPr>
-      <w:bookmarkStart w:id="5" w:name="_Toc356424254"/>
-      <w:bookmarkStart w:id="6" w:name="_Toc100936461"/>
-      <w:bookmarkStart w:id="7" w:name="_Toc101325787"/>
+      <w:bookmarkStart w:id="5" w:name="_Toc100936461"/>
+      <w:bookmarkStart w:id="6" w:name="_Toc101325787"/>
+      <w:bookmarkStart w:id="7" w:name="_Toc356470200"/>
       <w:bookmarkEnd w:id="3"/>
       <w:bookmarkEnd w:id="4"/>
       <w:r>
         <w:lastRenderedPageBreak/>
         <w:t>Obsah</w:t>
       </w:r>
-      <w:bookmarkEnd w:id="5"/>
+      <w:bookmarkEnd w:id="7"/>
     </w:p>
     <w:p>
       <w:pPr>
@@ -2647,7 +2647,7 @@
       <w:r>
         <w:fldChar w:fldCharType="separate"/>
       </w:r>
-      <w:hyperlink w:anchor="_Toc356424254" w:history="1">
+      <w:hyperlink w:anchor="_Toc356470200" w:history="1">
         <w:r>
           <w:rPr>
             <w:rStyle w:val="Hypertextovodkaz"/>
@@ -2674,7 +2674,7 @@
             <w:noProof/>
             <w:webHidden/>
           </w:rPr>
-          <w:instrText xml:space="preserve"> PAGEREF _Toc356424254 \h </w:instrText>
+          <w:instrText xml:space="preserve"> PAGEREF _Toc356470200 \h </w:instrText>
         </w:r>
         <w:r>
           <w:rPr>
@@ -2718,7 +2718,7 @@
           <w:szCs w:val="22"/>
         </w:rPr>
       </w:pPr>
-      <w:hyperlink w:anchor="_Toc356424255" w:history="1">
+      <w:hyperlink w:anchor="_Toc356470201" w:history="1">
         <w:r>
           <w:rPr>
             <w:rStyle w:val="Hypertextovodkaz"/>
@@ -2760,7 +2760,7 @@
             <w:noProof/>
             <w:webHidden/>
           </w:rPr>
-          <w:instrText xml:space="preserve"> PAGEREF _Toc356424255 \h </w:instrText>
+          <w:instrText xml:space="preserve"> PAGEREF _Toc356470201 \h </w:instrText>
         </w:r>
         <w:r>
           <w:rPr>
@@ -2804,7 +2804,7 @@
           <w:szCs w:val="22"/>
         </w:rPr>
       </w:pPr>
-      <w:hyperlink w:anchor="_Toc356424256" w:history="1">
+      <w:hyperlink w:anchor="_Toc356470202" w:history="1">
         <w:r>
           <w:rPr>
             <w:rStyle w:val="Hypertextovodkaz"/>
@@ -2846,7 +2846,7 @@
             <w:noProof/>
             <w:webHidden/>
           </w:rPr>
-          <w:instrText xml:space="preserve"> PAGEREF _Toc356424256 \h </w:instrText>
+          <w:instrText xml:space="preserve"> PAGEREF _Toc356470202 \h </w:instrText>
         </w:r>
         <w:r>
           <w:rPr>
@@ -2890,7 +2890,7 @@
           <w:szCs w:val="22"/>
         </w:rPr>
       </w:pPr>
-      <w:hyperlink w:anchor="_Toc356424257" w:history="1">
+      <w:hyperlink w:anchor="_Toc356470203" w:history="1">
         <w:r>
           <w:rPr>
             <w:rStyle w:val="Hypertextovodkaz"/>
@@ -2932,7 +2932,7 @@
             <w:noProof/>
             <w:webHidden/>
           </w:rPr>
-          <w:instrText xml:space="preserve"> PAGEREF _Toc356424257 \h </w:instrText>
+          <w:instrText xml:space="preserve"> PAGEREF _Toc356470203 \h </w:instrText>
         </w:r>
         <w:r>
           <w:rPr>
@@ -2976,7 +2976,7 @@
           <w:szCs w:val="22"/>
         </w:rPr>
       </w:pPr>
-      <w:hyperlink w:anchor="_Toc356424258" w:history="1">
+      <w:hyperlink w:anchor="_Toc356470204" w:history="1">
         <w:r>
           <w:rPr>
             <w:rStyle w:val="Hypertextovodkaz"/>
@@ -3018,7 +3018,7 @@
             <w:noProof/>
             <w:webHidden/>
           </w:rPr>
-          <w:instrText xml:space="preserve"> PAGEREF _Toc356424258 \h </w:instrText>
+          <w:instrText xml:space="preserve"> PAGEREF _Toc356470204 \h </w:instrText>
         </w:r>
         <w:r>
           <w:rPr>
@@ -3062,7 +3062,7 @@
           <w:szCs w:val="22"/>
         </w:rPr>
       </w:pPr>
-      <w:hyperlink w:anchor="_Toc356424259" w:history="1">
+      <w:hyperlink w:anchor="_Toc356470205" w:history="1">
         <w:r>
           <w:rPr>
             <w:rStyle w:val="Hypertextovodkaz"/>
@@ -3104,7 +3104,7 @@
             <w:noProof/>
             <w:webHidden/>
           </w:rPr>
-          <w:instrText xml:space="preserve"> PAGEREF _Toc356424259 \h </w:instrText>
+          <w:instrText xml:space="preserve"> PAGEREF _Toc356470205 \h </w:instrText>
         </w:r>
         <w:r>
           <w:rPr>
@@ -3148,7 +3148,7 @@
           <w:szCs w:val="22"/>
         </w:rPr>
       </w:pPr>
-      <w:hyperlink w:anchor="_Toc356424260" w:history="1">
+      <w:hyperlink w:anchor="_Toc356470206" w:history="1">
         <w:r>
           <w:rPr>
             <w:rStyle w:val="Hypertextovodkaz"/>
@@ -3190,7 +3190,7 @@
             <w:noProof/>
             <w:webHidden/>
           </w:rPr>
-          <w:instrText xml:space="preserve"> PAGEREF _Toc356424260 \h </w:instrText>
+          <w:instrText xml:space="preserve"> PAGEREF _Toc356470206 \h </w:instrText>
         </w:r>
         <w:r>
           <w:rPr>
@@ -3234,7 +3234,7 @@
           <w:szCs w:val="22"/>
         </w:rPr>
       </w:pPr>
-      <w:hyperlink w:anchor="_Toc356424261" w:history="1">
+      <w:hyperlink w:anchor="_Toc356470207" w:history="1">
         <w:r>
           <w:rPr>
             <w:rStyle w:val="Hypertextovodkaz"/>
@@ -3276,7 +3276,7 @@
             <w:noProof/>
             <w:webHidden/>
           </w:rPr>
-          <w:instrText xml:space="preserve"> PAGEREF _Toc356424261 \h </w:instrText>
+          <w:instrText xml:space="preserve"> PAGEREF _Toc356470207 \h </w:instrText>
         </w:r>
         <w:r>
           <w:rPr>
@@ -3320,7 +3320,7 @@
           <w:szCs w:val="22"/>
         </w:rPr>
       </w:pPr>
-      <w:hyperlink w:anchor="_Toc356424262" w:history="1">
+      <w:hyperlink w:anchor="_Toc356470208" w:history="1">
         <w:r>
           <w:rPr>
             <w:rStyle w:val="Hypertextovodkaz"/>
@@ -3362,7 +3362,7 @@
             <w:noProof/>
             <w:webHidden/>
           </w:rPr>
-          <w:instrText xml:space="preserve"> PAGEREF _Toc356424262 \h </w:instrText>
+          <w:instrText xml:space="preserve"> PAGEREF _Toc356470208 \h </w:instrText>
         </w:r>
         <w:r>
           <w:rPr>
@@ -3406,7 +3406,7 @@
           <w:szCs w:val="22"/>
         </w:rPr>
       </w:pPr>
-      <w:hyperlink w:anchor="_Toc356424263" w:history="1">
+      <w:hyperlink w:anchor="_Toc356470209" w:history="1">
         <w:r>
           <w:rPr>
             <w:rStyle w:val="Hypertextovodkaz"/>
@@ -3448,7 +3448,7 @@
             <w:noProof/>
             <w:webHidden/>
           </w:rPr>
-          <w:instrText xml:space="preserve"> PAGEREF _Toc356424263 \h </w:instrText>
+          <w:instrText xml:space="preserve"> PAGEREF _Toc356470209 \h </w:instrText>
         </w:r>
         <w:r>
           <w:rPr>
@@ -3492,7 +3492,7 @@
           <w:szCs w:val="22"/>
         </w:rPr>
       </w:pPr>
-      <w:hyperlink w:anchor="_Toc356424264" w:history="1">
+      <w:hyperlink w:anchor="_Toc356470210" w:history="1">
         <w:r>
           <w:rPr>
             <w:rStyle w:val="Hypertextovodkaz"/>
@@ -3534,7 +3534,7 @@
             <w:noProof/>
             <w:webHidden/>
           </w:rPr>
-          <w:instrText xml:space="preserve"> PAGEREF _Toc356424264 \h </w:instrText>
+          <w:instrText xml:space="preserve"> PAGEREF _Toc356470210 \h </w:instrText>
         </w:r>
         <w:r>
           <w:rPr>
@@ -3578,7 +3578,7 @@
           <w:szCs w:val="22"/>
         </w:rPr>
       </w:pPr>
-      <w:hyperlink w:anchor="_Toc356424265" w:history="1">
+      <w:hyperlink w:anchor="_Toc356470211" w:history="1">
         <w:r>
           <w:rPr>
             <w:rStyle w:val="Hypertextovodkaz"/>
@@ -3620,7 +3620,7 @@
             <w:noProof/>
             <w:webHidden/>
           </w:rPr>
-          <w:instrText xml:space="preserve"> PAGEREF _Toc356424265 \h </w:instrText>
+          <w:instrText xml:space="preserve"> PAGEREF _Toc356470211 \h </w:instrText>
         </w:r>
         <w:r>
           <w:rPr>
@@ -3664,7 +3664,7 @@
           <w:szCs w:val="22"/>
         </w:rPr>
       </w:pPr>
-      <w:hyperlink w:anchor="_Toc356424266" w:history="1">
+      <w:hyperlink w:anchor="_Toc356470212" w:history="1">
         <w:r>
           <w:rPr>
             <w:rStyle w:val="Hypertextovodkaz"/>
@@ -3706,7 +3706,7 @@
             <w:noProof/>
             <w:webHidden/>
           </w:rPr>
-          <w:instrText xml:space="preserve"> PAGEREF _Toc356424266 \h </w:instrText>
+          <w:instrText xml:space="preserve"> PAGEREF _Toc356470212 \h </w:instrText>
         </w:r>
         <w:r>
           <w:rPr>
@@ -3750,7 +3750,7 @@
           <w:szCs w:val="22"/>
         </w:rPr>
       </w:pPr>
-      <w:hyperlink w:anchor="_Toc356424267" w:history="1">
+      <w:hyperlink w:anchor="_Toc356470213" w:history="1">
         <w:r>
           <w:rPr>
             <w:rStyle w:val="Hypertextovodkaz"/>
@@ -3792,7 +3792,7 @@
             <w:noProof/>
             <w:webHidden/>
           </w:rPr>
-          <w:instrText xml:space="preserve"> PAGEREF _Toc356424267 \h </w:instrText>
+          <w:instrText xml:space="preserve"> PAGEREF _Toc356470213 \h </w:instrText>
         </w:r>
         <w:r>
           <w:rPr>
@@ -3836,7 +3836,7 @@
           <w:szCs w:val="22"/>
         </w:rPr>
       </w:pPr>
-      <w:hyperlink w:anchor="_Toc356424268" w:history="1">
+      <w:hyperlink w:anchor="_Toc356470214" w:history="1">
         <w:r>
           <w:rPr>
             <w:rStyle w:val="Hypertextovodkaz"/>
@@ -3878,7 +3878,7 @@
             <w:noProof/>
             <w:webHidden/>
           </w:rPr>
-          <w:instrText xml:space="preserve"> PAGEREF _Toc356424268 \h </w:instrText>
+          <w:instrText xml:space="preserve"> PAGEREF _Toc356470214 \h </w:instrText>
         </w:r>
         <w:r>
           <w:rPr>
@@ -3922,7 +3922,7 @@
           <w:szCs w:val="22"/>
         </w:rPr>
       </w:pPr>
-      <w:hyperlink w:anchor="_Toc356424269" w:history="1">
+      <w:hyperlink w:anchor="_Toc356470215" w:history="1">
         <w:r>
           <w:rPr>
             <w:rStyle w:val="Hypertextovodkaz"/>
@@ -3964,7 +3964,7 @@
             <w:noProof/>
             <w:webHidden/>
           </w:rPr>
-          <w:instrText xml:space="preserve"> PAGEREF _Toc356424269 \h </w:instrText>
+          <w:instrText xml:space="preserve"> PAGEREF _Toc356470215 \h </w:instrText>
         </w:r>
         <w:r>
           <w:rPr>
@@ -4008,7 +4008,7 @@
           <w:szCs w:val="22"/>
         </w:rPr>
       </w:pPr>
-      <w:hyperlink w:anchor="_Toc356424270" w:history="1">
+      <w:hyperlink w:anchor="_Toc356470216" w:history="1">
         <w:r>
           <w:rPr>
             <w:rStyle w:val="Hypertextovodkaz"/>
@@ -4050,7 +4050,7 @@
             <w:noProof/>
             <w:webHidden/>
           </w:rPr>
-          <w:instrText xml:space="preserve"> PAGEREF _Toc356424270 \h </w:instrText>
+          <w:instrText xml:space="preserve"> PAGEREF _Toc356470216 \h </w:instrText>
         </w:r>
         <w:r>
           <w:rPr>
@@ -4094,7 +4094,7 @@
           <w:szCs w:val="22"/>
         </w:rPr>
       </w:pPr>
-      <w:hyperlink w:anchor="_Toc356424271" w:history="1">
+      <w:hyperlink w:anchor="_Toc356470217" w:history="1">
         <w:r>
           <w:rPr>
             <w:rStyle w:val="Hypertextovodkaz"/>
@@ -4136,7 +4136,7 @@
             <w:noProof/>
             <w:webHidden/>
           </w:rPr>
-          <w:instrText xml:space="preserve"> PAGEREF _Toc356424271 \h </w:instrText>
+          <w:instrText xml:space="preserve"> PAGEREF _Toc356470217 \h </w:instrText>
         </w:r>
         <w:r>
           <w:rPr>
@@ -4180,7 +4180,7 @@
           <w:szCs w:val="22"/>
         </w:rPr>
       </w:pPr>
-      <w:hyperlink w:anchor="_Toc356424272" w:history="1">
+      <w:hyperlink w:anchor="_Toc356470218" w:history="1">
         <w:r>
           <w:rPr>
             <w:rStyle w:val="Hypertextovodkaz"/>
@@ -4222,7 +4222,7 @@
             <w:noProof/>
             <w:webHidden/>
           </w:rPr>
-          <w:instrText xml:space="preserve"> PAGEREF _Toc356424272 \h </w:instrText>
+          <w:instrText xml:space="preserve"> PAGEREF _Toc356470218 \h </w:instrText>
         </w:r>
         <w:r>
           <w:rPr>
@@ -4266,7 +4266,7 @@
           <w:szCs w:val="22"/>
         </w:rPr>
       </w:pPr>
-      <w:hyperlink w:anchor="_Toc356424273" w:history="1">
+      <w:hyperlink w:anchor="_Toc356470219" w:history="1">
         <w:r>
           <w:rPr>
             <w:rStyle w:val="Hypertextovodkaz"/>
@@ -4308,7 +4308,7 @@
             <w:noProof/>
             <w:webHidden/>
           </w:rPr>
-          <w:instrText xml:space="preserve"> PAGEREF _Toc356424273 \h </w:instrText>
+          <w:instrText xml:space="preserve"> PAGEREF _Toc356470219 \h </w:instrText>
         </w:r>
         <w:r>
           <w:rPr>
@@ -4352,7 +4352,7 @@
           <w:szCs w:val="22"/>
         </w:rPr>
       </w:pPr>
-      <w:hyperlink w:anchor="_Toc356424274" w:history="1">
+      <w:hyperlink w:anchor="_Toc356470220" w:history="1">
         <w:r>
           <w:rPr>
             <w:rStyle w:val="Hypertextovodkaz"/>
@@ -4394,7 +4394,7 @@
             <w:noProof/>
             <w:webHidden/>
           </w:rPr>
-          <w:instrText xml:space="preserve"> PAGEREF _Toc356424274 \h </w:instrText>
+          <w:instrText xml:space="preserve"> PAGEREF _Toc356470220 \h </w:instrText>
         </w:r>
         <w:r>
           <w:rPr>
@@ -4438,7 +4438,7 @@
           <w:szCs w:val="22"/>
         </w:rPr>
       </w:pPr>
-      <w:hyperlink w:anchor="_Toc356424275" w:history="1">
+      <w:hyperlink w:anchor="_Toc356470221" w:history="1">
         <w:r>
           <w:rPr>
             <w:rStyle w:val="Hypertextovodkaz"/>
@@ -4480,7 +4480,7 @@
             <w:noProof/>
             <w:webHidden/>
           </w:rPr>
-          <w:instrText xml:space="preserve"> PAGEREF _Toc356424275 \h </w:instrText>
+          <w:instrText xml:space="preserve"> PAGEREF _Toc356470221 \h </w:instrText>
         </w:r>
         <w:r>
           <w:rPr>
@@ -4524,7 +4524,7 @@
           <w:szCs w:val="22"/>
         </w:rPr>
       </w:pPr>
-      <w:hyperlink w:anchor="_Toc356424276" w:history="1">
+      <w:hyperlink w:anchor="_Toc356470222" w:history="1">
         <w:r>
           <w:rPr>
             <w:rStyle w:val="Hypertextovodkaz"/>
@@ -4566,7 +4566,7 @@
             <w:noProof/>
             <w:webHidden/>
           </w:rPr>
-          <w:instrText xml:space="preserve"> PAGEREF _Toc356424276 \h </w:instrText>
+          <w:instrText xml:space="preserve"> PAGEREF _Toc356470222 \h </w:instrText>
         </w:r>
         <w:r>
           <w:rPr>
@@ -4610,7 +4610,7 @@
           <w:szCs w:val="22"/>
         </w:rPr>
       </w:pPr>
-      <w:hyperlink w:anchor="_Toc356424277" w:history="1">
+      <w:hyperlink w:anchor="_Toc356470223" w:history="1">
         <w:r>
           <w:rPr>
             <w:rStyle w:val="Hypertextovodkaz"/>
@@ -4652,7 +4652,7 @@
             <w:noProof/>
             <w:webHidden/>
           </w:rPr>
-          <w:instrText xml:space="preserve"> PAGEREF _Toc356424277 \h </w:instrText>
+          <w:instrText xml:space="preserve"> PAGEREF _Toc356470223 \h </w:instrText>
         </w:r>
         <w:r>
           <w:rPr>
@@ -4696,7 +4696,7 @@
           <w:szCs w:val="22"/>
         </w:rPr>
       </w:pPr>
-      <w:hyperlink w:anchor="_Toc356424278" w:history="1">
+      <w:hyperlink w:anchor="_Toc356470224" w:history="1">
         <w:r>
           <w:rPr>
             <w:rStyle w:val="Hypertextovodkaz"/>
@@ -4738,7 +4738,7 @@
             <w:noProof/>
             <w:webHidden/>
           </w:rPr>
-          <w:instrText xml:space="preserve"> PAGEREF _Toc356424278 \h </w:instrText>
+          <w:instrText xml:space="preserve"> PAGEREF _Toc356470224 \h </w:instrText>
         </w:r>
         <w:r>
           <w:rPr>
@@ -4782,7 +4782,7 @@
           <w:szCs w:val="22"/>
         </w:rPr>
       </w:pPr>
-      <w:hyperlink w:anchor="_Toc356424279" w:history="1">
+      <w:hyperlink w:anchor="_Toc356470225" w:history="1">
         <w:r>
           <w:rPr>
             <w:rStyle w:val="Hypertextovodkaz"/>
@@ -4824,7 +4824,7 @@
             <w:noProof/>
             <w:webHidden/>
           </w:rPr>
-          <w:instrText xml:space="preserve"> PAGEREF _Toc356424279 \h </w:instrText>
+          <w:instrText xml:space="preserve"> PAGEREF _Toc356470225 \h </w:instrText>
         </w:r>
         <w:r>
           <w:rPr>
@@ -4845,6 +4845,92 @@
             <w:webHidden/>
           </w:rPr>
           <w:t>30</w:t>
+        </w:r>
+        <w:r>
+          <w:rPr>
+            <w:noProof/>
+            <w:webHidden/>
+          </w:rPr>
+          <w:fldChar w:fldCharType="end"/>
+        </w:r>
+      </w:hyperlink>
+    </w:p>
+    <w:p>
+      <w:pPr>
+        <w:pStyle w:val="Obsah1"/>
+        <w:tabs>
+          <w:tab w:val="left" w:pos="480"/>
+          <w:tab w:val="right" w:leader="dot" w:pos="8990"/>
+        </w:tabs>
+        <w:rPr>
+          <w:rFonts w:asciiTheme="minorHAnsi" w:eastAsiaTheme="minorEastAsia" w:hAnsiTheme="minorHAnsi" w:cstheme="minorBidi"/>
+          <w:noProof/>
+          <w:szCs w:val="22"/>
+        </w:rPr>
+      </w:pPr>
+      <w:hyperlink w:anchor="_Toc356470226" w:history="1">
+        <w:r>
+          <w:rPr>
+            <w:rStyle w:val="Hypertextovodkaz"/>
+            <w:noProof/>
+          </w:rPr>
+          <w:t>7.</w:t>
+        </w:r>
+        <w:r>
+          <w:rPr>
+            <w:rFonts w:asciiTheme="minorHAnsi" w:eastAsiaTheme="minorEastAsia" w:hAnsiTheme="minorHAnsi" w:cstheme="minorBidi"/>
+            <w:noProof/>
+            <w:szCs w:val="22"/>
+          </w:rPr>
+          <w:tab/>
+        </w:r>
+        <w:r>
+          <w:rPr>
+            <w:rStyle w:val="Hypertextovodkaz"/>
+            <w:noProof/>
+          </w:rPr>
+          <w:t>Nasazení modelu systému</w:t>
+        </w:r>
+        <w:r>
+          <w:rPr>
+            <w:noProof/>
+            <w:webHidden/>
+          </w:rPr>
+          <w:tab/>
+        </w:r>
+        <w:r>
+          <w:rPr>
+            <w:noProof/>
+            <w:webHidden/>
+          </w:rPr>
+          <w:fldChar w:fldCharType="begin"/>
+        </w:r>
+        <w:r>
+          <w:rPr>
+            <w:noProof/>
+            <w:webHidden/>
+          </w:rPr>
+          <w:instrText xml:space="preserve"> PAGEREF _Toc356470226 \h </w:instrText>
+        </w:r>
+        <w:r>
+          <w:rPr>
+            <w:noProof/>
+            <w:webHidden/>
+          </w:rPr>
+        </w:r>
+        <w:r>
+          <w:rPr>
+            <w:noProof/>
+            <w:webHidden/>
+          </w:rPr>
+          <w:fldChar w:fldCharType="separate"/>
+        </w:r>
+        <w:r>
+          <w:rPr>
+            <w:noProof/>
+            <w:webHidden/>
+          </w:rPr>
+          <w:t>31</w:t>
         </w:r>
         <w:r>
           <w:rPr>
@@ -4868,13 +4954,13 @@
           <w:szCs w:val="22"/>
         </w:rPr>
       </w:pPr>
-      <w:hyperlink w:anchor="_Toc356424280" w:history="1">
+      <w:hyperlink w:anchor="_Toc356470227" w:history="1">
         <w:r>
           <w:rPr>
             <w:rStyle w:val="Hypertextovodkaz"/>
             <w:noProof/>
           </w:rPr>
-          <w:t>6.3</w:t>
+          <w:t>7.1</w:t>
         </w:r>
         <w:r>
           <w:rPr>
@@ -4889,7 +4975,7 @@
             <w:rStyle w:val="Hypertextovodkaz"/>
             <w:noProof/>
           </w:rPr>
-          <w:t>Třída System</w:t>
+          <w:t>Řídící sítě</w:t>
         </w:r>
         <w:r>
           <w:rPr>
@@ -4910,7 +4996,7 @@
             <w:noProof/>
             <w:webHidden/>
           </w:rPr>
-          <w:instrText xml:space="preserve"> PAGEREF _Toc356424280 \h </w:instrText>
+          <w:instrText xml:space="preserve"> PAGEREF _Toc356470227 \h </w:instrText>
         </w:r>
         <w:r>
           <w:rPr>
@@ -4930,7 +5016,451 @@
             <w:noProof/>
             <w:webHidden/>
           </w:rPr>
-          <w:t>30</w:t>
+          <w:t>32</w:t>
+        </w:r>
+        <w:r>
+          <w:rPr>
+            <w:noProof/>
+            <w:webHidden/>
+          </w:rPr>
+          <w:fldChar w:fldCharType="end"/>
+        </w:r>
+      </w:hyperlink>
+    </w:p>
+    <w:p>
+      <w:pPr>
+        <w:pStyle w:val="Obsah3"/>
+        <w:tabs>
+          <w:tab w:val="left" w:pos="1320"/>
+          <w:tab w:val="right" w:leader="dot" w:pos="8990"/>
+        </w:tabs>
+        <w:rPr>
+          <w:rFonts w:asciiTheme="minorHAnsi" w:eastAsiaTheme="minorEastAsia" w:hAnsiTheme="minorHAnsi" w:cstheme="minorBidi"/>
+          <w:noProof/>
+          <w:szCs w:val="22"/>
+        </w:rPr>
+      </w:pPr>
+      <w:hyperlink w:anchor="_Toc356470228" w:history="1">
+        <w:r>
+          <w:rPr>
+            <w:rStyle w:val="Hypertextovodkaz"/>
+            <w:noProof/>
+          </w:rPr>
+          <w:t>7.1.1</w:t>
+        </w:r>
+        <w:r>
+          <w:rPr>
+            <w:rFonts w:asciiTheme="minorHAnsi" w:eastAsiaTheme="minorEastAsia" w:hAnsiTheme="minorHAnsi" w:cstheme="minorBidi"/>
+            <w:noProof/>
+            <w:szCs w:val="22"/>
+          </w:rPr>
+          <w:tab/>
+        </w:r>
+        <w:r>
+          <w:rPr>
+            <w:rStyle w:val="Hypertextovodkaz"/>
+            <w:noProof/>
+          </w:rPr>
+          <w:t>SystemNet</w:t>
+        </w:r>
+        <w:r>
+          <w:rPr>
+            <w:noProof/>
+            <w:webHidden/>
+          </w:rPr>
+          <w:tab/>
+        </w:r>
+        <w:r>
+          <w:rPr>
+            <w:noProof/>
+            <w:webHidden/>
+          </w:rPr>
+          <w:fldChar w:fldCharType="begin"/>
+        </w:r>
+        <w:r>
+          <w:rPr>
+            <w:noProof/>
+            <w:webHidden/>
+          </w:rPr>
+          <w:instrText xml:space="preserve"> PAGEREF _Toc356470228 \h </w:instrText>
+        </w:r>
+        <w:r>
+          <w:rPr>
+            <w:noProof/>
+            <w:webHidden/>
+          </w:rPr>
+        </w:r>
+        <w:r>
+          <w:rPr>
+            <w:noProof/>
+            <w:webHidden/>
+          </w:rPr>
+          <w:fldChar w:fldCharType="separate"/>
+        </w:r>
+        <w:r>
+          <w:rPr>
+            <w:noProof/>
+            <w:webHidden/>
+          </w:rPr>
+          <w:t>32</w:t>
+        </w:r>
+        <w:r>
+          <w:rPr>
+            <w:noProof/>
+            <w:webHidden/>
+          </w:rPr>
+          <w:fldChar w:fldCharType="end"/>
+        </w:r>
+      </w:hyperlink>
+    </w:p>
+    <w:p>
+      <w:pPr>
+        <w:pStyle w:val="Obsah3"/>
+        <w:tabs>
+          <w:tab w:val="left" w:pos="1320"/>
+          <w:tab w:val="right" w:leader="dot" w:pos="8990"/>
+        </w:tabs>
+        <w:rPr>
+          <w:rFonts w:asciiTheme="minorHAnsi" w:eastAsiaTheme="minorEastAsia" w:hAnsiTheme="minorHAnsi" w:cstheme="minorBidi"/>
+          <w:noProof/>
+          <w:szCs w:val="22"/>
+        </w:rPr>
+      </w:pPr>
+      <w:hyperlink w:anchor="_Toc356470229" w:history="1">
+        <w:r>
+          <w:rPr>
+            <w:rStyle w:val="Hypertextovodkaz"/>
+            <w:noProof/>
+          </w:rPr>
+          <w:t>7.1.2</w:t>
+        </w:r>
+        <w:r>
+          <w:rPr>
+            <w:rFonts w:asciiTheme="minorHAnsi" w:eastAsiaTheme="minorEastAsia" w:hAnsiTheme="minorHAnsi" w:cstheme="minorBidi"/>
+            <w:noProof/>
+            <w:szCs w:val="22"/>
+          </w:rPr>
+          <w:tab/>
+        </w:r>
+        <w:r>
+          <w:rPr>
+            <w:rStyle w:val="Hypertextovodkaz"/>
+            <w:noProof/>
+          </w:rPr>
+          <w:t>UserNet</w:t>
+        </w:r>
+        <w:r>
+          <w:rPr>
+            <w:noProof/>
+            <w:webHidden/>
+          </w:rPr>
+          <w:tab/>
+        </w:r>
+        <w:r>
+          <w:rPr>
+            <w:noProof/>
+            <w:webHidden/>
+          </w:rPr>
+          <w:fldChar w:fldCharType="begin"/>
+        </w:r>
+        <w:r>
+          <w:rPr>
+            <w:noProof/>
+            <w:webHidden/>
+          </w:rPr>
+          <w:instrText xml:space="preserve"> PAGEREF _Toc356470229 \h </w:instrText>
+        </w:r>
+        <w:r>
+          <w:rPr>
+            <w:noProof/>
+            <w:webHidden/>
+          </w:rPr>
+        </w:r>
+        <w:r>
+          <w:rPr>
+            <w:noProof/>
+            <w:webHidden/>
+          </w:rPr>
+          <w:fldChar w:fldCharType="separate"/>
+        </w:r>
+        <w:r>
+          <w:rPr>
+            <w:noProof/>
+            <w:webHidden/>
+          </w:rPr>
+          <w:t>33</w:t>
+        </w:r>
+        <w:r>
+          <w:rPr>
+            <w:noProof/>
+            <w:webHidden/>
+          </w:rPr>
+          <w:fldChar w:fldCharType="end"/>
+        </w:r>
+      </w:hyperlink>
+    </w:p>
+    <w:p>
+      <w:pPr>
+        <w:pStyle w:val="Obsah3"/>
+        <w:tabs>
+          <w:tab w:val="left" w:pos="1320"/>
+          <w:tab w:val="right" w:leader="dot" w:pos="8990"/>
+        </w:tabs>
+        <w:rPr>
+          <w:rFonts w:asciiTheme="minorHAnsi" w:eastAsiaTheme="minorEastAsia" w:hAnsiTheme="minorHAnsi" w:cstheme="minorBidi"/>
+          <w:noProof/>
+          <w:szCs w:val="22"/>
+        </w:rPr>
+      </w:pPr>
+      <w:hyperlink w:anchor="_Toc356470230" w:history="1">
+        <w:r>
+          <w:rPr>
+            <w:rStyle w:val="Hypertextovodkaz"/>
+            <w:noProof/>
+          </w:rPr>
+          <w:t>7.1.3</w:t>
+        </w:r>
+        <w:r>
+          <w:rPr>
+            <w:rFonts w:asciiTheme="minorHAnsi" w:eastAsiaTheme="minorEastAsia" w:hAnsiTheme="minorHAnsi" w:cstheme="minorBidi"/>
+            <w:noProof/>
+            <w:szCs w:val="22"/>
+          </w:rPr>
+          <w:tab/>
+        </w:r>
+        <w:r>
+          <w:rPr>
+            <w:rStyle w:val="Hypertextovodkaz"/>
+            <w:noProof/>
+          </w:rPr>
+          <w:t>AuthorNet</w:t>
+        </w:r>
+        <w:r>
+          <w:rPr>
+            <w:noProof/>
+            <w:webHidden/>
+          </w:rPr>
+          <w:tab/>
+        </w:r>
+        <w:r>
+          <w:rPr>
+            <w:noProof/>
+            <w:webHidden/>
+          </w:rPr>
+          <w:fldChar w:fldCharType="begin"/>
+        </w:r>
+        <w:r>
+          <w:rPr>
+            <w:noProof/>
+            <w:webHidden/>
+          </w:rPr>
+          <w:instrText xml:space="preserve"> PAGEREF _Toc356470230 \h </w:instrText>
+        </w:r>
+        <w:r>
+          <w:rPr>
+            <w:noProof/>
+            <w:webHidden/>
+          </w:rPr>
+        </w:r>
+        <w:r>
+          <w:rPr>
+            <w:noProof/>
+            <w:webHidden/>
+          </w:rPr>
+          <w:fldChar w:fldCharType="separate"/>
+        </w:r>
+        <w:r>
+          <w:rPr>
+            <w:noProof/>
+            <w:webHidden/>
+          </w:rPr>
+          <w:t>34</w:t>
+        </w:r>
+        <w:r>
+          <w:rPr>
+            <w:noProof/>
+            <w:webHidden/>
+          </w:rPr>
+          <w:fldChar w:fldCharType="end"/>
+        </w:r>
+      </w:hyperlink>
+    </w:p>
+    <w:p>
+      <w:pPr>
+        <w:pStyle w:val="Obsah3"/>
+        <w:tabs>
+          <w:tab w:val="left" w:pos="1320"/>
+          <w:tab w:val="right" w:leader="dot" w:pos="8990"/>
+        </w:tabs>
+        <w:rPr>
+          <w:rFonts w:asciiTheme="minorHAnsi" w:eastAsiaTheme="minorEastAsia" w:hAnsiTheme="minorHAnsi" w:cstheme="minorBidi"/>
+          <w:noProof/>
+          <w:szCs w:val="22"/>
+        </w:rPr>
+      </w:pPr>
+      <w:hyperlink w:anchor="_Toc356470231" w:history="1">
+        <w:r>
+          <w:rPr>
+            <w:rStyle w:val="Hypertextovodkaz"/>
+            <w:noProof/>
+          </w:rPr>
+          <w:t>7.1.4</w:t>
+        </w:r>
+        <w:r>
+          <w:rPr>
+            <w:rFonts w:asciiTheme="minorHAnsi" w:eastAsiaTheme="minorEastAsia" w:hAnsiTheme="minorHAnsi" w:cstheme="minorBidi"/>
+            <w:noProof/>
+            <w:szCs w:val="22"/>
+          </w:rPr>
+          <w:tab/>
+        </w:r>
+        <w:r>
+          <w:rPr>
+            <w:rStyle w:val="Hypertextovodkaz"/>
+            <w:noProof/>
+          </w:rPr>
+          <w:t>ReviewerNet</w:t>
+        </w:r>
+        <w:r>
+          <w:rPr>
+            <w:noProof/>
+            <w:webHidden/>
+          </w:rPr>
+          <w:tab/>
+        </w:r>
+        <w:r>
+          <w:rPr>
+            <w:noProof/>
+            <w:webHidden/>
+          </w:rPr>
+          <w:fldChar w:fldCharType="begin"/>
+        </w:r>
+        <w:r>
+          <w:rPr>
+            <w:noProof/>
+            <w:webHidden/>
+          </w:rPr>
+          <w:instrText xml:space="preserve"> PAGEREF _Toc356470231 \h </w:instrText>
+        </w:r>
+        <w:r>
+          <w:rPr>
+            <w:noProof/>
+            <w:webHidden/>
+          </w:rPr>
+        </w:r>
+        <w:r>
+          <w:rPr>
+            <w:noProof/>
+            <w:webHidden/>
+          </w:rPr>
+          <w:fldChar w:fldCharType="separate"/>
+        </w:r>
+        <w:r>
+          <w:rPr>
+            <w:noProof/>
+            <w:webHidden/>
+          </w:rPr>
+          <w:t>34</w:t>
+        </w:r>
+        <w:r>
+          <w:rPr>
+            <w:noProof/>
+            <w:webHidden/>
+          </w:rPr>
+          <w:fldChar w:fldCharType="end"/>
+        </w:r>
+      </w:hyperlink>
+    </w:p>
+    <w:p>
+      <w:pPr>
+        <w:pStyle w:val="Obsah2"/>
+        <w:tabs>
+          <w:tab w:val="left" w:pos="880"/>
+          <w:tab w:val="right" w:leader="dot" w:pos="8990"/>
+        </w:tabs>
+        <w:rPr>
+          <w:rFonts w:asciiTheme="minorHAnsi" w:eastAsiaTheme="minorEastAsia" w:hAnsiTheme="minorHAnsi" w:cstheme="minorBidi"/>
+          <w:noProof/>
+          <w:szCs w:val="22"/>
+        </w:rPr>
+      </w:pPr>
+      <w:hyperlink w:anchor="_Toc356470232" w:history="1">
+        <w:r>
+          <w:rPr>
+            <w:rStyle w:val="Hypertextovodkaz"/>
+            <w:noProof/>
+          </w:rPr>
+          <w:t>7.2</w:t>
+        </w:r>
+        <w:r>
+          <w:rPr>
+            <w:rFonts w:asciiTheme="minorHAnsi" w:eastAsiaTheme="minorEastAsia" w:hAnsiTheme="minorHAnsi" w:cstheme="minorBidi"/>
+            <w:noProof/>
+            <w:szCs w:val="22"/>
+          </w:rPr>
+          <w:tab/>
+        </w:r>
+        <w:r>
+          <w:rPr>
+            <w:rStyle w:val="Hypertextovodkaz"/>
+            <w:noProof/>
+          </w:rPr>
+          <w:t>Uživatelské roz</w:t>
+        </w:r>
+        <w:r>
+          <w:rPr>
+            <w:rStyle w:val="Hypertextovodkaz"/>
+            <w:noProof/>
+          </w:rPr>
+          <w:t>h</w:t>
+        </w:r>
+        <w:r>
+          <w:rPr>
+            <w:rStyle w:val="Hypertextovodkaz"/>
+            <w:noProof/>
+          </w:rPr>
+          <w:t>raní</w:t>
+        </w:r>
+        <w:r>
+          <w:rPr>
+            <w:noProof/>
+            <w:webHidden/>
+          </w:rPr>
+          <w:tab/>
+        </w:r>
+        <w:r>
+          <w:rPr>
+            <w:noProof/>
+            <w:webHidden/>
+          </w:rPr>
+          <w:fldChar w:fldCharType="begin"/>
+        </w:r>
+        <w:r>
+          <w:rPr>
+            <w:noProof/>
+            <w:webHidden/>
+          </w:rPr>
+          <w:instrText xml:space="preserve"> PAGEREF _Toc356470232 \h </w:instrText>
+        </w:r>
+        <w:r>
+          <w:rPr>
+            <w:noProof/>
+            <w:webHidden/>
+          </w:rPr>
+        </w:r>
+        <w:r>
+          <w:rPr>
+            <w:noProof/>
+            <w:webHidden/>
+          </w:rPr>
+          <w:fldChar w:fldCharType="separate"/>
+        </w:r>
+        <w:r>
+          <w:rPr>
+            <w:noProof/>
+            <w:webHidden/>
+          </w:rPr>
+          <w:t>34</w:t>
         </w:r>
         <w:r>
           <w:rPr>
@@ -4954,13 +5484,13 @@
           <w:szCs w:val="22"/>
         </w:rPr>
       </w:pPr>
-      <w:hyperlink w:anchor="_Toc356424281" w:history="1">
+      <w:hyperlink w:anchor="_Toc356470233" w:history="1">
         <w:r>
           <w:rPr>
             <w:rStyle w:val="Hypertextovodkaz"/>
             <w:noProof/>
           </w:rPr>
-          <w:t>7.</w:t>
+          <w:t>8.</w:t>
         </w:r>
         <w:r>
           <w:rPr>
@@ -4975,7 +5505,7 @@
             <w:rStyle w:val="Hypertextovodkaz"/>
             <w:noProof/>
           </w:rPr>
-          <w:t>Nasazení modelu do systému</w:t>
+          <w:t>Testování/simulace</w:t>
         </w:r>
         <w:r>
           <w:rPr>
@@ -4996,7 +5526,7 @@
             <w:noProof/>
             <w:webHidden/>
           </w:rPr>
-          <w:instrText xml:space="preserve"> PAGEREF _Toc356424281 \h </w:instrText>
+          <w:instrText xml:space="preserve"> PAGEREF _Toc356470233 \h </w:instrText>
         </w:r>
         <w:r>
           <w:rPr>
@@ -5016,7 +5546,7 @@
             <w:noProof/>
             <w:webHidden/>
           </w:rPr>
-          <w:t>32</w:t>
+          <w:t>2</w:t>
         </w:r>
         <w:r>
           <w:rPr>
@@ -5040,13 +5570,13 @@
           <w:szCs w:val="22"/>
         </w:rPr>
       </w:pPr>
-      <w:hyperlink w:anchor="_Toc356424282" w:history="1">
+      <w:hyperlink w:anchor="_Toc356470234" w:history="1">
         <w:r>
           <w:rPr>
             <w:rStyle w:val="Hypertextovodkaz"/>
             <w:noProof/>
           </w:rPr>
-          <w:t>7.1</w:t>
+          <w:t>8.1</w:t>
         </w:r>
         <w:r>
           <w:rPr>
@@ -5061,7 +5591,7 @@
             <w:rStyle w:val="Hypertextovodkaz"/>
             <w:noProof/>
           </w:rPr>
-          <w:t>Obslužné sítě</w:t>
+          <w:t>Návrh testů</w:t>
         </w:r>
         <w:r>
           <w:rPr>
@@ -5082,7 +5612,7 @@
             <w:noProof/>
             <w:webHidden/>
           </w:rPr>
-          <w:instrText xml:space="preserve"> PAGEREF _Toc356424282 \h </w:instrText>
+          <w:instrText xml:space="preserve"> PAGEREF _Toc356470234 \h </w:instrText>
         </w:r>
         <w:r>
           <w:rPr>
@@ -5102,7 +5632,7 @@
             <w:noProof/>
             <w:webHidden/>
           </w:rPr>
-          <w:t>32</w:t>
+          <w:t>2</w:t>
         </w:r>
         <w:r>
           <w:rPr>
@@ -5126,13 +5656,13 @@
           <w:szCs w:val="22"/>
         </w:rPr>
       </w:pPr>
-      <w:hyperlink w:anchor="_Toc356424283" w:history="1">
+      <w:hyperlink w:anchor="_Toc356470235" w:history="1">
         <w:r>
           <w:rPr>
             <w:rStyle w:val="Hypertextovodkaz"/>
             <w:noProof/>
           </w:rPr>
-          <w:t>7.2</w:t>
+          <w:t>8.2</w:t>
         </w:r>
         <w:r>
           <w:rPr>
@@ -5147,7 +5677,7 @@
             <w:rStyle w:val="Hypertextovodkaz"/>
             <w:noProof/>
           </w:rPr>
-          <w:t>Uživatelské rozhraní</w:t>
+          <w:t>Výsledky testů</w:t>
         </w:r>
         <w:r>
           <w:rPr>
@@ -5168,7 +5698,7 @@
             <w:noProof/>
             <w:webHidden/>
           </w:rPr>
-          <w:instrText xml:space="preserve"> PAGEREF _Toc356424283 \h </w:instrText>
+          <w:instrText xml:space="preserve"> PAGEREF _Toc356470235 \h </w:instrText>
         </w:r>
         <w:r>
           <w:rPr>
@@ -5188,7 +5718,7 @@
             <w:noProof/>
             <w:webHidden/>
           </w:rPr>
-          <w:t>32</w:t>
+          <w:t>2</w:t>
         </w:r>
         <w:r>
           <w:rPr>
@@ -5212,13 +5742,13 @@
           <w:szCs w:val="22"/>
         </w:rPr>
       </w:pPr>
-      <w:hyperlink w:anchor="_Toc356424284" w:history="1">
+      <w:hyperlink w:anchor="_Toc356470236" w:history="1">
         <w:r>
           <w:rPr>
             <w:rStyle w:val="Hypertextovodkaz"/>
             <w:noProof/>
           </w:rPr>
-          <w:t>8.</w:t>
+          <w:t>9.</w:t>
         </w:r>
         <w:r>
           <w:rPr>
@@ -5233,7 +5763,7 @@
             <w:rStyle w:val="Hypertextovodkaz"/>
             <w:noProof/>
           </w:rPr>
-          <w:t>Testování/simulace</w:t>
+          <w:t>Závěr</w:t>
         </w:r>
         <w:r>
           <w:rPr>
@@ -5254,7 +5784,7 @@
             <w:noProof/>
             <w:webHidden/>
           </w:rPr>
-          <w:instrText xml:space="preserve"> PAGEREF _Toc356424284 \h </w:instrText>
+          <w:instrText xml:space="preserve"> PAGEREF _Toc356470236 \h </w:instrText>
         </w:r>
         <w:r>
           <w:rPr>
@@ -5274,265 +5804,7 @@
             <w:noProof/>
             <w:webHidden/>
           </w:rPr>
-          <w:t>33</w:t>
-        </w:r>
-        <w:r>
-          <w:rPr>
-            <w:noProof/>
-            <w:webHidden/>
-          </w:rPr>
-          <w:fldChar w:fldCharType="end"/>
-        </w:r>
-      </w:hyperlink>
-    </w:p>
-    <w:p>
-      <w:pPr>
-        <w:pStyle w:val="Obsah2"/>
-        <w:tabs>
-          <w:tab w:val="left" w:pos="880"/>
-          <w:tab w:val="right" w:leader="dot" w:pos="8990"/>
-        </w:tabs>
-        <w:rPr>
-          <w:rFonts w:asciiTheme="minorHAnsi" w:eastAsiaTheme="minorEastAsia" w:hAnsiTheme="minorHAnsi" w:cstheme="minorBidi"/>
-          <w:noProof/>
-          <w:szCs w:val="22"/>
-        </w:rPr>
-      </w:pPr>
-      <w:hyperlink w:anchor="_Toc356424285" w:history="1">
-        <w:r>
-          <w:rPr>
-            <w:rStyle w:val="Hypertextovodkaz"/>
-            <w:noProof/>
-          </w:rPr>
-          <w:t>8.1</w:t>
-        </w:r>
-        <w:r>
-          <w:rPr>
-            <w:rFonts w:asciiTheme="minorHAnsi" w:eastAsiaTheme="minorEastAsia" w:hAnsiTheme="minorHAnsi" w:cstheme="minorBidi"/>
-            <w:noProof/>
-            <w:szCs w:val="22"/>
-          </w:rPr>
-          <w:tab/>
-        </w:r>
-        <w:r>
-          <w:rPr>
-            <w:rStyle w:val="Hypertextovodkaz"/>
-            <w:noProof/>
-          </w:rPr>
-          <w:t>Návrh testů</w:t>
-        </w:r>
-        <w:r>
-          <w:rPr>
-            <w:noProof/>
-            <w:webHidden/>
-          </w:rPr>
-          <w:tab/>
-        </w:r>
-        <w:r>
-          <w:rPr>
-            <w:noProof/>
-            <w:webHidden/>
-          </w:rPr>
-          <w:fldChar w:fldCharType="begin"/>
-        </w:r>
-        <w:r>
-          <w:rPr>
-            <w:noProof/>
-            <w:webHidden/>
-          </w:rPr>
-          <w:instrText xml:space="preserve"> PAGEREF _Toc356424285 \h </w:instrText>
-        </w:r>
-        <w:r>
-          <w:rPr>
-            <w:noProof/>
-            <w:webHidden/>
-          </w:rPr>
-        </w:r>
-        <w:r>
-          <w:rPr>
-            <w:noProof/>
-            <w:webHidden/>
-          </w:rPr>
-          <w:fldChar w:fldCharType="separate"/>
-        </w:r>
-        <w:r>
-          <w:rPr>
-            <w:noProof/>
-            <w:webHidden/>
-          </w:rPr>
-          <w:t>33</w:t>
-        </w:r>
-        <w:r>
-          <w:rPr>
-            <w:noProof/>
-            <w:webHidden/>
-          </w:rPr>
-          <w:fldChar w:fldCharType="end"/>
-        </w:r>
-      </w:hyperlink>
-    </w:p>
-    <w:p>
-      <w:pPr>
-        <w:pStyle w:val="Obsah2"/>
-        <w:tabs>
-          <w:tab w:val="left" w:pos="880"/>
-          <w:tab w:val="right" w:leader="dot" w:pos="8990"/>
-        </w:tabs>
-        <w:rPr>
-          <w:rFonts w:asciiTheme="minorHAnsi" w:eastAsiaTheme="minorEastAsia" w:hAnsiTheme="minorHAnsi" w:cstheme="minorBidi"/>
-          <w:noProof/>
-          <w:szCs w:val="22"/>
-        </w:rPr>
-      </w:pPr>
-      <w:hyperlink w:anchor="_Toc356424286" w:history="1">
-        <w:r>
-          <w:rPr>
-            <w:rStyle w:val="Hypertextovodkaz"/>
-            <w:noProof/>
-          </w:rPr>
-          <w:t>8.2</w:t>
-        </w:r>
-        <w:r>
-          <w:rPr>
-            <w:rFonts w:asciiTheme="minorHAnsi" w:eastAsiaTheme="minorEastAsia" w:hAnsiTheme="minorHAnsi" w:cstheme="minorBidi"/>
-            <w:noProof/>
-            <w:szCs w:val="22"/>
-          </w:rPr>
-          <w:tab/>
-        </w:r>
-        <w:r>
-          <w:rPr>
-            <w:rStyle w:val="Hypertextovodkaz"/>
-            <w:noProof/>
-          </w:rPr>
-          <w:t>Výsledky testů</w:t>
-        </w:r>
-        <w:r>
-          <w:rPr>
-            <w:noProof/>
-            <w:webHidden/>
-          </w:rPr>
-          <w:tab/>
-        </w:r>
-        <w:r>
-          <w:rPr>
-            <w:noProof/>
-            <w:webHidden/>
-          </w:rPr>
-          <w:fldChar w:fldCharType="begin"/>
-        </w:r>
-        <w:r>
-          <w:rPr>
-            <w:noProof/>
-            <w:webHidden/>
-          </w:rPr>
-          <w:instrText xml:space="preserve"> PAGEREF _Toc356424286 \h </w:instrText>
-        </w:r>
-        <w:r>
-          <w:rPr>
-            <w:noProof/>
-            <w:webHidden/>
-          </w:rPr>
-        </w:r>
-        <w:r>
-          <w:rPr>
-            <w:noProof/>
-            <w:webHidden/>
-          </w:rPr>
-          <w:fldChar w:fldCharType="separate"/>
-        </w:r>
-        <w:r>
-          <w:rPr>
-            <w:noProof/>
-            <w:webHidden/>
-          </w:rPr>
-          <w:t>33</w:t>
-        </w:r>
-        <w:r>
-          <w:rPr>
-            <w:noProof/>
-            <w:webHidden/>
-          </w:rPr>
-          <w:fldChar w:fldCharType="end"/>
-        </w:r>
-      </w:hyperlink>
-    </w:p>
-    <w:p>
-      <w:pPr>
-        <w:pStyle w:val="Obsah1"/>
-        <w:tabs>
-          <w:tab w:val="left" w:pos="480"/>
-          <w:tab w:val="right" w:leader="dot" w:pos="8990"/>
-        </w:tabs>
-        <w:rPr>
-          <w:rFonts w:asciiTheme="minorHAnsi" w:eastAsiaTheme="minorEastAsia" w:hAnsiTheme="minorHAnsi" w:cstheme="minorBidi"/>
-          <w:noProof/>
-          <w:szCs w:val="22"/>
-        </w:rPr>
-      </w:pPr>
-      <w:hyperlink w:anchor="_Toc356424287" w:history="1">
-        <w:r>
-          <w:rPr>
-            <w:rStyle w:val="Hypertextovodkaz"/>
-            <w:noProof/>
-          </w:rPr>
-          <w:t>9.</w:t>
-        </w:r>
-        <w:r>
-          <w:rPr>
-            <w:rFonts w:asciiTheme="minorHAnsi" w:eastAsiaTheme="minorEastAsia" w:hAnsiTheme="minorHAnsi" w:cstheme="minorBidi"/>
-            <w:noProof/>
-            <w:szCs w:val="22"/>
-          </w:rPr>
-          <w:tab/>
-        </w:r>
-        <w:r>
-          <w:rPr>
-            <w:rStyle w:val="Hypertextovodkaz"/>
-            <w:noProof/>
-          </w:rPr>
-          <w:t>Závěr</w:t>
-        </w:r>
-        <w:r>
-          <w:rPr>
-            <w:noProof/>
-            <w:webHidden/>
-          </w:rPr>
-          <w:tab/>
-        </w:r>
-        <w:r>
-          <w:rPr>
-            <w:noProof/>
-            <w:webHidden/>
-          </w:rPr>
-          <w:fldChar w:fldCharType="begin"/>
-        </w:r>
-        <w:r>
-          <w:rPr>
-            <w:noProof/>
-            <w:webHidden/>
-          </w:rPr>
-          <w:instrText xml:space="preserve"> PAGEREF _Toc356424287 \h </w:instrText>
-        </w:r>
-        <w:r>
-          <w:rPr>
-            <w:noProof/>
-            <w:webHidden/>
-          </w:rPr>
-        </w:r>
-        <w:r>
-          <w:rPr>
-            <w:noProof/>
-            <w:webHidden/>
-          </w:rPr>
-          <w:fldChar w:fldCharType="separate"/>
-        </w:r>
-        <w:r>
-          <w:rPr>
-            <w:noProof/>
-            <w:webHidden/>
-          </w:rPr>
-          <w:t>34</w:t>
+          <w:t>3</w:t>
         </w:r>
         <w:r>
           <w:rPr>
@@ -5555,7 +5827,7 @@
           <w:szCs w:val="22"/>
         </w:rPr>
       </w:pPr>
-      <w:hyperlink w:anchor="_Toc356424288" w:history="1">
+      <w:hyperlink w:anchor="_Toc356470237" w:history="1">
         <w:r>
           <w:rPr>
             <w:rStyle w:val="Hypertextovodkaz"/>
@@ -5582,7 +5854,7 @@
             <w:noProof/>
             <w:webHidden/>
           </w:rPr>
-          <w:instrText xml:space="preserve"> PAGEREF _Toc356424288 \h </w:instrText>
+          <w:instrText xml:space="preserve"> PAGEREF _Toc356470237 \h </w:instrText>
         </w:r>
         <w:r>
           <w:rPr>
@@ -5602,7 +5874,7 @@
             <w:noProof/>
             <w:webHidden/>
           </w:rPr>
-          <w:t>35</w:t>
+          <w:t>4</w:t>
         </w:r>
         <w:r>
           <w:rPr>
@@ -5620,8 +5892,8 @@
       <w:r>
         <w:fldChar w:fldCharType="end"/>
       </w:r>
+      <w:bookmarkEnd w:id="5"/>
       <w:bookmarkEnd w:id="6"/>
-      <w:bookmarkEnd w:id="7"/>
     </w:p>
     <w:p>
       <w:pPr>
@@ -5635,7 +5907,7 @@
       <w:pPr>
         <w:pStyle w:val="Nadpis1"/>
       </w:pPr>
-      <w:bookmarkStart w:id="8" w:name="_Toc356424255"/>
+      <w:bookmarkStart w:id="8" w:name="_Toc356470201"/>
       <w:r>
         <w:lastRenderedPageBreak/>
         <w:t>Úvod</w:t>
@@ -6299,7 +6571,7 @@
       </w:pPr>
       <w:bookmarkStart w:id="11" w:name="_Ref343008544"/>
       <w:bookmarkStart w:id="12" w:name="_Toc343033291"/>
-      <w:bookmarkStart w:id="13" w:name="_Toc356424256"/>
+      <w:bookmarkStart w:id="13" w:name="_Toc356470202"/>
       <w:r>
         <w:lastRenderedPageBreak/>
         <w:t xml:space="preserve">Historie - cesta k </w:t>
@@ -7797,7 +8069,7 @@
       </w:pPr>
       <w:bookmarkStart w:id="15" w:name="_Ref343008830"/>
       <w:bookmarkStart w:id="16" w:name="_Toc343033292"/>
-      <w:bookmarkStart w:id="17" w:name="_Toc356424257"/>
+      <w:bookmarkStart w:id="17" w:name="_Toc356470203"/>
       <w:r>
         <w:lastRenderedPageBreak/>
         <w:t xml:space="preserve">Metodika </w:t>
@@ -8635,7 +8907,7 @@
       </w:pPr>
       <w:bookmarkStart w:id="20" w:name="_Ref343030002"/>
       <w:bookmarkStart w:id="21" w:name="_Toc343033293"/>
-      <w:bookmarkStart w:id="22" w:name="_Toc356424258"/>
+      <w:bookmarkStart w:id="22" w:name="_Toc356470204"/>
       <w:r>
         <w:lastRenderedPageBreak/>
         <w:t xml:space="preserve">Srovnání </w:t>
@@ -9040,7 +9312,7 @@
       </w:pPr>
       <w:bookmarkStart w:id="24" w:name="_Ref342989952"/>
       <w:bookmarkStart w:id="25" w:name="_Toc343033294"/>
-      <w:bookmarkStart w:id="26" w:name="_Toc356424259"/>
+      <w:bookmarkStart w:id="26" w:name="_Toc356470205"/>
       <w:r>
         <w:t xml:space="preserve">Platformě nezávislý model </w:t>
       </w:r>
@@ -9191,7 +9463,7 @@
       </w:pPr>
       <w:bookmarkStart w:id="27" w:name="_Ref342990009"/>
       <w:bookmarkStart w:id="28" w:name="_Toc343033295"/>
-      <w:bookmarkStart w:id="29" w:name="_Toc356424260"/>
+      <w:bookmarkStart w:id="29" w:name="_Toc356470206"/>
       <w:r>
         <w:t xml:space="preserve">Platformě specifický model </w:t>
       </w:r>
@@ -9294,7 +9566,7 @@
         <w:pStyle w:val="Nadpis2"/>
       </w:pPr>
       <w:bookmarkStart w:id="30" w:name="_Toc343033296"/>
-      <w:bookmarkStart w:id="31" w:name="_Toc356424261"/>
+      <w:bookmarkStart w:id="31" w:name="_Toc356470207"/>
       <w:r>
         <w:t>Souhrn MDA</w:t>
       </w:r>
@@ -9684,7 +9956,7 @@
       </w:pPr>
       <w:bookmarkStart w:id="33" w:name="_Ref342996718"/>
       <w:bookmarkStart w:id="34" w:name="_Toc343033297"/>
-      <w:bookmarkStart w:id="35" w:name="_Toc356424262"/>
+      <w:bookmarkStart w:id="35" w:name="_Toc356470208"/>
       <w:r>
         <w:lastRenderedPageBreak/>
         <w:t>Modelování a simulace v procesu vývoje systémů</w:t>
@@ -10339,7 +10611,7 @@
       </w:pPr>
       <w:bookmarkStart w:id="37" w:name="_Ref343026126"/>
       <w:bookmarkStart w:id="38" w:name="_Toc343033298"/>
-      <w:bookmarkStart w:id="39" w:name="_Toc356424263"/>
+      <w:bookmarkStart w:id="39" w:name="_Toc356470209"/>
       <w:proofErr w:type="spellStart"/>
       <w:r>
         <w:t>Petriho</w:t>
@@ -10967,7 +11239,7 @@
         <w:pStyle w:val="Nadpis2"/>
       </w:pPr>
       <w:bookmarkStart w:id="41" w:name="_Ref356133975"/>
-      <w:bookmarkStart w:id="42" w:name="_Toc356424264"/>
+      <w:bookmarkStart w:id="42" w:name="_Toc356470210"/>
       <w:r>
         <w:t xml:space="preserve">Objektově orientované </w:t>
       </w:r>
@@ -11260,7 +11532,7 @@
         <w:pStyle w:val="Nadpis3"/>
       </w:pPr>
       <w:bookmarkStart w:id="44" w:name="_Ref356154291"/>
-      <w:bookmarkStart w:id="45" w:name="_Toc356424265"/>
+      <w:bookmarkStart w:id="45" w:name="_Toc356470211"/>
       <w:r>
         <w:t>Objektová síť,</w:t>
       </w:r>
@@ -12448,7 +12720,7 @@
         <w:pStyle w:val="Nadpis3"/>
       </w:pPr>
       <w:bookmarkStart w:id="49" w:name="_Ref356160979"/>
-      <w:bookmarkStart w:id="50" w:name="_Toc356424266"/>
+      <w:bookmarkStart w:id="50" w:name="_Toc356470212"/>
       <w:r>
         <w:t xml:space="preserve">Synchronní port, predikát, </w:t>
       </w:r>
@@ -13195,7 +13467,7 @@
       <w:bookmarkStart w:id="53" w:name="_Toc343033299"/>
       <w:bookmarkStart w:id="54" w:name="_Ref345678545"/>
       <w:bookmarkStart w:id="55" w:name="_Ref356133984"/>
-      <w:bookmarkStart w:id="56" w:name="_Toc356424267"/>
+      <w:bookmarkStart w:id="56" w:name="_Toc356470213"/>
       <w:r>
         <w:t>DEVS</w:t>
       </w:r>
@@ -13682,7 +13954,15 @@
         </m:r>
       </m:oMath>
       <w:r>
-        <w:t xml:space="preserve"> - množina vstupních hodnot (událostí)</w:t>
+        <w:t xml:space="preserve"> - množina vstupních hodnot (u</w:t>
+      </w:r>
+      <w:proofErr w:type="spellStart"/>
+      <w:r>
+        <w:t>dálostí</w:t>
+      </w:r>
+      <w:proofErr w:type="spellEnd"/>
+      <w:r>
+        <w:t>)</w:t>
       </w:r>
     </w:p>
     <w:p>
@@ -14106,15 +14386,7 @@
         </m:r>
       </m:oMath>
       <w:r>
-        <w:t>. Pokud nenastane žádná e</w:t>
-      </w:r>
-      <w:proofErr w:type="spellStart"/>
-      <w:r>
-        <w:t>xterní</w:t>
-      </w:r>
-      <w:proofErr w:type="spellEnd"/>
-      <w:r>
-        <w:t xml:space="preserve"> událost </w:t>
+        <w:t xml:space="preserve">. Pokud nenastane žádná externí událost </w:t>
       </w:r>
       <m:oMath>
         <m:r>
@@ -14221,7 +14493,15 @@
         </m:r>
       </m:oMath>
       <w:r>
-        <w:t xml:space="preserve"> a současně se vygeneruje výstupní hodnota pomocí výstupní funkce </w:t>
+        <w:t xml:space="preserve"> a současně se vygeneruje výstupní hodnota pomocí výstupní f</w:t>
+      </w:r>
+      <w:proofErr w:type="spellStart"/>
+      <w:r>
+        <w:t>unkce</w:t>
+      </w:r>
+      <w:proofErr w:type="spellEnd"/>
+      <w:r>
+        <w:t xml:space="preserve"> </w:t>
       </w:r>
       <m:oMath>
         <m:r>
@@ -14392,15 +14672,7 @@
         </m:r>
       </m:oMath>
       <w:r>
-        <w:t>, má vždy přednost externí událost a interní u</w:t>
-      </w:r>
-      <w:proofErr w:type="spellStart"/>
-      <w:r>
-        <w:t>dálost</w:t>
-      </w:r>
-      <w:proofErr w:type="spellEnd"/>
-      <w:r>
-        <w:t xml:space="preserve"> se ignoruje. </w:t>
+        <w:t xml:space="preserve">, má vždy přednost externí událost a interní událost se ignoruje. </w:t>
       </w:r>
       <w:sdt>
         <w:sdtPr>
@@ -15533,7 +15805,7 @@
       <w:bookmarkStart w:id="59" w:name="_Toc343033300"/>
       <w:bookmarkStart w:id="60" w:name="_Ref356077086"/>
       <w:bookmarkStart w:id="61" w:name="_Ref356133993"/>
-      <w:bookmarkStart w:id="62" w:name="_Toc356424268"/>
+      <w:bookmarkStart w:id="62" w:name="_Toc356470214"/>
       <w:r>
         <w:t xml:space="preserve">Nástroj </w:t>
       </w:r>
@@ -16712,10 +16984,10 @@
       <w:pPr>
         <w:pStyle w:val="Nadpis1"/>
       </w:pPr>
-      <w:bookmarkStart w:id="65" w:name="_Toc356424269"/>
-      <w:bookmarkStart w:id="66" w:name="_Toc101325795"/>
-      <w:bookmarkStart w:id="67" w:name="_Toc215678063"/>
-      <w:bookmarkStart w:id="68" w:name="_Toc343033301"/>
+      <w:bookmarkStart w:id="65" w:name="_Toc101325795"/>
+      <w:bookmarkStart w:id="66" w:name="_Toc215678063"/>
+      <w:bookmarkStart w:id="67" w:name="_Toc343033301"/>
+      <w:bookmarkStart w:id="68" w:name="_Toc356470215"/>
       <w:r>
         <w:lastRenderedPageBreak/>
         <w:t>Specifikace Konferenčního systém</w:t>
@@ -16723,7 +16995,7 @@
       <w:r>
         <w:t>u</w:t>
       </w:r>
-      <w:bookmarkEnd w:id="65"/>
+      <w:bookmarkEnd w:id="68"/>
     </w:p>
     <w:p>
       <w:pPr>
@@ -16755,7 +17027,7 @@
       <w:pPr>
         <w:pStyle w:val="Nadpis2"/>
       </w:pPr>
-      <w:bookmarkStart w:id="69" w:name="_Toc356424270"/>
+      <w:bookmarkStart w:id="69" w:name="_Toc356470216"/>
       <w:commentRangeStart w:id="70"/>
       <w:r>
         <w:t>Neformální specifikace</w:t>
@@ -16839,7 +17111,7 @@
       <w:pPr>
         <w:pStyle w:val="Nadpis2"/>
       </w:pPr>
-      <w:bookmarkStart w:id="71" w:name="_Toc356424271"/>
+      <w:bookmarkStart w:id="71" w:name="_Toc356470217"/>
       <w:r>
         <w:t>Analýza požadavků</w:t>
       </w:r>
@@ -17138,7 +17410,7 @@
       </w:pPr>
       <w:bookmarkStart w:id="73" w:name="_Ref355912742"/>
       <w:bookmarkStart w:id="74" w:name="_Ref355912747"/>
-      <w:bookmarkStart w:id="75" w:name="_Toc356424272"/>
+      <w:bookmarkStart w:id="75" w:name="_Toc356470218"/>
       <w:r>
         <w:lastRenderedPageBreak/>
         <w:t>Realizace modelu konferenčního systému</w:t>
@@ -17413,8 +17685,8 @@
       <w:pPr>
         <w:pStyle w:val="Nadpis2"/>
       </w:pPr>
-      <w:bookmarkStart w:id="80" w:name="_Toc356424273"/>
-      <w:bookmarkStart w:id="81" w:name="_Ref356439177"/>
+      <w:bookmarkStart w:id="80" w:name="_Ref356439177"/>
+      <w:bookmarkStart w:id="81" w:name="_Toc356470219"/>
       <w:r>
         <w:t>Návrh tříd</w:t>
       </w:r>
@@ -17717,7 +17989,7 @@
         <w:pStyle w:val="Nadpis2"/>
       </w:pPr>
       <w:bookmarkStart w:id="83" w:name="_Ref356170075"/>
-      <w:bookmarkStart w:id="84" w:name="_Toc356424274"/>
+      <w:bookmarkStart w:id="84" w:name="_Toc356470220"/>
       <w:r>
         <w:t>Konverze diagramu tříd do objekto</w:t>
       </w:r>
@@ -18570,7 +18842,7 @@
       <w:pPr>
         <w:pStyle w:val="Nadpis3"/>
       </w:pPr>
-      <w:bookmarkStart w:id="86" w:name="_Toc356424275"/>
+      <w:bookmarkStart w:id="86" w:name="_Toc356470221"/>
       <w:proofErr w:type="spellStart"/>
       <w:r>
         <w:t>Conference</w:t>
@@ -18980,7 +19252,7 @@
       <w:pPr>
         <w:pStyle w:val="Nadpis3"/>
       </w:pPr>
-      <w:bookmarkStart w:id="87" w:name="_Toc356424276"/>
+      <w:bookmarkStart w:id="87" w:name="_Toc356470222"/>
       <w:proofErr w:type="spellStart"/>
       <w:r>
         <w:t>Location</w:t>
@@ -19158,7 +19430,7 @@
       <w:pPr>
         <w:pStyle w:val="Nadpis3"/>
       </w:pPr>
-      <w:bookmarkStart w:id="88" w:name="_Toc356424277"/>
+      <w:bookmarkStart w:id="88" w:name="_Toc356470223"/>
       <w:proofErr w:type="spellStart"/>
       <w:r>
         <w:t>Member</w:t>
@@ -19561,7 +19833,7 @@
       <w:pPr>
         <w:pStyle w:val="Nadpis3"/>
       </w:pPr>
-      <w:bookmarkStart w:id="89" w:name="_Toc356424278"/>
+      <w:bookmarkStart w:id="89" w:name="_Toc356470224"/>
       <w:proofErr w:type="spellStart"/>
       <w:r>
         <w:t>Paper</w:t>
@@ -19923,7 +20195,7 @@
       <w:pPr>
         <w:pStyle w:val="Nadpis3"/>
       </w:pPr>
-      <w:bookmarkStart w:id="90" w:name="_Toc356424279"/>
+      <w:bookmarkStart w:id="90" w:name="_Toc356470225"/>
       <w:proofErr w:type="spellStart"/>
       <w:r>
         <w:t>Review</w:t>
@@ -20108,7 +20380,7 @@
       <w:pPr>
         <w:pStyle w:val="Nadpis1"/>
       </w:pPr>
-      <w:bookmarkStart w:id="91" w:name="_Toc356424281"/>
+      <w:bookmarkStart w:id="91" w:name="_Toc356470226"/>
       <w:r>
         <w:lastRenderedPageBreak/>
         <w:t>Nasazení modelu</w:t>
@@ -20607,8 +20879,8 @@
         <w:pStyle w:val="Nadpis2"/>
       </w:pPr>
       <w:bookmarkStart w:id="92" w:name="_Ref355900583"/>
-      <w:bookmarkStart w:id="93" w:name="_Toc356424282"/>
-      <w:bookmarkStart w:id="94" w:name="_Ref356435135"/>
+      <w:bookmarkStart w:id="93" w:name="_Ref356435135"/>
+      <w:bookmarkStart w:id="94" w:name="_Toc356470227"/>
       <w:r>
         <w:lastRenderedPageBreak/>
         <w:t xml:space="preserve">Řídící </w:t>
@@ -20827,10 +21099,12 @@
       <w:pPr>
         <w:pStyle w:val="Nadpis3"/>
       </w:pPr>
+      <w:bookmarkStart w:id="97" w:name="_Toc356470228"/>
       <w:proofErr w:type="spellStart"/>
       <w:r>
         <w:t>SystemNet</w:t>
       </w:r>
+      <w:bookmarkEnd w:id="97"/>
       <w:proofErr w:type="spellEnd"/>
     </w:p>
     <w:p>
@@ -20869,12 +21143,12 @@
       <w:r>
         <w:t xml:space="preserve"> celého Konferenčního systému. Tato třída specifikuje systém jako takový a její instance se bude na serveru vyskytovat jako </w:t>
       </w:r>
-      <w:commentRangeStart w:id="97"/>
+      <w:commentRangeStart w:id="98"/>
       <w:proofErr w:type="spellStart"/>
       <w:r>
         <w:t>singleton</w:t>
       </w:r>
-      <w:commentRangeEnd w:id="97"/>
+      <w:commentRangeEnd w:id="98"/>
       <w:proofErr w:type="spellEnd"/>
       <w:r>
         <w:rPr>
@@ -20886,7 +21160,7 @@
         <w:rPr>
           <w:rStyle w:val="Odkaznakoment"/>
         </w:rPr>
-        <w:commentReference w:id="97"/>
+        <w:commentReference w:id="98"/>
       </w:r>
       <w:r>
         <w:t xml:space="preserve">. Veškeré spuštěné instance aplikace budou přistupovat k tomuto </w:t>
@@ -21545,6 +21819,11 @@
       <w:pPr>
         <w:pStyle w:val="Odstavecdal"/>
       </w:pPr>
+    </w:p>
+    <w:p>
+      <w:pPr>
+        <w:pStyle w:val="Odstavecdal"/>
+      </w:pPr>
       <w:r>
         <w:t xml:space="preserve">Třída </w:t>
       </w:r>
@@ -21646,6 +21925,11 @@
       <w:pPr>
         <w:pStyle w:val="Odstavecdal"/>
       </w:pPr>
+    </w:p>
+    <w:p>
+      <w:pPr>
+        <w:pStyle w:val="Odstavecdal"/>
+      </w:pPr>
       <w:r>
         <w:t xml:space="preserve">** TODO: obrázek ukázka tovární metody a </w:t>
       </w:r>
@@ -21668,8 +21952,14 @@
     </w:p>
     <w:p>
       <w:pPr>
+        <w:pStyle w:val="Odstavecdal"/>
+      </w:pPr>
+    </w:p>
+    <w:p>
+      <w:pPr>
         <w:pStyle w:val="Nadpis3"/>
       </w:pPr>
+      <w:bookmarkStart w:id="99" w:name="_Toc356470229"/>
       <w:proofErr w:type="spellStart"/>
       <w:r>
         <w:t>User</w:t>
@@ -21677,39 +21967,100 @@
       <w:r>
         <w:t>Net</w:t>
       </w:r>
-      <w:proofErr w:type="spellEnd"/>
+      <w:bookmarkEnd w:id="99"/>
+      <w:proofErr w:type="spellEnd"/>
+    </w:p>
+    <w:p>
+      <w:pPr>
+        <w:pStyle w:val="Odstavecprvn"/>
+      </w:pPr>
+      <w:r>
+        <w:t xml:space="preserve">** Pravděpodobně zde zůstane pouze jedna uživatelská síť, která bude kontrolní bod pro všechny typy uživatelů. Myslím že to bude stačit. Rozdíly ve zobrazení budou řešeny v </w:t>
+      </w:r>
+      <w:proofErr w:type="spellStart"/>
+      <w:r>
+        <w:t>Seaside</w:t>
+      </w:r>
+      <w:proofErr w:type="spellEnd"/>
+      <w:r>
+        <w:t xml:space="preserve"> podle typu přihlášeného uživatele. Je zbytečné mít 3 třídy implementující skoro to stejné. **</w:t>
+      </w:r>
+    </w:p>
+    <w:p>
+      <w:pPr>
+        <w:pStyle w:val="Odstavecdal"/>
+      </w:pPr>
+      <w:r>
+        <w:t xml:space="preserve">** Mimochodem - zkoušel jsem v </w:t>
+      </w:r>
+      <w:proofErr w:type="spellStart"/>
+      <w:r>
+        <w:t>PNtalku</w:t>
+      </w:r>
+      <w:proofErr w:type="spellEnd"/>
+      <w:r>
+        <w:t xml:space="preserve"> vytvořit třídu dědící od již existující třídy ale nepovedlo se mi to. </w:t>
+      </w:r>
+      <w:proofErr w:type="spellStart"/>
+      <w:r>
+        <w:t>PNtalk</w:t>
+      </w:r>
+      <w:proofErr w:type="spellEnd"/>
+      <w:r>
+        <w:t xml:space="preserve"> tedy nepodporuje dědičnost mezi uživatelsky definovanými třídami? Nakonec nebudu potřebovat dědit, ale zajímalo by mě to. **</w:t>
+      </w:r>
     </w:p>
     <w:p>
       <w:pPr>
         <w:pStyle w:val="Nadpis3"/>
       </w:pPr>
+      <w:bookmarkStart w:id="100" w:name="_Toc356470230"/>
+      <w:proofErr w:type="spellStart"/>
+      <w:r>
+        <w:lastRenderedPageBreak/>
+        <w:t>AdminNet</w:t>
+      </w:r>
+      <w:proofErr w:type="spellEnd"/>
+    </w:p>
+    <w:p>
+      <w:pPr>
+        <w:pStyle w:val="Nadpis3"/>
+      </w:pPr>
       <w:proofErr w:type="spellStart"/>
       <w:r>
         <w:t>AuthorNet</w:t>
       </w:r>
+      <w:bookmarkEnd w:id="100"/>
       <w:proofErr w:type="spellEnd"/>
     </w:p>
     <w:p>
       <w:pPr>
         <w:pStyle w:val="Nadpis3"/>
       </w:pPr>
+      <w:bookmarkStart w:id="101" w:name="_Toc356470231"/>
       <w:proofErr w:type="spellStart"/>
       <w:r>
         <w:t>ReviewerNet</w:t>
       </w:r>
-      <w:proofErr w:type="spellEnd"/>
+      <w:bookmarkEnd w:id="101"/>
+      <w:proofErr w:type="spellEnd"/>
+    </w:p>
+    <w:p>
+      <w:pPr>
+        <w:pStyle w:val="Odstavecprvn"/>
+      </w:pPr>
     </w:p>
     <w:p>
       <w:pPr>
         <w:pStyle w:val="Nadpis2"/>
       </w:pPr>
-      <w:bookmarkStart w:id="98" w:name="_Ref355913379"/>
-      <w:bookmarkStart w:id="99" w:name="_Toc356424283"/>
+      <w:bookmarkStart w:id="102" w:name="_Ref355913379"/>
+      <w:bookmarkStart w:id="103" w:name="_Toc356470232"/>
       <w:r>
         <w:t>Uživatelské rozhraní</w:t>
       </w:r>
-      <w:bookmarkEnd w:id="98"/>
-      <w:bookmarkEnd w:id="99"/>
+      <w:bookmarkEnd w:id="102"/>
+      <w:bookmarkEnd w:id="103"/>
     </w:p>
     <w:p>
       <w:pPr>
@@ -21738,11 +22089,27 @@
         <w:pStyle w:val="Odstavecdal"/>
       </w:pPr>
       <w:r>
-        <w:t xml:space="preserve">** komponentní přístup a </w:t>
-      </w:r>
-      <w:proofErr w:type="spellStart"/>
-      <w:r>
-        <w:t>kecy</w:t>
+        <w:t>** komponentní přístup **</w:t>
+      </w:r>
+    </w:p>
+    <w:p>
+      <w:pPr>
+        <w:pStyle w:val="Odstavecdal"/>
+      </w:pPr>
+      <w:r>
+        <w:t xml:space="preserve">Uživatelské rozhraní je podstatnou částí aplikace, která zajišťuje obousměrnou komunikaci s uživatelem. Pro jazyk </w:t>
+      </w:r>
+      <w:proofErr w:type="spellStart"/>
+      <w:r>
+        <w:t>Smalltalk</w:t>
+      </w:r>
+      <w:proofErr w:type="spellEnd"/>
+      <w:r>
+        <w:t xml:space="preserve"> existuje volně dostupný </w:t>
+      </w:r>
+      <w:proofErr w:type="spellStart"/>
+      <w:r>
+        <w:t>framework</w:t>
       </w:r>
       <w:proofErr w:type="spellEnd"/>
       <w:r>
@@ -21750,24 +22117,1332 @@
       </w:r>
       <w:proofErr w:type="spellStart"/>
       <w:r>
-        <w:t>kecy</w:t>
+        <w:rPr>
+          <w:i/>
+        </w:rPr>
+        <w:t>Seaside</w:t>
+      </w:r>
+      <w:proofErr w:type="spellEnd"/>
+      <w:r>
+        <w:t xml:space="preserve">, který využijeme v naší aplikaci. </w:t>
+      </w:r>
+      <w:proofErr w:type="spellStart"/>
+      <w:r>
+        <w:t>Seaside</w:t>
       </w:r>
       <w:proofErr w:type="spellEnd"/>
       <w:r>
         <w:t xml:space="preserve"> </w:t>
       </w:r>
-      <w:proofErr w:type="spellStart"/>
-      <w:r>
-        <w:t>kecy</w:t>
-      </w:r>
-      <w:proofErr w:type="spellEnd"/>
-      <w:r>
-        <w:t xml:space="preserve"> :D **</w:t>
-      </w:r>
-    </w:p>
-    <w:p>
-      <w:pPr>
-        <w:pStyle w:val="Odstavecprvn"/>
+      <w:r>
+        <w:t>je</w:t>
+      </w:r>
+      <w:r>
+        <w:t xml:space="preserve">, stejně jako </w:t>
+      </w:r>
+      <w:proofErr w:type="spellStart"/>
+      <w:r>
+        <w:t>Smalltalk</w:t>
+      </w:r>
+      <w:proofErr w:type="spellEnd"/>
+      <w:r>
+        <w:t>, čistě objektově orientovaný</w:t>
+      </w:r>
+      <w:r>
+        <w:rPr>
+          <w:rStyle w:val="Znakapoznpodarou"/>
+        </w:rPr>
+        <w:footnoteReference w:id="11"/>
+      </w:r>
+      <w:r>
+        <w:t xml:space="preserve"> </w:t>
+      </w:r>
+      <w:proofErr w:type="spellStart"/>
+      <w:r>
+        <w:t>framework</w:t>
+      </w:r>
+      <w:proofErr w:type="spellEnd"/>
+      <w:r>
+        <w:t xml:space="preserve">, který byl </w:t>
+      </w:r>
+      <w:r>
+        <w:t>navržen pro</w:t>
+      </w:r>
+      <w:r>
+        <w:t xml:space="preserve"> vývoj dynamických a komplexních webových aplikací.</w:t>
+      </w:r>
+      <w:r>
+        <w:t xml:space="preserve"> Obsahuje několik</w:t>
+      </w:r>
+      <w:r>
+        <w:t xml:space="preserve"> </w:t>
+      </w:r>
+      <w:r>
+        <w:t xml:space="preserve">desítek </w:t>
+      </w:r>
+      <w:r>
+        <w:t>předdefinovaných komponent, ze kterých lze stavět výslednou aplikaci.</w:t>
+      </w:r>
+    </w:p>
+    <w:p>
+      <w:pPr>
+        <w:pStyle w:val="Odstavecdal"/>
+      </w:pPr>
+      <w:proofErr w:type="spellStart"/>
+      <w:r>
+        <w:t>Seaside</w:t>
+      </w:r>
+      <w:proofErr w:type="spellEnd"/>
+      <w:r>
+        <w:t xml:space="preserve"> </w:t>
+      </w:r>
+      <w:r>
+        <w:t>je založen na komponentní</w:t>
+      </w:r>
+      <w:r>
+        <w:t xml:space="preserve"> </w:t>
+      </w:r>
+      <w:r>
+        <w:t>architektuře využívající</w:t>
+      </w:r>
+      <w:r>
+        <w:t xml:space="preserve"> kontinuace, známé spíše z funkcionálních jazyků.</w:t>
+      </w:r>
+      <w:r>
+        <w:t xml:space="preserve"> Jedná se o přístup, kdy každá komponenta má své vlastní řízení</w:t>
+      </w:r>
+      <w:r>
+        <w:t xml:space="preserve"> a stav a umožňuje volání jiných komponent </w:t>
+      </w:r>
+      <w:r>
+        <w:t>s</w:t>
+      </w:r>
+      <w:r>
+        <w:t xml:space="preserve"> </w:t>
+      </w:r>
+      <w:r>
+        <w:t xml:space="preserve">tzv. </w:t>
+      </w:r>
+      <w:proofErr w:type="spellStart"/>
+      <w:r>
+        <w:t>backtracking</w:t>
+      </w:r>
+      <w:r>
+        <w:t>em</w:t>
+      </w:r>
+      <w:proofErr w:type="spellEnd"/>
+      <w:r>
+        <w:t xml:space="preserve"> (navracení se) </w:t>
+      </w:r>
+      <w:r>
+        <w:t>zpět do místa volání. Struktura webové aplikace potom připomíná strom samostatných komponent řídí</w:t>
+      </w:r>
+      <w:r>
+        <w:t>cí</w:t>
+      </w:r>
+      <w:r>
+        <w:t xml:space="preserve">ch dílčí části aplikace. Tento přístup k tvorbě webových aplikací je mezi ostatními </w:t>
+      </w:r>
+      <w:proofErr w:type="spellStart"/>
+      <w:r>
+        <w:t>frameworky</w:t>
+      </w:r>
+      <w:proofErr w:type="spellEnd"/>
+      <w:r>
+        <w:t xml:space="preserve"> spíše neobvyklý. </w:t>
+      </w:r>
+      <w:r>
+        <w:t xml:space="preserve">Oproti jiným </w:t>
+      </w:r>
+      <w:proofErr w:type="spellStart"/>
+      <w:r>
+        <w:t>frameworkům</w:t>
+      </w:r>
+      <w:proofErr w:type="spellEnd"/>
+      <w:r>
+        <w:t>, které využívají šablony, nebo organizaci pěkných URL adres,</w:t>
+      </w:r>
+      <w:r>
+        <w:t xml:space="preserve"> </w:t>
+      </w:r>
+      <w:proofErr w:type="spellStart"/>
+      <w:r>
+        <w:t>Seaside</w:t>
+      </w:r>
+      <w:proofErr w:type="spellEnd"/>
+      <w:r>
+        <w:t xml:space="preserve"> generuje obsah pomocí čistého </w:t>
+      </w:r>
+      <w:proofErr w:type="spellStart"/>
+      <w:r>
+        <w:t>Smalltalku</w:t>
+      </w:r>
+      <w:proofErr w:type="spellEnd"/>
+      <w:r>
+        <w:t xml:space="preserve"> a URL adresy jsou generovány dynamicky, přičemž historie adres reflektuje to dat a předávání řízení mezi komponentami, na jejich</w:t>
+      </w:r>
+      <w:r>
+        <w:t>ž</w:t>
+      </w:r>
+      <w:r>
+        <w:t xml:space="preserve"> interakci je </w:t>
+      </w:r>
+      <w:proofErr w:type="spellStart"/>
+      <w:r>
+        <w:t>framework</w:t>
+      </w:r>
+      <w:proofErr w:type="spellEnd"/>
+      <w:r>
+        <w:t xml:space="preserve"> založen.</w:t>
+      </w:r>
+    </w:p>
+    <w:p>
+      <w:pPr>
+        <w:pStyle w:val="Odstavecdal"/>
+      </w:pPr>
+      <w:r>
+        <w:t xml:space="preserve">Životní cyklus </w:t>
+      </w:r>
+      <w:r>
+        <w:t xml:space="preserve">každé </w:t>
+      </w:r>
+      <w:r>
+        <w:t>komponenty sestává ze tří</w:t>
+      </w:r>
+      <w:r>
+        <w:t xml:space="preserve"> základních kroků:</w:t>
+      </w:r>
+    </w:p>
+    <w:p>
+      <w:pPr>
+        <w:pStyle w:val="Odstavecdal"/>
+        <w:numPr>
+          <w:ilvl w:val="0"/>
+          <w:numId w:val="21"/>
+        </w:numPr>
+      </w:pPr>
+      <w:r>
+        <w:t xml:space="preserve">zobrazení dle svého stavu. Tuto akci obstarává metoda </w:t>
+      </w:r>
+      <w:proofErr w:type="spellStart"/>
+      <w:r>
+        <w:rPr>
+          <w:rFonts w:ascii="Courier New" w:hAnsi="Courier New" w:cs="Courier New"/>
+        </w:rPr>
+        <w:t>renderContentOn</w:t>
+      </w:r>
+      <w:proofErr w:type="spellEnd"/>
+      <w:r>
+        <w:rPr>
+          <w:rFonts w:ascii="Courier New" w:hAnsi="Courier New" w:cs="Courier New"/>
+        </w:rPr>
+        <w:t>:</w:t>
+      </w:r>
+      <w:proofErr w:type="spellStart"/>
+      <w:r>
+        <w:rPr>
+          <w:rFonts w:ascii="Courier New" w:hAnsi="Courier New" w:cs="Courier New"/>
+          <w:i/>
+        </w:rPr>
+        <w:t>html</w:t>
+      </w:r>
+      <w:proofErr w:type="spellEnd"/>
+      <w:r>
+        <w:t>, pravděpodobně nejdůležitější metoda</w:t>
+      </w:r>
+      <w:r>
+        <w:t xml:space="preserve"> v </w:t>
+      </w:r>
+      <w:proofErr w:type="spellStart"/>
+      <w:r>
+        <w:t>Seaside</w:t>
+      </w:r>
+      <w:proofErr w:type="spellEnd"/>
+      <w:r>
+        <w:t>.</w:t>
+      </w:r>
+    </w:p>
+    <w:p>
+      <w:pPr>
+        <w:pStyle w:val="Odstavecdal"/>
+        <w:numPr>
+          <w:ilvl w:val="0"/>
+          <w:numId w:val="21"/>
+        </w:numPr>
+      </w:pPr>
+      <w:r>
+        <w:t>Čekání na uživatelský vstup, kterým může být např. kliknutí na odkaz, potvrzení formuláře. Každá akce má svou definovanou reakci.</w:t>
+      </w:r>
+    </w:p>
+    <w:p>
+      <w:pPr>
+        <w:pStyle w:val="Odstavecdal"/>
+        <w:numPr>
+          <w:ilvl w:val="0"/>
+          <w:numId w:val="21"/>
+        </w:numPr>
+      </w:pPr>
+      <w:r>
+        <w:t>Obsloužení provedené akc</w:t>
+      </w:r>
+      <w:r>
+        <w:t>e, kterým může být změna stavu systému nebo komponenty, nebo také volání jiné komponenty.</w:t>
+      </w:r>
+    </w:p>
+    <w:p>
+      <w:pPr>
+        <w:pStyle w:val="Odstavecdal"/>
+      </w:pPr>
+      <w:r>
+        <w:t xml:space="preserve">Po dokončení obsloužení akce se komponenta dostane na začátek cyklu a znovu se vykreslí podle svého aktuálního stavu. Nejzajímavější akcí je právě volání jiné komponenty metodou </w:t>
+      </w:r>
+      <w:proofErr w:type="spellStart"/>
+      <w:r>
+        <w:rPr>
+          <w:rFonts w:ascii="Courier New" w:hAnsi="Courier New" w:cs="Courier New"/>
+        </w:rPr>
+        <w:t>call</w:t>
+      </w:r>
+      <w:proofErr w:type="spellEnd"/>
+      <w:r>
+        <w:rPr>
+          <w:rFonts w:ascii="Courier New" w:hAnsi="Courier New" w:cs="Courier New"/>
+        </w:rPr>
+        <w:t>:</w:t>
+      </w:r>
+      <w:r>
+        <w:t xml:space="preserve">, které provede vytvoření dané komponenty a předání řízení této komponentě. Nová komponenta opět provádí svůj cyklus dokud </w:t>
+      </w:r>
+      <w:r>
+        <w:t xml:space="preserve">vlastní </w:t>
+      </w:r>
+      <w:r>
+        <w:t xml:space="preserve">metodou </w:t>
+      </w:r>
+      <w:proofErr w:type="spellStart"/>
+      <w:r>
+        <w:rPr>
+          <w:rFonts w:ascii="Courier New" w:hAnsi="Courier New" w:cs="Courier New"/>
+        </w:rPr>
+        <w:t>answer</w:t>
+      </w:r>
+      <w:proofErr w:type="spellEnd"/>
+      <w:r>
+        <w:t xml:space="preserve"> nevrátí řízení původní komponentě. </w:t>
+      </w:r>
+      <w:r>
+        <w:t xml:space="preserve">V procesu </w:t>
+      </w:r>
+      <w:r>
+        <w:lastRenderedPageBreak/>
+        <w:t xml:space="preserve">navrácení řízení může proběhnout také předání </w:t>
+      </w:r>
+      <w:r>
+        <w:t xml:space="preserve">hodnoty, třeba </w:t>
+      </w:r>
+      <w:r>
+        <w:t>výsledku běhu komponenty.</w:t>
+      </w:r>
+      <w:r>
+        <w:t xml:space="preserve"> Stav systému je takto zachycen stavem všech dílčích komponent.</w:t>
+      </w:r>
+    </w:p>
+    <w:p>
+      <w:pPr>
+        <w:pStyle w:val="Odstavecdal"/>
+      </w:pPr>
+      <w:r>
+        <w:t xml:space="preserve">Výše popsané chování </w:t>
+      </w:r>
+      <w:r>
+        <w:t xml:space="preserve">si nyní </w:t>
+      </w:r>
+      <w:r>
+        <w:t xml:space="preserve">budeme demonstrovat na příkladu </w:t>
+      </w:r>
+      <w:r>
+        <w:t xml:space="preserve">přihlášení se do systému. </w:t>
+      </w:r>
+      <w:r>
+        <w:t xml:space="preserve">Představme si tedy definici kořenové třídy </w:t>
+      </w:r>
+      <w:proofErr w:type="spellStart"/>
+      <w:r>
+        <w:rPr>
+          <w:rFonts w:ascii="Courier New" w:hAnsi="Courier New" w:cs="Courier New"/>
+        </w:rPr>
+        <w:t>WALogin</w:t>
+      </w:r>
+      <w:proofErr w:type="spellEnd"/>
+      <w:r>
+        <w:t xml:space="preserve">, která říká, že bude odvozena od třídy </w:t>
+      </w:r>
+      <w:proofErr w:type="spellStart"/>
+      <w:r>
+        <w:rPr>
+          <w:rFonts w:ascii="Courier New" w:hAnsi="Courier New" w:cs="Courier New"/>
+        </w:rPr>
+        <w:t>WAComponent</w:t>
+      </w:r>
+      <w:proofErr w:type="spellEnd"/>
+      <w:r>
+        <w:t>, prozatím má</w:t>
+      </w:r>
+      <w:r>
+        <w:t xml:space="preserve"> pouze jednu</w:t>
+      </w:r>
+      <w:r>
+        <w:t xml:space="preserve"> instanční</w:t>
+      </w:r>
+      <w:r>
+        <w:t xml:space="preserve"> proměnnou </w:t>
+      </w:r>
+      <w:proofErr w:type="spellStart"/>
+      <w:r>
+        <w:rPr>
+          <w:rFonts w:ascii="Courier New" w:hAnsi="Courier New" w:cs="Courier New"/>
+        </w:rPr>
+        <w:t>name</w:t>
+      </w:r>
+      <w:proofErr w:type="spellEnd"/>
+      <w:r>
+        <w:t>,</w:t>
+      </w:r>
+      <w:r>
+        <w:t xml:space="preserve"> se kterou budeme pracovat později. Poslední řádek určuje kategorii</w:t>
+      </w:r>
+      <w:r>
+        <w:rPr>
+          <w:rStyle w:val="Znakapoznpodarou"/>
+        </w:rPr>
+        <w:footnoteReference w:id="12"/>
+      </w:r>
+      <w:r>
+        <w:t>, kde se třída nachází</w:t>
+      </w:r>
+      <w:r>
+        <w:t xml:space="preserve">. Metoda </w:t>
+      </w:r>
+      <w:proofErr w:type="spellStart"/>
+      <w:r>
+        <w:rPr>
+          <w:rFonts w:ascii="Courier New" w:hAnsi="Courier New" w:cs="Courier New"/>
+        </w:rPr>
+        <w:t>canBeRoot</w:t>
+      </w:r>
+      <w:proofErr w:type="spellEnd"/>
+      <w:r>
+        <w:t xml:space="preserve"> přepisuje rodičovskou metodu a </w:t>
+      </w:r>
+      <w:r>
+        <w:t xml:space="preserve">vrací hodnotu </w:t>
+      </w:r>
+      <w:proofErr w:type="spellStart"/>
+      <w:r>
+        <w:rPr>
+          <w:rFonts w:ascii="Courier New" w:hAnsi="Courier New" w:cs="Courier New"/>
+        </w:rPr>
+        <w:t>true</w:t>
+      </w:r>
+      <w:proofErr w:type="spellEnd"/>
+      <w:r>
+        <w:t xml:space="preserve">, </w:t>
+      </w:r>
+      <w:r>
+        <w:t>určuje</w:t>
+      </w:r>
+      <w:r>
+        <w:t xml:space="preserve"> tím</w:t>
+      </w:r>
+      <w:r>
+        <w:t xml:space="preserve"> </w:t>
+      </w:r>
+      <w:r>
+        <w:t xml:space="preserve">že tato třída může být kořenová a objeví se v nabídce web aplikací poskytovaných </w:t>
+      </w:r>
+      <w:proofErr w:type="spellStart"/>
+      <w:r>
+        <w:t>frameworkem</w:t>
+      </w:r>
+      <w:proofErr w:type="spellEnd"/>
+      <w:r>
+        <w:t xml:space="preserve"> </w:t>
+      </w:r>
+      <w:proofErr w:type="spellStart"/>
+      <w:r>
+        <w:t>Seaside</w:t>
+      </w:r>
+      <w:proofErr w:type="spellEnd"/>
+      <w:r>
+        <w:t>.</w:t>
+      </w:r>
+    </w:p>
+    <w:p>
+      <w:pPr>
+        <w:pStyle w:val="Odstavecdal"/>
+      </w:pPr>
+    </w:p>
+    <w:p>
+      <w:pPr>
+        <w:pStyle w:val="Codeblock"/>
+        <w:sectPr>
+          <w:footerReference w:type="default" r:id="rId27"/>
+          <w:type w:val="continuous"/>
+          <w:pgSz w:w="11906" w:h="16838"/>
+          <w:pgMar w:top="1701" w:right="1286" w:bottom="2127" w:left="1620" w:header="708" w:footer="708" w:gutter="0"/>
+          <w:pgNumType w:start="1"/>
+          <w:cols w:space="708"/>
+          <w:docGrid w:linePitch="360"/>
+        </w:sectPr>
+      </w:pPr>
+    </w:p>
+    <w:p>
+      <w:pPr>
+        <w:pStyle w:val="Codeblock"/>
+      </w:pPr>
+      <w:proofErr w:type="spellStart"/>
+      <w:r>
+        <w:lastRenderedPageBreak/>
+        <w:t>WAComponent</w:t>
+      </w:r>
+      <w:proofErr w:type="spellEnd"/>
+      <w:r>
+        <w:t xml:space="preserve"> </w:t>
+      </w:r>
+      <w:proofErr w:type="spellStart"/>
+      <w:r>
+        <w:t>subclass</w:t>
+      </w:r>
+      <w:proofErr w:type="spellEnd"/>
+      <w:r>
+        <w:t>: #</w:t>
+      </w:r>
+      <w:proofErr w:type="spellStart"/>
+      <w:r>
+        <w:t>WALogin</w:t>
+      </w:r>
+      <w:proofErr w:type="spellEnd"/>
+      <w:r>
+        <w:br/>
+      </w:r>
+      <w:r>
+        <w:tab/>
+      </w:r>
+      <w:proofErr w:type="spellStart"/>
+      <w:r>
+        <w:t>instanceVariableNames</w:t>
+      </w:r>
+      <w:proofErr w:type="spellEnd"/>
+      <w:r>
+        <w:t xml:space="preserve">: </w:t>
+      </w:r>
+      <w:r>
+        <w:rPr>
+          <w:lang w:val="en-US"/>
+        </w:rPr>
+        <w:t>'name'</w:t>
+      </w:r>
+      <w:r>
+        <w:br/>
+      </w:r>
+      <w:r>
+        <w:tab/>
+      </w:r>
+      <w:proofErr w:type="spellStart"/>
+      <w:r>
+        <w:t>classVariableNames</w:t>
+      </w:r>
+      <w:proofErr w:type="spellEnd"/>
+      <w:r>
+        <w:t xml:space="preserve">: </w:t>
+      </w:r>
+      <w:r>
+        <w:rPr>
+          <w:lang w:val="en-US"/>
+        </w:rPr>
+        <w:t>''</w:t>
+      </w:r>
+      <w:r>
+        <w:br/>
+      </w:r>
+      <w:r>
+        <w:tab/>
+      </w:r>
+      <w:proofErr w:type="spellStart"/>
+      <w:r>
+        <w:t>poolDictionaries</w:t>
+      </w:r>
+      <w:proofErr w:type="spellEnd"/>
+      <w:r>
+        <w:t>: ''</w:t>
+      </w:r>
+      <w:r>
+        <w:br/>
+      </w:r>
+      <w:r>
+        <w:tab/>
+      </w:r>
+      <w:proofErr w:type="spellStart"/>
+      <w:r>
+        <w:t>category</w:t>
+      </w:r>
+      <w:proofErr w:type="spellEnd"/>
+      <w:r>
+        <w:t>: '</w:t>
+      </w:r>
+      <w:proofErr w:type="spellStart"/>
+      <w:r>
+        <w:t>PNtalk</w:t>
+      </w:r>
+      <w:proofErr w:type="spellEnd"/>
+      <w:r>
+        <w:t>-DP-xcaham02'</w:t>
+      </w:r>
+      <w:r>
+        <w:br/>
+      </w:r>
+      <w:proofErr w:type="spellStart"/>
+      <w:r>
+        <w:lastRenderedPageBreak/>
+        <w:t>canBeRoot</w:t>
+      </w:r>
+      <w:proofErr w:type="spellEnd"/>
+      <w:r>
+        <w:br/>
+      </w:r>
+      <w:r>
+        <w:tab/>
+      </w:r>
+      <w:r>
+        <w:rPr>
+          <w:lang w:val="en-US"/>
+        </w:rPr>
+        <w:t xml:space="preserve">^ </w:t>
+      </w:r>
+      <w:proofErr w:type="spellStart"/>
+      <w:r>
+        <w:t>true</w:t>
+      </w:r>
+      <w:proofErr w:type="spellEnd"/>
+      <w:r>
+        <w:t>.</w:t>
+      </w:r>
+      <w:r>
+        <w:br/>
+      </w:r>
+      <w:r>
+        <w:br/>
+      </w:r>
+      <w:r>
+        <w:br/>
+      </w:r>
+    </w:p>
+    <w:p>
+      <w:pPr>
+        <w:pStyle w:val="Odstavecdal"/>
+        <w:sectPr>
+          <w:type w:val="continuous"/>
+          <w:pgSz w:w="11906" w:h="16838"/>
+          <w:pgMar w:top="1701" w:right="1286" w:bottom="2127" w:left="1620" w:header="708" w:footer="708" w:gutter="0"/>
+          <w:pgNumType w:start="1"/>
+          <w:cols w:num="2" w:space="708"/>
+          <w:docGrid w:linePitch="360"/>
+        </w:sectPr>
+      </w:pPr>
+    </w:p>
+    <w:p>
+      <w:pPr>
+        <w:pStyle w:val="Odstavecdal"/>
+      </w:pPr>
+      <w:r>
+        <w:lastRenderedPageBreak/>
+        <w:t xml:space="preserve">Pro inicializačního nastavení instance nám je poskytnuta metoda </w:t>
+      </w:r>
+      <w:proofErr w:type="spellStart"/>
+      <w:r>
+        <w:rPr>
+          <w:rFonts w:ascii="Courier New" w:hAnsi="Courier New" w:cs="Courier New"/>
+        </w:rPr>
+        <w:t>initialize</w:t>
+      </w:r>
+      <w:proofErr w:type="spellEnd"/>
+      <w:r>
+        <w:t xml:space="preserve">, kterou ale prozatím nebudeme využívat. Pustíme se nyní do vytvoření obsahu stránky, tedy definice metody </w:t>
+      </w:r>
+      <w:proofErr w:type="spellStart"/>
+      <w:r>
+        <w:rPr>
+          <w:rFonts w:ascii="Courier New" w:hAnsi="Courier New" w:cs="Courier New"/>
+        </w:rPr>
+        <w:t>renderContentOn</w:t>
+      </w:r>
+      <w:proofErr w:type="spellEnd"/>
+      <w:r>
+        <w:rPr>
+          <w:rFonts w:ascii="Courier New" w:hAnsi="Courier New" w:cs="Courier New"/>
+        </w:rPr>
+        <w:t>:</w:t>
+      </w:r>
+      <w:proofErr w:type="spellStart"/>
+      <w:r>
+        <w:rPr>
+          <w:rFonts w:ascii="Courier New" w:hAnsi="Courier New" w:cs="Courier New"/>
+          <w:i/>
+        </w:rPr>
+        <w:t>html</w:t>
+      </w:r>
+      <w:proofErr w:type="spellEnd"/>
+      <w:r>
+        <w:t xml:space="preserve"> která je v následujícím úryvku kódu.</w:t>
+      </w:r>
+    </w:p>
+    <w:p>
+      <w:pPr>
+        <w:pStyle w:val="Codeblock"/>
+        <w:sectPr>
+          <w:type w:val="continuous"/>
+          <w:pgSz w:w="11906" w:h="16838"/>
+          <w:pgMar w:top="1701" w:right="1286" w:bottom="2127" w:left="1620" w:header="708" w:footer="708" w:gutter="0"/>
+          <w:pgNumType w:start="1"/>
+          <w:cols w:space="708"/>
+          <w:docGrid w:linePitch="360"/>
+        </w:sectPr>
+      </w:pPr>
+    </w:p>
+    <w:p>
+      <w:pPr>
+        <w:pStyle w:val="Codeblock"/>
+      </w:pPr>
+      <w:r>
+        <w:lastRenderedPageBreak/>
+        <w:br/>
+      </w:r>
+      <w:proofErr w:type="spellStart"/>
+      <w:r>
+        <w:t>renderContentOn</w:t>
+      </w:r>
+      <w:proofErr w:type="spellEnd"/>
+      <w:r>
+        <w:t xml:space="preserve">: </w:t>
+      </w:r>
+      <w:proofErr w:type="spellStart"/>
+      <w:r>
+        <w:rPr>
+          <w:i/>
+        </w:rPr>
+        <w:t>html</w:t>
+      </w:r>
+      <w:proofErr w:type="spellEnd"/>
+      <w:r>
+        <w:br/>
+      </w:r>
+      <w:r>
+        <w:tab/>
+      </w:r>
+      <w:proofErr w:type="spellStart"/>
+      <w:r>
+        <w:rPr>
+          <w:i/>
+        </w:rPr>
+        <w:t>html</w:t>
+      </w:r>
+      <w:proofErr w:type="spellEnd"/>
+      <w:r>
+        <w:t xml:space="preserve"> </w:t>
+      </w:r>
+      <w:proofErr w:type="spellStart"/>
+      <w:r>
+        <w:t>heading</w:t>
+      </w:r>
+      <w:proofErr w:type="spellEnd"/>
+      <w:r>
+        <w:t>: '</w:t>
+      </w:r>
+      <w:proofErr w:type="spellStart"/>
+      <w:r>
+        <w:t>Login</w:t>
+      </w:r>
+      <w:proofErr w:type="spellEnd"/>
+      <w:r>
+        <w:t>'.</w:t>
+      </w:r>
+      <w:r>
+        <w:br/>
+      </w:r>
+      <w:r>
+        <w:tab/>
+      </w:r>
+      <w:proofErr w:type="spellStart"/>
+      <w:r>
+        <w:rPr>
+          <w:i/>
+        </w:rPr>
+        <w:t>html</w:t>
+      </w:r>
+      <w:proofErr w:type="spellEnd"/>
+      <w:r>
+        <w:t xml:space="preserve"> </w:t>
+      </w:r>
+      <w:proofErr w:type="spellStart"/>
+      <w:r>
+        <w:t>form</w:t>
+      </w:r>
+      <w:proofErr w:type="spellEnd"/>
+      <w:r>
+        <w:t>: [</w:t>
+      </w:r>
+      <w:r>
+        <w:br/>
+      </w:r>
+      <w:r>
+        <w:tab/>
+      </w:r>
+      <w:r>
+        <w:tab/>
+      </w:r>
+      <w:proofErr w:type="spellStart"/>
+      <w:r>
+        <w:rPr>
+          <w:i/>
+        </w:rPr>
+        <w:t>html</w:t>
+      </w:r>
+      <w:proofErr w:type="spellEnd"/>
+      <w:r>
+        <w:t xml:space="preserve"> text: '</w:t>
+      </w:r>
+      <w:proofErr w:type="spellStart"/>
+      <w:r>
+        <w:t>Name</w:t>
+      </w:r>
+      <w:proofErr w:type="spellEnd"/>
+      <w:r>
+        <w:t>'.</w:t>
+      </w:r>
+      <w:r>
+        <w:br/>
+      </w:r>
+      <w:r>
+        <w:tab/>
+      </w:r>
+      <w:r>
+        <w:tab/>
+      </w:r>
+      <w:proofErr w:type="spellStart"/>
+      <w:r>
+        <w:rPr>
+          <w:i/>
+        </w:rPr>
+        <w:t>html</w:t>
+      </w:r>
+      <w:proofErr w:type="spellEnd"/>
+      <w:r>
+        <w:t xml:space="preserve"> </w:t>
+      </w:r>
+      <w:proofErr w:type="spellStart"/>
+      <w:r>
+        <w:t>textInput</w:t>
+      </w:r>
+      <w:proofErr w:type="spellEnd"/>
+      <w:r>
+        <w:br/>
+      </w:r>
+      <w:r>
+        <w:tab/>
+      </w:r>
+      <w:r>
+        <w:tab/>
+      </w:r>
+      <w:r>
+        <w:tab/>
+        <w:t>on:#</w:t>
+      </w:r>
+      <w:proofErr w:type="spellStart"/>
+      <w:r>
+        <w:t>name</w:t>
+      </w:r>
+      <w:proofErr w:type="spellEnd"/>
+      <w:r>
+        <w:t xml:space="preserve"> </w:t>
+      </w:r>
+      <w:proofErr w:type="spellStart"/>
+      <w:r>
+        <w:t>of</w:t>
+      </w:r>
+      <w:proofErr w:type="spellEnd"/>
+      <w:r>
+        <w:t xml:space="preserve">: </w:t>
+      </w:r>
+      <w:proofErr w:type="spellStart"/>
+      <w:r>
+        <w:t>self</w:t>
+      </w:r>
+      <w:proofErr w:type="spellEnd"/>
+      <w:r>
+        <w:t>.</w:t>
+      </w:r>
+      <w:r>
+        <w:br/>
+      </w:r>
+      <w:r>
+        <w:tab/>
+      </w:r>
+      <w:r>
+        <w:tab/>
+      </w:r>
+      <w:proofErr w:type="spellStart"/>
+      <w:r>
+        <w:rPr>
+          <w:i/>
+        </w:rPr>
+        <w:t>html</w:t>
+      </w:r>
+      <w:proofErr w:type="spellEnd"/>
+      <w:r>
+        <w:t xml:space="preserve"> </w:t>
+      </w:r>
+      <w:proofErr w:type="spellStart"/>
+      <w:r>
+        <w:t>submitButton</w:t>
+      </w:r>
+      <w:proofErr w:type="spellEnd"/>
+      <w:r>
+        <w:br/>
+      </w:r>
+      <w:r>
+        <w:tab/>
+      </w:r>
+      <w:r>
+        <w:tab/>
+      </w:r>
+      <w:r>
+        <w:tab/>
+      </w:r>
+      <w:proofErr w:type="spellStart"/>
+      <w:r>
+        <w:t>callback</w:t>
+      </w:r>
+      <w:proofErr w:type="spellEnd"/>
+      <w:r>
+        <w:t>:[</w:t>
+      </w:r>
+      <w:r>
+        <w:br/>
+      </w:r>
+      <w:r>
+        <w:tab/>
+      </w:r>
+      <w:r>
+        <w:tab/>
+      </w:r>
+      <w:r>
+        <w:tab/>
+      </w:r>
+      <w:proofErr w:type="spellStart"/>
+      <w:r>
+        <w:t>self</w:t>
+      </w:r>
+      <w:proofErr w:type="spellEnd"/>
+      <w:r>
+        <w:t xml:space="preserve"> </w:t>
+      </w:r>
+      <w:proofErr w:type="spellStart"/>
+      <w:r>
+        <w:t>call</w:t>
+      </w:r>
+      <w:proofErr w:type="spellEnd"/>
+      <w:r>
+        <w:t xml:space="preserve">: </w:t>
+      </w:r>
+      <w:proofErr w:type="spellStart"/>
+      <w:r>
+        <w:t>WALogged</w:t>
+      </w:r>
+      <w:proofErr w:type="spellEnd"/>
+      <w:r>
+        <w:t xml:space="preserve"> </w:t>
+      </w:r>
+      <w:proofErr w:type="spellStart"/>
+      <w:r>
+        <w:t>new</w:t>
+      </w:r>
+      <w:proofErr w:type="spellEnd"/>
+      <w:r>
+        <w:br/>
+      </w:r>
+      <w:r>
+        <w:tab/>
+      </w:r>
+      <w:r>
+        <w:tab/>
+      </w:r>
+      <w:r>
+        <w:tab/>
+        <w:t xml:space="preserve">]; </w:t>
+      </w:r>
+      <w:proofErr w:type="spellStart"/>
+      <w:r>
+        <w:t>with</w:t>
+      </w:r>
+      <w:proofErr w:type="spellEnd"/>
+      <w:r>
+        <w:t>: '</w:t>
+      </w:r>
+      <w:proofErr w:type="spellStart"/>
+      <w:r>
+        <w:t>Login</w:t>
+      </w:r>
+      <w:proofErr w:type="spellEnd"/>
+      <w:r>
+        <w:t>'.</w:t>
+      </w:r>
+      <w:r>
+        <w:br/>
+      </w:r>
+      <w:r>
+        <w:tab/>
+        <w:t>]</w:t>
+      </w:r>
+      <w:r>
+        <w:br/>
+      </w:r>
+      <w:r>
+        <w:br/>
+      </w:r>
+      <w:r>
+        <w:lastRenderedPageBreak/>
+        <w:br/>
+      </w:r>
+      <w:proofErr w:type="spellStart"/>
+      <w:r>
+        <w:t>name</w:t>
+      </w:r>
+      <w:proofErr w:type="spellEnd"/>
+      <w:r>
+        <w:br/>
+      </w:r>
+      <w:r>
+        <w:tab/>
+      </w:r>
+      <w:r>
+        <w:rPr>
+          <w:lang w:val="en-US"/>
+        </w:rPr>
+        <w:t>^ name.</w:t>
+      </w:r>
+      <w:r>
+        <w:br/>
+      </w:r>
+      <w:r>
+        <w:br/>
+      </w:r>
+      <w:proofErr w:type="spellStart"/>
+      <w:r>
+        <w:t>name</w:t>
+      </w:r>
+      <w:proofErr w:type="spellEnd"/>
+      <w:r>
+        <w:t xml:space="preserve">: </w:t>
+      </w:r>
+      <w:proofErr w:type="spellStart"/>
+      <w:r>
+        <w:rPr>
+          <w:i/>
+        </w:rPr>
+        <w:t>aName</w:t>
+      </w:r>
+      <w:proofErr w:type="spellEnd"/>
+      <w:r>
+        <w:br/>
+      </w:r>
+      <w:r>
+        <w:tab/>
+      </w:r>
+      <w:proofErr w:type="spellStart"/>
+      <w:r>
+        <w:t>name</w:t>
+      </w:r>
+      <w:proofErr w:type="spellEnd"/>
+      <w:r>
+        <w:t xml:space="preserve"> _ </w:t>
+      </w:r>
+      <w:proofErr w:type="spellStart"/>
+      <w:r>
+        <w:rPr>
+          <w:i/>
+        </w:rPr>
+        <w:t>aName</w:t>
+      </w:r>
+      <w:proofErr w:type="spellEnd"/>
+      <w:r>
+        <w:t>.</w:t>
+      </w:r>
+      <w:r>
+        <w:br/>
+      </w:r>
+      <w:r>
+        <w:br/>
+      </w:r>
+      <w:r>
+        <w:br/>
+      </w:r>
+      <w:r>
+        <w:br/>
+      </w:r>
+      <w:r>
+        <w:br/>
+      </w:r>
+      <w:r>
+        <w:br/>
+      </w:r>
+      <w:r>
+        <w:br/>
+      </w:r>
+    </w:p>
+    <w:p>
+      <w:pPr>
+        <w:pStyle w:val="Odstavecdal"/>
+        <w:sectPr>
+          <w:type w:val="continuous"/>
+          <w:pgSz w:w="11906" w:h="16838"/>
+          <w:pgMar w:top="1701" w:right="1286" w:bottom="2127" w:left="1620" w:header="708" w:footer="708" w:gutter="0"/>
+          <w:pgNumType w:start="1"/>
+          <w:cols w:num="2" w:space="708"/>
+          <w:docGrid w:linePitch="360"/>
+        </w:sectPr>
+      </w:pPr>
+    </w:p>
+    <w:p>
+      <w:pPr>
+        <w:pStyle w:val="Odstavecdal"/>
+      </w:pPr>
+      <w:r>
+        <w:lastRenderedPageBreak/>
+        <w:t xml:space="preserve">Všimněme </w:t>
+      </w:r>
+      <w:r>
+        <w:t xml:space="preserve">si, že tato metoda přijímá jeden parametr </w:t>
+      </w:r>
+      <w:proofErr w:type="spellStart"/>
+      <w:r>
+        <w:rPr>
+          <w:rFonts w:ascii="Courier New" w:hAnsi="Courier New" w:cs="Courier New"/>
+          <w:i/>
+        </w:rPr>
+        <w:t>html</w:t>
+      </w:r>
+      <w:proofErr w:type="spellEnd"/>
+      <w:r>
+        <w:t>, který reprezentuje zdrojový kód stránky</w:t>
+      </w:r>
+      <w:r>
+        <w:t xml:space="preserve"> v jazyce HTML</w:t>
+      </w:r>
+      <w:r>
+        <w:rPr>
+          <w:rStyle w:val="Znakapoznpodarou"/>
+        </w:rPr>
+        <w:footnoteReference w:id="13"/>
+      </w:r>
+      <w:r>
+        <w:t>. Obsah tvoříme zasíláním zpráv tomuto objektu</w:t>
+      </w:r>
+      <w:r>
+        <w:t>, přičemž v</w:t>
+      </w:r>
+      <w:r>
+        <w:t>ýznam zpráv je často již ze zápisu pochopitelný, ale přesto si popíšeme alespoň ty</w:t>
+      </w:r>
+      <w:r>
+        <w:t xml:space="preserve"> zprávy</w:t>
+      </w:r>
+      <w:r>
+        <w:t>, které budeme často využívat.</w:t>
+      </w:r>
+      <w:r>
+        <w:t xml:space="preserve"> První z nich je zpráva </w:t>
+      </w:r>
+      <w:proofErr w:type="spellStart"/>
+      <w:r>
+        <w:rPr>
+          <w:rFonts w:ascii="Courier New" w:hAnsi="Courier New" w:cs="Courier New"/>
+        </w:rPr>
+        <w:t>heading</w:t>
+      </w:r>
+      <w:proofErr w:type="spellEnd"/>
+      <w:r>
+        <w:t xml:space="preserve">, která přijímá řetězec a tvoří HTML element nadpisu - </w:t>
+      </w:r>
+      <w:r>
+        <w:rPr>
+          <w:rFonts w:ascii="Courier New" w:hAnsi="Courier New" w:cs="Courier New"/>
+          <w:lang w:val="en-US"/>
+        </w:rPr>
+        <w:t>&lt;h1&gt;&lt;/h1&gt;</w:t>
+      </w:r>
+      <w:r>
+        <w:t xml:space="preserve">. Úroveň nadpisu lze specifikovat </w:t>
+      </w:r>
+      <w:commentRangeStart w:id="104"/>
+      <w:r>
+        <w:t xml:space="preserve">dalším </w:t>
+      </w:r>
+      <w:commentRangeEnd w:id="104"/>
+      <w:r>
+        <w:rPr>
+          <w:rStyle w:val="Odkaznakoment"/>
+        </w:rPr>
+        <w:commentReference w:id="104"/>
+      </w:r>
+      <w:r>
+        <w:t xml:space="preserve">parametrem </w:t>
+      </w:r>
+      <w:proofErr w:type="spellStart"/>
+      <w:r>
+        <w:t>uvozeným</w:t>
+      </w:r>
+      <w:proofErr w:type="spellEnd"/>
+      <w:r>
+        <w:t xml:space="preserve"> klíčovým slovem </w:t>
+      </w:r>
+      <w:proofErr w:type="spellStart"/>
+      <w:r>
+        <w:rPr>
+          <w:rFonts w:ascii="Courier New" w:hAnsi="Courier New" w:cs="Courier New"/>
+        </w:rPr>
+        <w:t>level</w:t>
+      </w:r>
+      <w:proofErr w:type="spellEnd"/>
+      <w:r>
+        <w:rPr>
+          <w:rFonts w:ascii="Courier New" w:hAnsi="Courier New" w:cs="Courier New"/>
+        </w:rPr>
+        <w:t>:</w:t>
+      </w:r>
+      <w:r>
+        <w:t>.</w:t>
+      </w:r>
+      <w:r>
+        <w:t xml:space="preserve"> Další zprávou, </w:t>
+      </w:r>
+      <w:r>
+        <w:t xml:space="preserve">přijímanou </w:t>
+      </w:r>
+      <w:r>
+        <w:t>objekt</w:t>
+      </w:r>
+      <w:r>
+        <w:t>em</w:t>
+      </w:r>
+      <w:r>
+        <w:t xml:space="preserve"> </w:t>
+      </w:r>
+      <w:proofErr w:type="spellStart"/>
+      <w:r>
+        <w:rPr>
+          <w:rFonts w:ascii="Courier New" w:hAnsi="Courier New" w:cs="Courier New"/>
+          <w:i/>
+        </w:rPr>
+        <w:t>html</w:t>
+      </w:r>
+      <w:proofErr w:type="spellEnd"/>
+      <w:r>
+        <w:t xml:space="preserve"> je zpráva </w:t>
+      </w:r>
+      <w:proofErr w:type="spellStart"/>
+      <w:r>
+        <w:rPr>
+          <w:rFonts w:ascii="Courier New" w:hAnsi="Courier New" w:cs="Courier New"/>
+        </w:rPr>
+        <w:t>form</w:t>
+      </w:r>
+      <w:proofErr w:type="spellEnd"/>
+      <w:r>
+        <w:t xml:space="preserve"> následována blokem kódu</w:t>
+      </w:r>
+      <w:r>
+        <w:rPr>
+          <w:rStyle w:val="Znakapoznpodarou"/>
+        </w:rPr>
+        <w:footnoteReference w:id="14"/>
+      </w:r>
+      <w:r>
+        <w:t xml:space="preserve">, ve kterém použijeme zprávu </w:t>
+      </w:r>
+      <w:r>
+        <w:rPr>
+          <w:rFonts w:ascii="Courier New" w:hAnsi="Courier New" w:cs="Courier New"/>
+          <w:i/>
+        </w:rPr>
+        <w:t>text</w:t>
+      </w:r>
+      <w:r>
+        <w:t>, která svůj parametr vypíše do HTML jako text</w:t>
+      </w:r>
+      <w:r>
+        <w:t>,</w:t>
+      </w:r>
+      <w:r>
+        <w:t xml:space="preserve"> zprávu </w:t>
+      </w:r>
+      <w:proofErr w:type="spellStart"/>
+      <w:r>
+        <w:rPr>
+          <w:rFonts w:ascii="Courier New" w:hAnsi="Courier New" w:cs="Courier New"/>
+        </w:rPr>
+        <w:t>textInput</w:t>
+      </w:r>
+      <w:proofErr w:type="spellEnd"/>
+      <w:r>
+        <w:t xml:space="preserve">, popsanou níže. Zpráva </w:t>
+      </w:r>
+      <w:proofErr w:type="spellStart"/>
+      <w:r>
+        <w:rPr>
+          <w:rFonts w:ascii="Courier New" w:hAnsi="Courier New" w:cs="Courier New"/>
+        </w:rPr>
+        <w:t>form</w:t>
+      </w:r>
+      <w:proofErr w:type="spellEnd"/>
+      <w:r>
+        <w:t xml:space="preserve"> vytvoří HTML formulář, přičemž v bloku, který přijímá jako parametr můžeme specifikovat další HTML prvky, hlavně bychom zde měli uvézt požadované formulářové pole a tlačítka. V našem případě využijeme textové pole, kterému je navázána proměnná, kterou reprezentuje. Tato proměnná musí mít ve stejné třídě</w:t>
+      </w:r>
+      <w:r>
+        <w:t>, to je specifikováno druhým parametrem,</w:t>
+      </w:r>
+      <w:r>
+        <w:t xml:space="preserve"> své </w:t>
+      </w:r>
+      <w:proofErr w:type="spellStart"/>
+      <w:r>
+        <w:t>get</w:t>
+      </w:r>
+      <w:proofErr w:type="spellEnd"/>
+      <w:r>
+        <w:t>/set metody, které vidíme v kódu v pravém sloupci.</w:t>
+      </w:r>
+    </w:p>
+    <w:p>
+      <w:pPr>
+        <w:pStyle w:val="Odstavecdal"/>
+      </w:pPr>
+    </w:p>
+    <w:p>
+      <w:pPr>
+        <w:pStyle w:val="Odstavecdal"/>
+      </w:pPr>
+      <w:r>
+        <w:t>** a tak nějak pokračovat dále. Není to zbytečně podrobné?</w:t>
+      </w:r>
+    </w:p>
+    <w:p>
+      <w:pPr>
+        <w:pStyle w:val="Odstavecdal"/>
+      </w:pPr>
+    </w:p>
+    <w:p>
+      <w:pPr>
+        <w:pStyle w:val="Odstavecdal"/>
       </w:pPr>
       <w:r>
         <w:t xml:space="preserve">** Napojení na </w:t>
@@ -21797,7 +23472,10 @@
         <w:t xml:space="preserve">TODO: </w:t>
       </w:r>
       <w:r>
-        <w:t xml:space="preserve">diagram vrstev a naznačení role </w:t>
+        <w:t>obrázek</w:t>
+      </w:r>
+      <w:r>
+        <w:t xml:space="preserve"> vrstev a naznačení role </w:t>
       </w:r>
       <w:proofErr w:type="spellStart"/>
       <w:r>
@@ -21810,11 +23488,6 @@
     </w:p>
     <w:p>
       <w:pPr>
-        <w:pStyle w:val="Odstavecdal"/>
-      </w:pPr>
-    </w:p>
-    <w:p>
-      <w:pPr>
         <w:spacing w:line="240" w:lineRule="auto"/>
       </w:pPr>
       <w:r>
@@ -21825,36 +23498,36 @@
       <w:pPr>
         <w:pStyle w:val="Nadpis1"/>
       </w:pPr>
-      <w:bookmarkStart w:id="100" w:name="_Ref355886177"/>
-      <w:bookmarkStart w:id="101" w:name="_Ref355886183"/>
-      <w:bookmarkStart w:id="102" w:name="_Toc356424284"/>
+      <w:bookmarkStart w:id="105" w:name="_Ref355886177"/>
+      <w:bookmarkStart w:id="106" w:name="_Ref355886183"/>
+      <w:bookmarkStart w:id="107" w:name="_Toc356470233"/>
       <w:r>
         <w:lastRenderedPageBreak/>
         <w:t>Testování/simulace</w:t>
       </w:r>
-      <w:bookmarkEnd w:id="100"/>
-      <w:bookmarkEnd w:id="101"/>
-      <w:bookmarkEnd w:id="102"/>
+      <w:bookmarkEnd w:id="105"/>
+      <w:bookmarkEnd w:id="106"/>
+      <w:bookmarkEnd w:id="107"/>
     </w:p>
     <w:p>
       <w:pPr>
         <w:pStyle w:val="Nadpis2"/>
       </w:pPr>
-      <w:bookmarkStart w:id="103" w:name="_Toc356424285"/>
+      <w:bookmarkStart w:id="108" w:name="_Toc356470234"/>
       <w:r>
         <w:t>Návrh testů</w:t>
       </w:r>
-      <w:bookmarkEnd w:id="103"/>
+      <w:bookmarkEnd w:id="108"/>
     </w:p>
     <w:p>
       <w:pPr>
         <w:pStyle w:val="Nadpis2"/>
       </w:pPr>
-      <w:bookmarkStart w:id="104" w:name="_Toc356424286"/>
+      <w:bookmarkStart w:id="109" w:name="_Toc356470235"/>
       <w:r>
         <w:t>Výsledky testů</w:t>
       </w:r>
-      <w:bookmarkEnd w:id="104"/>
+      <w:bookmarkEnd w:id="109"/>
     </w:p>
     <w:p>
       <w:pPr>
@@ -21873,21 +23546,21 @@
       <w:pPr>
         <w:pStyle w:val="Nadpis1"/>
       </w:pPr>
-      <w:bookmarkStart w:id="105" w:name="_Toc356424287"/>
+      <w:bookmarkStart w:id="110" w:name="_Toc356470236"/>
       <w:r>
         <w:lastRenderedPageBreak/>
         <w:t>Závěr</w:t>
       </w:r>
+      <w:bookmarkEnd w:id="65"/>
       <w:bookmarkEnd w:id="66"/>
       <w:bookmarkEnd w:id="67"/>
-      <w:bookmarkEnd w:id="68"/>
-      <w:bookmarkEnd w:id="105"/>
+      <w:bookmarkEnd w:id="110"/>
     </w:p>
     <w:p>
       <w:pPr>
         <w:pStyle w:val="Odstavecprvn"/>
       </w:pPr>
-      <w:commentRangeStart w:id="106"/>
+      <w:commentRangeStart w:id="111"/>
       <w:r>
         <w:t xml:space="preserve">** </w:t>
       </w:r>
@@ -21897,12 +23570,12 @@
       <w:r>
         <w:t>stále stejný jako v SEP **</w:t>
       </w:r>
-      <w:commentRangeEnd w:id="106"/>
+      <w:commentRangeEnd w:id="111"/>
       <w:r>
         <w:rPr>
           <w:rStyle w:val="Odkaznakoment"/>
         </w:rPr>
-        <w:commentReference w:id="106"/>
+        <w:commentReference w:id="111"/>
       </w:r>
     </w:p>
     <w:p>
@@ -22393,9 +24066,9 @@
         </w:docPartObj>
       </w:sdtPr>
       <w:sdtContent>
-        <w:commentRangeStart w:id="107" w:displacedByCustomXml="prev"/>
-        <w:bookmarkStart w:id="108" w:name="_Toc343033302" w:displacedByCustomXml="prev"/>
-        <w:bookmarkStart w:id="109" w:name="_Toc356424288" w:displacedByCustomXml="prev"/>
+        <w:commentRangeStart w:id="112" w:displacedByCustomXml="prev"/>
+        <w:bookmarkStart w:id="113" w:name="_Toc356470237" w:displacedByCustomXml="prev"/>
+        <w:bookmarkStart w:id="114" w:name="_Toc343033302" w:displacedByCustomXml="prev"/>
         <w:p>
           <w:pPr>
             <w:pStyle w:val="Nadpis1"/>
@@ -22408,8 +24081,8 @@
           <w:r>
             <w:t>Bibliografie</w:t>
           </w:r>
-          <w:bookmarkEnd w:id="108"/>
-          <w:commentRangeEnd w:id="107"/>
+          <w:bookmarkEnd w:id="114"/>
+          <w:commentRangeEnd w:id="112"/>
           <w:r>
             <w:rPr>
               <w:rStyle w:val="Odkaznakoment"/>
@@ -22418,9 +24091,9 @@
               <w:bCs w:val="0"/>
               <w:kern w:val="0"/>
             </w:rPr>
-            <w:commentReference w:id="107"/>
+            <w:commentReference w:id="112"/>
           </w:r>
-          <w:bookmarkEnd w:id="109"/>
+          <w:bookmarkEnd w:id="113"/>
         </w:p>
         <w:sdt>
           <w:sdtPr>
@@ -23008,7 +24681,7 @@
     </w:sdt>
     <w:p/>
     <w:sectPr>
-      <w:footerReference w:type="default" r:id="rId27"/>
+      <w:type w:val="continuous"/>
       <w:pgSz w:w="11906" w:h="16838"/>
       <w:pgMar w:top="1701" w:right="1286" w:bottom="2127" w:left="1620" w:header="708" w:footer="708" w:gutter="0"/>
       <w:pgNumType w:start="1"/>
@@ -23349,7 +25022,7 @@
       </w:r>
     </w:p>
   </w:comment>
-  <w:comment w:id="97" w:author="Matron" w:date="2013-05-16T01:00:00Z" w:initials="M">
+  <w:comment w:id="98" w:author="Matron" w:date="2013-05-16T01:00:00Z" w:initials="M">
     <w:p>
       <w:pPr>
         <w:pStyle w:val="Textkomente"/>
@@ -23365,7 +25038,7 @@
       </w:r>
     </w:p>
   </w:comment>
-  <w:comment w:id="106" w:author="Matron" w:date="2013-05-12T23:21:00Z" w:initials="M">
+  <w:comment w:id="104" w:author="Matron" w:date="2013-05-16T11:40:00Z" w:initials="M">
     <w:p>
       <w:pPr>
         <w:pStyle w:val="Textkomente"/>
@@ -23377,11 +25050,35 @@
         <w:annotationRef/>
       </w:r>
       <w:r>
+        <w:t xml:space="preserve">napsat něco o </w:t>
+      </w:r>
+      <w:proofErr w:type="spellStart"/>
+      <w:r>
+        <w:t>fluent</w:t>
+      </w:r>
+      <w:proofErr w:type="spellEnd"/>
+      <w:r>
+        <w:t xml:space="preserve"> příkazech?</w:t>
+      </w:r>
+    </w:p>
+  </w:comment>
+  <w:comment w:id="111" w:author="Matron" w:date="2013-05-12T23:21:00Z" w:initials="M">
+    <w:p>
+      <w:pPr>
+        <w:pStyle w:val="Textkomente"/>
+      </w:pPr>
+      <w:r>
+        <w:rPr>
+          <w:rStyle w:val="Odkaznakoment"/>
+        </w:rPr>
+        <w:annotationRef/>
+      </w:r>
+      <w:r>
         <w:t>přepsat</w:t>
       </w:r>
     </w:p>
   </w:comment>
-  <w:comment w:id="107" w:author="Matron" w:date="2013-05-11T20:46:00Z" w:initials="M">
+  <w:comment w:id="112" w:author="Matron" w:date="2013-05-11T20:46:00Z" w:initials="M">
     <w:p>
       <w:pPr>
         <w:pStyle w:val="Textkomente"/>
@@ -23509,7 +25206,7 @@
         <w:rStyle w:val="slostrnky"/>
         <w:noProof/>
       </w:rPr>
-      <w:t>33</w:t>
+      <w:t>1</w:t>
     </w:r>
     <w:r>
       <w:rPr>
@@ -23881,6 +25578,154 @@
       <w:proofErr w:type="spellEnd"/>
       <w:r>
         <w:t>.</w:t>
+      </w:r>
+    </w:p>
+  </w:footnote>
+  <w:footnote w:id="11">
+    <w:p>
+      <w:pPr>
+        <w:pStyle w:val="Textpoznpodarou"/>
+      </w:pPr>
+      <w:r>
+        <w:rPr>
+          <w:rStyle w:val="Znakapoznpodarou"/>
+        </w:rPr>
+        <w:footnoteRef/>
+      </w:r>
+      <w:r>
+        <w:t xml:space="preserve"> To znamená, že nabízí jen a pouze objektově orientovaný přístup. Dalšími čistými OO jazyky jsou například Ruby, JADE, </w:t>
+      </w:r>
+      <w:proofErr w:type="spellStart"/>
+      <w:r>
+        <w:t>Eiffel</w:t>
+      </w:r>
+      <w:proofErr w:type="spellEnd"/>
+      <w:r>
+        <w:t>.</w:t>
+      </w:r>
+    </w:p>
+  </w:footnote>
+  <w:footnote w:id="12">
+    <w:p>
+      <w:pPr>
+        <w:pStyle w:val="Textpoznpodarou"/>
+      </w:pPr>
+      <w:r>
+        <w:rPr>
+          <w:rStyle w:val="Znakapoznpodarou"/>
+        </w:rPr>
+        <w:footnoteRef/>
+      </w:r>
+      <w:r>
+        <w:t xml:space="preserve"> Kategorie ve </w:t>
+      </w:r>
+      <w:proofErr w:type="spellStart"/>
+      <w:r>
+        <w:t>Smalltalku</w:t>
+      </w:r>
+      <w:proofErr w:type="spellEnd"/>
+      <w:r>
+        <w:t xml:space="preserve"> </w:t>
+      </w:r>
+      <w:proofErr w:type="spellStart"/>
+      <w:r>
+        <w:t>jsoou</w:t>
+      </w:r>
+      <w:proofErr w:type="spellEnd"/>
+      <w:r>
+        <w:t xml:space="preserve"> pouze strukturálním rozdělením, nikoliv rozdělení do </w:t>
+      </w:r>
+      <w:proofErr w:type="spellStart"/>
+      <w:r>
+        <w:rPr>
+          <w:i/>
+        </w:rPr>
+        <w:t>Namespace</w:t>
+      </w:r>
+      <w:proofErr w:type="spellEnd"/>
+      <w:r>
+        <w:rPr>
+          <w:i/>
+        </w:rPr>
+        <w:t xml:space="preserve"> (</w:t>
+      </w:r>
+      <w:r>
+        <w:t>jmenných prostorů).</w:t>
+      </w:r>
+    </w:p>
+  </w:footnote>
+  <w:footnote w:id="13">
+    <w:p>
+      <w:pPr>
+        <w:pStyle w:val="Textpoznpodarou"/>
+      </w:pPr>
+      <w:r>
+        <w:rPr>
+          <w:rStyle w:val="Znakapoznpodarou"/>
+        </w:rPr>
+        <w:footnoteRef/>
+      </w:r>
+      <w:r>
+        <w:t xml:space="preserve"> Ve skutečnosti to není tak přímočaré. Parametr </w:t>
+      </w:r>
+      <w:proofErr w:type="spellStart"/>
+      <w:r>
+        <w:rPr>
+          <w:rFonts w:ascii="Courier New" w:hAnsi="Courier New" w:cs="Courier New"/>
+          <w:i/>
+        </w:rPr>
+        <w:t>html</w:t>
+      </w:r>
+      <w:proofErr w:type="spellEnd"/>
+      <w:r>
+        <w:t xml:space="preserve"> reprezentuje </w:t>
+      </w:r>
+      <w:proofErr w:type="spellStart"/>
+      <w:r>
+        <w:rPr>
+          <w:i/>
+        </w:rPr>
+        <w:t>Canvas</w:t>
+      </w:r>
+      <w:proofErr w:type="spellEnd"/>
+      <w:r>
+        <w:t xml:space="preserve"> objekt, který na základě zasílaných zpráv vytváří odpovídající komponenty, které dohromady tvoří obsah stránky.</w:t>
+      </w:r>
+    </w:p>
+  </w:footnote>
+  <w:footnote w:id="14">
+    <w:p>
+      <w:pPr>
+        <w:pStyle w:val="Textpoznpodarou"/>
+        <w:suppressLineNumbers/>
+      </w:pPr>
+      <w:r>
+        <w:rPr>
+          <w:rStyle w:val="Znakapoznpodarou"/>
+        </w:rPr>
+        <w:footnoteRef/>
+      </w:r>
+      <w:r>
+        <w:t xml:space="preserve"> Ve </w:t>
+      </w:r>
+      <w:proofErr w:type="spellStart"/>
+      <w:r>
+        <w:t>Smalltalku</w:t>
+      </w:r>
+      <w:proofErr w:type="spellEnd"/>
+      <w:r>
+        <w:t xml:space="preserve"> je blok kódu objekt zvaný </w:t>
+      </w:r>
+      <w:proofErr w:type="spellStart"/>
+      <w:r>
+        <w:rPr>
+          <w:i/>
+        </w:rPr>
+        <w:t>Block</w:t>
+      </w:r>
+      <w:proofErr w:type="spellEnd"/>
+      <w:r>
+        <w:t>. Blok může obsahovat sekvenci příkazů, nebo další bloky.</w:t>
       </w:r>
     </w:p>
   </w:footnote>
@@ -25418,9 +27263,9 @@
     </w:lvl>
   </w:abstractNum>
   <w:abstractNum w:abstractNumId="14">
-    <w:nsid w:val="4F3731FE"/>
+    <w:nsid w:val="4CDD075F"/>
     <w:multiLevelType w:val="hybridMultilevel"/>
-    <w:tmpl w:val="30F23C04"/>
+    <w:tmpl w:val="F56A8CDE"/>
     <w:lvl w:ilvl="0" w:tplc="04050001">
       <w:start w:val="1"/>
       <w:numFmt w:val="bullet"/>
@@ -25531,9 +27376,9 @@
     </w:lvl>
   </w:abstractNum>
   <w:abstractNum w:abstractNumId="15">
-    <w:nsid w:val="561D713D"/>
+    <w:nsid w:val="4F3731FE"/>
     <w:multiLevelType w:val="hybridMultilevel"/>
-    <w:tmpl w:val="9F8EA620"/>
+    <w:tmpl w:val="30F23C04"/>
     <w:lvl w:ilvl="0" w:tplc="04050001">
       <w:start w:val="1"/>
       <w:numFmt w:val="bullet"/>
@@ -25644,16 +27489,16 @@
     </w:lvl>
   </w:abstractNum>
   <w:abstractNum w:abstractNumId="16">
-    <w:nsid w:val="617B7B7B"/>
+    <w:nsid w:val="561D713D"/>
     <w:multiLevelType w:val="hybridMultilevel"/>
-    <w:tmpl w:val="056A1D02"/>
+    <w:tmpl w:val="9F8EA620"/>
     <w:lvl w:ilvl="0" w:tplc="04050001">
       <w:start w:val="1"/>
       <w:numFmt w:val="bullet"/>
       <w:lvlText w:val=""/>
       <w:lvlJc w:val="left"/>
       <w:pPr>
-        <w:ind w:left="1287" w:hanging="360"/>
+        <w:ind w:left="1145" w:hanging="360"/>
       </w:pPr>
       <w:rPr>
         <w:rFonts w:ascii="Symbol" w:hAnsi="Symbol" w:hint="default"/>
@@ -25665,7 +27510,7 @@
       <w:lvlText w:val="o"/>
       <w:lvlJc w:val="left"/>
       <w:pPr>
-        <w:ind w:left="2007" w:hanging="360"/>
+        <w:ind w:left="1865" w:hanging="360"/>
       </w:pPr>
       <w:rPr>
         <w:rFonts w:ascii="Courier New" w:hAnsi="Courier New" w:cs="Courier New" w:hint="default"/>
@@ -25677,7 +27522,7 @@
       <w:lvlText w:val=""/>
       <w:lvlJc w:val="left"/>
       <w:pPr>
-        <w:ind w:left="2727" w:hanging="360"/>
+        <w:ind w:left="2585" w:hanging="360"/>
       </w:pPr>
       <w:rPr>
         <w:rFonts w:ascii="Wingdings" w:hAnsi="Wingdings" w:hint="default"/>
@@ -25689,7 +27534,7 @@
       <w:lvlText w:val=""/>
       <w:lvlJc w:val="left"/>
       <w:pPr>
-        <w:ind w:left="3447" w:hanging="360"/>
+        <w:ind w:left="3305" w:hanging="360"/>
       </w:pPr>
       <w:rPr>
         <w:rFonts w:ascii="Symbol" w:hAnsi="Symbol" w:hint="default"/>
@@ -25701,7 +27546,7 @@
       <w:lvlText w:val="o"/>
       <w:lvlJc w:val="left"/>
       <w:pPr>
-        <w:ind w:left="4167" w:hanging="360"/>
+        <w:ind w:left="4025" w:hanging="360"/>
       </w:pPr>
       <w:rPr>
         <w:rFonts w:ascii="Courier New" w:hAnsi="Courier New" w:cs="Courier New" w:hint="default"/>
@@ -25713,7 +27558,7 @@
       <w:lvlText w:val=""/>
       <w:lvlJc w:val="left"/>
       <w:pPr>
-        <w:ind w:left="4887" w:hanging="360"/>
+        <w:ind w:left="4745" w:hanging="360"/>
       </w:pPr>
       <w:rPr>
         <w:rFonts w:ascii="Wingdings" w:hAnsi="Wingdings" w:hint="default"/>
@@ -25725,7 +27570,7 @@
       <w:lvlText w:val=""/>
       <w:lvlJc w:val="left"/>
       <w:pPr>
-        <w:ind w:left="5607" w:hanging="360"/>
+        <w:ind w:left="5465" w:hanging="360"/>
       </w:pPr>
       <w:rPr>
         <w:rFonts w:ascii="Symbol" w:hAnsi="Symbol" w:hint="default"/>
@@ -25737,7 +27582,7 @@
       <w:lvlText w:val="o"/>
       <w:lvlJc w:val="left"/>
       <w:pPr>
-        <w:ind w:left="6327" w:hanging="360"/>
+        <w:ind w:left="6185" w:hanging="360"/>
       </w:pPr>
       <w:rPr>
         <w:rFonts w:ascii="Courier New" w:hAnsi="Courier New" w:cs="Courier New" w:hint="default"/>
@@ -25749,7 +27594,7 @@
       <w:lvlText w:val=""/>
       <w:lvlJc w:val="left"/>
       <w:pPr>
-        <w:ind w:left="7047" w:hanging="360"/>
+        <w:ind w:left="6905" w:hanging="360"/>
       </w:pPr>
       <w:rPr>
         <w:rFonts w:ascii="Wingdings" w:hAnsi="Wingdings" w:hint="default"/>
@@ -25757,6 +27602,119 @@
     </w:lvl>
   </w:abstractNum>
   <w:abstractNum w:abstractNumId="17">
+    <w:nsid w:val="617B7B7B"/>
+    <w:multiLevelType w:val="hybridMultilevel"/>
+    <w:tmpl w:val="056A1D02"/>
+    <w:lvl w:ilvl="0" w:tplc="04050001">
+      <w:start w:val="1"/>
+      <w:numFmt w:val="bullet"/>
+      <w:lvlText w:val=""/>
+      <w:lvlJc w:val="left"/>
+      <w:pPr>
+        <w:ind w:left="1287" w:hanging="360"/>
+      </w:pPr>
+      <w:rPr>
+        <w:rFonts w:ascii="Symbol" w:hAnsi="Symbol" w:hint="default"/>
+      </w:rPr>
+    </w:lvl>
+    <w:lvl w:ilvl="1" w:tplc="04050003" w:tentative="1">
+      <w:start w:val="1"/>
+      <w:numFmt w:val="bullet"/>
+      <w:lvlText w:val="o"/>
+      <w:lvlJc w:val="left"/>
+      <w:pPr>
+        <w:ind w:left="2007" w:hanging="360"/>
+      </w:pPr>
+      <w:rPr>
+        <w:rFonts w:ascii="Courier New" w:hAnsi="Courier New" w:cs="Courier New" w:hint="default"/>
+      </w:rPr>
+    </w:lvl>
+    <w:lvl w:ilvl="2" w:tplc="04050005" w:tentative="1">
+      <w:start w:val="1"/>
+      <w:numFmt w:val="bullet"/>
+      <w:lvlText w:val=""/>
+      <w:lvlJc w:val="left"/>
+      <w:pPr>
+        <w:ind w:left="2727" w:hanging="360"/>
+      </w:pPr>
+      <w:rPr>
+        <w:rFonts w:ascii="Wingdings" w:hAnsi="Wingdings" w:hint="default"/>
+      </w:rPr>
+    </w:lvl>
+    <w:lvl w:ilvl="3" w:tplc="04050001" w:tentative="1">
+      <w:start w:val="1"/>
+      <w:numFmt w:val="bullet"/>
+      <w:lvlText w:val=""/>
+      <w:lvlJc w:val="left"/>
+      <w:pPr>
+        <w:ind w:left="3447" w:hanging="360"/>
+      </w:pPr>
+      <w:rPr>
+        <w:rFonts w:ascii="Symbol" w:hAnsi="Symbol" w:hint="default"/>
+      </w:rPr>
+    </w:lvl>
+    <w:lvl w:ilvl="4" w:tplc="04050003" w:tentative="1">
+      <w:start w:val="1"/>
+      <w:numFmt w:val="bullet"/>
+      <w:lvlText w:val="o"/>
+      <w:lvlJc w:val="left"/>
+      <w:pPr>
+        <w:ind w:left="4167" w:hanging="360"/>
+      </w:pPr>
+      <w:rPr>
+        <w:rFonts w:ascii="Courier New" w:hAnsi="Courier New" w:cs="Courier New" w:hint="default"/>
+      </w:rPr>
+    </w:lvl>
+    <w:lvl w:ilvl="5" w:tplc="04050005" w:tentative="1">
+      <w:start w:val="1"/>
+      <w:numFmt w:val="bullet"/>
+      <w:lvlText w:val=""/>
+      <w:lvlJc w:val="left"/>
+      <w:pPr>
+        <w:ind w:left="4887" w:hanging="360"/>
+      </w:pPr>
+      <w:rPr>
+        <w:rFonts w:ascii="Wingdings" w:hAnsi="Wingdings" w:hint="default"/>
+      </w:rPr>
+    </w:lvl>
+    <w:lvl w:ilvl="6" w:tplc="04050001" w:tentative="1">
+      <w:start w:val="1"/>
+      <w:numFmt w:val="bullet"/>
+      <w:lvlText w:val=""/>
+      <w:lvlJc w:val="left"/>
+      <w:pPr>
+        <w:ind w:left="5607" w:hanging="360"/>
+      </w:pPr>
+      <w:rPr>
+        <w:rFonts w:ascii="Symbol" w:hAnsi="Symbol" w:hint="default"/>
+      </w:rPr>
+    </w:lvl>
+    <w:lvl w:ilvl="7" w:tplc="04050003" w:tentative="1">
+      <w:start w:val="1"/>
+      <w:numFmt w:val="bullet"/>
+      <w:lvlText w:val="o"/>
+      <w:lvlJc w:val="left"/>
+      <w:pPr>
+        <w:ind w:left="6327" w:hanging="360"/>
+      </w:pPr>
+      <w:rPr>
+        <w:rFonts w:ascii="Courier New" w:hAnsi="Courier New" w:cs="Courier New" w:hint="default"/>
+      </w:rPr>
+    </w:lvl>
+    <w:lvl w:ilvl="8" w:tplc="04050005" w:tentative="1">
+      <w:start w:val="1"/>
+      <w:numFmt w:val="bullet"/>
+      <w:lvlText w:val=""/>
+      <w:lvlJc w:val="left"/>
+      <w:pPr>
+        <w:ind w:left="7047" w:hanging="360"/>
+      </w:pPr>
+      <w:rPr>
+        <w:rFonts w:ascii="Wingdings" w:hAnsi="Wingdings" w:hint="default"/>
+      </w:rPr>
+    </w:lvl>
+  </w:abstractNum>
+  <w:abstractNum w:abstractNumId="18">
     <w:nsid w:val="61C34DF1"/>
     <w:multiLevelType w:val="multilevel"/>
     <w:tmpl w:val="AA5E6D0E"/>
@@ -25900,7 +27858,7 @@
       </w:rPr>
     </w:lvl>
   </w:abstractNum>
-  <w:abstractNum w:abstractNumId="18">
+  <w:abstractNum w:abstractNumId="19">
     <w:nsid w:val="795D3AC1"/>
     <w:multiLevelType w:val="hybridMultilevel"/>
     <w:tmpl w:val="7290760A"/>
@@ -26013,7 +27971,7 @@
       </w:rPr>
     </w:lvl>
   </w:abstractNum>
-  <w:abstractNum w:abstractNumId="19">
+  <w:abstractNum w:abstractNumId="20">
     <w:nsid w:val="7F3F7B24"/>
     <w:multiLevelType w:val="hybridMultilevel"/>
     <w:tmpl w:val="EA7E8C52"/>
@@ -26127,7 +28085,7 @@
     </w:lvl>
   </w:abstractNum>
   <w:num w:numId="1">
-    <w:abstractNumId w:val="17"/>
+    <w:abstractNumId w:val="18"/>
   </w:num>
   <w:num w:numId="2">
     <w:abstractNumId w:val="10"/>
@@ -26136,16 +28094,16 @@
     <w:abstractNumId w:val="9"/>
   </w:num>
   <w:num w:numId="4">
-    <w:abstractNumId w:val="18"/>
+    <w:abstractNumId w:val="19"/>
   </w:num>
   <w:num w:numId="5">
-    <w:abstractNumId w:val="16"/>
+    <w:abstractNumId w:val="17"/>
   </w:num>
   <w:num w:numId="6">
     <w:abstractNumId w:val="7"/>
   </w:num>
   <w:num w:numId="7">
-    <w:abstractNumId w:val="19"/>
+    <w:abstractNumId w:val="20"/>
   </w:num>
   <w:num w:numId="8">
     <w:abstractNumId w:val="12"/>
@@ -26169,7 +28127,7 @@
     <w:abstractNumId w:val="1"/>
   </w:num>
   <w:num w:numId="15">
-    <w:abstractNumId w:val="14"/>
+    <w:abstractNumId w:val="15"/>
   </w:num>
   <w:num w:numId="16">
     <w:abstractNumId w:val="8"/>
@@ -26184,7 +28142,10 @@
     <w:abstractNumId w:val="11"/>
   </w:num>
   <w:num w:numId="20">
-    <w:abstractNumId w:val="15"/>
+    <w:abstractNumId w:val="16"/>
+  </w:num>
+  <w:num w:numId="21">
+    <w:abstractNumId w:val="14"/>
   </w:num>
   <w:numIdMacAtCleanup w:val="1"/>
 </w:numbering>
@@ -27166,9 +29127,22 @@
     <w:basedOn w:val="Normln"/>
     <w:link w:val="CodeblockChar"/>
     <w:qFormat/>
-    <w:rsid w:val="00383EC2"/>
+    <w:rsid w:val="004C50BC"/>
+    <w:pPr>
+      <w:pBdr>
+        <w:left w:val="single" w:sz="4" w:space="4" w:color="auto"/>
+      </w:pBdr>
+      <w:tabs>
+        <w:tab w:val="left" w:pos="425"/>
+        <w:tab w:val="left" w:pos="851"/>
+        <w:tab w:val="left" w:pos="1276"/>
+        <w:tab w:val="left" w:pos="1701"/>
+      </w:tabs>
+      <w:spacing w:before="100" w:after="100" w:line="288" w:lineRule="auto"/>
+    </w:pPr>
     <w:rPr>
       <w:rFonts w:ascii="Courier New" w:hAnsi="Courier New" w:cs="Courier New"/>
+      <w:sz w:val="20"/>
     </w:rPr>
   </w:style>
   <w:style w:type="paragraph" w:customStyle="1" w:styleId="Code">
@@ -27184,10 +29158,9 @@
     <w:name w:val="Code block Char"/>
     <w:basedOn w:val="Standardnpsmoodstavce"/>
     <w:link w:val="Codeblock"/>
-    <w:rsid w:val="00383EC2"/>
+    <w:rsid w:val="004C50BC"/>
     <w:rPr>
       <w:rFonts w:ascii="Courier New" w:hAnsi="Courier New" w:cs="Courier New"/>
-      <w:sz w:val="22"/>
       <w:szCs w:val="24"/>
     </w:rPr>
   </w:style>
@@ -27223,6 +29196,14 @@
     <w:basedOn w:val="OdstavecdalChar"/>
     <w:link w:val="Obrzek"/>
     <w:rsid w:val="00D758A0"/>
+  </w:style>
+  <w:style w:type="character" w:styleId="slodku">
+    <w:name w:val="line number"/>
+    <w:basedOn w:val="Standardnpsmoodstavce"/>
+    <w:uiPriority w:val="99"/>
+    <w:semiHidden/>
+    <w:unhideWhenUsed/>
+    <w:rsid w:val="00ED4D0A"/>
   </w:style>
 </w:styles>
 </file>
@@ -27878,7 +29859,7 @@
 </file>
 
 <file path=customXml/itemProps1.xml><?xml version="1.0" encoding="utf-8"?>
-<ds:datastoreItem xmlns:ds="http://schemas.openxmlformats.org/officeDocument/2006/customXml" ds:itemID="{87E87450-D1FE-4470-8118-7396CED64F72}">
+<ds:datastoreItem xmlns:ds="http://schemas.openxmlformats.org/officeDocument/2006/customXml" ds:itemID="{820C7A01-8D7D-47CB-9D25-37F8911976A3}">
   <ds:schemaRefs>
     <ds:schemaRef ds:uri="http://schemas.openxmlformats.org/officeDocument/2006/bibliography"/>
   </ds:schemaRefs>

</xml_diff>